<commit_message>
added signatures in del5 doc
</commit_message>
<xml_diff>
--- a/deliverable 5/Deliverable5.docx
+++ b/deliverable 5/Deliverable5.docx
@@ -1087,9 +1087,159 @@
           <w:rFonts w:ascii="Times New Roman" w:hAnsi="Times New Roman" w:cs="Times New Roman"/>
           <w:sz w:val="28"/>
           <w:szCs w:val="28"/>
-          <w:lang w:val="en-US"/>
-        </w:rPr>
-      </w:pPr>
+          <w:lang w:val="fr-FR"/>
+        </w:rPr>
+      </w:pPr>
+      <w:r>
+        <w:rPr>
+          <w:rFonts w:ascii="Times New Roman" w:hAnsi="Times New Roman" w:cs="Times New Roman"/>
+          <w:noProof/>
+          <w:sz w:val="28"/>
+          <w:szCs w:val="28"/>
+          <w:lang w:val="en-US"/>
+        </w:rPr>
+        <mc:AlternateContent>
+          <mc:Choice Requires="wps">
+            <w:drawing>
+              <wp:anchor distT="45720" distB="45720" distL="114300" distR="114300" simplePos="0" relativeHeight="251660288" behindDoc="0" locked="0" layoutInCell="1" allowOverlap="1" wp14:anchorId="271B7C49" wp14:editId="34054E85">
+                <wp:simplePos x="0" y="0"/>
+                <wp:positionH relativeFrom="column">
+                  <wp:posOffset>238125</wp:posOffset>
+                </wp:positionH>
+                <wp:positionV relativeFrom="paragraph">
+                  <wp:posOffset>226060</wp:posOffset>
+                </wp:positionV>
+                <wp:extent cx="1000125" cy="285750"/>
+                <wp:effectExtent l="0" t="0" r="0" b="0"/>
+                <wp:wrapNone/>
+                <wp:docPr id="217" name="Text Box 2"/>
+                <wp:cNvGraphicFramePr>
+                  <a:graphicFrameLocks xmlns:a="http://schemas.openxmlformats.org/drawingml/2006/main"/>
+                </wp:cNvGraphicFramePr>
+                <a:graphic xmlns:a="http://schemas.openxmlformats.org/drawingml/2006/main">
+                  <a:graphicData uri="http://schemas.microsoft.com/office/word/2010/wordprocessingShape">
+                    <wps:wsp>
+                      <wps:cNvSpPr txBox="1">
+                        <a:spLocks noChangeArrowheads="1"/>
+                      </wps:cNvSpPr>
+                      <wps:spPr bwMode="auto">
+                        <a:xfrm>
+                          <a:off x="0" y="0"/>
+                          <a:ext cx="1000125" cy="285750"/>
+                        </a:xfrm>
+                        <a:prstGeom prst="rect">
+                          <a:avLst/>
+                        </a:prstGeom>
+                        <a:noFill/>
+                        <a:ln>
+                          <a:noFill/>
+                        </a:ln>
+                      </wps:spPr>
+                      <wps:style>
+                        <a:lnRef idx="0">
+                          <a:scrgbClr r="0" g="0" b="0"/>
+                        </a:lnRef>
+                        <a:fillRef idx="0">
+                          <a:scrgbClr r="0" g="0" b="0"/>
+                        </a:fillRef>
+                        <a:effectRef idx="0">
+                          <a:scrgbClr r="0" g="0" b="0"/>
+                        </a:effectRef>
+                        <a:fontRef idx="minor">
+                          <a:schemeClr val="dk1"/>
+                        </a:fontRef>
+                      </wps:style>
+                      <wps:txbx>
+                        <w:txbxContent>
+                          <w:p>
+                            <w:pPr>
+                              <w:rPr>
+                                <w:sz w:val="24"/>
+                                <w:szCs w:val="24"/>
+                              </w:rPr>
+                            </w:pPr>
+                            <w:proofErr w:type="spellStart"/>
+                            <w:r>
+                              <w:rPr>
+                                <w:rFonts w:ascii="Times New Roman" w:hAnsi="Times New Roman" w:cs="Times New Roman"/>
+                                <w:sz w:val="24"/>
+                                <w:szCs w:val="24"/>
+                                <w:lang w:val="en-US"/>
+                              </w:rPr>
+                              <w:t>Jiamin</w:t>
+                            </w:r>
+                            <w:proofErr w:type="spellEnd"/>
+                            <w:r>
+                              <w:rPr>
+                                <w:rFonts w:ascii="Times New Roman" w:hAnsi="Times New Roman" w:cs="Times New Roman"/>
+                                <w:sz w:val="24"/>
+                                <w:szCs w:val="24"/>
+                                <w:lang w:val="en-US"/>
+                              </w:rPr>
+                              <w:t xml:space="preserve"> Yuan</w:t>
+                            </w:r>
+                          </w:p>
+                        </w:txbxContent>
+                      </wps:txbx>
+                      <wps:bodyPr rot="0" vert="horz" wrap="square" lIns="91440" tIns="45720" rIns="91440" bIns="45720" anchor="t" anchorCtr="0">
+                        <a:noAutofit/>
+                      </wps:bodyPr>
+                    </wps:wsp>
+                  </a:graphicData>
+                </a:graphic>
+                <wp14:sizeRelH relativeFrom="margin">
+                  <wp14:pctWidth>0</wp14:pctWidth>
+                </wp14:sizeRelH>
+                <wp14:sizeRelV relativeFrom="margin">
+                  <wp14:pctHeight>0</wp14:pctHeight>
+                </wp14:sizeRelV>
+              </wp:anchor>
+            </w:drawing>
+          </mc:Choice>
+          <mc:Fallback>
+            <w:pict>
+              <v:shapetype w14:anchorId="271B7C49" id="_x0000_t202" coordsize="21600,21600" o:spt="202" path="m,l,21600r21600,l21600,xe">
+                <v:stroke joinstyle="miter"/>
+                <v:path gradientshapeok="t" o:connecttype="rect"/>
+              </v:shapetype>
+              <v:shape id="Text Box 2" o:spid="_x0000_s1026" type="#_x0000_t202" style="position:absolute;margin-left:18.75pt;margin-top:17.8pt;width:78.75pt;height:22.5pt;z-index:251660288;visibility:visible;mso-wrap-style:square;mso-width-percent:0;mso-height-percent:0;mso-wrap-distance-left:9pt;mso-wrap-distance-top:3.6pt;mso-wrap-distance-right:9pt;mso-wrap-distance-bottom:3.6pt;mso-position-horizontal:absolute;mso-position-horizontal-relative:text;mso-position-vertical:absolute;mso-position-vertical-relative:text;mso-width-percent:0;mso-height-percent:0;mso-width-relative:margin;mso-height-relative:margin;v-text-anchor:top" o:gfxdata="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" filled="f" stroked="f">
+                <v:textbox>
+                  <w:txbxContent>
+                    <w:p>
+                      <w:pPr>
+                        <w:rPr>
+                          <w:sz w:val="24"/>
+                          <w:szCs w:val="24"/>
+                        </w:rPr>
+                      </w:pPr>
+                      <w:proofErr w:type="spellStart"/>
+                      <w:r>
+                        <w:rPr>
+                          <w:rFonts w:ascii="Times New Roman" w:hAnsi="Times New Roman" w:cs="Times New Roman"/>
+                          <w:sz w:val="24"/>
+                          <w:szCs w:val="24"/>
+                          <w:lang w:val="en-US"/>
+                        </w:rPr>
+                        <w:t>Jiamin</w:t>
+                      </w:r>
+                      <w:proofErr w:type="spellEnd"/>
+                      <w:r>
+                        <w:rPr>
+                          <w:rFonts w:ascii="Times New Roman" w:hAnsi="Times New Roman" w:cs="Times New Roman"/>
+                          <w:sz w:val="24"/>
+                          <w:szCs w:val="24"/>
+                          <w:lang w:val="en-US"/>
+                        </w:rPr>
+                        <w:t xml:space="preserve"> Yuan</w:t>
+                      </w:r>
+                    </w:p>
+                  </w:txbxContent>
+                </v:textbox>
+              </v:shape>
+            </w:pict>
+          </mc:Fallback>
+        </mc:AlternateContent>
+      </w:r>
       <w:r>
         <w:rPr>
           <w:rFonts w:ascii="Times New Roman" w:hAnsi="Times New Roman" w:cs="Times New Roman"/>
@@ -1117,7 +1267,7 @@
             <v:path o:extrusionok="f" gradientshapeok="t" o:connecttype="rect"/>
             <o:lock v:ext="edit" aspectratio="t"/>
           </v:shapetype>
-          <v:shape id="_x0000_i1025" type="#_x0000_t75" alt="Microsoft Office Signature Line..." style="width:130.9pt;height:66.4pt">
+          <v:shape id="_x0000_i1033" type="#_x0000_t75" alt="Microsoft Office Signature Line..." style="width:131.25pt;height:66.75pt">
             <v:imagedata r:id="rId8" o:title=""/>
             <o:lock v:ext="edit" ungrouping="t" rotation="t" cropping="t" verticies="t" grouping="t"/>
             <o:signatureline v:ext="edit" id="{93EF7EA1-30E4-45C6-B3F4-8F8DDF731657}" provid="{00000000-0000-0000-0000-000000000000}" o:suggestedsigner="Jiamin Yuan" o:suggestedsigner2="Team Member" issignatureline="t"/>
@@ -1156,12 +1306,123 @@
       <w:r>
         <w:rPr>
           <w:rFonts w:ascii="Times New Roman" w:hAnsi="Times New Roman" w:cs="Times New Roman"/>
+          <w:noProof/>
+          <w:sz w:val="28"/>
+          <w:szCs w:val="28"/>
+          <w:lang w:val="en-US"/>
+        </w:rPr>
+        <mc:AlternateContent>
+          <mc:Choice Requires="wps">
+            <w:drawing>
+              <wp:anchor distT="45720" distB="45720" distL="114300" distR="114300" simplePos="0" relativeHeight="251662336" behindDoc="0" locked="0" layoutInCell="1" allowOverlap="1" wp14:anchorId="608DA914" wp14:editId="4F80B426">
+                <wp:simplePos x="0" y="0"/>
+                <wp:positionH relativeFrom="column">
+                  <wp:posOffset>257175</wp:posOffset>
+                </wp:positionH>
+                <wp:positionV relativeFrom="paragraph">
+                  <wp:posOffset>215265</wp:posOffset>
+                </wp:positionV>
+                <wp:extent cx="1000125" cy="285750"/>
+                <wp:effectExtent l="0" t="0" r="0" b="0"/>
+                <wp:wrapNone/>
+                <wp:docPr id="18" name="Text Box 18"/>
+                <wp:cNvGraphicFramePr>
+                  <a:graphicFrameLocks xmlns:a="http://schemas.openxmlformats.org/drawingml/2006/main"/>
+                </wp:cNvGraphicFramePr>
+                <a:graphic xmlns:a="http://schemas.openxmlformats.org/drawingml/2006/main">
+                  <a:graphicData uri="http://schemas.microsoft.com/office/word/2010/wordprocessingShape">
+                    <wps:wsp>
+                      <wps:cNvSpPr txBox="1">
+                        <a:spLocks noChangeArrowheads="1"/>
+                      </wps:cNvSpPr>
+                      <wps:spPr bwMode="auto">
+                        <a:xfrm>
+                          <a:off x="0" y="0"/>
+                          <a:ext cx="1000125" cy="285750"/>
+                        </a:xfrm>
+                        <a:prstGeom prst="rect">
+                          <a:avLst/>
+                        </a:prstGeom>
+                        <a:noFill/>
+                        <a:ln>
+                          <a:noFill/>
+                        </a:ln>
+                        <a:effectLst/>
+                      </wps:spPr>
+                      <wps:txbx>
+                        <w:txbxContent>
+                          <w:p>
+                            <w:pPr>
+                              <w:rPr>
+                                <w:sz w:val="24"/>
+                                <w:szCs w:val="24"/>
+                              </w:rPr>
+                            </w:pPr>
+                            <w:r>
+                              <w:rPr>
+                                <w:rFonts w:ascii="Times New Roman" w:hAnsi="Times New Roman" w:cs="Times New Roman"/>
+                                <w:sz w:val="24"/>
+                                <w:szCs w:val="24"/>
+                                <w:lang w:val="en-US"/>
+                              </w:rPr>
+                              <w:t>Dinal Patel</w:t>
+                            </w:r>
+                          </w:p>
+                        </w:txbxContent>
+                      </wps:txbx>
+                      <wps:bodyPr rot="0" vert="horz" wrap="square" lIns="91440" tIns="45720" rIns="91440" bIns="45720" anchor="t" anchorCtr="0">
+                        <a:noAutofit/>
+                      </wps:bodyPr>
+                    </wps:wsp>
+                  </a:graphicData>
+                </a:graphic>
+                <wp14:sizeRelH relativeFrom="margin">
+                  <wp14:pctWidth>0</wp14:pctWidth>
+                </wp14:sizeRelH>
+                <wp14:sizeRelV relativeFrom="margin">
+                  <wp14:pctHeight>0</wp14:pctHeight>
+                </wp14:sizeRelV>
+              </wp:anchor>
+            </w:drawing>
+          </mc:Choice>
+          <mc:Fallback>
+            <w:pict>
+              <v:shape w14:anchorId="608DA914" id="Text Box 18" o:spid="_x0000_s1027" type="#_x0000_t202" style="position:absolute;margin-left:20.25pt;margin-top:16.95pt;width:78.75pt;height:22.5pt;z-index:251662336;visibility:visible;mso-wrap-style:square;mso-width-percent:0;mso-height-percent:0;mso-wrap-distance-left:9pt;mso-wrap-distance-top:3.6pt;mso-wrap-distance-right:9pt;mso-wrap-distance-bottom:3.6pt;mso-position-horizontal:absolute;mso-position-horizontal-relative:text;mso-position-vertical:absolute;mso-position-vertical-relative:text;mso-width-percent:0;mso-height-percent:0;mso-width-relative:margin;mso-height-relative:margin;v-text-anchor:top" o:gfxdata="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" filled="f" stroked="f">
+                <v:textbox>
+                  <w:txbxContent>
+                    <w:p>
+                      <w:pPr>
+                        <w:rPr>
+                          <w:sz w:val="24"/>
+                          <w:szCs w:val="24"/>
+                        </w:rPr>
+                      </w:pPr>
+                      <w:r>
+                        <w:rPr>
+                          <w:rFonts w:ascii="Times New Roman" w:hAnsi="Times New Roman" w:cs="Times New Roman"/>
+                          <w:sz w:val="24"/>
+                          <w:szCs w:val="24"/>
+                          <w:lang w:val="en-US"/>
+                        </w:rPr>
+                        <w:t>Dinal Patel</w:t>
+                      </w:r>
+                    </w:p>
+                  </w:txbxContent>
+                </v:textbox>
+              </v:shape>
+            </w:pict>
+          </mc:Fallback>
+        </mc:AlternateContent>
+      </w:r>
+      <w:r>
+        <w:rPr>
+          <w:rFonts w:ascii="Times New Roman" w:hAnsi="Times New Roman" w:cs="Times New Roman"/>
           <w:sz w:val="28"/>
           <w:szCs w:val="28"/>
           <w:lang w:val="en-US"/>
         </w:rPr>
         <w:pict w14:anchorId="6836A8F2">
-          <v:shape id="_x0000_i1026" type="#_x0000_t75" alt="Microsoft Office Signature Line..." style="width:133.7pt;height:67.3pt">
+          <v:shape id="_x0000_i1026" type="#_x0000_t75" alt="Microsoft Office Signature Line..." style="width:133.5pt;height:67.5pt">
             <v:imagedata r:id="rId9" o:title=""/>
             <o:lock v:ext="edit" ungrouping="t" rotation="t" cropping="t" verticies="t" text="t" grouping="t"/>
             <o:signatureline v:ext="edit" id="{8119B359-08EB-42C5-A7BF-BF04A798C33E}" provid="{00000000-0000-0000-0000-000000000000}" o:suggestedsigner="Dinal Patel" o:suggestedsigner2="Team Member" issignatureline="t"/>
@@ -1200,12 +1461,145 @@
       <w:r>
         <w:rPr>
           <w:rFonts w:ascii="Times New Roman" w:hAnsi="Times New Roman" w:cs="Times New Roman"/>
+          <w:noProof/>
+          <w:sz w:val="28"/>
+          <w:szCs w:val="28"/>
+          <w:lang w:val="en-US"/>
+        </w:rPr>
+        <mc:AlternateContent>
+          <mc:Choice Requires="wps">
+            <w:drawing>
+              <wp:anchor distT="45720" distB="45720" distL="114300" distR="114300" simplePos="0" relativeHeight="251664384" behindDoc="0" locked="0" layoutInCell="1" allowOverlap="1" wp14:anchorId="63E197FE" wp14:editId="6F1C1F57">
+                <wp:simplePos x="0" y="0"/>
+                <wp:positionH relativeFrom="column">
+                  <wp:posOffset>209550</wp:posOffset>
+                </wp:positionH>
+                <wp:positionV relativeFrom="paragraph">
+                  <wp:posOffset>220980</wp:posOffset>
+                </wp:positionV>
+                <wp:extent cx="1552575" cy="285750"/>
+                <wp:effectExtent l="0" t="0" r="0" b="0"/>
+                <wp:wrapNone/>
+                <wp:docPr id="19" name="Text Box 2"/>
+                <wp:cNvGraphicFramePr>
+                  <a:graphicFrameLocks xmlns:a="http://schemas.openxmlformats.org/drawingml/2006/main"/>
+                </wp:cNvGraphicFramePr>
+                <a:graphic xmlns:a="http://schemas.openxmlformats.org/drawingml/2006/main">
+                  <a:graphicData uri="http://schemas.microsoft.com/office/word/2010/wordprocessingShape">
+                    <wps:wsp>
+                      <wps:cNvSpPr txBox="1">
+                        <a:spLocks noChangeArrowheads="1"/>
+                      </wps:cNvSpPr>
+                      <wps:spPr bwMode="auto">
+                        <a:xfrm>
+                          <a:off x="0" y="0"/>
+                          <a:ext cx="1552575" cy="285750"/>
+                        </a:xfrm>
+                        <a:prstGeom prst="rect">
+                          <a:avLst/>
+                        </a:prstGeom>
+                        <a:noFill/>
+                        <a:ln>
+                          <a:noFill/>
+                        </a:ln>
+                        <a:effectLst/>
+                      </wps:spPr>
+                      <wps:txbx>
+                        <w:txbxContent>
+                          <w:p>
+                            <w:pPr>
+                              <w:rPr>
+                                <w:sz w:val="24"/>
+                                <w:szCs w:val="24"/>
+                              </w:rPr>
+                            </w:pPr>
+                            <w:r>
+                              <w:rPr>
+                                <w:rFonts w:ascii="Times New Roman" w:hAnsi="Times New Roman" w:cs="Times New Roman"/>
+                                <w:sz w:val="24"/>
+                                <w:szCs w:val="24"/>
+                                <w:lang w:val="en-US"/>
+                              </w:rPr>
+                              <w:t xml:space="preserve">Craig Justin </w:t>
+                            </w:r>
+                            <w:proofErr w:type="spellStart"/>
+                            <w:r>
+                              <w:rPr>
+                                <w:rFonts w:ascii="Times New Roman" w:hAnsi="Times New Roman" w:cs="Times New Roman"/>
+                                <w:sz w:val="24"/>
+                                <w:szCs w:val="24"/>
+                                <w:lang w:val="en-US"/>
+                              </w:rPr>
+                              <w:t>Balibalos</w:t>
+                            </w:r>
+                            <w:proofErr w:type="spellEnd"/>
+                          </w:p>
+                        </w:txbxContent>
+                      </wps:txbx>
+                      <wps:bodyPr rot="0" vert="horz" wrap="square" lIns="91440" tIns="45720" rIns="91440" bIns="45720" anchor="t" anchorCtr="0">
+                        <a:noAutofit/>
+                      </wps:bodyPr>
+                    </wps:wsp>
+                  </a:graphicData>
+                </a:graphic>
+                <wp14:sizeRelH relativeFrom="margin">
+                  <wp14:pctWidth>0</wp14:pctWidth>
+                </wp14:sizeRelH>
+                <wp14:sizeRelV relativeFrom="margin">
+                  <wp14:pctHeight>0</wp14:pctHeight>
+                </wp14:sizeRelV>
+              </wp:anchor>
+            </w:drawing>
+          </mc:Choice>
+          <mc:Fallback>
+            <w:pict>
+              <v:shape w14:anchorId="63E197FE" id="_x0000_s1028" type="#_x0000_t202" style="position:absolute;margin-left:16.5pt;margin-top:17.4pt;width:122.25pt;height:22.5pt;z-index:251664384;visibility:visible;mso-wrap-style:square;mso-width-percent:0;mso-height-percent:0;mso-wrap-distance-left:9pt;mso-wrap-distance-top:3.6pt;mso-wrap-distance-right:9pt;mso-wrap-distance-bottom:3.6pt;mso-position-horizontal:absolute;mso-position-horizontal-relative:text;mso-position-vertical:absolute;mso-position-vertical-relative:text;mso-width-percent:0;mso-height-percent:0;mso-width-relative:margin;mso-height-relative:margin;v-text-anchor:top" o:gfxdata="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" filled="f" stroked="f">
+                <v:textbox>
+                  <w:txbxContent>
+                    <w:p>
+                      <w:pPr>
+                        <w:rPr>
+                          <w:sz w:val="24"/>
+                          <w:szCs w:val="24"/>
+                        </w:rPr>
+                      </w:pPr>
+                      <w:r>
+                        <w:rPr>
+                          <w:rFonts w:ascii="Times New Roman" w:hAnsi="Times New Roman" w:cs="Times New Roman"/>
+                          <w:sz w:val="24"/>
+                          <w:szCs w:val="24"/>
+                          <w:lang w:val="en-US"/>
+                        </w:rPr>
+                        <w:t xml:space="preserve">Craig Justin </w:t>
+                      </w:r>
+                      <w:proofErr w:type="spellStart"/>
+                      <w:r>
+                        <w:rPr>
+                          <w:rFonts w:ascii="Times New Roman" w:hAnsi="Times New Roman" w:cs="Times New Roman"/>
+                          <w:sz w:val="24"/>
+                          <w:szCs w:val="24"/>
+                          <w:lang w:val="en-US"/>
+                        </w:rPr>
+                        <w:t>Balibalos</w:t>
+                      </w:r>
+                      <w:proofErr w:type="spellEnd"/>
+                    </w:p>
+                  </w:txbxContent>
+                </v:textbox>
+              </v:shape>
+            </w:pict>
+          </mc:Fallback>
+        </mc:AlternateContent>
+      </w:r>
+      <w:r>
+        <w:rPr>
+          <w:rFonts w:ascii="Times New Roman" w:hAnsi="Times New Roman" w:cs="Times New Roman"/>
           <w:sz w:val="28"/>
           <w:szCs w:val="28"/>
           <w:lang w:val="en-US"/>
         </w:rPr>
         <w:pict w14:anchorId="64553929">
-          <v:shape id="_x0000_i1027" type="#_x0000_t75" alt="Microsoft Office Signature Line..." style="width:133.7pt;height:68.25pt">
+          <v:shape id="_x0000_i1027" type="#_x0000_t75" alt="Microsoft Office Signature Line..." style="width:133.5pt;height:68.25pt">
             <v:imagedata r:id="rId10" o:title=""/>
             <o:lock v:ext="edit" ungrouping="t" rotation="t" cropping="t" verticies="t" grouping="t"/>
             <o:signatureline v:ext="edit" id="{37615B56-3E28-4C6B-AB2C-78EC6C11E010}" provid="{00000000-0000-0000-0000-000000000000}" o:suggestedsigner="Craig Justin Balibalos" o:suggestedsigner2="Team Leader" allowcomments="t" issignatureline="t"/>
@@ -1281,6 +1675,162 @@
           <w:lang w:val="en-US"/>
         </w:rPr>
       </w:pPr>
+      <w:r>
+        <w:rPr>
+          <w:rFonts w:ascii="Times New Roman" w:hAnsi="Times New Roman" w:cs="Times New Roman"/>
+          <w:noProof/>
+          <w:sz w:val="28"/>
+          <w:szCs w:val="28"/>
+          <w:lang w:val="en-US"/>
+        </w:rPr>
+        <mc:AlternateContent>
+          <mc:Choice Requires="wps">
+            <w:drawing>
+              <wp:anchor distT="45720" distB="45720" distL="114300" distR="114300" simplePos="0" relativeHeight="251668480" behindDoc="0" locked="0" layoutInCell="1" allowOverlap="1" wp14:anchorId="21AFE755" wp14:editId="630C6B1F">
+                <wp:simplePos x="0" y="0"/>
+                <wp:positionH relativeFrom="margin">
+                  <wp:posOffset>180975</wp:posOffset>
+                </wp:positionH>
+                <wp:positionV relativeFrom="paragraph">
+                  <wp:posOffset>212725</wp:posOffset>
+                </wp:positionV>
+                <wp:extent cx="1495425" cy="285750"/>
+                <wp:effectExtent l="0" t="0" r="0" b="0"/>
+                <wp:wrapNone/>
+                <wp:docPr id="21" name="Text Box 2"/>
+                <wp:cNvGraphicFramePr>
+                  <a:graphicFrameLocks xmlns:a="http://schemas.openxmlformats.org/drawingml/2006/main"/>
+                </wp:cNvGraphicFramePr>
+                <a:graphic xmlns:a="http://schemas.openxmlformats.org/drawingml/2006/main">
+                  <a:graphicData uri="http://schemas.microsoft.com/office/word/2010/wordprocessingShape">
+                    <wps:wsp>
+                      <wps:cNvSpPr txBox="1">
+                        <a:spLocks noChangeArrowheads="1"/>
+                      </wps:cNvSpPr>
+                      <wps:spPr bwMode="auto">
+                        <a:xfrm>
+                          <a:off x="0" y="0"/>
+                          <a:ext cx="1495425" cy="285750"/>
+                        </a:xfrm>
+                        <a:prstGeom prst="rect">
+                          <a:avLst/>
+                        </a:prstGeom>
+                        <a:noFill/>
+                        <a:ln>
+                          <a:noFill/>
+                        </a:ln>
+                        <a:effectLst/>
+                      </wps:spPr>
+                      <wps:txbx>
+                        <w:txbxContent>
+                          <w:p>
+                            <w:pPr>
+                              <w:rPr>
+                                <w:sz w:val="24"/>
+                                <w:szCs w:val="24"/>
+                              </w:rPr>
+                            </w:pPr>
+                            <w:proofErr w:type="spellStart"/>
+                            <w:r>
+                              <w:rPr>
+                                <w:rFonts w:ascii="Times New Roman" w:hAnsi="Times New Roman" w:cs="Times New Roman"/>
+                                <w:sz w:val="24"/>
+                                <w:szCs w:val="24"/>
+                                <w:lang w:val="en-US"/>
+                              </w:rPr>
+                              <w:t>Alihan</w:t>
+                            </w:r>
+                            <w:proofErr w:type="spellEnd"/>
+                            <w:r>
+                              <w:rPr>
+                                <w:rFonts w:ascii="Times New Roman" w:hAnsi="Times New Roman" w:cs="Times New Roman"/>
+                                <w:sz w:val="24"/>
+                                <w:szCs w:val="24"/>
+                                <w:lang w:val="en-US"/>
+                              </w:rPr>
+                              <w:t xml:space="preserve"> </w:t>
+                            </w:r>
+                            <w:proofErr w:type="spellStart"/>
+                            <w:r>
+                              <w:rPr>
+                                <w:rFonts w:ascii="Times New Roman" w:hAnsi="Times New Roman" w:cs="Times New Roman"/>
+                                <w:sz w:val="24"/>
+                                <w:szCs w:val="24"/>
+                                <w:lang w:val="en-US"/>
+                              </w:rPr>
+                              <w:t>Djamankulov</w:t>
+                            </w:r>
+                            <w:proofErr w:type="spellEnd"/>
+                          </w:p>
+                        </w:txbxContent>
+                      </wps:txbx>
+                      <wps:bodyPr rot="0" vert="horz" wrap="square" lIns="91440" tIns="45720" rIns="91440" bIns="45720" anchor="t" anchorCtr="0">
+                        <a:noAutofit/>
+                      </wps:bodyPr>
+                    </wps:wsp>
+                  </a:graphicData>
+                </a:graphic>
+                <wp14:sizeRelH relativeFrom="margin">
+                  <wp14:pctWidth>0</wp14:pctWidth>
+                </wp14:sizeRelH>
+                <wp14:sizeRelV relativeFrom="margin">
+                  <wp14:pctHeight>0</wp14:pctHeight>
+                </wp14:sizeRelV>
+              </wp:anchor>
+            </w:drawing>
+          </mc:Choice>
+          <mc:Fallback>
+            <w:pict>
+              <v:shape w14:anchorId="21AFE755" id="_x0000_s1029" type="#_x0000_t202" style="position:absolute;margin-left:14.25pt;margin-top:16.75pt;width:117.75pt;height:22.5pt;z-index:251668480;visibility:visible;mso-wrap-style:square;mso-width-percent:0;mso-height-percent:0;mso-wrap-distance-left:9pt;mso-wrap-distance-top:3.6pt;mso-wrap-distance-right:9pt;mso-wrap-distance-bottom:3.6pt;mso-position-horizontal:absolute;mso-position-horizontal-relative:margin;mso-position-vertical:absolute;mso-position-vertical-relative:text;mso-width-percent:0;mso-height-percent:0;mso-width-relative:margin;mso-height-relative:margin;v-text-anchor:top" o:gfxdata="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" filled="f" stroked="f">
+                <v:textbox>
+                  <w:txbxContent>
+                    <w:p>
+                      <w:pPr>
+                        <w:rPr>
+                          <w:sz w:val="24"/>
+                          <w:szCs w:val="24"/>
+                        </w:rPr>
+                      </w:pPr>
+                      <w:proofErr w:type="spellStart"/>
+                      <w:r>
+                        <w:rPr>
+                          <w:rFonts w:ascii="Times New Roman" w:hAnsi="Times New Roman" w:cs="Times New Roman"/>
+                          <w:sz w:val="24"/>
+                          <w:szCs w:val="24"/>
+                          <w:lang w:val="en-US"/>
+                        </w:rPr>
+                        <w:t>Alihan</w:t>
+                      </w:r>
+                      <w:proofErr w:type="spellEnd"/>
+                      <w:r>
+                        <w:rPr>
+                          <w:rFonts w:ascii="Times New Roman" w:hAnsi="Times New Roman" w:cs="Times New Roman"/>
+                          <w:sz w:val="24"/>
+                          <w:szCs w:val="24"/>
+                          <w:lang w:val="en-US"/>
+                        </w:rPr>
+                        <w:t xml:space="preserve"> </w:t>
+                      </w:r>
+                      <w:proofErr w:type="spellStart"/>
+                      <w:r>
+                        <w:rPr>
+                          <w:rFonts w:ascii="Times New Roman" w:hAnsi="Times New Roman" w:cs="Times New Roman"/>
+                          <w:sz w:val="24"/>
+                          <w:szCs w:val="24"/>
+                          <w:lang w:val="en-US"/>
+                        </w:rPr>
+                        <w:t>Djamankulov</w:t>
+                      </w:r>
+                      <w:proofErr w:type="spellEnd"/>
+                    </w:p>
+                  </w:txbxContent>
+                </v:textbox>
+                <w10:wrap anchorx="margin"/>
+              </v:shape>
+            </w:pict>
+          </mc:Fallback>
+        </mc:AlternateContent>
+      </w:r>
       <w:r>
         <w:rPr>
           <w:rFonts w:ascii="Times New Roman" w:hAnsi="Times New Roman" w:cs="Times New Roman"/>
@@ -1296,6 +1846,8 @@
           </v:shape>
         </w:pict>
       </w:r>
+      <w:bookmarkStart w:id="0" w:name="_GoBack"/>
+      <w:bookmarkEnd w:id="0"/>
     </w:p>
     <w:p>
       <w:pPr>
@@ -1348,12 +1900,146 @@
       <w:r>
         <w:rPr>
           <w:rFonts w:ascii="Times New Roman" w:hAnsi="Times New Roman" w:cs="Times New Roman"/>
+          <w:noProof/>
+          <w:sz w:val="28"/>
+          <w:szCs w:val="28"/>
+          <w:lang w:val="en-US"/>
+        </w:rPr>
+        <mc:AlternateContent>
+          <mc:Choice Requires="wps">
+            <w:drawing>
+              <wp:anchor distT="45720" distB="45720" distL="114300" distR="114300" simplePos="0" relativeHeight="251666432" behindDoc="0" locked="0" layoutInCell="1" allowOverlap="1" wp14:anchorId="64253339" wp14:editId="34B701F6">
+                <wp:simplePos x="0" y="0"/>
+                <wp:positionH relativeFrom="margin">
+                  <wp:posOffset>200025</wp:posOffset>
+                </wp:positionH>
+                <wp:positionV relativeFrom="paragraph">
+                  <wp:posOffset>264160</wp:posOffset>
+                </wp:positionV>
+                <wp:extent cx="1085850" cy="285750"/>
+                <wp:effectExtent l="0" t="0" r="0" b="0"/>
+                <wp:wrapNone/>
+                <wp:docPr id="20" name="Text Box 2"/>
+                <wp:cNvGraphicFramePr>
+                  <a:graphicFrameLocks xmlns:a="http://schemas.openxmlformats.org/drawingml/2006/main"/>
+                </wp:cNvGraphicFramePr>
+                <a:graphic xmlns:a="http://schemas.openxmlformats.org/drawingml/2006/main">
+                  <a:graphicData uri="http://schemas.microsoft.com/office/word/2010/wordprocessingShape">
+                    <wps:wsp>
+                      <wps:cNvSpPr txBox="1">
+                        <a:spLocks noChangeArrowheads="1"/>
+                      </wps:cNvSpPr>
+                      <wps:spPr bwMode="auto">
+                        <a:xfrm>
+                          <a:off x="0" y="0"/>
+                          <a:ext cx="1085850" cy="285750"/>
+                        </a:xfrm>
+                        <a:prstGeom prst="rect">
+                          <a:avLst/>
+                        </a:prstGeom>
+                        <a:noFill/>
+                        <a:ln>
+                          <a:noFill/>
+                        </a:ln>
+                        <a:effectLst/>
+                      </wps:spPr>
+                      <wps:txbx>
+                        <w:txbxContent>
+                          <w:p>
+                            <w:pPr>
+                              <w:rPr>
+                                <w:sz w:val="24"/>
+                                <w:szCs w:val="24"/>
+                              </w:rPr>
+                            </w:pPr>
+                            <w:r>
+                              <w:rPr>
+                                <w:rFonts w:ascii="Times New Roman" w:hAnsi="Times New Roman" w:cs="Times New Roman"/>
+                                <w:sz w:val="24"/>
+                                <w:szCs w:val="24"/>
+                                <w:lang w:val="en-US"/>
+                              </w:rPr>
+                              <w:t xml:space="preserve">Ibrahim </w:t>
+                            </w:r>
+                            <w:proofErr w:type="spellStart"/>
+                            <w:r>
+                              <w:rPr>
+                                <w:rFonts w:ascii="Times New Roman" w:hAnsi="Times New Roman" w:cs="Times New Roman"/>
+                                <w:sz w:val="24"/>
+                                <w:szCs w:val="24"/>
+                                <w:lang w:val="en-US"/>
+                              </w:rPr>
+                              <w:t>Awad</w:t>
+                            </w:r>
+                            <w:proofErr w:type="spellEnd"/>
+                          </w:p>
+                        </w:txbxContent>
+                      </wps:txbx>
+                      <wps:bodyPr rot="0" vert="horz" wrap="square" lIns="91440" tIns="45720" rIns="91440" bIns="45720" anchor="t" anchorCtr="0">
+                        <a:noAutofit/>
+                      </wps:bodyPr>
+                    </wps:wsp>
+                  </a:graphicData>
+                </a:graphic>
+                <wp14:sizeRelH relativeFrom="margin">
+                  <wp14:pctWidth>0</wp14:pctWidth>
+                </wp14:sizeRelH>
+                <wp14:sizeRelV relativeFrom="margin">
+                  <wp14:pctHeight>0</wp14:pctHeight>
+                </wp14:sizeRelV>
+              </wp:anchor>
+            </w:drawing>
+          </mc:Choice>
+          <mc:Fallback>
+            <w:pict>
+              <v:shape w14:anchorId="64253339" id="_x0000_s1030" type="#_x0000_t202" style="position:absolute;margin-left:15.75pt;margin-top:20.8pt;width:85.5pt;height:22.5pt;z-index:251666432;visibility:visible;mso-wrap-style:square;mso-width-percent:0;mso-height-percent:0;mso-wrap-distance-left:9pt;mso-wrap-distance-top:3.6pt;mso-wrap-distance-right:9pt;mso-wrap-distance-bottom:3.6pt;mso-position-horizontal:absolute;mso-position-horizontal-relative:margin;mso-position-vertical:absolute;mso-position-vertical-relative:text;mso-width-percent:0;mso-height-percent:0;mso-width-relative:margin;mso-height-relative:margin;v-text-anchor:top" o:gfxdata="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" filled="f" stroked="f">
+                <v:textbox>
+                  <w:txbxContent>
+                    <w:p>
+                      <w:pPr>
+                        <w:rPr>
+                          <w:sz w:val="24"/>
+                          <w:szCs w:val="24"/>
+                        </w:rPr>
+                      </w:pPr>
+                      <w:r>
+                        <w:rPr>
+                          <w:rFonts w:ascii="Times New Roman" w:hAnsi="Times New Roman" w:cs="Times New Roman"/>
+                          <w:sz w:val="24"/>
+                          <w:szCs w:val="24"/>
+                          <w:lang w:val="en-US"/>
+                        </w:rPr>
+                        <w:t xml:space="preserve">Ibrahim </w:t>
+                      </w:r>
+                      <w:proofErr w:type="spellStart"/>
+                      <w:r>
+                        <w:rPr>
+                          <w:rFonts w:ascii="Times New Roman" w:hAnsi="Times New Roman" w:cs="Times New Roman"/>
+                          <w:sz w:val="24"/>
+                          <w:szCs w:val="24"/>
+                          <w:lang w:val="en-US"/>
+                        </w:rPr>
+                        <w:t>Awad</w:t>
+                      </w:r>
+                      <w:proofErr w:type="spellEnd"/>
+                    </w:p>
+                  </w:txbxContent>
+                </v:textbox>
+                <w10:wrap anchorx="margin"/>
+              </v:shape>
+            </w:pict>
+          </mc:Fallback>
+        </mc:AlternateContent>
+      </w:r>
+      <w:r>
+        <w:rPr>
+          <w:rFonts w:ascii="Times New Roman" w:hAnsi="Times New Roman" w:cs="Times New Roman"/>
           <w:sz w:val="28"/>
           <w:szCs w:val="28"/>
           <w:lang w:val="en-US"/>
         </w:rPr>
         <w:pict w14:anchorId="57961949">
-          <v:shape id="_x0000_i1029" type="#_x0000_t75" alt="Microsoft Office Signature Line..." style="width:146.8pt;height:72.95pt">
+          <v:shape id="_x0000_i1029" type="#_x0000_t75" alt="Microsoft Office Signature Line..." style="width:147pt;height:72.75pt">
             <v:imagedata r:id="rId12" o:title=""/>
             <o:lock v:ext="edit" ungrouping="t" rotation="t" cropping="t" verticies="t" text="t" grouping="t"/>
             <o:signatureline v:ext="edit" id="{CAB112DD-9CCE-45C2-9B03-433D6134DAE9}" provid="{00000000-0000-0000-0000-000000000000}" o:suggestedsigner="Ibrahim Awad" o:suggestedsigner2="Team Member" issignatureline="t"/>
@@ -1898,24 +2584,7 @@
           <w:lang w:val="en-US"/>
         </w:rPr>
         <w:tab/>
-      </w:r>
-      <w:r>
-        <w:rPr>
-          <w:rFonts w:ascii="Times New Roman" w:hAnsi="Times New Roman" w:cs="Times New Roman"/>
-          <w:sz w:val="28"/>
-          <w:szCs w:val="28"/>
-          <w:lang w:val="en-US"/>
-        </w:rPr>
-        <w:t>-----------------</w:t>
-      </w:r>
-      <w:r>
-        <w:rPr>
-          <w:rFonts w:ascii="Times New Roman" w:hAnsi="Times New Roman" w:cs="Times New Roman"/>
-          <w:sz w:val="28"/>
-          <w:szCs w:val="28"/>
-          <w:lang w:val="en-US"/>
-        </w:rPr>
-        <w:t>-------------------------------------</w:t>
+        <w:t>------------------------------------------------------</w:t>
       </w:r>
       <w:r>
         <w:rPr>
@@ -2578,18 +3247,7 @@
           <w:szCs w:val="28"/>
           <w:lang w:val="en-US"/>
         </w:rPr>
-        <w:t>1</w:t>
-      </w:r>
-      <w:r>
-        <w:rPr>
-          <w:rFonts w:ascii="Times New Roman" w:hAnsi="Times New Roman" w:cs="Times New Roman"/>
-          <w:b/>
-          <w:bCs/>
-          <w:sz w:val="28"/>
-          <w:szCs w:val="28"/>
-          <w:lang w:val="en-US"/>
-        </w:rPr>
-        <w:t>8</w:t>
+        <w:t>18</w:t>
       </w:r>
       <w:r>
         <w:rPr>
@@ -2824,7 +3482,7 @@
           <w:szCs w:val="28"/>
         </w:rPr>
       </w:pPr>
-      <w:bookmarkStart w:id="0" w:name="_Hlk115808454"/>
+      <w:bookmarkStart w:id="1" w:name="_Hlk115808454"/>
       <w:r>
         <w:rPr>
           <w:rStyle w:val="normaltextrun"/>
@@ -2836,7 +3494,7 @@
         </w:rPr>
         <w:t xml:space="preserve">Summary </w:t>
       </w:r>
-      <w:bookmarkStart w:id="1" w:name="_Hlk117667403"/>
+      <w:bookmarkStart w:id="2" w:name="_Hlk117667403"/>
       <w:r>
         <w:rPr>
           <w:rStyle w:val="normaltextrun"/>
@@ -2859,7 +3517,7 @@
         </w:rPr>
         <w:t>escription</w:t>
       </w:r>
-      <w:bookmarkEnd w:id="1"/>
+      <w:bookmarkEnd w:id="2"/>
       <w:r>
         <w:rPr>
           <w:rStyle w:val="normaltextrun"/>
@@ -2902,7 +3560,7 @@
         <w:t> </w:t>
       </w:r>
     </w:p>
-    <w:bookmarkEnd w:id="0"/>
+    <w:bookmarkEnd w:id="1"/>
     <w:p>
       <w:pPr>
         <w:pStyle w:val="paragraph"/>
@@ -4309,7 +4967,7 @@
           <w:rFonts w:ascii="Segoe UI" w:eastAsia="Times New Roman" w:hAnsi="Segoe UI" w:cs="Segoe UI"/>
           <w:sz w:val="18"/>
           <w:szCs w:val="18"/>
-          <w:lang w:val="en-US"/>
+          <w:lang w:val="fr-FR"/>
         </w:rPr>
       </w:pPr>
       <w:r>
@@ -4373,7 +5031,7 @@
       <w:r>
         <w:rPr>
           <w:rFonts w:ascii="Calibri" w:eastAsia="Times New Roman" w:hAnsi="Calibri" w:cs="Calibri"/>
-          <w:lang w:val="en-US"/>
+          <w:lang w:val="fr-FR"/>
         </w:rPr>
         <w:t> </w:t>
       </w:r>
@@ -4386,7 +5044,7 @@
           <w:bCs/>
           <w:sz w:val="24"/>
           <w:szCs w:val="28"/>
-          <w:lang w:val="en-US"/>
+          <w:lang w:val="fr-FR"/>
         </w:rPr>
       </w:pPr>
       <w:r>
@@ -4395,7 +5053,7 @@
           <w:bCs/>
           <w:sz w:val="24"/>
           <w:szCs w:val="28"/>
-          <w:lang w:val="en-US"/>
+          <w:lang w:val="fr-FR"/>
         </w:rPr>
         <w:br w:type="page"/>
       </w:r>
@@ -4409,7 +5067,7 @@
           <w:bCs/>
           <w:sz w:val="28"/>
           <w:szCs w:val="28"/>
-          <w:lang w:val="en-US"/>
+          <w:lang w:val="fr-FR"/>
         </w:rPr>
       </w:pPr>
       <w:r>
@@ -4419,7 +5077,7 @@
           <w:bCs/>
           <w:sz w:val="28"/>
           <w:szCs w:val="28"/>
-          <w:lang w:val="en-US"/>
+          <w:lang w:val="fr-FR"/>
         </w:rPr>
         <w:lastRenderedPageBreak/>
         <w:t>Proto</w:t>
@@ -4431,7 +5089,7 @@
           <w:bCs/>
           <w:sz w:val="28"/>
           <w:szCs w:val="28"/>
-          <w:lang w:val="en-US"/>
+          <w:lang w:val="fr-FR"/>
         </w:rPr>
         <w:t>type interfaces</w:t>
       </w:r>
@@ -4444,6 +5102,7 @@
           <w:bCs/>
           <w:sz w:val="24"/>
           <w:szCs w:val="28"/>
+          <w:lang w:val="fr-FR"/>
         </w:rPr>
       </w:pPr>
       <w:hyperlink r:id="rId23" w:tgtFrame="_blank" w:history="1">
@@ -4454,6 +5113,7 @@
             <w:bCs/>
             <w:sz w:val="24"/>
             <w:szCs w:val="28"/>
+            <w:lang w:val="fr-FR"/>
           </w:rPr>
           <w:t>https://www.figmacom/file/zzQ6TjwvEuIe6QvEjTFrTe/ProjectPrototype?node-id=0%3A1</w:t>
         </w:r>
@@ -4464,6 +5124,7 @@
           <w:bCs/>
           <w:sz w:val="24"/>
           <w:szCs w:val="28"/>
+          <w:lang w:val="fr-FR"/>
         </w:rPr>
         <w:t> </w:t>
       </w:r>
@@ -4476,7 +5137,7 @@
           <w:bCs/>
           <w:sz w:val="28"/>
           <w:szCs w:val="28"/>
-          <w:lang w:val="en-US"/>
+          <w:lang w:val="fr-FR"/>
         </w:rPr>
       </w:pPr>
       <w:r>
@@ -4486,7 +5147,7 @@
           <w:bCs/>
           <w:sz w:val="28"/>
           <w:szCs w:val="28"/>
-          <w:lang w:val="en-US"/>
+          <w:lang w:val="fr-FR"/>
         </w:rPr>
         <w:t>Client interactions</w:t>
       </w:r>
@@ -11593,8 +12254,6 @@
           <w:lang w:val="fr-FR"/>
         </w:rPr>
       </w:pPr>
-      <w:bookmarkStart w:id="2" w:name="_GoBack"/>
-      <w:bookmarkEnd w:id="2"/>
     </w:p>
     <w:sectPr>
       <w:footerReference w:type="default" r:id="rId33"/>
@@ -13261,6 +13920,7 @@
   <w:style w:type="character" w:default="1" w:styleId="DefaultParagraphFont">
     <w:name w:val="Default Paragraph Font"/>
     <w:uiPriority w:val="1"/>
+    <w:semiHidden/>
     <w:unhideWhenUsed/>
   </w:style>
   <w:style w:type="table" w:default="1" w:styleId="TableNormal">
@@ -13697,7 +14357,7 @@
 </file>
 
 <file path=customXml/itemProps1.xml><?xml version="1.0" encoding="utf-8"?>
-<ds:datastoreItem xmlns:ds="http://schemas.openxmlformats.org/officeDocument/2006/customXml" ds:itemID="{1D81A1F8-43A4-49A8-A721-0446C5AA6060}">
+<ds:datastoreItem xmlns:ds="http://schemas.openxmlformats.org/officeDocument/2006/customXml" ds:itemID="{5A39F57E-550B-434A-94C6-EFB0803A48F8}">
   <ds:schemaRefs>
     <ds:schemaRef ds:uri="http://schemas.openxmlformats.org/officeDocument/2006/bibliography"/>
   </ds:schemaRefs>

</xml_diff>

<commit_message>
Updated Del 5 doc
</commit_message>
<xml_diff>
--- a/deliverable 5/Deliverable5.docx
+++ b/deliverable 5/Deliverable5.docx
@@ -1,6 +1,6 @@
 
 <file path=word/document.xml><?xml version="1.0" encoding="utf-8"?>
-<w:document xmlns:wpc="http://schemas.microsoft.com/office/word/2010/wordprocessingCanvas" xmlns:cx="http://schemas.microsoft.com/office/drawing/2014/chartex" xmlns:cx1="http://schemas.microsoft.com/office/drawing/2015/9/8/chartex" xmlns:cx2="http://schemas.microsoft.com/office/drawing/2015/10/21/chartex" xmlns:cx3="http://schemas.microsoft.com/office/drawing/2016/5/9/chartex" xmlns:cx4="http://schemas.microsoft.com/office/drawing/2016/5/10/chartex" xmlns:cx5="http://schemas.microsoft.com/office/drawing/2016/5/11/chartex" xmlns:cx6="http://schemas.microsoft.com/office/drawing/2016/5/12/chartex" xmlns:cx7="http://schemas.microsoft.com/office/drawing/2016/5/13/chartex" xmlns:cx8="http://schemas.microsoft.com/office/drawing/2016/5/14/chartex" xmlns:mc="http://schemas.openxmlformats.org/markup-compatibility/2006" xmlns:aink="http://schemas.microsoft.com/office/drawing/2016/ink" xmlns:am3d="http://schemas.microsoft.com/office/drawing/2017/model3d" xmlns:o="urn:schemas-microsoft-com:office:office" xmlns:r="http://schemas.openxmlformats.org/officeDocument/2006/relationships" xmlns:m="http://schemas.openxmlformats.org/officeDocument/2006/math" xmlns:v="urn:schemas-microsoft-com:vml" xmlns:wp14="http://schemas.microsoft.com/office/word/2010/wordprocessingDrawing" xmlns:wp="http://schemas.openxmlformats.org/drawingml/2006/wordprocessingDrawing" xmlns:w10="urn:schemas-microsoft-com:office:word" xmlns:w="http://schemas.openxmlformats.org/wordprocessingml/2006/main" xmlns:w14="http://schemas.microsoft.com/office/word/2010/wordml" xmlns:w15="http://schemas.microsoft.com/office/word/2012/wordml" xmlns:w16cid="http://schemas.microsoft.com/office/word/2016/wordml/cid" xmlns:w16se="http://schemas.microsoft.com/office/word/2015/wordml/symex" xmlns:wpg="http://schemas.microsoft.com/office/word/2010/wordprocessingGroup" xmlns:wpi="http://schemas.microsoft.com/office/word/2010/wordprocessingInk" xmlns:wne="http://schemas.microsoft.com/office/word/2006/wordml" xmlns:wps="http://schemas.microsoft.com/office/word/2010/wordprocessingShape" mc:Ignorable="w14 w15 w16se w16cid wp14">
+<w:document xmlns:wpc="http://schemas.microsoft.com/office/word/2010/wordprocessingCanvas" xmlns:cx="http://schemas.microsoft.com/office/drawing/2014/chartex" xmlns:cx1="http://schemas.microsoft.com/office/drawing/2015/9/8/chartex" xmlns:cx2="http://schemas.microsoft.com/office/drawing/2015/10/21/chartex" xmlns:cx3="http://schemas.microsoft.com/office/drawing/2016/5/9/chartex" xmlns:cx4="http://schemas.microsoft.com/office/drawing/2016/5/10/chartex" xmlns:cx5="http://schemas.microsoft.com/office/drawing/2016/5/11/chartex" xmlns:cx6="http://schemas.microsoft.com/office/drawing/2016/5/12/chartex" xmlns:cx7="http://schemas.microsoft.com/office/drawing/2016/5/13/chartex" xmlns:cx8="http://schemas.microsoft.com/office/drawing/2016/5/14/chartex" xmlns:mc="http://schemas.openxmlformats.org/markup-compatibility/2006" xmlns:aink="http://schemas.microsoft.com/office/drawing/2016/ink" xmlns:am3d="http://schemas.microsoft.com/office/drawing/2017/model3d" xmlns:o="urn:schemas-microsoft-com:office:office" xmlns:oel="http://schemas.microsoft.com/office/2019/extlst" xmlns:r="http://schemas.openxmlformats.org/officeDocument/2006/relationships" xmlns:m="http://schemas.openxmlformats.org/officeDocument/2006/math" xmlns:v="urn:schemas-microsoft-com:vml" xmlns:wp14="http://schemas.microsoft.com/office/word/2010/wordprocessingDrawing" xmlns:wp="http://schemas.openxmlformats.org/drawingml/2006/wordprocessingDrawing" xmlns:w10="urn:schemas-microsoft-com:office:word" xmlns:w="http://schemas.openxmlformats.org/wordprocessingml/2006/main" xmlns:w14="http://schemas.microsoft.com/office/word/2010/wordml" xmlns:w15="http://schemas.microsoft.com/office/word/2012/wordml" xmlns:w16cex="http://schemas.microsoft.com/office/word/2018/wordml/cex" xmlns:w16cid="http://schemas.microsoft.com/office/word/2016/wordml/cid" xmlns:w16="http://schemas.microsoft.com/office/word/2018/wordml" xmlns:w16sdtdh="http://schemas.microsoft.com/office/word/2020/wordml/sdtdatahash" xmlns:w16se="http://schemas.microsoft.com/office/word/2015/wordml/symex" xmlns:wpg="http://schemas.microsoft.com/office/word/2010/wordprocessingGroup" xmlns:wpi="http://schemas.microsoft.com/office/word/2010/wordprocessingInk" xmlns:wne="http://schemas.microsoft.com/office/word/2006/wordml" xmlns:wps="http://schemas.microsoft.com/office/word/2010/wordprocessingShape" mc:Ignorable="w14 w15 w16se w16cid w16 w16cex w16sdtdh wp14">
   <w:body>
     <w:p>
       <w:pPr>
@@ -851,6 +851,15 @@
           <w:lang w:val="en-US"/>
         </w:rPr>
       </w:pPr>
+      <w:r>
+        <w:rPr>
+          <w:rStyle w:val="eop"/>
+          <w:sz w:val="28"/>
+          <w:szCs w:val="28"/>
+          <w:lang w:val="en-US"/>
+        </w:rPr>
+        <w:t>November __, 2022</w:t>
+      </w:r>
     </w:p>
     <w:p>
       <w:pPr>
@@ -1202,7 +1211,7 @@
                 <v:stroke joinstyle="miter"/>
                 <v:path gradientshapeok="t" o:connecttype="rect"/>
               </v:shapetype>
-              <v:shape id="Text Box 2" o:spid="_x0000_s1026" type="#_x0000_t202" style="position:absolute;margin-left:18.75pt;margin-top:17.8pt;width:78.75pt;height:22.5pt;z-index:251660288;visibility:visible;mso-wrap-style:square;mso-width-percent:0;mso-height-percent:0;mso-wrap-distance-left:9pt;mso-wrap-distance-top:3.6pt;mso-wrap-distance-right:9pt;mso-wrap-distance-bottom:3.6pt;mso-position-horizontal:absolute;mso-position-horizontal-relative:text;mso-position-vertical:absolute;mso-position-vertical-relative:text;mso-width-percent:0;mso-height-percent:0;mso-width-relative:margin;mso-height-relative:margin;v-text-anchor:top" o:gfxdata="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" filled="f" stroked="f">
+              <v:shape id="Text Box 2" o:spid="_x0000_s1026" type="#_x0000_t202" style="position:absolute;margin-left:18.75pt;margin-top:17.8pt;width:78.75pt;height:22.5pt;z-index:251660288;visibility:visible;mso-wrap-style:square;mso-width-percent:0;mso-height-percent:0;mso-wrap-distance-left:9pt;mso-wrap-distance-top:3.6pt;mso-wrap-distance-right:9pt;mso-wrap-distance-bottom:3.6pt;mso-position-horizontal:absolute;mso-position-horizontal-relative:text;mso-position-vertical:absolute;mso-position-vertical-relative:text;mso-width-percent:0;mso-height-percent:0;mso-width-relative:margin;mso-height-relative:margin;v-text-anchor:top" o:gfxdata="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" filled="f" stroked="f">
                 <v:textbox>
                   <w:txbxContent>
                     <w:p>
@@ -1267,7 +1276,7 @@
             <v:path o:extrusionok="f" gradientshapeok="t" o:connecttype="rect"/>
             <o:lock v:ext="edit" aspectratio="t"/>
           </v:shapetype>
-          <v:shape id="_x0000_i1033" type="#_x0000_t75" alt="Microsoft Office Signature Line..." style="width:131.25pt;height:66.75pt">
+          <v:shape id="_x0000_i1025" type="#_x0000_t75" alt="Microsoft Office Signature Line..." style="width:131.1pt;height:66.65pt">
             <v:imagedata r:id="rId8" o:title=""/>
             <o:lock v:ext="edit" ungrouping="t" rotation="t" cropping="t" verticies="t" grouping="t"/>
             <o:signatureline v:ext="edit" id="{93EF7EA1-30E4-45C6-B3F4-8F8DDF731657}" provid="{00000000-0000-0000-0000-000000000000}" o:suggestedsigner="Jiamin Yuan" o:suggestedsigner2="Team Member" issignatureline="t"/>
@@ -1387,7 +1396,7 @@
           </mc:Choice>
           <mc:Fallback>
             <w:pict>
-              <v:shape w14:anchorId="608DA914" id="Text Box 18" o:spid="_x0000_s1027" type="#_x0000_t202" style="position:absolute;margin-left:20.25pt;margin-top:16.95pt;width:78.75pt;height:22.5pt;z-index:251662336;visibility:visible;mso-wrap-style:square;mso-width-percent:0;mso-height-percent:0;mso-wrap-distance-left:9pt;mso-wrap-distance-top:3.6pt;mso-wrap-distance-right:9pt;mso-wrap-distance-bottom:3.6pt;mso-position-horizontal:absolute;mso-position-horizontal-relative:text;mso-position-vertical:absolute;mso-position-vertical-relative:text;mso-width-percent:0;mso-height-percent:0;mso-width-relative:margin;mso-height-relative:margin;v-text-anchor:top" o:gfxdata="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" filled="f" stroked="f">
+              <v:shape w14:anchorId="608DA914" id="Text Box 18" o:spid="_x0000_s1027" type="#_x0000_t202" style="position:absolute;margin-left:20.25pt;margin-top:16.95pt;width:78.75pt;height:22.5pt;z-index:251662336;visibility:visible;mso-wrap-style:square;mso-width-percent:0;mso-height-percent:0;mso-wrap-distance-left:9pt;mso-wrap-distance-top:3.6pt;mso-wrap-distance-right:9pt;mso-wrap-distance-bottom:3.6pt;mso-position-horizontal:absolute;mso-position-horizontal-relative:text;mso-position-vertical:absolute;mso-position-vertical-relative:text;mso-width-percent:0;mso-height-percent:0;mso-width-relative:margin;mso-height-relative:margin;v-text-anchor:top" o:gfxdata="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" filled="f" stroked="f">
                 <v:textbox>
                   <w:txbxContent>
                     <w:p>
@@ -1422,7 +1431,7 @@
           <w:lang w:val="en-US"/>
         </w:rPr>
         <w:pict w14:anchorId="6836A8F2">
-          <v:shape id="_x0000_i1026" type="#_x0000_t75" alt="Microsoft Office Signature Line..." style="width:133.5pt;height:67.5pt">
+          <v:shape id="_x0000_i1026" type="#_x0000_t75" alt="Microsoft Office Signature Line..." style="width:133.25pt;height:67.7pt">
             <v:imagedata r:id="rId9" o:title=""/>
             <o:lock v:ext="edit" ungrouping="t" rotation="t" cropping="t" verticies="t" text="t" grouping="t"/>
             <o:signatureline v:ext="edit" id="{8119B359-08EB-42C5-A7BF-BF04A798C33E}" provid="{00000000-0000-0000-0000-000000000000}" o:suggestedsigner="Dinal Patel" o:suggestedsigner2="Team Member" issignatureline="t"/>
@@ -1520,19 +1529,8 @@
                                 <w:szCs w:val="24"/>
                                 <w:lang w:val="en-US"/>
                               </w:rPr>
-                              <w:t xml:space="preserve">Craig Justin </w:t>
+                              <w:t>Craig Justin Balibalos</w:t>
                             </w:r>
-                            <w:proofErr w:type="spellStart"/>
-                            <w:r>
-                              <w:rPr>
-                                <w:rFonts w:ascii="Times New Roman" w:hAnsi="Times New Roman" w:cs="Times New Roman"/>
-                                <w:sz w:val="24"/>
-                                <w:szCs w:val="24"/>
-                                <w:lang w:val="en-US"/>
-                              </w:rPr>
-                              <w:t>Balibalos</w:t>
-                            </w:r>
-                            <w:proofErr w:type="spellEnd"/>
                           </w:p>
                         </w:txbxContent>
                       </wps:txbx>
@@ -1553,7 +1551,7 @@
           </mc:Choice>
           <mc:Fallback>
             <w:pict>
-              <v:shape w14:anchorId="63E197FE" id="_x0000_s1028" type="#_x0000_t202" style="position:absolute;margin-left:16.5pt;margin-top:17.4pt;width:122.25pt;height:22.5pt;z-index:251664384;visibility:visible;mso-wrap-style:square;mso-width-percent:0;mso-height-percent:0;mso-wrap-distance-left:9pt;mso-wrap-distance-top:3.6pt;mso-wrap-distance-right:9pt;mso-wrap-distance-bottom:3.6pt;mso-position-horizontal:absolute;mso-position-horizontal-relative:text;mso-position-vertical:absolute;mso-position-vertical-relative:text;mso-width-percent:0;mso-height-percent:0;mso-width-relative:margin;mso-height-relative:margin;v-text-anchor:top" o:gfxdata="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" filled="f" stroked="f">
+              <v:shape w14:anchorId="63E197FE" id="_x0000_s1028" type="#_x0000_t202" style="position:absolute;margin-left:16.5pt;margin-top:17.4pt;width:122.25pt;height:22.5pt;z-index:251664384;visibility:visible;mso-wrap-style:square;mso-width-percent:0;mso-height-percent:0;mso-wrap-distance-left:9pt;mso-wrap-distance-top:3.6pt;mso-wrap-distance-right:9pt;mso-wrap-distance-bottom:3.6pt;mso-position-horizontal:absolute;mso-position-horizontal-relative:text;mso-position-vertical:absolute;mso-position-vertical-relative:text;mso-width-percent:0;mso-height-percent:0;mso-width-relative:margin;mso-height-relative:margin;v-text-anchor:top" o:gfxdata="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" filled="f" stroked="f">
                 <v:textbox>
                   <w:txbxContent>
                     <w:p>
@@ -1570,19 +1568,8 @@
                           <w:szCs w:val="24"/>
                           <w:lang w:val="en-US"/>
                         </w:rPr>
-                        <w:t xml:space="preserve">Craig Justin </w:t>
+                        <w:t>Craig Justin Balibalos</w:t>
                       </w:r>
-                      <w:proofErr w:type="spellStart"/>
-                      <w:r>
-                        <w:rPr>
-                          <w:rFonts w:ascii="Times New Roman" w:hAnsi="Times New Roman" w:cs="Times New Roman"/>
-                          <w:sz w:val="24"/>
-                          <w:szCs w:val="24"/>
-                          <w:lang w:val="en-US"/>
-                        </w:rPr>
-                        <w:t>Balibalos</w:t>
-                      </w:r>
-                      <w:proofErr w:type="spellEnd"/>
                     </w:p>
                   </w:txbxContent>
                 </v:textbox>
@@ -1599,7 +1586,7 @@
           <w:lang w:val="en-US"/>
         </w:rPr>
         <w:pict w14:anchorId="64553929">
-          <v:shape id="_x0000_i1027" type="#_x0000_t75" alt="Microsoft Office Signature Line..." style="width:133.5pt;height:68.25pt">
+          <v:shape id="_x0000_i1027" type="#_x0000_t75" alt="Microsoft Office Signature Line..." style="width:133.25pt;height:67.7pt">
             <v:imagedata r:id="rId10" o:title=""/>
             <o:lock v:ext="edit" ungrouping="t" rotation="t" cropping="t" verticies="t" grouping="t"/>
             <o:signatureline v:ext="edit" id="{37615B56-3E28-4C6B-AB2C-78EC6C11E010}" provid="{00000000-0000-0000-0000-000000000000}" o:suggestedsigner="Craig Justin Balibalos" o:suggestedsigner2="Team Leader" allowcomments="t" issignatureline="t"/>
@@ -1781,7 +1768,7 @@
           </mc:Choice>
           <mc:Fallback>
             <w:pict>
-              <v:shape w14:anchorId="21AFE755" id="_x0000_s1029" type="#_x0000_t202" style="position:absolute;margin-left:14.25pt;margin-top:16.75pt;width:117.75pt;height:22.5pt;z-index:251668480;visibility:visible;mso-wrap-style:square;mso-width-percent:0;mso-height-percent:0;mso-wrap-distance-left:9pt;mso-wrap-distance-top:3.6pt;mso-wrap-distance-right:9pt;mso-wrap-distance-bottom:3.6pt;mso-position-horizontal:absolute;mso-position-horizontal-relative:margin;mso-position-vertical:absolute;mso-position-vertical-relative:text;mso-width-percent:0;mso-height-percent:0;mso-width-relative:margin;mso-height-relative:margin;v-text-anchor:top" o:gfxdata="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" filled="f" stroked="f">
+              <v:shape w14:anchorId="21AFE755" id="_x0000_s1029" type="#_x0000_t202" style="position:absolute;margin-left:14.25pt;margin-top:16.75pt;width:117.75pt;height:22.5pt;z-index:251668480;visibility:visible;mso-wrap-style:square;mso-width-percent:0;mso-height-percent:0;mso-wrap-distance-left:9pt;mso-wrap-distance-top:3.6pt;mso-wrap-distance-right:9pt;mso-wrap-distance-bottom:3.6pt;mso-position-horizontal:absolute;mso-position-horizontal-relative:margin;mso-position-vertical:absolute;mso-position-vertical-relative:text;mso-width-percent:0;mso-height-percent:0;mso-width-relative:margin;mso-height-relative:margin;v-text-anchor:top" o:gfxdata="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" filled="f" stroked="f">
                 <v:textbox>
                   <w:txbxContent>
                     <w:p>
@@ -1839,15 +1826,13 @@
           <w:lang w:val="en-US"/>
         </w:rPr>
         <w:pict w14:anchorId="4797EA4B">
-          <v:shape id="_x0000_i1028" type="#_x0000_t75" alt="Microsoft Office Signature Line..." style="width:136.5pt;height:68.25pt">
+          <v:shape id="_x0000_i1028" type="#_x0000_t75" alt="Microsoft Office Signature Line..." style="width:136.5pt;height:67.7pt">
             <v:imagedata r:id="rId11" o:title=""/>
             <o:lock v:ext="edit" ungrouping="t" rotation="t" cropping="t" verticies="t" grouping="t"/>
             <o:signatureline v:ext="edit" id="{F6B2F9F7-8288-4D06-8315-7073AAE9D21C}" provid="{00000000-0000-0000-0000-000000000000}" o:suggestedsigner="Alihan Djamankulov" o:suggestedsigner2="Team Member" allowcomments="t" issignatureline="t"/>
           </v:shape>
         </w:pict>
       </w:r>
-      <w:bookmarkStart w:id="0" w:name="_GoBack"/>
-      <w:bookmarkEnd w:id="0"/>
     </w:p>
     <w:p>
       <w:pPr>
@@ -1992,7 +1977,7 @@
           </mc:Choice>
           <mc:Fallback>
             <w:pict>
-              <v:shape w14:anchorId="64253339" id="_x0000_s1030" type="#_x0000_t202" style="position:absolute;margin-left:15.75pt;margin-top:20.8pt;width:85.5pt;height:22.5pt;z-index:251666432;visibility:visible;mso-wrap-style:square;mso-width-percent:0;mso-height-percent:0;mso-wrap-distance-left:9pt;mso-wrap-distance-top:3.6pt;mso-wrap-distance-right:9pt;mso-wrap-distance-bottom:3.6pt;mso-position-horizontal:absolute;mso-position-horizontal-relative:margin;mso-position-vertical:absolute;mso-position-vertical-relative:text;mso-width-percent:0;mso-height-percent:0;mso-width-relative:margin;mso-height-relative:margin;v-text-anchor:top" o:gfxdata="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" filled="f" stroked="f">
+              <v:shape w14:anchorId="64253339" id="_x0000_s1030" type="#_x0000_t202" style="position:absolute;margin-left:15.75pt;margin-top:20.8pt;width:85.5pt;height:22.5pt;z-index:251666432;visibility:visible;mso-wrap-style:square;mso-width-percent:0;mso-height-percent:0;mso-wrap-distance-left:9pt;mso-wrap-distance-top:3.6pt;mso-wrap-distance-right:9pt;mso-wrap-distance-bottom:3.6pt;mso-position-horizontal:absolute;mso-position-horizontal-relative:margin;mso-position-vertical:absolute;mso-position-vertical-relative:text;mso-width-percent:0;mso-height-percent:0;mso-width-relative:margin;mso-height-relative:margin;v-text-anchor:top" o:gfxdata="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" filled="f" stroked="f">
                 <v:textbox>
                   <w:txbxContent>
                     <w:p>
@@ -2039,7 +2024,7 @@
           <w:lang w:val="en-US"/>
         </w:rPr>
         <w:pict w14:anchorId="57961949">
-          <v:shape id="_x0000_i1029" type="#_x0000_t75" alt="Microsoft Office Signature Line..." style="width:147pt;height:72.75pt">
+          <v:shape id="_x0000_i1029" type="#_x0000_t75" alt="Microsoft Office Signature Line..." style="width:147.2pt;height:73.05pt">
             <v:imagedata r:id="rId12" o:title=""/>
             <o:lock v:ext="edit" ungrouping="t" rotation="t" cropping="t" verticies="t" text="t" grouping="t"/>
             <o:signatureline v:ext="edit" id="{CAB112DD-9CCE-45C2-9B03-433D6134DAE9}" provid="{00000000-0000-0000-0000-000000000000}" o:suggestedsigner="Ibrahim Awad" o:suggestedsigner2="Team Member" issignatureline="t"/>
@@ -2780,14 +2765,18 @@
           <w:szCs w:val="28"/>
           <w:lang w:val="en-US"/>
         </w:rPr>
-        <w:t>10</w:t>
-      </w:r>
-      <w:r>
-        <w:rPr>
-          <w:rStyle w:val="eop"/>
-          <w:lang w:val="en-US"/>
-        </w:rPr>
-        <w:t> </w:t>
+        <w:t>1</w:t>
+      </w:r>
+      <w:r>
+        <w:rPr>
+          <w:rFonts w:ascii="Times New Roman" w:hAnsi="Times New Roman" w:cs="Times New Roman"/>
+          <w:b/>
+          <w:bCs/>
+          <w:sz w:val="28"/>
+          <w:szCs w:val="28"/>
+          <w:lang w:val="en-US"/>
+        </w:rPr>
+        <w:t>1</w:t>
       </w:r>
     </w:p>
     <w:p>
@@ -2863,14 +2852,40 @@
           <w:szCs w:val="28"/>
           <w:lang w:val="en-US"/>
         </w:rPr>
-        <w:t>11-13</w:t>
-      </w:r>
-      <w:r>
-        <w:rPr>
-          <w:rStyle w:val="eop"/>
-          <w:lang w:val="en-US"/>
-        </w:rPr>
-        <w:t> </w:t>
+        <w:t>1</w:t>
+      </w:r>
+      <w:r>
+        <w:rPr>
+          <w:rFonts w:ascii="Times New Roman" w:hAnsi="Times New Roman" w:cs="Times New Roman"/>
+          <w:b/>
+          <w:bCs/>
+          <w:sz w:val="28"/>
+          <w:szCs w:val="28"/>
+          <w:lang w:val="en-US"/>
+        </w:rPr>
+        <w:t>2</w:t>
+      </w:r>
+      <w:r>
+        <w:rPr>
+          <w:rFonts w:ascii="Times New Roman" w:hAnsi="Times New Roman" w:cs="Times New Roman"/>
+          <w:b/>
+          <w:bCs/>
+          <w:sz w:val="28"/>
+          <w:szCs w:val="28"/>
+          <w:lang w:val="en-US"/>
+        </w:rPr>
+        <w:t>-1</w:t>
+      </w:r>
+      <w:r>
+        <w:rPr>
+          <w:rFonts w:ascii="Times New Roman" w:hAnsi="Times New Roman" w:cs="Times New Roman"/>
+          <w:b/>
+          <w:bCs/>
+          <w:sz w:val="28"/>
+          <w:szCs w:val="28"/>
+          <w:lang w:val="en-US"/>
+        </w:rPr>
+        <w:t>4</w:t>
       </w:r>
     </w:p>
     <w:p>
@@ -2955,7 +2970,18 @@
           <w:szCs w:val="28"/>
           <w:lang w:val="en-US"/>
         </w:rPr>
-        <w:t>14</w:t>
+        <w:t>1</w:t>
+      </w:r>
+      <w:r>
+        <w:rPr>
+          <w:rFonts w:ascii="Times New Roman" w:hAnsi="Times New Roman" w:cs="Times New Roman"/>
+          <w:b/>
+          <w:bCs/>
+          <w:sz w:val="28"/>
+          <w:szCs w:val="28"/>
+          <w:lang w:val="en-US"/>
+        </w:rPr>
+        <w:t>5</w:t>
       </w:r>
       <w:r>
         <w:rPr>
@@ -3056,14 +3082,40 @@
           <w:szCs w:val="28"/>
           <w:lang w:val="en-US"/>
         </w:rPr>
-        <w:t>15-16</w:t>
-      </w:r>
-      <w:r>
-        <w:rPr>
-          <w:rStyle w:val="eop"/>
-          <w:lang w:val="en-US"/>
-        </w:rPr>
-        <w:t> </w:t>
+        <w:t>1</w:t>
+      </w:r>
+      <w:r>
+        <w:rPr>
+          <w:rFonts w:ascii="Times New Roman" w:hAnsi="Times New Roman" w:cs="Times New Roman"/>
+          <w:b/>
+          <w:bCs/>
+          <w:sz w:val="28"/>
+          <w:szCs w:val="28"/>
+          <w:lang w:val="en-US"/>
+        </w:rPr>
+        <w:t>6</w:t>
+      </w:r>
+      <w:r>
+        <w:rPr>
+          <w:rFonts w:ascii="Times New Roman" w:hAnsi="Times New Roman" w:cs="Times New Roman"/>
+          <w:b/>
+          <w:bCs/>
+          <w:sz w:val="28"/>
+          <w:szCs w:val="28"/>
+          <w:lang w:val="en-US"/>
+        </w:rPr>
+        <w:t>-1</w:t>
+      </w:r>
+      <w:r>
+        <w:rPr>
+          <w:rFonts w:ascii="Times New Roman" w:hAnsi="Times New Roman" w:cs="Times New Roman"/>
+          <w:b/>
+          <w:bCs/>
+          <w:sz w:val="28"/>
+          <w:szCs w:val="28"/>
+          <w:lang w:val="en-US"/>
+        </w:rPr>
+        <w:t>7</w:t>
       </w:r>
     </w:p>
     <w:p>
@@ -3155,7 +3207,18 @@
           <w:szCs w:val="28"/>
           <w:lang w:val="en-US"/>
         </w:rPr>
-        <w:t>17</w:t>
+        <w:t>1</w:t>
+      </w:r>
+      <w:r>
+        <w:rPr>
+          <w:rFonts w:ascii="Times New Roman" w:hAnsi="Times New Roman" w:cs="Times New Roman"/>
+          <w:b/>
+          <w:bCs/>
+          <w:sz w:val="28"/>
+          <w:szCs w:val="28"/>
+          <w:lang w:val="en-US"/>
+        </w:rPr>
+        <w:t>8</w:t>
       </w:r>
       <w:r>
         <w:rPr>
@@ -3247,14 +3310,18 @@
           <w:szCs w:val="28"/>
           <w:lang w:val="en-US"/>
         </w:rPr>
-        <w:t>18</w:t>
-      </w:r>
-      <w:r>
-        <w:rPr>
-          <w:rStyle w:val="eop"/>
-          <w:lang w:val="en-US"/>
-        </w:rPr>
-        <w:t> </w:t>
+        <w:t>1</w:t>
+      </w:r>
+      <w:r>
+        <w:rPr>
+          <w:rFonts w:ascii="Times New Roman" w:hAnsi="Times New Roman" w:cs="Times New Roman"/>
+          <w:b/>
+          <w:bCs/>
+          <w:sz w:val="28"/>
+          <w:szCs w:val="28"/>
+          <w:lang w:val="en-US"/>
+        </w:rPr>
+        <w:t>9</w:t>
       </w:r>
     </w:p>
     <w:p>
@@ -3482,7 +3549,7 @@
           <w:szCs w:val="28"/>
         </w:rPr>
       </w:pPr>
-      <w:bookmarkStart w:id="1" w:name="_Hlk115808454"/>
+      <w:bookmarkStart w:id="0" w:name="_Hlk115808454"/>
       <w:r>
         <w:rPr>
           <w:rStyle w:val="normaltextrun"/>
@@ -3494,7 +3561,7 @@
         </w:rPr>
         <w:t xml:space="preserve">Summary </w:t>
       </w:r>
-      <w:bookmarkStart w:id="2" w:name="_Hlk117667403"/>
+      <w:bookmarkStart w:id="1" w:name="_Hlk117667403"/>
       <w:r>
         <w:rPr>
           <w:rStyle w:val="normaltextrun"/>
@@ -3517,7 +3584,7 @@
         </w:rPr>
         <w:t>escription</w:t>
       </w:r>
-      <w:bookmarkEnd w:id="2"/>
+      <w:bookmarkEnd w:id="1"/>
       <w:r>
         <w:rPr>
           <w:rStyle w:val="normaltextrun"/>
@@ -3560,7 +3627,7 @@
         <w:t> </w:t>
       </w:r>
     </w:p>
-    <w:bookmarkEnd w:id="1"/>
+    <w:bookmarkEnd w:id="0"/>
     <w:p>
       <w:pPr>
         <w:pStyle w:val="paragraph"/>
@@ -3671,38 +3738,23 @@
       </w:pPr>
       <w:r>
         <w:rPr>
-          <w:rFonts w:ascii="Times New Roman" w:eastAsia="Times New Roman" w:hAnsi="Times New Roman" w:cs="Times New Roman"/>
+          <w:rStyle w:val="normaltextrun"/>
+          <w:rFonts w:ascii="Times New Roman" w:hAnsi="Times New Roman" w:cs="Times New Roman"/>
           <w:color w:val="000000"/>
           <w:sz w:val="24"/>
           <w:szCs w:val="24"/>
           <w:shd w:val="clear" w:color="auto" w:fill="FFFFFF"/>
-          <w:lang w:eastAsia="en-CA"/>
-        </w:rPr>
-        <w:t xml:space="preserve">The problem that our client told us is that they are having a tough time recording the information of the customers that call them. They use an excel sheet to record the information but it takes a while to do it so some information might get mixed up with the others or get forgotten completely. The solution that our client proposed is to make a desktop application that will make recording customer information fast and easy and it will also make the viewing of the records more organized. We did the prototype on </w:t>
-      </w:r>
-      <w:proofErr w:type="spellStart"/>
-      <w:r>
-        <w:rPr>
-          <w:rFonts w:ascii="Times New Roman" w:eastAsia="Times New Roman" w:hAnsi="Times New Roman" w:cs="Times New Roman"/>
+          <w:lang w:val="en-US"/>
+        </w:rPr>
+        <w:t>The problem that our client told us is that they are having a tough time recording the information of the customers that call them. They use an excel sheet to record the information but it takes a while to do it so some information might get mixed up with the others or get forgotten completely. The solution that our client proposed is to make a desktop application that will make recording customer information fast and easy and it will also make the viewing of the records more organized. We did the prototype on Figma, the login page with language selection, the view page, etc. By building the prototype, it is going to help us by giving ourselves an idea of how exactly the application will look like and it also shows the flow of the application.</w:t>
+      </w:r>
+      <w:r>
+        <w:rPr>
+          <w:rStyle w:val="eop"/>
           <w:color w:val="000000"/>
-          <w:sz w:val="24"/>
-          <w:szCs w:val="24"/>
           <w:shd w:val="clear" w:color="auto" w:fill="FFFFFF"/>
-          <w:lang w:eastAsia="en-CA"/>
-        </w:rPr>
-        <w:t>Figma</w:t>
-      </w:r>
-      <w:proofErr w:type="spellEnd"/>
-      <w:r>
-        <w:rPr>
-          <w:rFonts w:ascii="Times New Roman" w:eastAsia="Times New Roman" w:hAnsi="Times New Roman" w:cs="Times New Roman"/>
-          <w:color w:val="000000"/>
-          <w:sz w:val="24"/>
-          <w:szCs w:val="24"/>
-          <w:shd w:val="clear" w:color="auto" w:fill="FFFFFF"/>
-          <w:lang w:eastAsia="en-CA"/>
-        </w:rPr>
-        <w:t xml:space="preserve">, the login page with language selection, the view page, etc. It's going to help us by giving ourselves an idea of how exactly the application will look like and it also shows the flow of the application.  </w:t>
+        </w:rPr>
+        <w:t> </w:t>
       </w:r>
       <w:r>
         <w:rPr>
@@ -3922,22 +3974,25 @@
       </w:pPr>
       <w:r>
         <w:rPr>
-          <w:rFonts w:ascii="Times New Roman" w:eastAsia="Times New Roman" w:hAnsi="Times New Roman" w:cs="Times New Roman"/>
+          <w:rStyle w:val="normaltextrun"/>
+          <w:rFonts w:ascii="Times New Roman" w:hAnsi="Times New Roman" w:cs="Times New Roman"/>
           <w:color w:val="000000"/>
           <w:sz w:val="24"/>
           <w:szCs w:val="24"/>
-        </w:rPr>
-        <w:t>On the login page the user can choose the language. This will help the user navigate through the application in their preferred language.</w:t>
-      </w:r>
-      <w:r>
-        <w:rPr>
-          <w:rFonts w:ascii="Times New Roman" w:eastAsia="Times New Roman" w:hAnsi="Times New Roman" w:cs="Times New Roman"/>
+          <w:shd w:val="clear" w:color="auto" w:fill="FFFFFF"/>
+        </w:rPr>
+        <w:t>On the login page, the user can choose the language. This will help the user navigate through the application in their preferred language</w:t>
+      </w:r>
+      <w:r>
+        <w:rPr>
+          <w:rStyle w:val="normaltextrun"/>
+          <w:rFonts w:ascii="Times New Roman" w:hAnsi="Times New Roman" w:cs="Times New Roman"/>
           <w:color w:val="000000"/>
           <w:sz w:val="24"/>
           <w:szCs w:val="24"/>
-          <w:lang w:val="en-US"/>
-        </w:rPr>
-        <w:t> </w:t>
+          <w:shd w:val="clear" w:color="auto" w:fill="FFFFFF"/>
+        </w:rPr>
+        <w:t>.</w:t>
       </w:r>
     </w:p>
     <w:p>
@@ -4356,53 +4411,68 @@
     </w:p>
     <w:p>
       <w:pPr>
+        <w:pStyle w:val="ListParagraph"/>
         <w:numPr>
           <w:ilvl w:val="0"/>
-          <w:numId w:val="3"/>
+          <w:numId w:val="2"/>
         </w:numPr>
         <w:spacing w:after="0" w:line="240" w:lineRule="auto"/>
-        <w:ind w:left="360" w:firstLine="0"/>
         <w:textAlignment w:val="baseline"/>
         <w:rPr>
+          <w:rStyle w:val="normaltextrun"/>
           <w:rFonts w:ascii="Times New Roman" w:eastAsia="Times New Roman" w:hAnsi="Times New Roman" w:cs="Times New Roman"/>
-          <w:sz w:val="24"/>
-          <w:szCs w:val="24"/>
-          <w:lang w:val="en-US"/>
-        </w:rPr>
-      </w:pPr>
-      <w:r>
-        <w:rPr>
-          <w:rFonts w:ascii="Times New Roman" w:eastAsia="Times New Roman" w:hAnsi="Times New Roman" w:cs="Times New Roman"/>
+          <w:sz w:val="28"/>
+          <w:szCs w:val="28"/>
+          <w:lang w:val="en-US"/>
+        </w:rPr>
+      </w:pPr>
+      <w:r>
+        <w:rPr>
+          <w:rStyle w:val="normaltextrun"/>
+          <w:rFonts w:ascii="Times New Roman" w:hAnsi="Times New Roman" w:cs="Times New Roman"/>
           <w:color w:val="000000"/>
           <w:sz w:val="24"/>
           <w:szCs w:val="24"/>
+          <w:shd w:val="clear" w:color="auto" w:fill="FFFFFF"/>
         </w:rPr>
         <w:lastRenderedPageBreak/>
-        <w:t>Every time the user clicks the save or the cancel buttons a pop-up will appear to confirm if the user wants to cancel or if they want to add another client. This will prevent accidental cancelation of the data. </w:t>
-      </w:r>
-      <w:r>
+        <w:t>Every time the user clicks the save or the cancel buttons a pop-up will appear to confirm</w:t>
+      </w:r>
+    </w:p>
+    <w:p>
+      <w:pPr>
+        <w:spacing w:after="0" w:line="240" w:lineRule="auto"/>
+        <w:ind w:left="360"/>
+        <w:textAlignment w:val="baseline"/>
         <w:rPr>
           <w:rFonts w:ascii="Times New Roman" w:eastAsia="Times New Roman" w:hAnsi="Times New Roman" w:cs="Times New Roman"/>
+          <w:sz w:val="28"/>
+          <w:szCs w:val="28"/>
+          <w:lang w:val="en-US"/>
+        </w:rPr>
+      </w:pPr>
+      <w:r>
+        <w:rPr>
+          <w:rStyle w:val="normaltextrun"/>
+          <w:rFonts w:ascii="Times New Roman" w:hAnsi="Times New Roman" w:cs="Times New Roman"/>
           <w:color w:val="000000"/>
           <w:sz w:val="24"/>
           <w:szCs w:val="24"/>
-          <w:lang w:val="en-US"/>
-        </w:rPr>
-        <w:t> </w:t>
-      </w:r>
-    </w:p>
-    <w:p>
-      <w:pPr>
-        <w:spacing w:after="0" w:line="240" w:lineRule="auto"/>
-        <w:ind w:left="360"/>
-        <w:textAlignment w:val="baseline"/>
-        <w:rPr>
-          <w:rFonts w:ascii="Times New Roman" w:eastAsia="Times New Roman" w:hAnsi="Times New Roman" w:cs="Times New Roman"/>
+          <w:shd w:val="clear" w:color="auto" w:fill="FFFFFF"/>
+        </w:rPr>
+        <w:t>if the user wants to cancel or if they want to add another client. This will prevent accidental cancelation of the data and it will give the application a fast transition to the add page. </w:t>
+      </w:r>
+      <w:r>
+        <w:rPr>
+          <w:rStyle w:val="eop"/>
+          <w:rFonts w:ascii="Times New Roman" w:hAnsi="Times New Roman" w:cs="Times New Roman"/>
+          <w:color w:val="000000"/>
           <w:sz w:val="24"/>
           <w:szCs w:val="24"/>
-          <w:lang w:val="en-US"/>
-        </w:rPr>
-      </w:pPr>
+          <w:shd w:val="clear" w:color="auto" w:fill="FFFFFF"/>
+        </w:rPr>
+        <w:t> </w:t>
+      </w:r>
     </w:p>
     <w:p>
       <w:pPr>
@@ -4619,30 +4689,22 @@
         <w:textAlignment w:val="baseline"/>
         <w:rPr>
           <w:rFonts w:ascii="Times New Roman" w:eastAsia="Times New Roman" w:hAnsi="Times New Roman" w:cs="Times New Roman"/>
-          <w:sz w:val="24"/>
-          <w:szCs w:val="24"/>
-          <w:lang w:val="en-US"/>
-        </w:rPr>
-      </w:pPr>
-      <w:r>
-        <w:rPr>
-          <w:rFonts w:ascii="Times New Roman" w:eastAsia="Times New Roman" w:hAnsi="Times New Roman" w:cs="Times New Roman"/>
+          <w:sz w:val="28"/>
+          <w:szCs w:val="28"/>
+          <w:lang w:val="en-US"/>
+        </w:rPr>
+      </w:pPr>
+      <w:r>
+        <w:rPr>
+          <w:rStyle w:val="normaltextrun"/>
+          <w:rFonts w:ascii="Times New Roman" w:hAnsi="Times New Roman" w:cs="Times New Roman"/>
           <w:color w:val="000000"/>
           <w:sz w:val="24"/>
           <w:szCs w:val="24"/>
+          <w:shd w:val="clear" w:color="auto" w:fill="FFFFFF"/>
         </w:rPr>
         <w:lastRenderedPageBreak/>
-        <w:t>The data in the view page will be shown in a table so that the data is not too crowded and makes the data look clearer. It also makes it easier to click between the rows. The rows will only show client name, MAT (barcode), and order number because those are the options the user can use to search for a specific record.</w:t>
-      </w:r>
-      <w:r>
-        <w:rPr>
-          <w:rFonts w:ascii="Times New Roman" w:eastAsia="Times New Roman" w:hAnsi="Times New Roman" w:cs="Times New Roman"/>
-          <w:color w:val="000000"/>
-          <w:sz w:val="24"/>
-          <w:szCs w:val="24"/>
-          <w:lang w:val="en-US"/>
-        </w:rPr>
-        <w:t> </w:t>
+        <w:t>The data in the view page will be shown in a table so that the data is presented neatly and not too crowded. It also makes it easier to click between the rows. The rows will only show client name, MAT (barcode), and order number because those are the options the user can use to search for a specific record.</w:t>
       </w:r>
     </w:p>
     <w:p>
@@ -4733,29 +4795,21 @@
         <w:textAlignment w:val="baseline"/>
         <w:rPr>
           <w:rFonts w:ascii="Times New Roman" w:eastAsia="Times New Roman" w:hAnsi="Times New Roman" w:cs="Times New Roman"/>
-          <w:sz w:val="24"/>
-          <w:szCs w:val="24"/>
-          <w:lang w:val="en-US"/>
-        </w:rPr>
-      </w:pPr>
-      <w:r>
-        <w:rPr>
-          <w:rFonts w:ascii="Times New Roman" w:eastAsia="Times New Roman" w:hAnsi="Times New Roman" w:cs="Times New Roman"/>
+          <w:sz w:val="28"/>
+          <w:szCs w:val="28"/>
+          <w:lang w:val="en-US"/>
+        </w:rPr>
+      </w:pPr>
+      <w:r>
+        <w:rPr>
+          <w:rStyle w:val="normaltextrun"/>
+          <w:rFonts w:ascii="Times New Roman" w:hAnsi="Times New Roman" w:cs="Times New Roman"/>
           <w:color w:val="000000"/>
           <w:sz w:val="24"/>
           <w:szCs w:val="24"/>
-        </w:rPr>
-        <w:t>The filter buttons in the view page are located on the same line so that the user can easily be accessed. The data is shown in the table and not in another page, which prevents the user from losing track of which filter they selected.</w:t>
-      </w:r>
-      <w:r>
-        <w:rPr>
-          <w:rFonts w:ascii="Times New Roman" w:eastAsia="Times New Roman" w:hAnsi="Times New Roman" w:cs="Times New Roman"/>
-          <w:color w:val="000000"/>
-          <w:sz w:val="24"/>
-          <w:szCs w:val="24"/>
-          <w:lang w:val="en-US"/>
-        </w:rPr>
-        <w:t> </w:t>
+          <w:shd w:val="clear" w:color="auto" w:fill="FFFFFF"/>
+        </w:rPr>
+        <w:t>The filter buttons in the view page are located on the same line so that the user can easily pick which filter to apply. The data is shown in the table and not in another page, which prevents the user from losing track of which filter they selected.</w:t>
       </w:r>
     </w:p>
     <w:p>
@@ -5135,7 +5189,7 @@
         <w:rPr>
           <w:rFonts w:ascii="Times New Roman" w:hAnsi="Times New Roman" w:cs="Times New Roman"/>
           <w:bCs/>
-          <w:sz w:val="28"/>
+          <w:sz w:val="24"/>
           <w:szCs w:val="28"/>
           <w:lang w:val="fr-FR"/>
         </w:rPr>
@@ -5143,6 +5197,73 @@
       <w:r>
         <w:rPr>
           <w:rFonts w:ascii="Times New Roman" w:hAnsi="Times New Roman" w:cs="Times New Roman"/>
+          <w:bCs/>
+          <w:noProof/>
+          <w:sz w:val="24"/>
+          <w:szCs w:val="28"/>
+          <w:lang w:val="fr-FR"/>
+        </w:rPr>
+        <w:drawing>
+          <wp:inline distT="0" distB="0" distL="0" distR="0" wp14:anchorId="0EC59003" wp14:editId="793A9AA2">
+            <wp:extent cx="5913755" cy="3694430"/>
+            <wp:effectExtent l="0" t="0" r="0" b="1270"/>
+            <wp:docPr id="22" name="Picture 22"/>
+            <wp:cNvGraphicFramePr>
+              <a:graphicFrameLocks xmlns:a="http://schemas.openxmlformats.org/drawingml/2006/main" noChangeAspect="1"/>
+            </wp:cNvGraphicFramePr>
+            <a:graphic xmlns:a="http://schemas.openxmlformats.org/drawingml/2006/main">
+              <a:graphicData uri="http://schemas.openxmlformats.org/drawingml/2006/picture">
+                <pic:pic xmlns:pic="http://schemas.openxmlformats.org/drawingml/2006/picture">
+                  <pic:nvPicPr>
+                    <pic:cNvPr id="0" name="Picture 7"/>
+                    <pic:cNvPicPr>
+                      <a:picLocks noChangeAspect="1" noChangeArrowheads="1"/>
+                    </pic:cNvPicPr>
+                  </pic:nvPicPr>
+                  <pic:blipFill>
+                    <a:blip r:embed="rId24">
+                      <a:extLst>
+                        <a:ext uri="{28A0092B-C50C-407E-A947-70E740481C1C}">
+                          <a14:useLocalDpi xmlns:a14="http://schemas.microsoft.com/office/drawing/2010/main" val="0"/>
+                        </a:ext>
+                      </a:extLst>
+                    </a:blip>
+                    <a:srcRect/>
+                    <a:stretch>
+                      <a:fillRect/>
+                    </a:stretch>
+                  </pic:blipFill>
+                  <pic:spPr bwMode="auto">
+                    <a:xfrm>
+                      <a:off x="0" y="0"/>
+                      <a:ext cx="5913755" cy="3694430"/>
+                    </a:xfrm>
+                    <a:prstGeom prst="rect">
+                      <a:avLst/>
+                    </a:prstGeom>
+                    <a:noFill/>
+                  </pic:spPr>
+                </pic:pic>
+              </a:graphicData>
+            </a:graphic>
+          </wp:inline>
+        </w:drawing>
+      </w:r>
+    </w:p>
+    <w:p>
+      <w:pPr>
+        <w:spacing w:line="259" w:lineRule="auto"/>
+        <w:rPr>
+          <w:rFonts w:ascii="Times New Roman" w:hAnsi="Times New Roman" w:cs="Times New Roman"/>
+          <w:bCs/>
+          <w:sz w:val="28"/>
+          <w:szCs w:val="28"/>
+          <w:lang w:val="fr-FR"/>
+        </w:rPr>
+      </w:pPr>
+      <w:r>
+        <w:rPr>
+          <w:rFonts w:ascii="Times New Roman" w:hAnsi="Times New Roman" w:cs="Times New Roman"/>
           <w:b/>
           <w:bCs/>
           <w:sz w:val="28"/>
@@ -5154,24 +5275,154 @@
     </w:p>
     <w:p>
       <w:pPr>
-        <w:spacing w:line="259" w:lineRule="auto"/>
+        <w:pStyle w:val="paragraph"/>
+        <w:spacing w:before="0" w:beforeAutospacing="0" w:after="0" w:afterAutospacing="0"/>
         <w:ind w:firstLine="720"/>
-        <w:rPr>
-          <w:rFonts w:ascii="Times New Roman" w:hAnsi="Times New Roman" w:cs="Times New Roman"/>
-          <w:bCs/>
-          <w:sz w:val="24"/>
-          <w:szCs w:val="28"/>
-        </w:rPr>
-      </w:pPr>
-      <w:r>
-        <w:rPr>
-          <w:rFonts w:ascii="Times New Roman" w:hAnsi="Times New Roman" w:cs="Times New Roman"/>
-          <w:bCs/>
-          <w:sz w:val="24"/>
-          <w:szCs w:val="28"/>
-        </w:rPr>
-        <w:t>The way we interacted with the client was often by phone number to ask a few questions quickly here and there or to schedule a meeting, sometimes by email but rarely, of course, real life meetings at the workshop. About the prototype, he wants us to add a search bar, change view page, add options button to see if the client's problems were solved and the date of when the problem was solved. </w:t>
-      </w:r>
+        <w:textAlignment w:val="baseline"/>
+        <w:rPr>
+          <w:rStyle w:val="eop"/>
+          <w:color w:val="000000"/>
+        </w:rPr>
+      </w:pPr>
+      <w:r>
+        <w:rPr>
+          <w:rStyle w:val="normaltextrun"/>
+          <w:rFonts w:eastAsiaTheme="majorEastAsia"/>
+          <w:color w:val="000000"/>
+        </w:rPr>
+        <w:t>The way we interacted with the client was often by calling them through their phone number to ask a few quick questions or to schedule a meeting and rarely by email. For the first ver. of the computer-drawn prototype, it was an in-person meeting to show how the application will look and function. For the second ver. of the computer-drawn prototype and the final ver. of the computer-drawn prototype, we sent a video through email because OPEQ was going to be closed for a few days. </w:t>
+      </w:r>
+      <w:r>
+        <w:rPr>
+          <w:rStyle w:val="eop"/>
+          <w:color w:val="000000"/>
+        </w:rPr>
+        <w:t> </w:t>
+      </w:r>
+    </w:p>
+    <w:p>
+      <w:pPr>
+        <w:pStyle w:val="paragraph"/>
+        <w:spacing w:before="0" w:beforeAutospacing="0" w:after="0" w:afterAutospacing="0"/>
+        <w:ind w:firstLine="720"/>
+        <w:textAlignment w:val="baseline"/>
+        <w:rPr>
+          <w:rFonts w:ascii="Segoe UI" w:hAnsi="Segoe UI" w:cs="Segoe UI"/>
+          <w:sz w:val="18"/>
+          <w:szCs w:val="18"/>
+        </w:rPr>
+      </w:pPr>
+    </w:p>
+    <w:p>
+      <w:pPr>
+        <w:pStyle w:val="paragraph"/>
+        <w:spacing w:before="0" w:beforeAutospacing="0" w:after="0" w:afterAutospacing="0"/>
+        <w:ind w:firstLine="720"/>
+        <w:textAlignment w:val="baseline"/>
+        <w:rPr>
+          <w:rStyle w:val="eop"/>
+          <w:color w:val="000000"/>
+        </w:rPr>
+      </w:pPr>
+      <w:r>
+        <w:rPr>
+          <w:rStyle w:val="normaltextrun"/>
+          <w:rFonts w:eastAsiaTheme="majorEastAsia"/>
+          <w:color w:val="000000"/>
+        </w:rPr>
+        <w:t>The comments he had, about the first ver. of the computer-drawn prototype, are that he wants us to add a search bar, change view page, add options button to see if the client's problems were solved and the date of when the problem was solved and his comment about the second ver. of the computer-drawn prototype is that he wanted to change type of problem option from a list to a dropdown list.</w:t>
+      </w:r>
+      <w:r>
+        <w:rPr>
+          <w:rStyle w:val="eop"/>
+          <w:color w:val="000000"/>
+        </w:rPr>
+        <w:t> </w:t>
+      </w:r>
+    </w:p>
+    <w:p>
+      <w:pPr>
+        <w:pStyle w:val="paragraph"/>
+        <w:spacing w:before="0" w:beforeAutospacing="0" w:after="0" w:afterAutospacing="0"/>
+        <w:ind w:firstLine="720"/>
+        <w:textAlignment w:val="baseline"/>
+        <w:rPr>
+          <w:rStyle w:val="eop"/>
+          <w:color w:val="000000"/>
+        </w:rPr>
+      </w:pPr>
+    </w:p>
+    <w:p>
+      <w:pPr>
+        <w:pStyle w:val="paragraph"/>
+        <w:spacing w:before="0" w:beforeAutospacing="0" w:after="0" w:afterAutospacing="0"/>
+        <w:ind w:firstLine="720"/>
+        <w:textAlignment w:val="baseline"/>
+        <w:rPr>
+          <w:rStyle w:val="eop"/>
+          <w:color w:val="000000"/>
+        </w:rPr>
+      </w:pPr>
+    </w:p>
+    <w:p>
+      <w:pPr>
+        <w:pStyle w:val="paragraph"/>
+        <w:spacing w:before="0" w:beforeAutospacing="0" w:after="0" w:afterAutospacing="0"/>
+        <w:ind w:firstLine="720"/>
+        <w:textAlignment w:val="baseline"/>
+        <w:rPr>
+          <w:rStyle w:val="eop"/>
+          <w:color w:val="000000"/>
+        </w:rPr>
+      </w:pPr>
+    </w:p>
+    <w:p>
+      <w:pPr>
+        <w:pStyle w:val="paragraph"/>
+        <w:spacing w:before="0" w:beforeAutospacing="0" w:after="0" w:afterAutospacing="0"/>
+        <w:ind w:firstLine="720"/>
+        <w:textAlignment w:val="baseline"/>
+        <w:rPr>
+          <w:rStyle w:val="eop"/>
+          <w:color w:val="000000"/>
+        </w:rPr>
+      </w:pPr>
+    </w:p>
+    <w:p>
+      <w:pPr>
+        <w:pStyle w:val="paragraph"/>
+        <w:spacing w:before="0" w:beforeAutospacing="0" w:after="0" w:afterAutospacing="0"/>
+        <w:ind w:firstLine="720"/>
+        <w:textAlignment w:val="baseline"/>
+        <w:rPr>
+          <w:rStyle w:val="eop"/>
+          <w:color w:val="000000"/>
+        </w:rPr>
+      </w:pPr>
+    </w:p>
+    <w:p>
+      <w:pPr>
+        <w:pStyle w:val="paragraph"/>
+        <w:spacing w:before="0" w:beforeAutospacing="0" w:after="0" w:afterAutospacing="0"/>
+        <w:ind w:firstLine="720"/>
+        <w:textAlignment w:val="baseline"/>
+        <w:rPr>
+          <w:rStyle w:val="eop"/>
+          <w:color w:val="000000"/>
+        </w:rPr>
+      </w:pPr>
+    </w:p>
+    <w:p>
+      <w:pPr>
+        <w:pStyle w:val="paragraph"/>
+        <w:spacing w:before="0" w:beforeAutospacing="0" w:after="0" w:afterAutospacing="0"/>
+        <w:textAlignment w:val="baseline"/>
+        <w:rPr>
+          <w:rFonts w:ascii="Segoe UI" w:hAnsi="Segoe UI" w:cs="Segoe UI"/>
+          <w:sz w:val="18"/>
+          <w:szCs w:val="18"/>
+        </w:rPr>
+      </w:pPr>
     </w:p>
     <w:p>
       <w:pPr>
@@ -5194,6 +5445,7 @@
           <w:sz w:val="28"/>
           <w:szCs w:val="28"/>
         </w:rPr>
+        <w:lastRenderedPageBreak/>
         <w:t>Hand-drawn prototype</w:t>
       </w:r>
       <w:r>
@@ -5255,7 +5507,7 @@
                     </pic:cNvPicPr>
                   </pic:nvPicPr>
                   <pic:blipFill>
-                    <a:blip r:embed="rId24" cstate="print">
+                    <a:blip r:embed="rId25" cstate="print">
                       <a:extLst>
                         <a:ext uri="{28A0092B-C50C-407E-A947-70E740481C1C}">
                           <a14:useLocalDpi xmlns:a14="http://schemas.microsoft.com/office/drawing/2010/main" val="0"/>
@@ -5803,11 +6055,21 @@
         <w:rPr>
           <w:rFonts w:ascii="Times New Roman" w:hAnsi="Times New Roman" w:cs="Times New Roman"/>
           <w:bCs/>
+          <w:szCs w:val="28"/>
+          <w:lang w:val="fr-FR"/>
+        </w:rPr>
+      </w:pPr>
+      <w:r>
+        <w:rPr>
+          <w:rFonts w:ascii="Times New Roman" w:hAnsi="Times New Roman" w:cs="Times New Roman"/>
+          <w:bCs/>
           <w:sz w:val="24"/>
           <w:szCs w:val="28"/>
           <w:lang w:val="fr-FR"/>
         </w:rPr>
-      </w:pPr>
+        <w:t xml:space="preserve">Action </w:t>
+      </w:r>
+      <w:proofErr w:type="spellStart"/>
       <w:r>
         <w:rPr>
           <w:rFonts w:ascii="Times New Roman" w:hAnsi="Times New Roman" w:cs="Times New Roman"/>
@@ -5816,7 +6078,18 @@
           <w:szCs w:val="28"/>
           <w:lang w:val="fr-FR"/>
         </w:rPr>
-        <w:t xml:space="preserve">Action </w:t>
+        <w:t>took</w:t>
+      </w:r>
+      <w:proofErr w:type="spellEnd"/>
+      <w:r>
+        <w:rPr>
+          <w:rFonts w:ascii="Times New Roman" w:hAnsi="Times New Roman" w:cs="Times New Roman"/>
+          <w:bCs/>
+          <w:sz w:val="24"/>
+          <w:szCs w:val="28"/>
+          <w:lang w:val="fr-FR"/>
+        </w:rPr>
+        <w:t xml:space="preserve"> (in </w:t>
       </w:r>
       <w:proofErr w:type="spellStart"/>
       <w:r>
@@ -5827,7 +6100,7 @@
           <w:szCs w:val="28"/>
           <w:lang w:val="fr-FR"/>
         </w:rPr>
-        <w:t>took</w:t>
+        <w:t>modify</w:t>
       </w:r>
       <w:proofErr w:type="spellEnd"/>
       <w:r>
@@ -5838,9 +6111,9 @@
           <w:szCs w:val="28"/>
           <w:lang w:val="fr-FR"/>
         </w:rPr>
-        <w:t xml:space="preserve"> (in </w:t>
-      </w:r>
-      <w:proofErr w:type="spellStart"/>
+        <w:t xml:space="preserve"> page</w:t>
+      </w:r>
+      <w:proofErr w:type="gramStart"/>
       <w:r>
         <w:rPr>
           <w:rFonts w:ascii="Times New Roman" w:hAnsi="Times New Roman" w:cs="Times New Roman"/>
@@ -5849,21 +6122,107 @@
           <w:szCs w:val="28"/>
           <w:lang w:val="fr-FR"/>
         </w:rPr>
-        <w:t>modify</w:t>
-      </w:r>
-      <w:proofErr w:type="spellEnd"/>
+        <w:t>):</w:t>
+      </w:r>
+      <w:proofErr w:type="gramEnd"/>
       <w:r>
         <w:rPr>
           <w:rFonts w:ascii="Times New Roman" w:hAnsi="Times New Roman" w:cs="Times New Roman"/>
           <w:bCs/>
           <w:sz w:val="24"/>
           <w:szCs w:val="28"/>
+          <w:lang w:val="fr-CA"/>
+        </w:rPr>
+        <w:t xml:space="preserve"> </w:t>
+      </w:r>
+      <w:r>
+        <w:rPr>
+          <w:rFonts w:ascii="Times New Roman" w:hAnsi="Times New Roman" w:cs="Times New Roman"/>
+          <w:bCs/>
+          <w:szCs w:val="28"/>
+          <w:lang w:val="fr-CA"/>
+        </w:rPr>
+        <w:t>Création RMA, envoient accessoire(s) sans RMA, Résolution au téléphone/Courriel, Passage à l'atelier, Transfert vers un autre centre OPEQ, Mise en attente</w:t>
+      </w:r>
+      <w:r>
+        <w:rPr>
+          <w:rFonts w:ascii="Times New Roman" w:hAnsi="Times New Roman" w:cs="Times New Roman"/>
+          <w:bCs/>
+          <w:szCs w:val="28"/>
           <w:lang w:val="fr-FR"/>
         </w:rPr>
-        <w:t xml:space="preserve"> page</w:t>
-      </w:r>
-      <w:proofErr w:type="gramStart"/>
-      <w:r>
+        <w:t> </w:t>
+      </w:r>
+    </w:p>
+    <w:p>
+      <w:pPr>
+        <w:spacing w:line="259" w:lineRule="auto"/>
+        <w:rPr>
+          <w:rFonts w:ascii="Times New Roman" w:hAnsi="Times New Roman" w:cs="Times New Roman"/>
+          <w:bCs/>
+          <w:szCs w:val="28"/>
+          <w:lang w:val="fr-FR"/>
+        </w:rPr>
+      </w:pPr>
+    </w:p>
+    <w:p>
+      <w:pPr>
+        <w:spacing w:line="259" w:lineRule="auto"/>
+        <w:rPr>
+          <w:rFonts w:ascii="Times New Roman" w:hAnsi="Times New Roman" w:cs="Times New Roman"/>
+          <w:bCs/>
+          <w:szCs w:val="28"/>
+          <w:lang w:val="fr-FR"/>
+        </w:rPr>
+      </w:pPr>
+    </w:p>
+    <w:p>
+      <w:pPr>
+        <w:spacing w:line="259" w:lineRule="auto"/>
+        <w:rPr>
+          <w:rFonts w:ascii="Times New Roman" w:hAnsi="Times New Roman" w:cs="Times New Roman"/>
+          <w:bCs/>
+          <w:szCs w:val="28"/>
+          <w:lang w:val="fr-FR"/>
+        </w:rPr>
+      </w:pPr>
+    </w:p>
+    <w:p>
+      <w:pPr>
+        <w:spacing w:line="259" w:lineRule="auto"/>
+        <w:rPr>
+          <w:rFonts w:ascii="Times New Roman" w:hAnsi="Times New Roman" w:cs="Times New Roman"/>
+          <w:bCs/>
+          <w:szCs w:val="28"/>
+          <w:lang w:val="fr-FR"/>
+        </w:rPr>
+      </w:pPr>
+    </w:p>
+    <w:p>
+      <w:pPr>
+        <w:spacing w:line="259" w:lineRule="auto"/>
+        <w:rPr>
+          <w:rFonts w:ascii="Times New Roman" w:hAnsi="Times New Roman" w:cs="Times New Roman"/>
+          <w:bCs/>
+          <w:szCs w:val="28"/>
+          <w:lang w:val="fr-FR"/>
+        </w:rPr>
+      </w:pPr>
+    </w:p>
+    <w:p>
+      <w:pPr>
+        <w:spacing w:line="259" w:lineRule="auto"/>
+        <w:rPr>
+          <w:rFonts w:ascii="Times New Roman" w:hAnsi="Times New Roman" w:cs="Times New Roman"/>
+          <w:bCs/>
+          <w:szCs w:val="28"/>
+          <w:lang w:val="fr-FR"/>
+        </w:rPr>
+      </w:pPr>
+    </w:p>
+    <w:p>
+      <w:pPr>
+        <w:spacing w:line="259" w:lineRule="auto"/>
         <w:rPr>
           <w:rFonts w:ascii="Times New Roman" w:hAnsi="Times New Roman" w:cs="Times New Roman"/>
           <w:bCs/>
@@ -5871,37 +6230,7 @@
           <w:szCs w:val="28"/>
           <w:lang w:val="fr-FR"/>
         </w:rPr>
-        <w:t>):</w:t>
-      </w:r>
-      <w:proofErr w:type="gramEnd"/>
-      <w:r>
-        <w:rPr>
-          <w:rFonts w:ascii="Times New Roman" w:hAnsi="Times New Roman" w:cs="Times New Roman"/>
-          <w:bCs/>
-          <w:sz w:val="24"/>
-          <w:szCs w:val="28"/>
-          <w:lang w:val="fr-CA"/>
-        </w:rPr>
-        <w:t xml:space="preserve"> </w:t>
-      </w:r>
-      <w:r>
-        <w:rPr>
-          <w:rFonts w:ascii="Times New Roman" w:hAnsi="Times New Roman" w:cs="Times New Roman"/>
-          <w:bCs/>
-          <w:szCs w:val="28"/>
-          <w:lang w:val="fr-CA"/>
-        </w:rPr>
-        <w:t>Création RMA, envoient accessoire(s) sans RMA, Résolution au téléphone/Courriel, Passage à l'atelier, Transfert vers un autre centre OPEQ, Mise en attente</w:t>
-      </w:r>
-      <w:r>
-        <w:rPr>
-          <w:rFonts w:ascii="Times New Roman" w:hAnsi="Times New Roman" w:cs="Times New Roman"/>
-          <w:bCs/>
-          <w:szCs w:val="28"/>
-          <w:lang w:val="fr-FR"/>
-        </w:rPr>
-        <w:t> </w:t>
-      </w:r>
+      </w:pPr>
     </w:p>
     <w:p>
       <w:pPr>
@@ -6019,7 +6348,7 @@
                     </pic:cNvPicPr>
                   </pic:nvPicPr>
                   <pic:blipFill>
-                    <a:blip r:embed="rId25">
+                    <a:blip r:embed="rId26">
                       <a:extLst>
                         <a:ext uri="{28A0092B-C50C-407E-A947-70E740481C1C}">
                           <a14:useLocalDpi xmlns:a14="http://schemas.microsoft.com/office/drawing/2010/main" val="0"/>
@@ -6369,7 +6698,7 @@
                     </pic:cNvPicPr>
                   </pic:nvPicPr>
                   <pic:blipFill>
-                    <a:blip r:embed="rId26">
+                    <a:blip r:embed="rId27">
                       <a:extLst>
                         <a:ext uri="{28A0092B-C50C-407E-A947-70E740481C1C}">
                           <a14:useLocalDpi xmlns:a14="http://schemas.microsoft.com/office/drawing/2010/main" val="0"/>
@@ -6473,7 +6802,7 @@
                     </pic:cNvPicPr>
                   </pic:nvPicPr>
                   <pic:blipFill>
-                    <a:blip r:embed="rId27">
+                    <a:blip r:embed="rId28">
                       <a:extLst>
                         <a:ext uri="{28A0092B-C50C-407E-A947-70E740481C1C}">
                           <a14:useLocalDpi xmlns:a14="http://schemas.microsoft.com/office/drawing/2010/main" val="0"/>
@@ -6578,7 +6907,7 @@
                     </pic:cNvPicPr>
                   </pic:nvPicPr>
                   <pic:blipFill>
-                    <a:blip r:embed="rId28">
+                    <a:blip r:embed="rId29">
                       <a:extLst>
                         <a:ext uri="{28A0092B-C50C-407E-A947-70E740481C1C}">
                           <a14:useLocalDpi xmlns:a14="http://schemas.microsoft.com/office/drawing/2010/main" val="0"/>
@@ -6682,7 +7011,7 @@
                     </pic:cNvPicPr>
                   </pic:nvPicPr>
                   <pic:blipFill>
-                    <a:blip r:embed="rId29">
+                    <a:blip r:embed="rId30">
                       <a:extLst>
                         <a:ext uri="{28A0092B-C50C-407E-A947-70E740481C1C}">
                           <a14:useLocalDpi xmlns:a14="http://schemas.microsoft.com/office/drawing/2010/main" val="0"/>
@@ -6749,10 +7078,10 @@
         <w:textAlignment w:val="baseline"/>
         <w:rPr>
           <w:rFonts w:ascii="Times New Roman" w:hAnsi="Times New Roman" w:cs="Times New Roman"/>
-          <w:bCs/>
-          <w:sz w:val="28"/>
-          <w:szCs w:val="28"/>
-          <w:lang w:val="en-US"/>
+          <w:b/>
+          <w:bCs/>
+          <w:sz w:val="28"/>
+          <w:szCs w:val="28"/>
         </w:rPr>
       </w:pPr>
       <w:r>
@@ -6770,157 +7099,225 @@
     <w:p>
       <w:pPr>
         <w:spacing w:after="0" w:line="240" w:lineRule="auto"/>
+        <w:textAlignment w:val="baseline"/>
+        <w:rPr>
+          <w:rFonts w:ascii="Times New Roman" w:hAnsi="Times New Roman" w:cs="Times New Roman"/>
+          <w:bCs/>
+          <w:sz w:val="28"/>
+          <w:szCs w:val="28"/>
+          <w:lang w:val="en-US"/>
+        </w:rPr>
+      </w:pPr>
+    </w:p>
+    <w:p>
+      <w:pPr>
+        <w:pStyle w:val="paragraph"/>
+        <w:spacing w:before="0" w:beforeAutospacing="0" w:after="0" w:afterAutospacing="0"/>
         <w:ind w:firstLine="720"/>
         <w:textAlignment w:val="baseline"/>
         <w:rPr>
-          <w:rFonts w:ascii="Times New Roman" w:hAnsi="Times New Roman" w:cs="Times New Roman"/>
-          <w:bCs/>
-          <w:sz w:val="24"/>
-          <w:szCs w:val="28"/>
-          <w:lang w:val="en-US"/>
-        </w:rPr>
-      </w:pPr>
-      <w:r>
-        <w:rPr>
-          <w:rFonts w:ascii="Times New Roman" w:hAnsi="Times New Roman" w:cs="Times New Roman"/>
-          <w:bCs/>
-          <w:sz w:val="24"/>
-          <w:szCs w:val="28"/>
+          <w:rStyle w:val="eop"/>
+          <w:color w:val="000000"/>
+        </w:rPr>
+      </w:pPr>
+      <w:r>
+        <w:rPr>
+          <w:rStyle w:val="normaltextrun"/>
+          <w:rFonts w:eastAsiaTheme="majorEastAsia"/>
+          <w:color w:val="000000"/>
         </w:rPr>
         <w:t>There are no changes between the hand-drawn prototype and the first ver. Of the computer-drawn prototype.</w:t>
       </w:r>
       <w:r>
         <w:rPr>
-          <w:rFonts w:ascii="Times New Roman" w:hAnsi="Times New Roman" w:cs="Times New Roman"/>
-          <w:bCs/>
-          <w:sz w:val="24"/>
-          <w:szCs w:val="28"/>
-          <w:lang w:val="en-US"/>
+          <w:rStyle w:val="eop"/>
+          <w:color w:val="000000"/>
         </w:rPr>
         <w:t> </w:t>
       </w:r>
     </w:p>
     <w:p>
       <w:pPr>
-        <w:spacing w:after="0" w:line="240" w:lineRule="auto"/>
+        <w:pStyle w:val="paragraph"/>
+        <w:spacing w:before="0" w:beforeAutospacing="0" w:after="0" w:afterAutospacing="0"/>
+        <w:ind w:firstLine="720"/>
         <w:textAlignment w:val="baseline"/>
         <w:rPr>
-          <w:rFonts w:ascii="Times New Roman" w:hAnsi="Times New Roman" w:cs="Times New Roman"/>
-          <w:bCs/>
-          <w:sz w:val="24"/>
-          <w:szCs w:val="28"/>
-          <w:lang w:val="en-US"/>
-        </w:rPr>
-      </w:pPr>
-      <w:r>
-        <w:rPr>
-          <w:rFonts w:ascii="Times New Roman" w:hAnsi="Times New Roman" w:cs="Times New Roman"/>
-          <w:bCs/>
-          <w:sz w:val="24"/>
-          <w:szCs w:val="28"/>
-        </w:rPr>
-        <w:t>In the first ver. of the computer-drawn prototype, we forgot to include 2 other options, </w:t>
+          <w:rFonts w:ascii="Segoe UI" w:hAnsi="Segoe UI" w:cs="Segoe UI"/>
+          <w:sz w:val="18"/>
+          <w:szCs w:val="18"/>
+        </w:rPr>
+      </w:pPr>
+    </w:p>
+    <w:p>
+      <w:pPr>
+        <w:pStyle w:val="paragraph"/>
+        <w:spacing w:before="0" w:beforeAutospacing="0" w:after="0" w:afterAutospacing="0"/>
+        <w:ind w:firstLine="720"/>
+        <w:textAlignment w:val="baseline"/>
+        <w:rPr>
+          <w:rStyle w:val="eop"/>
+          <w:color w:val="000000"/>
+        </w:rPr>
+      </w:pPr>
+      <w:r>
+        <w:rPr>
+          <w:rStyle w:val="normaltextrun"/>
+          <w:rFonts w:eastAsiaTheme="majorEastAsia"/>
+          <w:color w:val="000000"/>
+        </w:rPr>
+        <w:t xml:space="preserve">In the first ver. of the computer-drawn prototype, we forgot to include 2 other options, </w:t>
       </w:r>
       <w:proofErr w:type="spellStart"/>
       <w:r>
         <w:rPr>
-          <w:rFonts w:ascii="Times New Roman" w:hAnsi="Times New Roman" w:cs="Times New Roman"/>
-          <w:bCs/>
-          <w:sz w:val="24"/>
-          <w:szCs w:val="28"/>
-          <w:lang w:val="en-US"/>
-        </w:rPr>
-        <w:t>Écran</w:t>
+          <w:rStyle w:val="normaltextrun"/>
+          <w:rFonts w:ascii="Segoe UI" w:eastAsiaTheme="majorEastAsia" w:hAnsi="Segoe UI" w:cs="Segoe UI"/>
+          <w:color w:val="202124"/>
+          <w:sz w:val="22"/>
+          <w:szCs w:val="22"/>
+        </w:rPr>
+        <w:t>É</w:t>
+      </w:r>
+      <w:r>
+        <w:rPr>
+          <w:rStyle w:val="normaltextrun"/>
+          <w:rFonts w:eastAsiaTheme="majorEastAsia"/>
+          <w:sz w:val="22"/>
+          <w:szCs w:val="22"/>
+        </w:rPr>
+        <w:t>cran</w:t>
       </w:r>
       <w:proofErr w:type="spellEnd"/>
       <w:r>
         <w:rPr>
-          <w:rFonts w:ascii="Times New Roman" w:hAnsi="Times New Roman" w:cs="Times New Roman"/>
-          <w:bCs/>
-          <w:sz w:val="24"/>
-          <w:szCs w:val="28"/>
-        </w:rPr>
-        <w:t xml:space="preserve"> and </w:t>
+          <w:rStyle w:val="normaltextrun"/>
+          <w:rFonts w:eastAsiaTheme="majorEastAsia"/>
+          <w:color w:val="000000"/>
+        </w:rPr>
+        <w:t xml:space="preserve"> and </w:t>
       </w:r>
       <w:proofErr w:type="spellStart"/>
       <w:r>
         <w:rPr>
-          <w:rFonts w:ascii="Times New Roman" w:hAnsi="Times New Roman" w:cs="Times New Roman"/>
-          <w:bCs/>
-          <w:sz w:val="24"/>
-          <w:szCs w:val="28"/>
+          <w:rStyle w:val="normaltextrun"/>
+          <w:rFonts w:eastAsiaTheme="majorEastAsia"/>
+          <w:color w:val="000000"/>
         </w:rPr>
         <w:t>Cellulaire</w:t>
       </w:r>
       <w:proofErr w:type="spellEnd"/>
       <w:r>
         <w:rPr>
-          <w:rFonts w:ascii="Times New Roman" w:hAnsi="Times New Roman" w:cs="Times New Roman"/>
-          <w:bCs/>
-          <w:sz w:val="24"/>
-          <w:szCs w:val="28"/>
+          <w:rStyle w:val="normaltextrun"/>
+          <w:rFonts w:eastAsiaTheme="majorEastAsia"/>
+          <w:color w:val="000000"/>
         </w:rPr>
         <w:t>/</w:t>
       </w:r>
       <w:proofErr w:type="spellStart"/>
       <w:r>
         <w:rPr>
-          <w:rFonts w:ascii="Times New Roman" w:hAnsi="Times New Roman" w:cs="Times New Roman"/>
-          <w:bCs/>
-          <w:sz w:val="24"/>
-          <w:szCs w:val="28"/>
+          <w:rStyle w:val="normaltextrun"/>
+          <w:rFonts w:eastAsiaTheme="majorEastAsia"/>
+          <w:color w:val="000000"/>
         </w:rPr>
         <w:t>Tablette</w:t>
       </w:r>
       <w:proofErr w:type="spellEnd"/>
       <w:r>
         <w:rPr>
-          <w:rFonts w:ascii="Times New Roman" w:hAnsi="Times New Roman" w:cs="Times New Roman"/>
-          <w:bCs/>
-          <w:sz w:val="24"/>
-          <w:szCs w:val="28"/>
-        </w:rPr>
-        <w:t>, for the problem type options in the add page and our client wanted to add another field that tells what date the problem was solved on the modify page.</w:t>
-      </w:r>
-      <w:r>
-        <w:rPr>
-          <w:rFonts w:ascii="Times New Roman" w:hAnsi="Times New Roman" w:cs="Times New Roman"/>
-          <w:bCs/>
-          <w:sz w:val="24"/>
-          <w:szCs w:val="28"/>
-          <w:lang w:val="en-US"/>
+          <w:rStyle w:val="normaltextrun"/>
+          <w:rFonts w:eastAsiaTheme="majorEastAsia"/>
+          <w:color w:val="000000"/>
+        </w:rPr>
+        <w:t>, for the problem type options in the add page and our client wanted to add another field that tells what date the problem was solved on the modify page.</w:t>
+      </w:r>
+      <w:r>
+        <w:rPr>
+          <w:rStyle w:val="eop"/>
+          <w:color w:val="000000"/>
         </w:rPr>
         <w:t> </w:t>
       </w:r>
     </w:p>
     <w:p>
       <w:pPr>
-        <w:spacing w:after="0" w:line="240" w:lineRule="auto"/>
+        <w:pStyle w:val="paragraph"/>
+        <w:spacing w:before="0" w:beforeAutospacing="0" w:after="0" w:afterAutospacing="0"/>
+        <w:ind w:firstLine="720"/>
         <w:textAlignment w:val="baseline"/>
         <w:rPr>
-          <w:rFonts w:ascii="Times New Roman" w:hAnsi="Times New Roman" w:cs="Times New Roman"/>
-          <w:bCs/>
-          <w:sz w:val="24"/>
-          <w:szCs w:val="28"/>
-          <w:lang w:val="en-US"/>
-        </w:rPr>
-      </w:pPr>
-      <w:r>
-        <w:rPr>
-          <w:rFonts w:ascii="Times New Roman" w:hAnsi="Times New Roman" w:cs="Times New Roman"/>
-          <w:bCs/>
-          <w:sz w:val="24"/>
-          <w:szCs w:val="28"/>
-        </w:rPr>
-        <w:t xml:space="preserve">In the second ver. of the computer-drawn prototype, we changed the background of the login page because our client wanted us to remove the color orange. We created new pages such as a page that welcomes the user once they have entered their names, a page to list the records depending on the filter selected or if the user searched for a specific record and we also created pop-ups to confirm if the data was added successfully, if an error occurred or to ask confirmation from the user if they want to continue with the action they selected. We also did the connections between the pages together to show the flow of our application and we also added the missing options in the add page and the new field to be added in the modify page. </w:t>
-      </w:r>
-      <w:r>
-        <w:rPr>
-          <w:rFonts w:ascii="Times New Roman" w:hAnsi="Times New Roman" w:cs="Times New Roman"/>
-          <w:bCs/>
-          <w:sz w:val="24"/>
-          <w:szCs w:val="28"/>
-          <w:lang w:val="en-US"/>
+          <w:rFonts w:ascii="Segoe UI" w:hAnsi="Segoe UI" w:cs="Segoe UI"/>
+          <w:sz w:val="18"/>
+          <w:szCs w:val="18"/>
+        </w:rPr>
+      </w:pPr>
+    </w:p>
+    <w:p>
+      <w:pPr>
+        <w:pStyle w:val="paragraph"/>
+        <w:spacing w:before="0" w:beforeAutospacing="0" w:after="0" w:afterAutospacing="0"/>
+        <w:ind w:firstLine="720"/>
+        <w:textAlignment w:val="baseline"/>
+        <w:rPr>
+          <w:rStyle w:val="eop"/>
+          <w:color w:val="000000"/>
+        </w:rPr>
+      </w:pPr>
+      <w:r>
+        <w:rPr>
+          <w:rStyle w:val="normaltextrun"/>
+          <w:rFonts w:eastAsiaTheme="majorEastAsia"/>
+          <w:color w:val="000000"/>
+        </w:rPr>
+        <w:t>In the second ver. of the computer-drawn prototype, we changed the background of the login page because our client wanted us to remove the color orange. We created new pages such as a page that welcomes the user once they have entered their names, a page to list the records depending on the filter selected or if the user searched for a specific record and we also created pop-ups to confirm if the data was added successfully, if an error occurred or to ask confirmation from the user if they want to continue with the action they selected. We also did the connections between the pages together to show the flow of our application and we also added the missing options in the add page and the new field to be added in the modify page. </w:t>
+      </w:r>
+      <w:r>
+        <w:rPr>
+          <w:rStyle w:val="eop"/>
+          <w:color w:val="000000"/>
+        </w:rPr>
+        <w:t> </w:t>
+      </w:r>
+    </w:p>
+    <w:p>
+      <w:pPr>
+        <w:pStyle w:val="paragraph"/>
+        <w:spacing w:before="0" w:beforeAutospacing="0" w:after="0" w:afterAutospacing="0"/>
+        <w:ind w:firstLine="720"/>
+        <w:textAlignment w:val="baseline"/>
+        <w:rPr>
+          <w:rFonts w:ascii="Segoe UI" w:hAnsi="Segoe UI" w:cs="Segoe UI"/>
+          <w:sz w:val="18"/>
+          <w:szCs w:val="18"/>
+        </w:rPr>
+      </w:pPr>
+    </w:p>
+    <w:p>
+      <w:pPr>
+        <w:pStyle w:val="paragraph"/>
+        <w:spacing w:before="0" w:beforeAutospacing="0" w:after="0" w:afterAutospacing="0"/>
+        <w:ind w:firstLine="720"/>
+        <w:textAlignment w:val="baseline"/>
+        <w:rPr>
+          <w:rFonts w:ascii="Segoe UI" w:hAnsi="Segoe UI" w:cs="Segoe UI"/>
+          <w:sz w:val="18"/>
+          <w:szCs w:val="18"/>
+        </w:rPr>
+      </w:pPr>
+      <w:r>
+        <w:rPr>
+          <w:rStyle w:val="normaltextrun"/>
+          <w:rFonts w:eastAsiaTheme="majorEastAsia"/>
+          <w:color w:val="000000"/>
+        </w:rPr>
+        <w:t>In the final ver. of the computer-drawn prototype, we changed the how the type of problem is selected upon the request of our client. Before it was a list that pops up but now it’s a dropdown list that lets the user add a new problem type or delete a specific problem type.</w:t>
+      </w:r>
+      <w:r>
+        <w:rPr>
+          <w:rStyle w:val="eop"/>
+          <w:color w:val="000000"/>
         </w:rPr>
         <w:t> </w:t>
       </w:r>
@@ -11841,10 +12238,10 @@
         <w:spacing w:before="0" w:beforeAutospacing="0" w:after="0" w:afterAutospacing="0"/>
         <w:textAlignment w:val="baseline"/>
         <w:rPr>
-          <w:rFonts w:ascii="Segoe UI" w:hAnsi="Segoe UI" w:cs="Segoe UI"/>
-          <w:sz w:val="18"/>
-          <w:szCs w:val="18"/>
-          <w:lang w:val="en-US"/>
+          <w:rStyle w:val="eop"/>
+          <w:color w:val="000000"/>
+          <w:sz w:val="28"/>
+          <w:szCs w:val="28"/>
         </w:rPr>
       </w:pPr>
       <w:r>
@@ -11866,6 +12263,99 @@
         </w:rPr>
         <w:t> </w:t>
       </w:r>
+    </w:p>
+    <w:p>
+      <w:pPr>
+        <w:pStyle w:val="paragraph"/>
+        <w:spacing w:before="0" w:beforeAutospacing="0" w:after="0" w:afterAutospacing="0"/>
+        <w:textAlignment w:val="baseline"/>
+        <w:rPr>
+          <w:rStyle w:val="eop"/>
+          <w:color w:val="000000"/>
+          <w:sz w:val="28"/>
+          <w:szCs w:val="28"/>
+        </w:rPr>
+      </w:pPr>
+    </w:p>
+    <w:p>
+      <w:pPr>
+        <w:pStyle w:val="paragraph"/>
+        <w:spacing w:before="0" w:beforeAutospacing="0" w:after="0" w:afterAutospacing="0"/>
+        <w:textAlignment w:val="baseline"/>
+        <w:rPr>
+          <w:color w:val="000000"/>
+        </w:rPr>
+      </w:pPr>
+      <w:r>
+        <w:rPr>
+          <w:rStyle w:val="normaltextrun"/>
+          <w:rFonts w:eastAsiaTheme="majorEastAsia"/>
+          <w:color w:val="000000"/>
+        </w:rPr>
+        <w:t>We added input into problem, input into new order user stories for modify data task.</w:t>
+      </w:r>
+      <w:r>
+        <w:rPr>
+          <w:rStyle w:val="eop"/>
+          <w:color w:val="000000"/>
+        </w:rPr>
+        <w:t> </w:t>
+      </w:r>
+      <w:r>
+        <w:rPr>
+          <w:rStyle w:val="normaltextrun"/>
+          <w:rFonts w:eastAsiaTheme="majorEastAsia"/>
+          <w:color w:val="000000"/>
+        </w:rPr>
+        <w:t>We also</w:t>
+      </w:r>
+      <w:r>
+        <w:rPr>
+          <w:rStyle w:val="normaltextrun"/>
+          <w:rFonts w:eastAsiaTheme="majorEastAsia"/>
+          <w:color w:val="000000"/>
+        </w:rPr>
+        <w:t xml:space="preserve"> added sort by specific </w:t>
+      </w:r>
+      <w:proofErr w:type="gramStart"/>
+      <w:r>
+        <w:rPr>
+          <w:rStyle w:val="normaltextrun"/>
+          <w:rFonts w:eastAsiaTheme="majorEastAsia"/>
+          <w:color w:val="000000"/>
+        </w:rPr>
+        <w:t>record, and</w:t>
+      </w:r>
+      <w:proofErr w:type="gramEnd"/>
+      <w:r>
+        <w:rPr>
+          <w:rStyle w:val="normaltextrun"/>
+          <w:rFonts w:eastAsiaTheme="majorEastAsia"/>
+          <w:color w:val="000000"/>
+        </w:rPr>
+        <w:t xml:space="preserve"> select details of a specific record user stories for the view data task.</w:t>
+      </w:r>
+      <w:r>
+        <w:rPr>
+          <w:rStyle w:val="eop"/>
+          <w:color w:val="000000"/>
+          <w:lang w:val="en-US"/>
+        </w:rPr>
+        <w:t> </w:t>
+      </w:r>
+    </w:p>
+    <w:p>
+      <w:pPr>
+        <w:pStyle w:val="paragraph"/>
+        <w:spacing w:before="0" w:beforeAutospacing="0" w:after="0" w:afterAutospacing="0"/>
+        <w:textAlignment w:val="baseline"/>
+        <w:rPr>
+          <w:rFonts w:ascii="Segoe UI" w:hAnsi="Segoe UI" w:cs="Segoe UI"/>
+          <w:sz w:val="18"/>
+          <w:szCs w:val="18"/>
+          <w:lang w:val="en-US"/>
+        </w:rPr>
+      </w:pPr>
     </w:p>
     <w:p>
       <w:pPr>
@@ -11925,7 +12415,7 @@
                     </pic:cNvPicPr>
                   </pic:nvPicPr>
                   <pic:blipFill>
-                    <a:blip r:embed="rId30">
+                    <a:blip r:embed="rId31">
                       <a:extLst>
                         <a:ext uri="{28A0092B-C50C-407E-A947-70E740481C1C}">
                           <a14:useLocalDpi xmlns:a14="http://schemas.microsoft.com/office/drawing/2010/main" val="0"/>
@@ -12047,7 +12537,7 @@
           <w:rFonts w:ascii="Segoe UI" w:hAnsi="Segoe UI" w:cs="Segoe UI"/>
           <w:sz w:val="18"/>
           <w:szCs w:val="18"/>
-          <w:lang w:val="en-US"/>
+          <w:lang w:val="es-ES"/>
         </w:rPr>
       </w:pPr>
       <w:proofErr w:type="spellStart"/>
@@ -12095,7 +12585,7 @@
         </w:rPr>
         <w:t xml:space="preserve">Miro. </w:t>
       </w:r>
-      <w:hyperlink r:id="rId31" w:tgtFrame="_blank" w:history="1">
+      <w:hyperlink r:id="rId32" w:tgtFrame="_blank" w:history="1">
         <w:r>
           <w:rPr>
             <w:rStyle w:val="normaltextrun"/>
@@ -12110,6 +12600,7 @@
       <w:r>
         <w:rPr>
           <w:rStyle w:val="eop"/>
+          <w:lang w:val="es-ES"/>
         </w:rPr>
         <w:t> </w:t>
       </w:r>
@@ -12123,11 +12614,13 @@
           <w:rFonts w:ascii="Segoe UI" w:hAnsi="Segoe UI" w:cs="Segoe UI"/>
           <w:sz w:val="18"/>
           <w:szCs w:val="18"/>
+          <w:lang w:val="es-ES"/>
         </w:rPr>
       </w:pPr>
       <w:r>
         <w:rPr>
           <w:rStyle w:val="eop"/>
+          <w:lang w:val="es-ES"/>
         </w:rPr>
         <w:t> </w:t>
       </w:r>
@@ -12172,27 +12665,7 @@
           <w:i/>
           <w:iCs/>
         </w:rPr>
-        <w:t xml:space="preserve"> </w:t>
-      </w:r>
-      <w:proofErr w:type="spellStart"/>
-      <w:r>
-        <w:rPr>
-          <w:rStyle w:val="normaltextrun"/>
-          <w:rFonts w:eastAsiaTheme="majorEastAsia"/>
-          <w:i/>
-          <w:iCs/>
-        </w:rPr>
-        <w:t>Figma</w:t>
-      </w:r>
-      <w:proofErr w:type="spellEnd"/>
-      <w:r>
-        <w:rPr>
-          <w:rStyle w:val="normaltextrun"/>
-          <w:rFonts w:eastAsiaTheme="majorEastAsia"/>
-          <w:i/>
-          <w:iCs/>
-        </w:rPr>
-        <w:t>: the collaborative interface design tool.</w:t>
+        <w:t xml:space="preserve"> Figma: the collaborative interface design tool.</w:t>
       </w:r>
       <w:r>
         <w:rPr>
@@ -12221,7 +12694,7 @@
         </w:rPr>
         <w:t xml:space="preserve">Figma. </w:t>
       </w:r>
-      <w:hyperlink r:id="rId32" w:tgtFrame="_blank" w:history="1">
+      <w:hyperlink r:id="rId33" w:tgtFrame="_blank" w:history="1">
         <w:r>
           <w:rPr>
             <w:rStyle w:val="normaltextrun"/>
@@ -12256,7 +12729,7 @@
       </w:pPr>
     </w:p>
     <w:sectPr>
-      <w:footerReference w:type="default" r:id="rId33"/>
+      <w:footerReference w:type="default" r:id="rId34"/>
       <w:pgSz w:w="12240" w:h="15840"/>
       <w:pgMar w:top="1440" w:right="1440" w:bottom="1440" w:left="1440" w:header="720" w:footer="720" w:gutter="0"/>
       <w:cols w:space="720"/>
@@ -12267,7 +12740,7 @@
 </file>
 
 <file path=word/endnotes.xml><?xml version="1.0" encoding="utf-8"?>
-<w:endnotes xmlns:wpc="http://schemas.microsoft.com/office/word/2010/wordprocessingCanvas" xmlns:cx="http://schemas.microsoft.com/office/drawing/2014/chartex" xmlns:cx1="http://schemas.microsoft.com/office/drawing/2015/9/8/chartex" xmlns:cx2="http://schemas.microsoft.com/office/drawing/2015/10/21/chartex" xmlns:cx3="http://schemas.microsoft.com/office/drawing/2016/5/9/chartex" xmlns:cx4="http://schemas.microsoft.com/office/drawing/2016/5/10/chartex" xmlns:cx5="http://schemas.microsoft.com/office/drawing/2016/5/11/chartex" xmlns:cx6="http://schemas.microsoft.com/office/drawing/2016/5/12/chartex" xmlns:cx7="http://schemas.microsoft.com/office/drawing/2016/5/13/chartex" xmlns:cx8="http://schemas.microsoft.com/office/drawing/2016/5/14/chartex" xmlns:mc="http://schemas.openxmlformats.org/markup-compatibility/2006" xmlns:aink="http://schemas.microsoft.com/office/drawing/2016/ink" xmlns:am3d="http://schemas.microsoft.com/office/drawing/2017/model3d" xmlns:o="urn:schemas-microsoft-com:office:office" xmlns:r="http://schemas.openxmlformats.org/officeDocument/2006/relationships" xmlns:m="http://schemas.openxmlformats.org/officeDocument/2006/math" xmlns:v="urn:schemas-microsoft-com:vml" xmlns:wp14="http://schemas.microsoft.com/office/word/2010/wordprocessingDrawing" xmlns:wp="http://schemas.openxmlformats.org/drawingml/2006/wordprocessingDrawing" xmlns:w10="urn:schemas-microsoft-com:office:word" xmlns:w="http://schemas.openxmlformats.org/wordprocessingml/2006/main" xmlns:w14="http://schemas.microsoft.com/office/word/2010/wordml" xmlns:w15="http://schemas.microsoft.com/office/word/2012/wordml" xmlns:w16cid="http://schemas.microsoft.com/office/word/2016/wordml/cid" xmlns:w16se="http://schemas.microsoft.com/office/word/2015/wordml/symex" xmlns:wpg="http://schemas.microsoft.com/office/word/2010/wordprocessingGroup" xmlns:wpi="http://schemas.microsoft.com/office/word/2010/wordprocessingInk" xmlns:wne="http://schemas.microsoft.com/office/word/2006/wordml" xmlns:wps="http://schemas.microsoft.com/office/word/2010/wordprocessingShape" mc:Ignorable="w14 w15 w16se w16cid wp14">
+<w:endnotes xmlns:wpc="http://schemas.microsoft.com/office/word/2010/wordprocessingCanvas" xmlns:cx="http://schemas.microsoft.com/office/drawing/2014/chartex" xmlns:cx1="http://schemas.microsoft.com/office/drawing/2015/9/8/chartex" xmlns:cx2="http://schemas.microsoft.com/office/drawing/2015/10/21/chartex" xmlns:cx3="http://schemas.microsoft.com/office/drawing/2016/5/9/chartex" xmlns:cx4="http://schemas.microsoft.com/office/drawing/2016/5/10/chartex" xmlns:cx5="http://schemas.microsoft.com/office/drawing/2016/5/11/chartex" xmlns:cx6="http://schemas.microsoft.com/office/drawing/2016/5/12/chartex" xmlns:cx7="http://schemas.microsoft.com/office/drawing/2016/5/13/chartex" xmlns:cx8="http://schemas.microsoft.com/office/drawing/2016/5/14/chartex" xmlns:mc="http://schemas.openxmlformats.org/markup-compatibility/2006" xmlns:aink="http://schemas.microsoft.com/office/drawing/2016/ink" xmlns:am3d="http://schemas.microsoft.com/office/drawing/2017/model3d" xmlns:o="urn:schemas-microsoft-com:office:office" xmlns:oel="http://schemas.microsoft.com/office/2019/extlst" xmlns:r="http://schemas.openxmlformats.org/officeDocument/2006/relationships" xmlns:m="http://schemas.openxmlformats.org/officeDocument/2006/math" xmlns:v="urn:schemas-microsoft-com:vml" xmlns:wp14="http://schemas.microsoft.com/office/word/2010/wordprocessingDrawing" xmlns:wp="http://schemas.openxmlformats.org/drawingml/2006/wordprocessingDrawing" xmlns:w10="urn:schemas-microsoft-com:office:word" xmlns:w="http://schemas.openxmlformats.org/wordprocessingml/2006/main" xmlns:w14="http://schemas.microsoft.com/office/word/2010/wordml" xmlns:w15="http://schemas.microsoft.com/office/word/2012/wordml" xmlns:w16cex="http://schemas.microsoft.com/office/word/2018/wordml/cex" xmlns:w16cid="http://schemas.microsoft.com/office/word/2016/wordml/cid" xmlns:w16="http://schemas.microsoft.com/office/word/2018/wordml" xmlns:w16sdtdh="http://schemas.microsoft.com/office/word/2020/wordml/sdtdatahash" xmlns:w16se="http://schemas.microsoft.com/office/word/2015/wordml/symex" xmlns:wpg="http://schemas.microsoft.com/office/word/2010/wordprocessingGroup" xmlns:wpi="http://schemas.microsoft.com/office/word/2010/wordprocessingInk" xmlns:wne="http://schemas.microsoft.com/office/word/2006/wordml" xmlns:wps="http://schemas.microsoft.com/office/word/2010/wordprocessingShape" mc:Ignorable="w14 w15 w16se w16cid w16 w16cex w16sdtdh wp14">
   <w:endnote w:type="separator" w:id="-1">
     <w:p>
       <w:pPr>
@@ -12292,7 +12765,7 @@
 </file>
 
 <file path=word/footer1.xml><?xml version="1.0" encoding="utf-8"?>
-<w:ftr xmlns:wpc="http://schemas.microsoft.com/office/word/2010/wordprocessingCanvas" xmlns:cx="http://schemas.microsoft.com/office/drawing/2014/chartex" xmlns:cx1="http://schemas.microsoft.com/office/drawing/2015/9/8/chartex" xmlns:cx2="http://schemas.microsoft.com/office/drawing/2015/10/21/chartex" xmlns:cx3="http://schemas.microsoft.com/office/drawing/2016/5/9/chartex" xmlns:cx4="http://schemas.microsoft.com/office/drawing/2016/5/10/chartex" xmlns:cx5="http://schemas.microsoft.com/office/drawing/2016/5/11/chartex" xmlns:cx6="http://schemas.microsoft.com/office/drawing/2016/5/12/chartex" xmlns:cx7="http://schemas.microsoft.com/office/drawing/2016/5/13/chartex" xmlns:cx8="http://schemas.microsoft.com/office/drawing/2016/5/14/chartex" xmlns:mc="http://schemas.openxmlformats.org/markup-compatibility/2006" xmlns:aink="http://schemas.microsoft.com/office/drawing/2016/ink" xmlns:am3d="http://schemas.microsoft.com/office/drawing/2017/model3d" xmlns:o="urn:schemas-microsoft-com:office:office" xmlns:r="http://schemas.openxmlformats.org/officeDocument/2006/relationships" xmlns:m="http://schemas.openxmlformats.org/officeDocument/2006/math" xmlns:v="urn:schemas-microsoft-com:vml" xmlns:wp14="http://schemas.microsoft.com/office/word/2010/wordprocessingDrawing" xmlns:wp="http://schemas.openxmlformats.org/drawingml/2006/wordprocessingDrawing" xmlns:w10="urn:schemas-microsoft-com:office:word" xmlns:w="http://schemas.openxmlformats.org/wordprocessingml/2006/main" xmlns:w14="http://schemas.microsoft.com/office/word/2010/wordml" xmlns:w15="http://schemas.microsoft.com/office/word/2012/wordml" xmlns:w16cid="http://schemas.microsoft.com/office/word/2016/wordml/cid" xmlns:w16se="http://schemas.microsoft.com/office/word/2015/wordml/symex" xmlns:wpg="http://schemas.microsoft.com/office/word/2010/wordprocessingGroup" xmlns:wpi="http://schemas.microsoft.com/office/word/2010/wordprocessingInk" xmlns:wne="http://schemas.microsoft.com/office/word/2006/wordml" xmlns:wps="http://schemas.microsoft.com/office/word/2010/wordprocessingShape" mc:Ignorable="w14 w15 w16se w16cid wp14">
+<w:ftr xmlns:wpc="http://schemas.microsoft.com/office/word/2010/wordprocessingCanvas" xmlns:cx="http://schemas.microsoft.com/office/drawing/2014/chartex" xmlns:cx1="http://schemas.microsoft.com/office/drawing/2015/9/8/chartex" xmlns:cx2="http://schemas.microsoft.com/office/drawing/2015/10/21/chartex" xmlns:cx3="http://schemas.microsoft.com/office/drawing/2016/5/9/chartex" xmlns:cx4="http://schemas.microsoft.com/office/drawing/2016/5/10/chartex" xmlns:cx5="http://schemas.microsoft.com/office/drawing/2016/5/11/chartex" xmlns:cx6="http://schemas.microsoft.com/office/drawing/2016/5/12/chartex" xmlns:cx7="http://schemas.microsoft.com/office/drawing/2016/5/13/chartex" xmlns:cx8="http://schemas.microsoft.com/office/drawing/2016/5/14/chartex" xmlns:mc="http://schemas.openxmlformats.org/markup-compatibility/2006" xmlns:aink="http://schemas.microsoft.com/office/drawing/2016/ink" xmlns:am3d="http://schemas.microsoft.com/office/drawing/2017/model3d" xmlns:o="urn:schemas-microsoft-com:office:office" xmlns:oel="http://schemas.microsoft.com/office/2019/extlst" xmlns:r="http://schemas.openxmlformats.org/officeDocument/2006/relationships" xmlns:m="http://schemas.openxmlformats.org/officeDocument/2006/math" xmlns:v="urn:schemas-microsoft-com:vml" xmlns:wp14="http://schemas.microsoft.com/office/word/2010/wordprocessingDrawing" xmlns:wp="http://schemas.openxmlformats.org/drawingml/2006/wordprocessingDrawing" xmlns:w10="urn:schemas-microsoft-com:office:word" xmlns:w="http://schemas.openxmlformats.org/wordprocessingml/2006/main" xmlns:w14="http://schemas.microsoft.com/office/word/2010/wordml" xmlns:w15="http://schemas.microsoft.com/office/word/2012/wordml" xmlns:w16cex="http://schemas.microsoft.com/office/word/2018/wordml/cex" xmlns:w16cid="http://schemas.microsoft.com/office/word/2016/wordml/cid" xmlns:w16="http://schemas.microsoft.com/office/word/2018/wordml" xmlns:w16sdtdh="http://schemas.microsoft.com/office/word/2020/wordml/sdtdatahash" xmlns:w16se="http://schemas.microsoft.com/office/word/2015/wordml/symex" xmlns:wpg="http://schemas.microsoft.com/office/word/2010/wordprocessingGroup" xmlns:wpi="http://schemas.microsoft.com/office/word/2010/wordprocessingInk" xmlns:wne="http://schemas.microsoft.com/office/word/2006/wordml" xmlns:wps="http://schemas.microsoft.com/office/word/2010/wordprocessingShape" mc:Ignorable="w14 w15 w16se w16cid w16 w16cex w16sdtdh wp14">
   <w:sdt>
     <w:sdtPr>
       <w:id w:val="1188959556"/>
@@ -12345,7 +12818,7 @@
 </file>
 
 <file path=word/footnotes.xml><?xml version="1.0" encoding="utf-8"?>
-<w:footnotes xmlns:wpc="http://schemas.microsoft.com/office/word/2010/wordprocessingCanvas" xmlns:cx="http://schemas.microsoft.com/office/drawing/2014/chartex" xmlns:cx1="http://schemas.microsoft.com/office/drawing/2015/9/8/chartex" xmlns:cx2="http://schemas.microsoft.com/office/drawing/2015/10/21/chartex" xmlns:cx3="http://schemas.microsoft.com/office/drawing/2016/5/9/chartex" xmlns:cx4="http://schemas.microsoft.com/office/drawing/2016/5/10/chartex" xmlns:cx5="http://schemas.microsoft.com/office/drawing/2016/5/11/chartex" xmlns:cx6="http://schemas.microsoft.com/office/drawing/2016/5/12/chartex" xmlns:cx7="http://schemas.microsoft.com/office/drawing/2016/5/13/chartex" xmlns:cx8="http://schemas.microsoft.com/office/drawing/2016/5/14/chartex" xmlns:mc="http://schemas.openxmlformats.org/markup-compatibility/2006" xmlns:aink="http://schemas.microsoft.com/office/drawing/2016/ink" xmlns:am3d="http://schemas.microsoft.com/office/drawing/2017/model3d" xmlns:o="urn:schemas-microsoft-com:office:office" xmlns:r="http://schemas.openxmlformats.org/officeDocument/2006/relationships" xmlns:m="http://schemas.openxmlformats.org/officeDocument/2006/math" xmlns:v="urn:schemas-microsoft-com:vml" xmlns:wp14="http://schemas.microsoft.com/office/word/2010/wordprocessingDrawing" xmlns:wp="http://schemas.openxmlformats.org/drawingml/2006/wordprocessingDrawing" xmlns:w10="urn:schemas-microsoft-com:office:word" xmlns:w="http://schemas.openxmlformats.org/wordprocessingml/2006/main" xmlns:w14="http://schemas.microsoft.com/office/word/2010/wordml" xmlns:w15="http://schemas.microsoft.com/office/word/2012/wordml" xmlns:w16cid="http://schemas.microsoft.com/office/word/2016/wordml/cid" xmlns:w16se="http://schemas.microsoft.com/office/word/2015/wordml/symex" xmlns:wpg="http://schemas.microsoft.com/office/word/2010/wordprocessingGroup" xmlns:wpi="http://schemas.microsoft.com/office/word/2010/wordprocessingInk" xmlns:wne="http://schemas.microsoft.com/office/word/2006/wordml" xmlns:wps="http://schemas.microsoft.com/office/word/2010/wordprocessingShape" mc:Ignorable="w14 w15 w16se w16cid wp14">
+<w:footnotes xmlns:wpc="http://schemas.microsoft.com/office/word/2010/wordprocessingCanvas" xmlns:cx="http://schemas.microsoft.com/office/drawing/2014/chartex" xmlns:cx1="http://schemas.microsoft.com/office/drawing/2015/9/8/chartex" xmlns:cx2="http://schemas.microsoft.com/office/drawing/2015/10/21/chartex" xmlns:cx3="http://schemas.microsoft.com/office/drawing/2016/5/9/chartex" xmlns:cx4="http://schemas.microsoft.com/office/drawing/2016/5/10/chartex" xmlns:cx5="http://schemas.microsoft.com/office/drawing/2016/5/11/chartex" xmlns:cx6="http://schemas.microsoft.com/office/drawing/2016/5/12/chartex" xmlns:cx7="http://schemas.microsoft.com/office/drawing/2016/5/13/chartex" xmlns:cx8="http://schemas.microsoft.com/office/drawing/2016/5/14/chartex" xmlns:mc="http://schemas.openxmlformats.org/markup-compatibility/2006" xmlns:aink="http://schemas.microsoft.com/office/drawing/2016/ink" xmlns:am3d="http://schemas.microsoft.com/office/drawing/2017/model3d" xmlns:o="urn:schemas-microsoft-com:office:office" xmlns:oel="http://schemas.microsoft.com/office/2019/extlst" xmlns:r="http://schemas.openxmlformats.org/officeDocument/2006/relationships" xmlns:m="http://schemas.openxmlformats.org/officeDocument/2006/math" xmlns:v="urn:schemas-microsoft-com:vml" xmlns:wp14="http://schemas.microsoft.com/office/word/2010/wordprocessingDrawing" xmlns:wp="http://schemas.openxmlformats.org/drawingml/2006/wordprocessingDrawing" xmlns:w10="urn:schemas-microsoft-com:office:word" xmlns:w="http://schemas.openxmlformats.org/wordprocessingml/2006/main" xmlns:w14="http://schemas.microsoft.com/office/word/2010/wordml" xmlns:w15="http://schemas.microsoft.com/office/word/2012/wordml" xmlns:w16cex="http://schemas.microsoft.com/office/word/2018/wordml/cex" xmlns:w16cid="http://schemas.microsoft.com/office/word/2016/wordml/cid" xmlns:w16="http://schemas.microsoft.com/office/word/2018/wordml" xmlns:w16sdtdh="http://schemas.microsoft.com/office/word/2020/wordml/sdtdatahash" xmlns:w16se="http://schemas.microsoft.com/office/word/2015/wordml/symex" xmlns:wpg="http://schemas.microsoft.com/office/word/2010/wordprocessingGroup" xmlns:wpi="http://schemas.microsoft.com/office/word/2010/wordprocessingInk" xmlns:wne="http://schemas.microsoft.com/office/word/2006/wordml" xmlns:wps="http://schemas.microsoft.com/office/word/2010/wordprocessingShape" mc:Ignorable="w14 w15 w16se w16cid w16 w16cex w16sdtdh wp14">
   <w:footnote w:type="separator" w:id="-1">
     <w:p>
       <w:pPr>
@@ -12370,7 +12843,7 @@
 </file>
 
 <file path=word/numbering.xml><?xml version="1.0" encoding="utf-8"?>
-<w:numbering xmlns:wpc="http://schemas.microsoft.com/office/word/2010/wordprocessingCanvas" xmlns:cx="http://schemas.microsoft.com/office/drawing/2014/chartex" xmlns:cx1="http://schemas.microsoft.com/office/drawing/2015/9/8/chartex" xmlns:cx2="http://schemas.microsoft.com/office/drawing/2015/10/21/chartex" xmlns:cx3="http://schemas.microsoft.com/office/drawing/2016/5/9/chartex" xmlns:cx4="http://schemas.microsoft.com/office/drawing/2016/5/10/chartex" xmlns:cx5="http://schemas.microsoft.com/office/drawing/2016/5/11/chartex" xmlns:cx6="http://schemas.microsoft.com/office/drawing/2016/5/12/chartex" xmlns:cx7="http://schemas.microsoft.com/office/drawing/2016/5/13/chartex" xmlns:cx8="http://schemas.microsoft.com/office/drawing/2016/5/14/chartex" xmlns:mc="http://schemas.openxmlformats.org/markup-compatibility/2006" xmlns:aink="http://schemas.microsoft.com/office/drawing/2016/ink" xmlns:am3d="http://schemas.microsoft.com/office/drawing/2017/model3d" xmlns:o="urn:schemas-microsoft-com:office:office" xmlns:r="http://schemas.openxmlformats.org/officeDocument/2006/relationships" xmlns:m="http://schemas.openxmlformats.org/officeDocument/2006/math" xmlns:v="urn:schemas-microsoft-com:vml" xmlns:wp14="http://schemas.microsoft.com/office/word/2010/wordprocessingDrawing" xmlns:wp="http://schemas.openxmlformats.org/drawingml/2006/wordprocessingDrawing" xmlns:w10="urn:schemas-microsoft-com:office:word" xmlns:w="http://schemas.openxmlformats.org/wordprocessingml/2006/main" xmlns:w14="http://schemas.microsoft.com/office/word/2010/wordml" xmlns:w15="http://schemas.microsoft.com/office/word/2012/wordml" xmlns:w16cid="http://schemas.microsoft.com/office/word/2016/wordml/cid" xmlns:w16se="http://schemas.microsoft.com/office/word/2015/wordml/symex" xmlns:wpg="http://schemas.microsoft.com/office/word/2010/wordprocessingGroup" xmlns:wpi="http://schemas.microsoft.com/office/word/2010/wordprocessingInk" xmlns:wne="http://schemas.microsoft.com/office/word/2006/wordml" xmlns:wps="http://schemas.microsoft.com/office/word/2010/wordprocessingShape" mc:Ignorable="w14 w15 w16se w16cid wp14">
+<w:numbering xmlns:wpc="http://schemas.microsoft.com/office/word/2010/wordprocessingCanvas" xmlns:cx="http://schemas.microsoft.com/office/drawing/2014/chartex" xmlns:cx1="http://schemas.microsoft.com/office/drawing/2015/9/8/chartex" xmlns:cx2="http://schemas.microsoft.com/office/drawing/2015/10/21/chartex" xmlns:cx3="http://schemas.microsoft.com/office/drawing/2016/5/9/chartex" xmlns:cx4="http://schemas.microsoft.com/office/drawing/2016/5/10/chartex" xmlns:cx5="http://schemas.microsoft.com/office/drawing/2016/5/11/chartex" xmlns:cx6="http://schemas.microsoft.com/office/drawing/2016/5/12/chartex" xmlns:cx7="http://schemas.microsoft.com/office/drawing/2016/5/13/chartex" xmlns:cx8="http://schemas.microsoft.com/office/drawing/2016/5/14/chartex" xmlns:mc="http://schemas.openxmlformats.org/markup-compatibility/2006" xmlns:aink="http://schemas.microsoft.com/office/drawing/2016/ink" xmlns:am3d="http://schemas.microsoft.com/office/drawing/2017/model3d" xmlns:o="urn:schemas-microsoft-com:office:office" xmlns:oel="http://schemas.microsoft.com/office/2019/extlst" xmlns:r="http://schemas.openxmlformats.org/officeDocument/2006/relationships" xmlns:m="http://schemas.openxmlformats.org/officeDocument/2006/math" xmlns:v="urn:schemas-microsoft-com:vml" xmlns:wp14="http://schemas.microsoft.com/office/word/2010/wordprocessingDrawing" xmlns:wp="http://schemas.openxmlformats.org/drawingml/2006/wordprocessingDrawing" xmlns:w10="urn:schemas-microsoft-com:office:word" xmlns:w="http://schemas.openxmlformats.org/wordprocessingml/2006/main" xmlns:w14="http://schemas.microsoft.com/office/word/2010/wordml" xmlns:w15="http://schemas.microsoft.com/office/word/2012/wordml" xmlns:w16cex="http://schemas.microsoft.com/office/word/2018/wordml/cex" xmlns:w16cid="http://schemas.microsoft.com/office/word/2016/wordml/cid" xmlns:w16="http://schemas.microsoft.com/office/word/2018/wordml" xmlns:w16sdtdh="http://schemas.microsoft.com/office/word/2020/wordml/sdtdatahash" xmlns:w16se="http://schemas.microsoft.com/office/word/2015/wordml/symex" xmlns:wpg="http://schemas.microsoft.com/office/word/2010/wordprocessingGroup" xmlns:wpi="http://schemas.microsoft.com/office/word/2010/wordprocessingInk" xmlns:wne="http://schemas.microsoft.com/office/word/2006/wordml" xmlns:wps="http://schemas.microsoft.com/office/word/2010/wordprocessingShape" mc:Ignorable="w14 w15 w16se w16cid w16 w16cex w16sdtdh wp14">
   <w:abstractNum w:abstractNumId="0" w15:restartNumberingAfterBreak="0">
     <w:nsid w:val="13665326"/>
     <w:multiLevelType w:val="multilevel"/>
@@ -13460,38 +13933,38 @@
       </w:pPr>
     </w:lvl>
   </w:abstractNum>
-  <w:num w:numId="1">
+  <w:num w:numId="1" w16cid:durableId="1616591699">
     <w:abstractNumId w:val="8"/>
   </w:num>
-  <w:num w:numId="2">
+  <w:num w:numId="2" w16cid:durableId="970133327">
     <w:abstractNumId w:val="4"/>
   </w:num>
-  <w:num w:numId="3">
+  <w:num w:numId="3" w16cid:durableId="744380388">
     <w:abstractNumId w:val="5"/>
   </w:num>
-  <w:num w:numId="4">
+  <w:num w:numId="4" w16cid:durableId="221333526">
     <w:abstractNumId w:val="6"/>
   </w:num>
-  <w:num w:numId="5">
+  <w:num w:numId="5" w16cid:durableId="1279484019">
     <w:abstractNumId w:val="3"/>
   </w:num>
-  <w:num w:numId="6">
+  <w:num w:numId="6" w16cid:durableId="1346790151">
     <w:abstractNumId w:val="7"/>
   </w:num>
-  <w:num w:numId="7">
+  <w:num w:numId="7" w16cid:durableId="160433403">
     <w:abstractNumId w:val="1"/>
   </w:num>
-  <w:num w:numId="8">
+  <w:num w:numId="8" w16cid:durableId="1533574393">
     <w:abstractNumId w:val="0"/>
   </w:num>
-  <w:num w:numId="9">
+  <w:num w:numId="9" w16cid:durableId="1933662535">
     <w:abstractNumId w:val="2"/>
   </w:num>
 </w:numbering>
 </file>
 
 <file path=word/styles.xml><?xml version="1.0" encoding="utf-8"?>
-<w:styles xmlns:mc="http://schemas.openxmlformats.org/markup-compatibility/2006" xmlns:r="http://schemas.openxmlformats.org/officeDocument/2006/relationships" xmlns:w="http://schemas.openxmlformats.org/wordprocessingml/2006/main" xmlns:w14="http://schemas.microsoft.com/office/word/2010/wordml" xmlns:w15="http://schemas.microsoft.com/office/word/2012/wordml" xmlns:w16cid="http://schemas.microsoft.com/office/word/2016/wordml/cid" xmlns:w16se="http://schemas.microsoft.com/office/word/2015/wordml/symex" mc:Ignorable="w14 w15 w16se w16cid">
+<w:styles xmlns:mc="http://schemas.openxmlformats.org/markup-compatibility/2006" xmlns:r="http://schemas.openxmlformats.org/officeDocument/2006/relationships" xmlns:w="http://schemas.openxmlformats.org/wordprocessingml/2006/main" xmlns:w14="http://schemas.microsoft.com/office/word/2010/wordml" xmlns:w15="http://schemas.microsoft.com/office/word/2012/wordml" xmlns:w16cex="http://schemas.microsoft.com/office/word/2018/wordml/cex" xmlns:w16cid="http://schemas.microsoft.com/office/word/2016/wordml/cid" xmlns:w16="http://schemas.microsoft.com/office/word/2018/wordml" xmlns:w16sdtdh="http://schemas.microsoft.com/office/word/2020/wordml/sdtdatahash" xmlns:w16se="http://schemas.microsoft.com/office/word/2015/wordml/symex" mc:Ignorable="w14 w15 w16se w16cid w16 w16cex w16sdtdh">
   <w:docDefaults>
     <w:rPrDefault>
       <w:rPr>
@@ -13507,7 +13980,7 @@
       </w:pPr>
     </w:pPrDefault>
   </w:docDefaults>
-  <w:latentStyles w:defLockedState="0" w:defUIPriority="99" w:defSemiHidden="0" w:defUnhideWhenUsed="0" w:defQFormat="0" w:count="375">
+  <w:latentStyles w:defLockedState="0" w:defUIPriority="99" w:defSemiHidden="0" w:defUnhideWhenUsed="0" w:defQFormat="0" w:count="376">
     <w:lsdException w:name="Normal" w:uiPriority="0" w:qFormat="1"/>
     <w:lsdException w:name="heading 1" w:uiPriority="9" w:qFormat="1"/>
     <w:lsdException w:name="heading 2" w:semiHidden="1" w:uiPriority="9" w:unhideWhenUsed="1" w:qFormat="1"/>
@@ -13613,7 +14086,6 @@
     <w:lsdException w:name="HTML Sample" w:semiHidden="1" w:unhideWhenUsed="1"/>
     <w:lsdException w:name="HTML Typewriter" w:semiHidden="1" w:unhideWhenUsed="1"/>
     <w:lsdException w:name="HTML Variable" w:semiHidden="1" w:unhideWhenUsed="1"/>
-    <w:lsdException w:name="Normal Table" w:semiHidden="1" w:unhideWhenUsed="1"/>
     <w:lsdException w:name="annotation subject" w:semiHidden="1" w:unhideWhenUsed="1"/>
     <w:lsdException w:name="No List" w:semiHidden="1" w:unhideWhenUsed="1"/>
     <w:lsdException w:name="Outline List 1" w:semiHidden="1" w:unhideWhenUsed="1"/>
@@ -13660,10 +14132,8 @@
     <w:lsdException w:name="Table Subtle 2" w:semiHidden="1" w:unhideWhenUsed="1"/>
     <w:lsdException w:name="Table Web 1" w:semiHidden="1" w:unhideWhenUsed="1"/>
     <w:lsdException w:name="Table Web 2" w:semiHidden="1" w:unhideWhenUsed="1"/>
-    <w:lsdException w:name="Table Web 3" w:semiHidden="1" w:unhideWhenUsed="1"/>
     <w:lsdException w:name="Balloon Text" w:semiHidden="1" w:unhideWhenUsed="1"/>
     <w:lsdException w:name="Table Grid" w:uiPriority="39"/>
-    <w:lsdException w:name="Table Theme" w:semiHidden="1" w:unhideWhenUsed="1"/>
     <w:lsdException w:name="Placeholder Text" w:semiHidden="1"/>
     <w:lsdException w:name="No Spacing" w:uiPriority="1" w:qFormat="1"/>
     <w:lsdException w:name="Light Shading" w:uiPriority="60"/>
@@ -13883,6 +14353,7 @@
     <w:lsdException w:name="Smart Hyperlink" w:semiHidden="1" w:unhideWhenUsed="1"/>
     <w:lsdException w:name="Hashtag" w:semiHidden="1" w:unhideWhenUsed="1"/>
     <w:lsdException w:name="Unresolved Mention" w:semiHidden="1" w:unhideWhenUsed="1"/>
+    <w:lsdException w:name="Smart Link" w:semiHidden="1" w:unhideWhenUsed="1"/>
   </w:latentStyles>
   <w:style w:type="paragraph" w:default="1" w:styleId="Normal">
     <w:name w:val="Normal"/>
@@ -14053,6 +14524,17 @@
       <w:color w:val="605E5C"/>
       <w:shd w:val="clear" w:color="auto" w:fill="E1DFDD"/>
     </w:rPr>
+  </w:style>
+  <w:style w:type="paragraph" w:styleId="ListParagraph">
+    <w:name w:val="List Paragraph"/>
+    <w:basedOn w:val="Normal"/>
+    <w:uiPriority w:val="34"/>
+    <w:qFormat/>
+    <w:rsid w:val="00CC4F7A"/>
+    <w:pPr>
+      <w:ind w:left="720"/>
+      <w:contextualSpacing/>
+    </w:pPr>
   </w:style>
 </w:styles>
 </file>

</xml_diff>

<commit_message>
updated del5 doc, added pics and finalized mockup
</commit_message>
<xml_diff>
--- a/deliverable 5/Deliverable5.docx
+++ b/deliverable 5/Deliverable5.docx
@@ -495,27 +495,7 @@
           <w:szCs w:val="28"/>
           <w:lang w:val="en-US"/>
         </w:rPr>
-        <w:t xml:space="preserve"> Client: </w:t>
-      </w:r>
-      <w:proofErr w:type="spellStart"/>
-      <w:r>
-        <w:rPr>
-          <w:rStyle w:val="eop"/>
-          <w:sz w:val="28"/>
-          <w:szCs w:val="28"/>
-          <w:lang w:val="en-US"/>
-        </w:rPr>
-        <w:t>Opeq</w:t>
-      </w:r>
-      <w:proofErr w:type="spellEnd"/>
-      <w:r>
-        <w:rPr>
-          <w:rStyle w:val="eop"/>
-          <w:sz w:val="28"/>
-          <w:szCs w:val="28"/>
-          <w:lang w:val="en-US"/>
-        </w:rPr>
-        <w:t>, Simon</w:t>
+        <w:t> Client: Opeq, Simon</w:t>
       </w:r>
     </w:p>
     <w:p>
@@ -614,7 +594,6 @@
           <w:lang w:val="es-ES"/>
         </w:rPr>
       </w:pPr>
-      <w:proofErr w:type="spellStart"/>
       <w:r>
         <w:rPr>
           <w:rStyle w:val="normaltextrun"/>
@@ -622,9 +601,9 @@
           <w:szCs w:val="28"/>
           <w:lang w:val="es-ES"/>
         </w:rPr>
-        <w:t>Jiamin</w:t>
-      </w:r>
-      <w:proofErr w:type="spellEnd"/>
+        <w:t xml:space="preserve">Jiamin </w:t>
+      </w:r>
+      <w:proofErr w:type="gramStart"/>
       <w:r>
         <w:rPr>
           <w:rStyle w:val="normaltextrun"/>
@@ -632,8 +611,9 @@
           <w:szCs w:val="28"/>
           <w:lang w:val="es-ES"/>
         </w:rPr>
-        <w:t xml:space="preserve"> Yuan</w:t>
-      </w:r>
+        <w:t>Yuan</w:t>
+      </w:r>
+      <w:proofErr w:type="gramEnd"/>
       <w:r>
         <w:rPr>
           <w:rStyle w:val="eop"/>
@@ -718,7 +698,6 @@
           <w:lang w:val="en-US"/>
         </w:rPr>
       </w:pPr>
-      <w:proofErr w:type="spellStart"/>
       <w:r>
         <w:rPr>
           <w:rStyle w:val="normaltextrun"/>
@@ -726,29 +705,8 @@
           <w:szCs w:val="28"/>
           <w:lang w:val="en-US"/>
         </w:rPr>
-        <w:t>Alihan</w:t>
-      </w:r>
-      <w:proofErr w:type="spellEnd"/>
-      <w:r>
-        <w:rPr>
-          <w:rStyle w:val="normaltextrun"/>
-          <w:sz w:val="28"/>
-          <w:szCs w:val="28"/>
-          <w:lang w:val="en-US"/>
-        </w:rPr>
-        <w:t xml:space="preserve"> </w:t>
-      </w:r>
-      <w:proofErr w:type="spellStart"/>
-      <w:r>
-        <w:rPr>
-          <w:rStyle w:val="normaltextrun"/>
-          <w:sz w:val="28"/>
-          <w:szCs w:val="28"/>
-          <w:lang w:val="en-US"/>
-        </w:rPr>
-        <w:t>Djamankulov</w:t>
-      </w:r>
-      <w:proofErr w:type="spellEnd"/>
+        <w:t>Alihan Djamankulov</w:t>
+      </w:r>
       <w:r>
         <w:rPr>
           <w:rStyle w:val="eop"/>
@@ -778,19 +736,8 @@
           <w:szCs w:val="28"/>
           <w:lang w:val="en-US"/>
         </w:rPr>
-        <w:t xml:space="preserve">Ibrahim </w:t>
-      </w:r>
-      <w:proofErr w:type="spellStart"/>
-      <w:r>
-        <w:rPr>
-          <w:rStyle w:val="normaltextrun"/>
-          <w:sz w:val="28"/>
-          <w:szCs w:val="28"/>
-          <w:lang w:val="en-US"/>
-        </w:rPr>
-        <w:t>Awad</w:t>
-      </w:r>
-      <w:proofErr w:type="spellEnd"/>
+        <w:t>Ibrahim Awad</w:t>
+      </w:r>
       <w:r>
         <w:rPr>
           <w:rStyle w:val="eop"/>
@@ -1076,27 +1023,7 @@
           <w:lang w:val="en-US"/>
         </w:rPr>
         <w:lastRenderedPageBreak/>
-        <w:t>I, (</w:t>
-      </w:r>
-      <w:proofErr w:type="spellStart"/>
-      <w:r>
-        <w:rPr>
-          <w:rFonts w:ascii="Times New Roman" w:hAnsi="Times New Roman" w:cs="Times New Roman"/>
-          <w:sz w:val="28"/>
-          <w:szCs w:val="28"/>
-          <w:lang w:val="en-US"/>
-        </w:rPr>
-        <w:t>Jiamin</w:t>
-      </w:r>
-      <w:proofErr w:type="spellEnd"/>
-      <w:r>
-        <w:rPr>
-          <w:rFonts w:ascii="Times New Roman" w:hAnsi="Times New Roman" w:cs="Times New Roman"/>
-          <w:sz w:val="28"/>
-          <w:szCs w:val="28"/>
-          <w:lang w:val="en-US"/>
-        </w:rPr>
-        <w:t xml:space="preserve"> Yuan), student ID# (2055624), certify that I have contributed to this deliverable, (signature – this can be a scanned image, or an electronic signature). </w:t>
+        <w:t xml:space="preserve">I, (Jiamin Yuan), student ID# (2055624), certify that I have contributed to this deliverable, (signature – this can be a scanned image, or an electronic signature). </w:t>
       </w:r>
     </w:p>
     <w:p>
@@ -1119,7 +1046,7 @@
         <mc:AlternateContent>
           <mc:Choice Requires="wps">
             <w:drawing>
-              <wp:anchor distT="45720" distB="45720" distL="114300" distR="114300" simplePos="0" relativeHeight="251660288" behindDoc="0" locked="0" layoutInCell="1" allowOverlap="1" wp14:anchorId="271B7C49" wp14:editId="34054E85">
+              <wp:anchor distT="45720" distB="45720" distL="114300" distR="114300" simplePos="0" relativeHeight="251658241" behindDoc="0" locked="0" layoutInCell="1" allowOverlap="1" wp14:anchorId="271B7C49" wp14:editId="34054E85">
                 <wp:simplePos x="0" y="0"/>
                 <wp:positionH relativeFrom="column">
                   <wp:posOffset>238125</wp:posOffset>
@@ -1176,7 +1103,6 @@
                                 <w:szCs w:val="24"/>
                               </w:rPr>
                             </w:pPr>
-                            <w:proofErr w:type="spellStart"/>
                             <w:r>
                               <w:rPr>
                                 <w:rFonts w:ascii="Times New Roman" w:hAnsi="Times New Roman" w:cs="Times New Roman"/>
@@ -1184,17 +1110,7 @@
                                 <w:szCs w:val="24"/>
                                 <w:lang w:val="en-US"/>
                               </w:rPr>
-                              <w:t>Jiamin</w:t>
-                            </w:r>
-                            <w:proofErr w:type="spellEnd"/>
-                            <w:r>
-                              <w:rPr>
-                                <w:rFonts w:ascii="Times New Roman" w:hAnsi="Times New Roman" w:cs="Times New Roman"/>
-                                <w:sz w:val="24"/>
-                                <w:szCs w:val="24"/>
-                                <w:lang w:val="en-US"/>
-                              </w:rPr>
-                              <w:t xml:space="preserve"> Yuan</w:t>
+                              <w:t>Jiamin Yuan</w:t>
                             </w:r>
                           </w:p>
                         </w:txbxContent>
@@ -1220,7 +1136,7 @@
                 <v:stroke joinstyle="miter"/>
                 <v:path gradientshapeok="t" o:connecttype="rect"/>
               </v:shapetype>
-              <v:shape id="Text Box 2" o:spid="_x0000_s1026" type="#_x0000_t202" style="position:absolute;margin-left:18.75pt;margin-top:17.8pt;width:78.75pt;height:22.5pt;z-index:251660288;visibility:visible;mso-wrap-style:square;mso-width-percent:0;mso-height-percent:0;mso-wrap-distance-left:9pt;mso-wrap-distance-top:3.6pt;mso-wrap-distance-right:9pt;mso-wrap-distance-bottom:3.6pt;mso-position-horizontal:absolute;mso-position-horizontal-relative:text;mso-position-vertical:absolute;mso-position-vertical-relative:text;mso-width-percent:0;mso-height-percent:0;mso-width-relative:margin;mso-height-relative:margin;v-text-anchor:top" o:gfxdata="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" filled="f" stroked="f">
+              <v:shape id="Text Box 2" o:spid="_x0000_s1026" type="#_x0000_t202" style="position:absolute;margin-left:18.75pt;margin-top:17.8pt;width:78.75pt;height:22.5pt;z-index:251658241;visibility:visible;mso-wrap-style:square;mso-width-percent:0;mso-height-percent:0;mso-wrap-distance-left:9pt;mso-wrap-distance-top:3.6pt;mso-wrap-distance-right:9pt;mso-wrap-distance-bottom:3.6pt;mso-position-horizontal:absolute;mso-position-horizontal-relative:text;mso-position-vertical:absolute;mso-position-vertical-relative:text;mso-width-percent:0;mso-height-percent:0;mso-width-relative:margin;mso-height-relative:margin;v-text-anchor:top" o:gfxdata="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" filled="f" stroked="f">
                 <v:textbox>
                   <w:txbxContent>
                     <w:p>
@@ -1230,7 +1146,6 @@
                           <w:szCs w:val="24"/>
                         </w:rPr>
                       </w:pPr>
-                      <w:proofErr w:type="spellStart"/>
                       <w:r>
                         <w:rPr>
                           <w:rFonts w:ascii="Times New Roman" w:hAnsi="Times New Roman" w:cs="Times New Roman"/>
@@ -1238,17 +1153,7 @@
                           <w:szCs w:val="24"/>
                           <w:lang w:val="en-US"/>
                         </w:rPr>
-                        <w:t>Jiamin</w:t>
-                      </w:r>
-                      <w:proofErr w:type="spellEnd"/>
-                      <w:r>
-                        <w:rPr>
-                          <w:rFonts w:ascii="Times New Roman" w:hAnsi="Times New Roman" w:cs="Times New Roman"/>
-                          <w:sz w:val="24"/>
-                          <w:szCs w:val="24"/>
-                          <w:lang w:val="en-US"/>
-                        </w:rPr>
-                        <w:t xml:space="preserve"> Yuan</w:t>
+                        <w:t>Jiamin Yuan</w:t>
                       </w:r>
                     </w:p>
                   </w:txbxContent>
@@ -1285,7 +1190,7 @@
             <v:path o:extrusionok="f" gradientshapeok="t" o:connecttype="rect"/>
             <o:lock v:ext="edit" aspectratio="t"/>
           </v:shapetype>
-          <v:shape id="_x0000_i1025" type="#_x0000_t75" alt="Microsoft Office Signature Line..." style="width:131.1pt;height:66.65pt">
+          <v:shape id="_x0000_i1025" type="#_x0000_t75" alt="Microsoft Office Signature Line..." style="width:129.6pt;height:64.8pt">
             <v:imagedata r:id="rId8" o:title=""/>
             <o:lock v:ext="edit" ungrouping="t" rotation="t" cropping="t" verticies="t" grouping="t"/>
             <o:signatureline v:ext="edit" id="{93EF7EA1-30E4-45C6-B3F4-8F8DDF731657}" provid="{00000000-0000-0000-0000-000000000000}" o:suggestedsigner="Jiamin Yuan" o:suggestedsigner2="Team Member" issignatureline="t"/>
@@ -1332,7 +1237,7 @@
         <mc:AlternateContent>
           <mc:Choice Requires="wps">
             <w:drawing>
-              <wp:anchor distT="45720" distB="45720" distL="114300" distR="114300" simplePos="0" relativeHeight="251662336" behindDoc="0" locked="0" layoutInCell="1" allowOverlap="1" wp14:anchorId="608DA914" wp14:editId="4F80B426">
+              <wp:anchor distT="45720" distB="45720" distL="114300" distR="114300" simplePos="0" relativeHeight="251658242" behindDoc="0" locked="0" layoutInCell="1" allowOverlap="1" wp14:anchorId="608DA914" wp14:editId="4F80B426">
                 <wp:simplePos x="0" y="0"/>
                 <wp:positionH relativeFrom="column">
                   <wp:posOffset>257175</wp:posOffset>
@@ -1405,7 +1310,7 @@
           </mc:Choice>
           <mc:Fallback>
             <w:pict>
-              <v:shape w14:anchorId="608DA914" id="Text Box 18" o:spid="_x0000_s1027" type="#_x0000_t202" style="position:absolute;margin-left:20.25pt;margin-top:16.95pt;width:78.75pt;height:22.5pt;z-index:251662336;visibility:visible;mso-wrap-style:square;mso-width-percent:0;mso-height-percent:0;mso-wrap-distance-left:9pt;mso-wrap-distance-top:3.6pt;mso-wrap-distance-right:9pt;mso-wrap-distance-bottom:3.6pt;mso-position-horizontal:absolute;mso-position-horizontal-relative:text;mso-position-vertical:absolute;mso-position-vertical-relative:text;mso-width-percent:0;mso-height-percent:0;mso-width-relative:margin;mso-height-relative:margin;v-text-anchor:top" o:gfxdata="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" filled="f" stroked="f">
+              <v:shape w14:anchorId="608DA914" id="Text Box 18" o:spid="_x0000_s1027" type="#_x0000_t202" style="position:absolute;margin-left:20.25pt;margin-top:16.95pt;width:78.75pt;height:22.5pt;z-index:251658242;visibility:visible;mso-wrap-style:square;mso-width-percent:0;mso-height-percent:0;mso-wrap-distance-left:9pt;mso-wrap-distance-top:3.6pt;mso-wrap-distance-right:9pt;mso-wrap-distance-bottom:3.6pt;mso-position-horizontal:absolute;mso-position-horizontal-relative:text;mso-position-vertical:absolute;mso-position-vertical-relative:text;mso-width-percent:0;mso-height-percent:0;mso-width-relative:margin;mso-height-relative:margin;v-text-anchor:top" o:gfxdata="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" filled="f" stroked="f">
                 <v:textbox>
                   <w:txbxContent>
                     <w:p>
@@ -1440,7 +1345,7 @@
           <w:lang w:val="en-US"/>
         </w:rPr>
         <w:pict w14:anchorId="6836A8F2">
-          <v:shape id="_x0000_i1026" type="#_x0000_t75" alt="Microsoft Office Signature Line..." style="width:133.25pt;height:67.7pt">
+          <v:shape id="_x0000_i1026" type="#_x0000_t75" alt="Microsoft Office Signature Line..." style="width:136.8pt;height:64.8pt">
             <v:imagedata r:id="rId9" o:title=""/>
             <o:lock v:ext="edit" ungrouping="t" rotation="t" cropping="t" verticies="t" text="t" grouping="t"/>
             <o:signatureline v:ext="edit" id="{8119B359-08EB-42C5-A7BF-BF04A798C33E}" provid="{00000000-0000-0000-0000-000000000000}" o:suggestedsigner="Dinal Patel" o:suggestedsigner2="Team Member" issignatureline="t"/>
@@ -1487,7 +1392,7 @@
         <mc:AlternateContent>
           <mc:Choice Requires="wps">
             <w:drawing>
-              <wp:anchor distT="45720" distB="45720" distL="114300" distR="114300" simplePos="0" relativeHeight="251664384" behindDoc="0" locked="0" layoutInCell="1" allowOverlap="1" wp14:anchorId="63E197FE" wp14:editId="6F1C1F57">
+              <wp:anchor distT="45720" distB="45720" distL="114300" distR="114300" simplePos="0" relativeHeight="251658243" behindDoc="0" locked="0" layoutInCell="1" allowOverlap="1" wp14:anchorId="63E197FE" wp14:editId="6F1C1F57">
                 <wp:simplePos x="0" y="0"/>
                 <wp:positionH relativeFrom="column">
                   <wp:posOffset>209550</wp:posOffset>
@@ -1560,7 +1465,7 @@
           </mc:Choice>
           <mc:Fallback>
             <w:pict>
-              <v:shape w14:anchorId="63E197FE" id="_x0000_s1028" type="#_x0000_t202" style="position:absolute;margin-left:16.5pt;margin-top:17.4pt;width:122.25pt;height:22.5pt;z-index:251664384;visibility:visible;mso-wrap-style:square;mso-width-percent:0;mso-height-percent:0;mso-wrap-distance-left:9pt;mso-wrap-distance-top:3.6pt;mso-wrap-distance-right:9pt;mso-wrap-distance-bottom:3.6pt;mso-position-horizontal:absolute;mso-position-horizontal-relative:text;mso-position-vertical:absolute;mso-position-vertical-relative:text;mso-width-percent:0;mso-height-percent:0;mso-width-relative:margin;mso-height-relative:margin;v-text-anchor:top" o:gfxdata="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" filled="f" stroked="f">
+              <v:shape w14:anchorId="63E197FE" id="_x0000_s1028" type="#_x0000_t202" style="position:absolute;margin-left:16.5pt;margin-top:17.4pt;width:122.25pt;height:22.5pt;z-index:251658243;visibility:visible;mso-wrap-style:square;mso-width-percent:0;mso-height-percent:0;mso-wrap-distance-left:9pt;mso-wrap-distance-top:3.6pt;mso-wrap-distance-right:9pt;mso-wrap-distance-bottom:3.6pt;mso-position-horizontal:absolute;mso-position-horizontal-relative:text;mso-position-vertical:absolute;mso-position-vertical-relative:text;mso-width-percent:0;mso-height-percent:0;mso-width-relative:margin;mso-height-relative:margin;v-text-anchor:top" o:gfxdata="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" filled="f" stroked="f">
                 <v:textbox>
                   <w:txbxContent>
                     <w:p>
@@ -1595,7 +1500,7 @@
           <w:lang w:val="en-US"/>
         </w:rPr>
         <w:pict w14:anchorId="64553929">
-          <v:shape id="_x0000_i1027" type="#_x0000_t75" alt="Microsoft Office Signature Line..." style="width:133.25pt;height:67.7pt">
+          <v:shape id="_x0000_i1027" type="#_x0000_t75" alt="Microsoft Office Signature Line..." style="width:136.8pt;height:64.8pt">
             <v:imagedata r:id="rId10" o:title=""/>
             <o:lock v:ext="edit" ungrouping="t" rotation="t" cropping="t" verticies="t" grouping="t"/>
             <o:signatureline v:ext="edit" id="{37615B56-3E28-4C6B-AB2C-78EC6C11E010}" provid="{00000000-0000-0000-0000-000000000000}" o:suggestedsigner="Craig Justin Balibalos" o:suggestedsigner2="Team Leader" allowcomments="t" issignatureline="t"/>
@@ -1619,47 +1524,7 @@
           <w:szCs w:val="28"/>
           <w:lang w:val="en-US"/>
         </w:rPr>
-        <w:t>I, (</w:t>
-      </w:r>
-      <w:proofErr w:type="spellStart"/>
-      <w:r>
-        <w:rPr>
-          <w:rFonts w:ascii="Times New Roman" w:hAnsi="Times New Roman" w:cs="Times New Roman"/>
-          <w:sz w:val="28"/>
-          <w:szCs w:val="28"/>
-          <w:lang w:val="en-US"/>
-        </w:rPr>
-        <w:t>Alihan</w:t>
-      </w:r>
-      <w:proofErr w:type="spellEnd"/>
-      <w:r>
-        <w:rPr>
-          <w:rFonts w:ascii="Times New Roman" w:hAnsi="Times New Roman" w:cs="Times New Roman"/>
-          <w:sz w:val="28"/>
-          <w:szCs w:val="28"/>
-          <w:lang w:val="en-US"/>
-        </w:rPr>
-        <w:t xml:space="preserve"> </w:t>
-      </w:r>
-      <w:proofErr w:type="spellStart"/>
-      <w:r>
-        <w:rPr>
-          <w:rFonts w:ascii="Times New Roman" w:hAnsi="Times New Roman" w:cs="Times New Roman"/>
-          <w:sz w:val="28"/>
-          <w:szCs w:val="28"/>
-          <w:lang w:val="en-US"/>
-        </w:rPr>
-        <w:t>Djamankulov</w:t>
-      </w:r>
-      <w:proofErr w:type="spellEnd"/>
-      <w:r>
-        <w:rPr>
-          <w:rFonts w:ascii="Times New Roman" w:hAnsi="Times New Roman" w:cs="Times New Roman"/>
-          <w:sz w:val="28"/>
-          <w:szCs w:val="28"/>
-          <w:lang w:val="en-US"/>
-        </w:rPr>
-        <w:t xml:space="preserve">), student ID# (2033628), certify that I have contributed to this deliverable, (signature – this can be a scanned image, or an electronic signature). </w:t>
+        <w:t xml:space="preserve">I, (Alihan Djamankulov), student ID# (2033628), certify that I have contributed to this deliverable, (signature – this can be a scanned image, or an electronic signature). </w:t>
       </w:r>
     </w:p>
     <w:p>
@@ -1682,7 +1547,7 @@
         <mc:AlternateContent>
           <mc:Choice Requires="wps">
             <w:drawing>
-              <wp:anchor distT="45720" distB="45720" distL="114300" distR="114300" simplePos="0" relativeHeight="251668480" behindDoc="0" locked="0" layoutInCell="1" allowOverlap="1" wp14:anchorId="21AFE755" wp14:editId="630C6B1F">
+              <wp:anchor distT="45720" distB="45720" distL="114300" distR="114300" simplePos="0" relativeHeight="251658245" behindDoc="0" locked="0" layoutInCell="1" allowOverlap="1" wp14:anchorId="21AFE755" wp14:editId="630C6B1F">
                 <wp:simplePos x="0" y="0"/>
                 <wp:positionH relativeFrom="margin">
                   <wp:posOffset>180975</wp:posOffset>
@@ -1726,7 +1591,6 @@
                                 <w:szCs w:val="24"/>
                               </w:rPr>
                             </w:pPr>
-                            <w:proofErr w:type="spellStart"/>
                             <w:r>
                               <w:rPr>
                                 <w:rFonts w:ascii="Times New Roman" w:hAnsi="Times New Roman" w:cs="Times New Roman"/>
@@ -1734,29 +1598,8 @@
                                 <w:szCs w:val="24"/>
                                 <w:lang w:val="en-US"/>
                               </w:rPr>
-                              <w:t>Alihan</w:t>
+                              <w:t>Alihan Djamankulov</w:t>
                             </w:r>
-                            <w:proofErr w:type="spellEnd"/>
-                            <w:r>
-                              <w:rPr>
-                                <w:rFonts w:ascii="Times New Roman" w:hAnsi="Times New Roman" w:cs="Times New Roman"/>
-                                <w:sz w:val="24"/>
-                                <w:szCs w:val="24"/>
-                                <w:lang w:val="en-US"/>
-                              </w:rPr>
-                              <w:t xml:space="preserve"> </w:t>
-                            </w:r>
-                            <w:proofErr w:type="spellStart"/>
-                            <w:r>
-                              <w:rPr>
-                                <w:rFonts w:ascii="Times New Roman" w:hAnsi="Times New Roman" w:cs="Times New Roman"/>
-                                <w:sz w:val="24"/>
-                                <w:szCs w:val="24"/>
-                                <w:lang w:val="en-US"/>
-                              </w:rPr>
-                              <w:t>Djamankulov</w:t>
-                            </w:r>
-                            <w:proofErr w:type="spellEnd"/>
                           </w:p>
                         </w:txbxContent>
                       </wps:txbx>
@@ -1777,7 +1620,7 @@
           </mc:Choice>
           <mc:Fallback>
             <w:pict>
-              <v:shape w14:anchorId="21AFE755" id="_x0000_s1029" type="#_x0000_t202" style="position:absolute;margin-left:14.25pt;margin-top:16.75pt;width:117.75pt;height:22.5pt;z-index:251668480;visibility:visible;mso-wrap-style:square;mso-width-percent:0;mso-height-percent:0;mso-wrap-distance-left:9pt;mso-wrap-distance-top:3.6pt;mso-wrap-distance-right:9pt;mso-wrap-distance-bottom:3.6pt;mso-position-horizontal:absolute;mso-position-horizontal-relative:margin;mso-position-vertical:absolute;mso-position-vertical-relative:text;mso-width-percent:0;mso-height-percent:0;mso-width-relative:margin;mso-height-relative:margin;v-text-anchor:top" o:gfxdata="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" filled="f" stroked="f">
+              <v:shape w14:anchorId="21AFE755" id="_x0000_s1029" type="#_x0000_t202" style="position:absolute;margin-left:14.25pt;margin-top:16.75pt;width:117.75pt;height:22.5pt;z-index:251658245;visibility:visible;mso-wrap-style:square;mso-width-percent:0;mso-height-percent:0;mso-wrap-distance-left:9pt;mso-wrap-distance-top:3.6pt;mso-wrap-distance-right:9pt;mso-wrap-distance-bottom:3.6pt;mso-position-horizontal:absolute;mso-position-horizontal-relative:margin;mso-position-vertical:absolute;mso-position-vertical-relative:text;mso-width-percent:0;mso-height-percent:0;mso-width-relative:margin;mso-height-relative:margin;v-text-anchor:top" o:gfxdata="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" filled="f" stroked="f">
                 <v:textbox>
                   <w:txbxContent>
                     <w:p>
@@ -1787,7 +1630,6 @@
                           <w:szCs w:val="24"/>
                         </w:rPr>
                       </w:pPr>
-                      <w:proofErr w:type="spellStart"/>
                       <w:r>
                         <w:rPr>
                           <w:rFonts w:ascii="Times New Roman" w:hAnsi="Times New Roman" w:cs="Times New Roman"/>
@@ -1795,29 +1637,8 @@
                           <w:szCs w:val="24"/>
                           <w:lang w:val="en-US"/>
                         </w:rPr>
-                        <w:t>Alihan</w:t>
+                        <w:t>Alihan Djamankulov</w:t>
                       </w:r>
-                      <w:proofErr w:type="spellEnd"/>
-                      <w:r>
-                        <w:rPr>
-                          <w:rFonts w:ascii="Times New Roman" w:hAnsi="Times New Roman" w:cs="Times New Roman"/>
-                          <w:sz w:val="24"/>
-                          <w:szCs w:val="24"/>
-                          <w:lang w:val="en-US"/>
-                        </w:rPr>
-                        <w:t xml:space="preserve"> </w:t>
-                      </w:r>
-                      <w:proofErr w:type="spellStart"/>
-                      <w:r>
-                        <w:rPr>
-                          <w:rFonts w:ascii="Times New Roman" w:hAnsi="Times New Roman" w:cs="Times New Roman"/>
-                          <w:sz w:val="24"/>
-                          <w:szCs w:val="24"/>
-                          <w:lang w:val="en-US"/>
-                        </w:rPr>
-                        <w:t>Djamankulov</w:t>
-                      </w:r>
-                      <w:proofErr w:type="spellEnd"/>
                     </w:p>
                   </w:txbxContent>
                 </v:textbox>
@@ -1835,7 +1656,7 @@
           <w:lang w:val="en-US"/>
         </w:rPr>
         <w:pict w14:anchorId="4797EA4B">
-          <v:shape id="_x0000_i1028" type="#_x0000_t75" alt="Microsoft Office Signature Line..." style="width:136.5pt;height:67.7pt">
+          <v:shape id="_x0000_i1028" type="#_x0000_t75" alt="Microsoft Office Signature Line..." style="width:136.8pt;height:64.8pt">
             <v:imagedata r:id="rId11" o:title=""/>
             <o:lock v:ext="edit" ungrouping="t" rotation="t" cropping="t" verticies="t" grouping="t"/>
             <o:signatureline v:ext="edit" id="{F6B2F9F7-8288-4D06-8315-7073AAE9D21C}" provid="{00000000-0000-0000-0000-000000000000}" o:suggestedsigner="Alihan Djamankulov" o:suggestedsigner2="Team Member" allowcomments="t" issignatureline="t"/>
@@ -1859,27 +1680,7 @@
           <w:szCs w:val="28"/>
           <w:lang w:val="en-US"/>
         </w:rPr>
-        <w:t xml:space="preserve">I, (Ibrahim </w:t>
-      </w:r>
-      <w:proofErr w:type="spellStart"/>
-      <w:r>
-        <w:rPr>
-          <w:rFonts w:ascii="Times New Roman" w:hAnsi="Times New Roman" w:cs="Times New Roman"/>
-          <w:sz w:val="28"/>
-          <w:szCs w:val="28"/>
-          <w:lang w:val="en-US"/>
-        </w:rPr>
-        <w:t>Awad</w:t>
-      </w:r>
-      <w:proofErr w:type="spellEnd"/>
-      <w:r>
-        <w:rPr>
-          <w:rFonts w:ascii="Times New Roman" w:hAnsi="Times New Roman" w:cs="Times New Roman"/>
-          <w:sz w:val="28"/>
-          <w:szCs w:val="28"/>
-          <w:lang w:val="en-US"/>
-        </w:rPr>
-        <w:t>), student ID# (2032818), certify that I have contributed to this deliverable, (signature – this can be a scanned image, or an electronic signature).</w:t>
+        <w:t>I, (Ibrahim Awad), student ID# (2032818), certify that I have contributed to this deliverable, (signature – this can be a scanned image, or an electronic signature).</w:t>
       </w:r>
     </w:p>
     <w:p>
@@ -1902,7 +1703,7 @@
         <mc:AlternateContent>
           <mc:Choice Requires="wps">
             <w:drawing>
-              <wp:anchor distT="45720" distB="45720" distL="114300" distR="114300" simplePos="0" relativeHeight="251666432" behindDoc="0" locked="0" layoutInCell="1" allowOverlap="1" wp14:anchorId="64253339" wp14:editId="34B701F6">
+              <wp:anchor distT="45720" distB="45720" distL="114300" distR="114300" simplePos="0" relativeHeight="251658244" behindDoc="0" locked="0" layoutInCell="1" allowOverlap="1" wp14:anchorId="64253339" wp14:editId="34B701F6">
                 <wp:simplePos x="0" y="0"/>
                 <wp:positionH relativeFrom="margin">
                   <wp:posOffset>200025</wp:posOffset>
@@ -1953,19 +1754,8 @@
                                 <w:szCs w:val="24"/>
                                 <w:lang w:val="en-US"/>
                               </w:rPr>
-                              <w:t xml:space="preserve">Ibrahim </w:t>
+                              <w:t>Ibrahim Awad</w:t>
                             </w:r>
-                            <w:proofErr w:type="spellStart"/>
-                            <w:r>
-                              <w:rPr>
-                                <w:rFonts w:ascii="Times New Roman" w:hAnsi="Times New Roman" w:cs="Times New Roman"/>
-                                <w:sz w:val="24"/>
-                                <w:szCs w:val="24"/>
-                                <w:lang w:val="en-US"/>
-                              </w:rPr>
-                              <w:t>Awad</w:t>
-                            </w:r>
-                            <w:proofErr w:type="spellEnd"/>
                           </w:p>
                         </w:txbxContent>
                       </wps:txbx>
@@ -1986,7 +1776,7 @@
           </mc:Choice>
           <mc:Fallback>
             <w:pict>
-              <v:shape w14:anchorId="64253339" id="_x0000_s1030" type="#_x0000_t202" style="position:absolute;margin-left:15.75pt;margin-top:20.8pt;width:85.5pt;height:22.5pt;z-index:251666432;visibility:visible;mso-wrap-style:square;mso-width-percent:0;mso-height-percent:0;mso-wrap-distance-left:9pt;mso-wrap-distance-top:3.6pt;mso-wrap-distance-right:9pt;mso-wrap-distance-bottom:3.6pt;mso-position-horizontal:absolute;mso-position-horizontal-relative:margin;mso-position-vertical:absolute;mso-position-vertical-relative:text;mso-width-percent:0;mso-height-percent:0;mso-width-relative:margin;mso-height-relative:margin;v-text-anchor:top" o:gfxdata="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" filled="f" stroked="f">
+              <v:shape w14:anchorId="64253339" id="_x0000_s1030" type="#_x0000_t202" style="position:absolute;margin-left:15.75pt;margin-top:20.8pt;width:85.5pt;height:22.5pt;z-index:251658244;visibility:visible;mso-wrap-style:square;mso-width-percent:0;mso-height-percent:0;mso-wrap-distance-left:9pt;mso-wrap-distance-top:3.6pt;mso-wrap-distance-right:9pt;mso-wrap-distance-bottom:3.6pt;mso-position-horizontal:absolute;mso-position-horizontal-relative:margin;mso-position-vertical:absolute;mso-position-vertical-relative:text;mso-width-percent:0;mso-height-percent:0;mso-width-relative:margin;mso-height-relative:margin;v-text-anchor:top" o:gfxdata="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" filled="f" stroked="f">
                 <v:textbox>
                   <w:txbxContent>
                     <w:p>
@@ -2003,19 +1793,8 @@
                           <w:szCs w:val="24"/>
                           <w:lang w:val="en-US"/>
                         </w:rPr>
-                        <w:t xml:space="preserve">Ibrahim </w:t>
+                        <w:t>Ibrahim Awad</w:t>
                       </w:r>
-                      <w:proofErr w:type="spellStart"/>
-                      <w:r>
-                        <w:rPr>
-                          <w:rFonts w:ascii="Times New Roman" w:hAnsi="Times New Roman" w:cs="Times New Roman"/>
-                          <w:sz w:val="24"/>
-                          <w:szCs w:val="24"/>
-                          <w:lang w:val="en-US"/>
-                        </w:rPr>
-                        <w:t>Awad</w:t>
-                      </w:r>
-                      <w:proofErr w:type="spellEnd"/>
                     </w:p>
                   </w:txbxContent>
                 </v:textbox>
@@ -2033,7 +1812,7 @@
           <w:lang w:val="en-US"/>
         </w:rPr>
         <w:pict w14:anchorId="57961949">
-          <v:shape id="_x0000_i1029" type="#_x0000_t75" alt="Microsoft Office Signature Line..." style="width:147.2pt;height:73.05pt">
+          <v:shape id="_x0000_i1029" type="#_x0000_t75" alt="Microsoft Office Signature Line..." style="width:2in;height:1in">
             <v:imagedata r:id="rId12" o:title=""/>
             <o:lock v:ext="edit" ungrouping="t" rotation="t" cropping="t" verticies="t" text="t" grouping="t"/>
             <o:signatureline v:ext="edit" id="{CAB112DD-9CCE-45C2-9B03-433D6134DAE9}" provid="{00000000-0000-0000-0000-000000000000}" o:suggestedsigner="Ibrahim Awad" o:suggestedsigner2="Team Member" issignatureline="t"/>
@@ -2633,7 +2412,17 @@
           <w:szCs w:val="28"/>
           <w:lang w:val="en-US"/>
         </w:rPr>
-        <w:t xml:space="preserve">Client Interactions  </w:t>
+        <w:t xml:space="preserve">Client </w:t>
+      </w:r>
+      <w:proofErr w:type="gramStart"/>
+      <w:r>
+        <w:rPr>
+          <w:rFonts w:ascii="Times New Roman" w:hAnsi="Times New Roman" w:cs="Times New Roman"/>
+          <w:sz w:val="28"/>
+          <w:szCs w:val="28"/>
+          <w:lang w:val="en-US"/>
+        </w:rPr>
+        <w:t xml:space="preserve">Interactions  </w:t>
       </w:r>
       <w:r>
         <w:rPr>
@@ -2644,6 +2433,7 @@
         </w:rPr>
         <w:tab/>
       </w:r>
+      <w:proofErr w:type="gramEnd"/>
       <w:r>
         <w:rPr>
           <w:rFonts w:ascii="Times New Roman" w:hAnsi="Times New Roman" w:cs="Times New Roman"/>
@@ -5176,63 +4966,264 @@
     </w:p>
     <w:p>
       <w:pPr>
+        <w:pStyle w:val="ListParagraph"/>
+        <w:numPr>
+          <w:ilvl w:val="0"/>
+          <w:numId w:val="7"/>
+        </w:numPr>
+        <w:spacing w:after="0" w:line="240" w:lineRule="auto"/>
+        <w:textAlignment w:val="baseline"/>
+        <w:rPr>
+          <w:rFonts w:ascii="Times New Roman" w:eastAsia="Times New Roman" w:hAnsi="Times New Roman" w:cs="Times New Roman"/>
+          <w:sz w:val="24"/>
+          <w:szCs w:val="24"/>
+        </w:rPr>
+      </w:pPr>
+      <w:r>
+        <w:rPr>
+          <w:rFonts w:ascii="Times New Roman" w:eastAsia="Times New Roman" w:hAnsi="Times New Roman" w:cs="Times New Roman"/>
+          <w:sz w:val="24"/>
+          <w:szCs w:val="24"/>
+        </w:rPr>
+        <w:br w:type="page"/>
+      </w:r>
+      <w:r>
+        <w:rPr>
+          <w:rFonts w:ascii="Times New Roman" w:eastAsia="Times New Roman" w:hAnsi="Times New Roman" w:cs="Times New Roman"/>
+          <w:sz w:val="24"/>
+          <w:szCs w:val="24"/>
+        </w:rPr>
+        <w:lastRenderedPageBreak/>
+        <w:t>In the main page we added an option for admin</w:t>
+      </w:r>
+      <w:r>
+        <w:rPr>
+          <w:rFonts w:ascii="Times New Roman" w:eastAsia="Times New Roman" w:hAnsi="Times New Roman" w:cs="Times New Roman"/>
+          <w:sz w:val="24"/>
+          <w:szCs w:val="24"/>
+        </w:rPr>
+        <w:t>.</w:t>
+      </w:r>
+      <w:r>
+        <w:rPr>
+          <w:rFonts w:ascii="Times New Roman" w:eastAsia="Times New Roman" w:hAnsi="Times New Roman" w:cs="Times New Roman"/>
+          <w:sz w:val="24"/>
+          <w:szCs w:val="24"/>
+        </w:rPr>
+        <w:t xml:space="preserve"> The client wanted to modify drop down so to we made sure that only admin can edit.</w:t>
+      </w:r>
+    </w:p>
+    <w:p>
+      <w:pPr>
+        <w:spacing w:line="259" w:lineRule="auto"/>
+        <w:rPr>
+          <w:rFonts w:ascii="Times New Roman" w:eastAsia="Times New Roman" w:hAnsi="Times New Roman" w:cs="Times New Roman"/>
+          <w:sz w:val="24"/>
+          <w:szCs w:val="24"/>
+        </w:rPr>
+      </w:pPr>
+      <w:r>
+        <w:rPr>
+          <w:rFonts w:ascii="Times New Roman" w:eastAsia="Times New Roman" w:hAnsi="Times New Roman" w:cs="Times New Roman"/>
+          <w:sz w:val="24"/>
+          <w:szCs w:val="24"/>
+        </w:rPr>
+        <w:drawing>
+          <wp:inline distT="0" distB="0" distL="0" distR="0" wp14:anchorId="292809F4" wp14:editId="35FF55D9">
+            <wp:extent cx="5943600" cy="4431665"/>
+            <wp:effectExtent l="0" t="0" r="0" b="6985"/>
+            <wp:docPr id="26" name="Picture 26"/>
+            <wp:cNvGraphicFramePr>
+              <a:graphicFrameLocks xmlns:a="http://schemas.openxmlformats.org/drawingml/2006/main" noChangeAspect="1"/>
+            </wp:cNvGraphicFramePr>
+            <a:graphic xmlns:a="http://schemas.openxmlformats.org/drawingml/2006/main">
+              <a:graphicData uri="http://schemas.openxmlformats.org/drawingml/2006/picture">
+                <pic:pic xmlns:pic="http://schemas.openxmlformats.org/drawingml/2006/picture">
+                  <pic:nvPicPr>
+                    <pic:cNvPr id="1" name=""/>
+                    <pic:cNvPicPr/>
+                  </pic:nvPicPr>
+                  <pic:blipFill>
+                    <a:blip r:embed="rId24"/>
+                    <a:stretch>
+                      <a:fillRect/>
+                    </a:stretch>
+                  </pic:blipFill>
+                  <pic:spPr>
+                    <a:xfrm>
+                      <a:off x="0" y="0"/>
+                      <a:ext cx="5943600" cy="4431665"/>
+                    </a:xfrm>
+                    <a:prstGeom prst="rect">
+                      <a:avLst/>
+                    </a:prstGeom>
+                  </pic:spPr>
+                </pic:pic>
+              </a:graphicData>
+            </a:graphic>
+          </wp:inline>
+        </w:drawing>
+      </w:r>
+    </w:p>
+    <w:p>
+      <w:pPr>
+        <w:spacing w:line="259" w:lineRule="auto"/>
+        <w:rPr>
+          <w:rFonts w:ascii="Times New Roman" w:eastAsia="Times New Roman" w:hAnsi="Times New Roman" w:cs="Times New Roman"/>
+          <w:sz w:val="24"/>
+          <w:szCs w:val="24"/>
+        </w:rPr>
+      </w:pPr>
+      <w:r>
+        <w:rPr>
+          <w:rFonts w:ascii="Times New Roman" w:eastAsia="Times New Roman" w:hAnsi="Times New Roman" w:cs="Times New Roman"/>
+          <w:sz w:val="24"/>
+          <w:szCs w:val="24"/>
+        </w:rPr>
+        <w:drawing>
+          <wp:inline distT="0" distB="0" distL="0" distR="0" wp14:anchorId="56B8E738" wp14:editId="1C5E3B12">
+            <wp:extent cx="5943600" cy="1047115"/>
+            <wp:effectExtent l="0" t="0" r="0" b="635"/>
+            <wp:docPr id="28" name="Picture 28"/>
+            <wp:cNvGraphicFramePr>
+              <a:graphicFrameLocks xmlns:a="http://schemas.openxmlformats.org/drawingml/2006/main" noChangeAspect="1"/>
+            </wp:cNvGraphicFramePr>
+            <a:graphic xmlns:a="http://schemas.openxmlformats.org/drawingml/2006/main">
+              <a:graphicData uri="http://schemas.openxmlformats.org/drawingml/2006/picture">
+                <pic:pic xmlns:pic="http://schemas.openxmlformats.org/drawingml/2006/picture">
+                  <pic:nvPicPr>
+                    <pic:cNvPr id="1" name=""/>
+                    <pic:cNvPicPr/>
+                  </pic:nvPicPr>
+                  <pic:blipFill>
+                    <a:blip r:embed="rId25"/>
+                    <a:stretch>
+                      <a:fillRect/>
+                    </a:stretch>
+                  </pic:blipFill>
+                  <pic:spPr>
+                    <a:xfrm>
+                      <a:off x="0" y="0"/>
+                      <a:ext cx="5943600" cy="1047115"/>
+                    </a:xfrm>
+                    <a:prstGeom prst="rect">
+                      <a:avLst/>
+                    </a:prstGeom>
+                  </pic:spPr>
+                </pic:pic>
+              </a:graphicData>
+            </a:graphic>
+          </wp:inline>
+        </w:drawing>
+      </w:r>
+    </w:p>
+    <w:p>
+      <w:pPr>
+        <w:spacing w:line="259" w:lineRule="auto"/>
+        <w:rPr>
+          <w:rFonts w:ascii="Times New Roman" w:eastAsia="Times New Roman" w:hAnsi="Times New Roman" w:cs="Times New Roman"/>
+          <w:sz w:val="24"/>
+          <w:szCs w:val="24"/>
+        </w:rPr>
+      </w:pPr>
+      <w:r>
+        <w:rPr>
+          <w:rFonts w:ascii="Times New Roman" w:eastAsia="Times New Roman" w:hAnsi="Times New Roman" w:cs="Times New Roman"/>
+          <w:sz w:val="24"/>
+          <w:szCs w:val="24"/>
+        </w:rPr>
+        <w:drawing>
+          <wp:inline distT="0" distB="0" distL="0" distR="0" wp14:anchorId="7009F5B7" wp14:editId="0564374B">
+            <wp:extent cx="5943600" cy="1099185"/>
+            <wp:effectExtent l="0" t="0" r="0" b="5715"/>
+            <wp:docPr id="29" name="Picture 29"/>
+            <wp:cNvGraphicFramePr>
+              <a:graphicFrameLocks xmlns:a="http://schemas.openxmlformats.org/drawingml/2006/main" noChangeAspect="1"/>
+            </wp:cNvGraphicFramePr>
+            <a:graphic xmlns:a="http://schemas.openxmlformats.org/drawingml/2006/main">
+              <a:graphicData uri="http://schemas.openxmlformats.org/drawingml/2006/picture">
+                <pic:pic xmlns:pic="http://schemas.openxmlformats.org/drawingml/2006/picture">
+                  <pic:nvPicPr>
+                    <pic:cNvPr id="1" name=""/>
+                    <pic:cNvPicPr/>
+                  </pic:nvPicPr>
+                  <pic:blipFill>
+                    <a:blip r:embed="rId26"/>
+                    <a:stretch>
+                      <a:fillRect/>
+                    </a:stretch>
+                  </pic:blipFill>
+                  <pic:spPr>
+                    <a:xfrm>
+                      <a:off x="0" y="0"/>
+                      <a:ext cx="5943600" cy="1099185"/>
+                    </a:xfrm>
+                    <a:prstGeom prst="rect">
+                      <a:avLst/>
+                    </a:prstGeom>
+                  </pic:spPr>
+                </pic:pic>
+              </a:graphicData>
+            </a:graphic>
+          </wp:inline>
+        </w:drawing>
+      </w:r>
+      <w:r>
+        <w:rPr>
+          <w:rFonts w:ascii="Times New Roman" w:eastAsia="Times New Roman" w:hAnsi="Times New Roman" w:cs="Times New Roman"/>
+          <w:sz w:val="24"/>
+          <w:szCs w:val="24"/>
+        </w:rPr>
+        <w:br w:type="page"/>
+      </w:r>
+    </w:p>
+    <w:p>
+      <w:pPr>
+        <w:spacing w:line="259" w:lineRule="auto"/>
+        <w:ind w:left="2160" w:hanging="2160"/>
+        <w:rPr>
+          <w:rFonts w:ascii="Times New Roman" w:eastAsia="Times New Roman" w:hAnsi="Times New Roman" w:cs="Times New Roman"/>
+          <w:sz w:val="24"/>
+          <w:szCs w:val="24"/>
+          <w:lang w:val="fr-CA"/>
+        </w:rPr>
+      </w:pPr>
+      <w:r>
+        <w:rPr>
+          <w:rFonts w:ascii="Times New Roman" w:hAnsi="Times New Roman" w:cs="Times New Roman"/>
+          <w:b/>
+          <w:bCs/>
+          <w:sz w:val="28"/>
+          <w:szCs w:val="28"/>
+          <w:lang w:val="fr-FR"/>
+        </w:rPr>
+        <w:lastRenderedPageBreak/>
+        <w:t>Proto</w:t>
+      </w:r>
+      <w:r>
+        <w:rPr>
+          <w:rFonts w:ascii="Times New Roman" w:hAnsi="Times New Roman" w:cs="Times New Roman"/>
+          <w:b/>
+          <w:bCs/>
+          <w:sz w:val="28"/>
+          <w:szCs w:val="28"/>
+          <w:lang w:val="fr-FR"/>
+        </w:rPr>
+        <w:t>type interfaces</w:t>
+      </w:r>
+    </w:p>
+    <w:p>
+      <w:pPr>
         <w:spacing w:line="259" w:lineRule="auto"/>
         <w:rPr>
           <w:rFonts w:ascii="Times New Roman" w:hAnsi="Times New Roman" w:cs="Times New Roman"/>
           <w:bCs/>
           <w:sz w:val="24"/>
           <w:szCs w:val="28"/>
-        </w:rPr>
-      </w:pPr>
-    </w:p>
-    <w:p>
-      <w:pPr>
-        <w:spacing w:line="259" w:lineRule="auto"/>
-        <w:rPr>
-          <w:rFonts w:ascii="Times New Roman" w:hAnsi="Times New Roman" w:cs="Times New Roman"/>
-          <w:b/>
-          <w:bCs/>
-          <w:sz w:val="28"/>
-          <w:szCs w:val="28"/>
           <w:lang w:val="fr-FR"/>
         </w:rPr>
       </w:pPr>
-      <w:r>
-        <w:rPr>
-          <w:rFonts w:ascii="Times New Roman" w:hAnsi="Times New Roman" w:cs="Times New Roman"/>
-          <w:b/>
-          <w:bCs/>
-          <w:sz w:val="28"/>
-          <w:szCs w:val="28"/>
-          <w:lang w:val="fr-FR"/>
-        </w:rPr>
-        <w:lastRenderedPageBreak/>
-        <w:t>Proto</w:t>
-      </w:r>
-      <w:r>
-        <w:rPr>
-          <w:rFonts w:ascii="Times New Roman" w:hAnsi="Times New Roman" w:cs="Times New Roman"/>
-          <w:b/>
-          <w:bCs/>
-          <w:sz w:val="28"/>
-          <w:szCs w:val="28"/>
-          <w:lang w:val="fr-FR"/>
-        </w:rPr>
-        <w:t>type interfaces</w:t>
-      </w:r>
-    </w:p>
-    <w:p>
-      <w:pPr>
-        <w:spacing w:line="259" w:lineRule="auto"/>
-        <w:rPr>
-          <w:rFonts w:ascii="Times New Roman" w:hAnsi="Times New Roman" w:cs="Times New Roman"/>
-          <w:bCs/>
-          <w:sz w:val="24"/>
-          <w:szCs w:val="28"/>
-          <w:lang w:val="fr-FR"/>
-        </w:rPr>
-      </w:pPr>
-      <w:hyperlink r:id="rId24" w:tgtFrame="_blank" w:history="1">
+      <w:hyperlink r:id="rId27" w:tgtFrame="_blank" w:history="1">
         <w:r>
           <w:rPr>
             <w:rStyle w:val="Hyperlink"/>
@@ -5267,46 +5258,6 @@
           <w:lang w:val="fr-FR"/>
         </w:rPr>
       </w:pPr>
-      <w:r>
-        <w:rPr>
-          <w:noProof/>
-        </w:rPr>
-        <w:drawing>
-          <wp:inline distT="0" distB="0" distL="0" distR="0" wp14:anchorId="71FBBC59" wp14:editId="649F9C44">
-            <wp:extent cx="5943600" cy="2315845"/>
-            <wp:effectExtent l="0" t="0" r="0" b="8255"/>
-            <wp:docPr id="1" name="Picture 1" descr="Graphical user interface, text&#10;&#10;Description automatically generated"/>
-            <wp:cNvGraphicFramePr>
-              <a:graphicFrameLocks xmlns:a="http://schemas.openxmlformats.org/drawingml/2006/main" noChangeAspect="1"/>
-            </wp:cNvGraphicFramePr>
-            <a:graphic xmlns:a="http://schemas.openxmlformats.org/drawingml/2006/main">
-              <a:graphicData uri="http://schemas.openxmlformats.org/drawingml/2006/picture">
-                <pic:pic xmlns:pic="http://schemas.openxmlformats.org/drawingml/2006/picture">
-                  <pic:nvPicPr>
-                    <pic:cNvPr id="1" name="Picture 1" descr="Graphical user interface, text&#10;&#10;Description automatically generated"/>
-                    <pic:cNvPicPr/>
-                  </pic:nvPicPr>
-                  <pic:blipFill>
-                    <a:blip r:embed="rId25"/>
-                    <a:stretch>
-                      <a:fillRect/>
-                    </a:stretch>
-                  </pic:blipFill>
-                  <pic:spPr>
-                    <a:xfrm>
-                      <a:off x="0" y="0"/>
-                      <a:ext cx="5943600" cy="2315845"/>
-                    </a:xfrm>
-                    <a:prstGeom prst="rect">
-                      <a:avLst/>
-                    </a:prstGeom>
-                  </pic:spPr>
-                </pic:pic>
-              </a:graphicData>
-            </a:graphic>
-          </wp:inline>
-        </w:drawing>
-      </w:r>
     </w:p>
     <w:p>
       <w:pPr>
@@ -5316,6 +5267,7 @@
           <w:bCs/>
           <w:sz w:val="28"/>
           <w:szCs w:val="28"/>
+          <w:lang w:val="fr-CA"/>
         </w:rPr>
       </w:pPr>
       <w:r>
@@ -5325,6 +5277,7 @@
           <w:bCs/>
           <w:sz w:val="28"/>
           <w:szCs w:val="28"/>
+          <w:lang w:val="fr-CA"/>
         </w:rPr>
         <w:t>Client interactions</w:t>
       </w:r>
@@ -5590,17 +5543,55 @@
     </w:p>
     <w:p>
       <w:pPr>
-        <w:spacing w:after="0" w:line="240" w:lineRule="auto"/>
-        <w:textAlignment w:val="baseline"/>
-        <w:rPr>
-          <w:rFonts w:ascii="Times New Roman" w:eastAsia="Times New Roman" w:hAnsi="Times New Roman" w:cs="Times New Roman"/>
-          <w:color w:val="000000"/>
-          <w:sz w:val="28"/>
-          <w:szCs w:val="28"/>
-          <w:lang w:val="en-US"/>
-        </w:rPr>
-      </w:pPr>
-      <w:r>
+        <w:pStyle w:val="paragraph"/>
+        <w:spacing w:before="0" w:beforeAutospacing="0" w:after="0" w:afterAutospacing="0"/>
+        <w:textAlignment w:val="baseline"/>
+        <w:rPr>
+          <w:rFonts w:ascii="Segoe UI" w:hAnsi="Segoe UI" w:cs="Segoe UI"/>
+          <w:sz w:val="18"/>
+          <w:szCs w:val="18"/>
+        </w:rPr>
+      </w:pPr>
+    </w:p>
+    <w:p>
+      <w:pPr>
+        <w:pStyle w:val="paragraph"/>
+        <w:spacing w:before="0" w:beforeAutospacing="0" w:after="0" w:afterAutospacing="0"/>
+        <w:textAlignment w:val="baseline"/>
+        <w:rPr>
+          <w:rFonts w:ascii="Segoe UI" w:hAnsi="Segoe UI" w:cs="Segoe UI"/>
+          <w:sz w:val="18"/>
+          <w:szCs w:val="18"/>
+        </w:rPr>
+      </w:pPr>
+    </w:p>
+    <w:p>
+      <w:pPr>
+        <w:pStyle w:val="paragraph"/>
+        <w:spacing w:before="0" w:beforeAutospacing="0" w:after="0" w:afterAutospacing="0"/>
+        <w:textAlignment w:val="baseline"/>
+        <w:rPr>
+          <w:rFonts w:ascii="Segoe UI" w:hAnsi="Segoe UI" w:cs="Segoe UI"/>
+          <w:sz w:val="18"/>
+          <w:szCs w:val="18"/>
+        </w:rPr>
+      </w:pPr>
+    </w:p>
+    <w:p>
+      <w:pPr>
+        <w:pStyle w:val="paragraph"/>
+        <w:spacing w:before="0" w:beforeAutospacing="0" w:after="0" w:afterAutospacing="0"/>
+        <w:textAlignment w:val="baseline"/>
+        <w:rPr>
+          <w:rFonts w:ascii="Segoe UI" w:hAnsi="Segoe UI" w:cs="Segoe UI"/>
+          <w:sz w:val="18"/>
+          <w:szCs w:val="18"/>
+        </w:rPr>
+      </w:pPr>
+    </w:p>
+    <w:p>
+      <w:pPr>
+        <w:spacing w:line="259" w:lineRule="auto"/>
         <w:rPr>
           <w:rFonts w:ascii="Times New Roman" w:eastAsia="Times New Roman" w:hAnsi="Times New Roman" w:cs="Times New Roman"/>
           <w:b/>
@@ -5609,6 +5600,81 @@
           <w:sz w:val="28"/>
           <w:szCs w:val="28"/>
         </w:rPr>
+      </w:pPr>
+    </w:p>
+    <w:p>
+      <w:pPr>
+        <w:spacing w:line="259" w:lineRule="auto"/>
+        <w:rPr>
+          <w:rFonts w:ascii="Times New Roman" w:eastAsia="Times New Roman" w:hAnsi="Times New Roman" w:cs="Times New Roman"/>
+          <w:b/>
+          <w:bCs/>
+          <w:color w:val="000000"/>
+          <w:sz w:val="28"/>
+          <w:szCs w:val="28"/>
+        </w:rPr>
+      </w:pPr>
+    </w:p>
+    <w:p>
+      <w:pPr>
+        <w:spacing w:line="259" w:lineRule="auto"/>
+        <w:rPr>
+          <w:rFonts w:ascii="Times New Roman" w:eastAsia="Times New Roman" w:hAnsi="Times New Roman" w:cs="Times New Roman"/>
+          <w:b/>
+          <w:bCs/>
+          <w:color w:val="000000"/>
+          <w:sz w:val="28"/>
+          <w:szCs w:val="28"/>
+        </w:rPr>
+      </w:pPr>
+    </w:p>
+    <w:p>
+      <w:pPr>
+        <w:spacing w:line="259" w:lineRule="auto"/>
+        <w:rPr>
+          <w:rFonts w:ascii="Times New Roman" w:eastAsia="Times New Roman" w:hAnsi="Times New Roman" w:cs="Times New Roman"/>
+          <w:b/>
+          <w:bCs/>
+          <w:color w:val="000000"/>
+          <w:sz w:val="28"/>
+          <w:szCs w:val="28"/>
+        </w:rPr>
+      </w:pPr>
+    </w:p>
+    <w:p>
+      <w:pPr>
+        <w:spacing w:line="259" w:lineRule="auto"/>
+        <w:rPr>
+          <w:rFonts w:ascii="Times New Roman" w:eastAsia="Times New Roman" w:hAnsi="Times New Roman" w:cs="Times New Roman"/>
+          <w:b/>
+          <w:bCs/>
+          <w:color w:val="000000"/>
+          <w:sz w:val="28"/>
+          <w:szCs w:val="28"/>
+        </w:rPr>
+      </w:pPr>
+    </w:p>
+    <w:p>
+      <w:pPr>
+        <w:spacing w:line="259" w:lineRule="auto"/>
+        <w:rPr>
+          <w:rFonts w:ascii="Times New Roman" w:eastAsia="Times New Roman" w:hAnsi="Times New Roman" w:cs="Times New Roman"/>
+          <w:b/>
+          <w:bCs/>
+          <w:color w:val="000000"/>
+          <w:sz w:val="28"/>
+          <w:szCs w:val="28"/>
+        </w:rPr>
+      </w:pPr>
+      <w:r>
+        <w:rPr>
+          <w:rFonts w:ascii="Times New Roman" w:eastAsia="Times New Roman" w:hAnsi="Times New Roman" w:cs="Times New Roman"/>
+          <w:b/>
+          <w:bCs/>
+          <w:color w:val="000000"/>
+          <w:sz w:val="28"/>
+          <w:szCs w:val="28"/>
+        </w:rPr>
         <w:lastRenderedPageBreak/>
         <w:t>Hand-drawn prototype</w:t>
       </w:r>
@@ -5641,7 +5707,6 @@
         <w:rPr>
           <w:bCs/>
           <w:szCs w:val="28"/>
-          <w:lang w:val="fr-FR"/>
         </w:rPr>
       </w:pPr>
       <w:r>
@@ -5671,7 +5736,7 @@
                     </pic:cNvPicPr>
                   </pic:nvPicPr>
                   <pic:blipFill>
-                    <a:blip r:embed="rId26" cstate="print">
+                    <a:blip r:embed="rId28" cstate="print">
                       <a:extLst>
                         <a:ext uri="{28A0092B-C50C-407E-A947-70E740481C1C}">
                           <a14:useLocalDpi xmlns:a14="http://schemas.microsoft.com/office/drawing/2010/main" val="0"/>
@@ -5707,7 +5772,6 @@
           <w:rFonts w:ascii="Calibri" w:eastAsia="Times New Roman" w:hAnsi="Calibri" w:cs="Calibri"/>
           <w:color w:val="000000"/>
           <w:shd w:val="clear" w:color="auto" w:fill="FFFFFF"/>
-          <w:lang w:val="fr-FR"/>
         </w:rPr>
         <w:br/>
       </w:r>
@@ -5717,22 +5781,28 @@
           <w:bCs/>
           <w:sz w:val="24"/>
           <w:szCs w:val="28"/>
-          <w:lang w:val="fr-FR"/>
-        </w:rPr>
-        <w:t xml:space="preserve">In the </w:t>
-      </w:r>
-      <w:proofErr w:type="spellStart"/>
-      <w:r>
-        <w:rPr>
-          <w:rFonts w:ascii="Times New Roman" w:hAnsi="Times New Roman" w:cs="Times New Roman"/>
+        </w:rPr>
+        <w:t>In the filters:</w:t>
+      </w:r>
+      <w:r>
+        <w:rPr>
           <w:bCs/>
           <w:sz w:val="24"/>
           <w:szCs w:val="28"/>
+        </w:rPr>
+        <w:t> </w:t>
+      </w:r>
+    </w:p>
+    <w:p>
+      <w:pPr>
+        <w:spacing w:line="259" w:lineRule="auto"/>
+        <w:rPr>
+          <w:rFonts w:ascii="Times New Roman" w:hAnsi="Times New Roman" w:cs="Times New Roman"/>
+          <w:bCs/>
+          <w:szCs w:val="28"/>
           <w:lang w:val="fr-FR"/>
         </w:rPr>
-        <w:t>filters</w:t>
-      </w:r>
-      <w:proofErr w:type="spellEnd"/>
+      </w:pPr>
       <w:r>
         <w:rPr>
           <w:rFonts w:ascii="Times New Roman" w:hAnsi="Times New Roman" w:cs="Times New Roman"/>
@@ -5741,40 +5811,52 @@
           <w:szCs w:val="28"/>
           <w:lang w:val="fr-FR"/>
         </w:rPr>
-        <w:t>:</w:t>
-      </w:r>
-      <w:r>
-        <w:rPr>
+        <w:t>Computer (in add page</w:t>
+      </w:r>
+      <w:proofErr w:type="gramStart"/>
+      <w:r>
+        <w:rPr>
+          <w:rFonts w:ascii="Times New Roman" w:hAnsi="Times New Roman" w:cs="Times New Roman"/>
           <w:bCs/>
           <w:sz w:val="24"/>
           <w:szCs w:val="28"/>
           <w:lang w:val="fr-FR"/>
         </w:rPr>
-        <w:t> </w:t>
-      </w:r>
-    </w:p>
-    <w:p>
-      <w:pPr>
-        <w:spacing w:line="259" w:lineRule="auto"/>
-        <w:rPr>
-          <w:rFonts w:ascii="Times New Roman" w:hAnsi="Times New Roman" w:cs="Times New Roman"/>
-          <w:bCs/>
-          <w:szCs w:val="28"/>
-          <w:lang w:val="fr-FR"/>
-        </w:rPr>
-      </w:pPr>
+        <w:t>):</w:t>
+      </w:r>
+      <w:proofErr w:type="gramEnd"/>
       <w:r>
         <w:rPr>
           <w:rFonts w:ascii="Times New Roman" w:hAnsi="Times New Roman" w:cs="Times New Roman"/>
           <w:bCs/>
           <w:sz w:val="24"/>
           <w:szCs w:val="28"/>
+          <w:lang w:val="fr-CA"/>
+        </w:rPr>
+        <w:t xml:space="preserve"> </w:t>
+      </w:r>
+      <w:r>
+        <w:rPr>
+          <w:rFonts w:ascii="Times New Roman" w:hAnsi="Times New Roman" w:cs="Times New Roman"/>
+          <w:bCs/>
+          <w:szCs w:val="28"/>
+          <w:lang w:val="fr-CA"/>
+        </w:rPr>
+        <w:t>Ordinateur Défectueux, Écran Défectueux, Windows non-installé, Windows corrompu, Wifi ne fonctionne pas, Matériels brise au transport, Cable Maquant(s), Accessoire(s) manquant(s), Erreur lieu de livraison, Matériel non reçu, Client non satisfait, Question général, Accessoire(s) brise, Mauvais matériel reçu, Cable brise(s), Non livre, disque non détecter</w:t>
+      </w:r>
+      <w:r>
+        <w:rPr>
+          <w:rFonts w:ascii="Times New Roman" w:hAnsi="Times New Roman" w:cs="Times New Roman"/>
+          <w:bCs/>
+          <w:szCs w:val="28"/>
           <w:lang w:val="fr-FR"/>
         </w:rPr>
-        <w:t xml:space="preserve">Computer (in </w:t>
-      </w:r>
-      <w:proofErr w:type="spellStart"/>
-      <w:r>
+        <w:t> </w:t>
+      </w:r>
+    </w:p>
+    <w:p>
+      <w:pPr>
+        <w:spacing w:line="259" w:lineRule="auto"/>
         <w:rPr>
           <w:rFonts w:ascii="Times New Roman" w:hAnsi="Times New Roman" w:cs="Times New Roman"/>
           <w:bCs/>
@@ -5782,9 +5864,7 @@
           <w:szCs w:val="28"/>
           <w:lang w:val="fr-FR"/>
         </w:rPr>
-        <w:t>add</w:t>
-      </w:r>
-      <w:proofErr w:type="spellEnd"/>
+      </w:pPr>
       <w:r>
         <w:rPr>
           <w:rFonts w:ascii="Times New Roman" w:hAnsi="Times New Roman" w:cs="Times New Roman"/>
@@ -5793,40 +5873,39 @@
           <w:szCs w:val="28"/>
           <w:lang w:val="fr-FR"/>
         </w:rPr>
-        <w:t xml:space="preserve"> page):</w:t>
-      </w:r>
-      <w:r>
+        <w:t xml:space="preserve">Laptop (in add page): </w:t>
+      </w:r>
+      <w:r>
+        <w:rPr>
+          <w:rFonts w:ascii="Times New Roman" w:hAnsi="Times New Roman" w:cs="Times New Roman"/>
+          <w:bCs/>
+          <w:szCs w:val="28"/>
+          <w:lang w:val="fr-CA"/>
+        </w:rPr>
+        <w:t>Ordinateur Défectueux, Écran Défectueux, Windows non-installé, Windows corrompu, Wifi ne fonctionne pas, Matériels brise au transport, Cable Maquant(s), Accessoire(s) manquant(s), Erreur lieu de livraison, Matériel non reçu, Client non satisfait, Question général, Accessoire(s) brise, Mauvais matériel reçu, Cable brise(s), Non livre, Faute du client, webcam défectueux, Aucun problème, Problème touchpad, disque dur, finger print, problème clavier, penture brisée, power du portable scrap, mémoire, disque non détecter</w:t>
+      </w:r>
+      <w:r>
+        <w:rPr>
+          <w:rFonts w:ascii="Times New Roman" w:hAnsi="Times New Roman" w:cs="Times New Roman"/>
+          <w:bCs/>
+          <w:szCs w:val="28"/>
+          <w:lang w:val="fr-FR"/>
+        </w:rPr>
+        <w:t> </w:t>
+      </w:r>
+    </w:p>
+    <w:p>
+      <w:pPr>
+        <w:spacing w:line="259" w:lineRule="auto"/>
         <w:rPr>
           <w:rFonts w:ascii="Times New Roman" w:hAnsi="Times New Roman" w:cs="Times New Roman"/>
           <w:bCs/>
           <w:sz w:val="24"/>
           <w:szCs w:val="28"/>
-          <w:lang w:val="fr-CA"/>
-        </w:rPr>
-        <w:t xml:space="preserve"> </w:t>
-      </w:r>
-      <w:r>
-        <w:rPr>
-          <w:rFonts w:ascii="Times New Roman" w:hAnsi="Times New Roman" w:cs="Times New Roman"/>
-          <w:bCs/>
-          <w:szCs w:val="28"/>
-          <w:lang w:val="fr-CA"/>
-        </w:rPr>
-        <w:t>Ordinateur Défectueux, Écran Défectueux, Windows non-installé, Windows corrompu, Wifi ne fonctionne pas, Matériels brise au transport, Cable Maquant(s), Accessoire(s) manquant(s), Erreur lieu de livraison, Matériel non reçu, Client non satisfait, Question général, Accessoire(s) brise, Mauvais matériel reçu, Cable brise(s), Non livre, disque non détecter</w:t>
-      </w:r>
-      <w:r>
-        <w:rPr>
-          <w:rFonts w:ascii="Times New Roman" w:hAnsi="Times New Roman" w:cs="Times New Roman"/>
-          <w:bCs/>
-          <w:szCs w:val="28"/>
           <w:lang w:val="fr-FR"/>
         </w:rPr>
-        <w:t> </w:t>
-      </w:r>
-    </w:p>
-    <w:p>
-      <w:pPr>
-        <w:spacing w:line="259" w:lineRule="auto"/>
+      </w:pPr>
+      <w:r>
         <w:rPr>
           <w:rFonts w:ascii="Times New Roman" w:hAnsi="Times New Roman" w:cs="Times New Roman"/>
           <w:bCs/>
@@ -5834,38 +5913,39 @@
           <w:szCs w:val="28"/>
           <w:lang w:val="fr-FR"/>
         </w:rPr>
-      </w:pPr>
+        <w:t>É</w:t>
+      </w:r>
       <w:r>
         <w:rPr>
           <w:rFonts w:ascii="Times New Roman" w:hAnsi="Times New Roman" w:cs="Times New Roman"/>
           <w:bCs/>
           <w:sz w:val="24"/>
           <w:szCs w:val="28"/>
-          <w:lang w:val="fr-FR"/>
-        </w:rPr>
-        <w:t xml:space="preserve">Laptop (in </w:t>
-      </w:r>
-      <w:proofErr w:type="spellStart"/>
+          <w:lang w:val="fr-CA"/>
+        </w:rPr>
+        <w:t>cran (in add page</w:t>
+      </w:r>
+      <w:proofErr w:type="gramStart"/>
       <w:r>
         <w:rPr>
           <w:rFonts w:ascii="Times New Roman" w:hAnsi="Times New Roman" w:cs="Times New Roman"/>
           <w:bCs/>
           <w:sz w:val="24"/>
           <w:szCs w:val="28"/>
-          <w:lang w:val="fr-FR"/>
-        </w:rPr>
-        <w:t>add</w:t>
-      </w:r>
-      <w:proofErr w:type="spellEnd"/>
+          <w:lang w:val="fr-CA"/>
+        </w:rPr>
+        <w:t>):</w:t>
+      </w:r>
+      <w:proofErr w:type="gramEnd"/>
       <w:r>
         <w:rPr>
           <w:rFonts w:ascii="Times New Roman" w:hAnsi="Times New Roman" w:cs="Times New Roman"/>
           <w:bCs/>
           <w:sz w:val="24"/>
           <w:szCs w:val="28"/>
-          <w:lang w:val="fr-FR"/>
-        </w:rPr>
-        <w:t xml:space="preserve"> page): </w:t>
+          <w:lang w:val="fr-CA"/>
+        </w:rPr>
+        <w:t xml:space="preserve"> </w:t>
       </w:r>
       <w:r>
         <w:rPr>
@@ -5874,47 +5954,7 @@
           <w:szCs w:val="28"/>
           <w:lang w:val="fr-CA"/>
         </w:rPr>
-        <w:t xml:space="preserve">Ordinateur Défectueux, Écran Défectueux, Windows non-installé, Windows corrompu, Wifi ne fonctionne pas, Matériels brise au transport, Cable Maquant(s), Accessoire(s) manquant(s), Erreur lieu de livraison, Matériel non reçu, Client non satisfait, Question général, Accessoire(s) brise, Mauvais matériel reçu, Cable brise(s), Non livre, Faute du client, webcam défectueux, Aucun problème, Problème touchpad, disque dur, finger </w:t>
-      </w:r>
-      <w:proofErr w:type="spellStart"/>
-      <w:r>
-        <w:rPr>
-          <w:rFonts w:ascii="Times New Roman" w:hAnsi="Times New Roman" w:cs="Times New Roman"/>
-          <w:bCs/>
-          <w:szCs w:val="28"/>
-          <w:lang w:val="fr-CA"/>
-        </w:rPr>
-        <w:t>print</w:t>
-      </w:r>
-      <w:proofErr w:type="spellEnd"/>
-      <w:r>
-        <w:rPr>
-          <w:rFonts w:ascii="Times New Roman" w:hAnsi="Times New Roman" w:cs="Times New Roman"/>
-          <w:bCs/>
-          <w:szCs w:val="28"/>
-          <w:lang w:val="fr-CA"/>
-        </w:rPr>
-        <w:t xml:space="preserve">, problème clavier, penture brisée, power du portable </w:t>
-      </w:r>
-      <w:proofErr w:type="spellStart"/>
-      <w:r>
-        <w:rPr>
-          <w:rFonts w:ascii="Times New Roman" w:hAnsi="Times New Roman" w:cs="Times New Roman"/>
-          <w:bCs/>
-          <w:szCs w:val="28"/>
-          <w:lang w:val="fr-CA"/>
-        </w:rPr>
-        <w:t>scrap</w:t>
-      </w:r>
-      <w:proofErr w:type="spellEnd"/>
-      <w:r>
-        <w:rPr>
-          <w:rFonts w:ascii="Times New Roman" w:hAnsi="Times New Roman" w:cs="Times New Roman"/>
-          <w:bCs/>
-          <w:szCs w:val="28"/>
-          <w:lang w:val="fr-CA"/>
-        </w:rPr>
-        <w:t>, mémoire, disque non détecter</w:t>
+        <w:t>Briser, affichage, maque des cables</w:t>
       </w:r>
       <w:r>
         <w:rPr>
@@ -5943,80 +5983,98 @@
           <w:bCs/>
           <w:sz w:val="24"/>
           <w:szCs w:val="28"/>
+          <w:lang w:val="fr-CA"/>
+        </w:rPr>
+        <w:t xml:space="preserve">Cellulaire/Tablette (in add page): </w:t>
+      </w:r>
+      <w:r>
+        <w:rPr>
+          <w:rFonts w:ascii="Times New Roman" w:hAnsi="Times New Roman" w:cs="Times New Roman"/>
+          <w:bCs/>
+          <w:szCs w:val="28"/>
+          <w:lang w:val="fr-CA"/>
+        </w:rPr>
+        <w:t>Batterie, affichage, accessoires manquants, ne convient pas </w:t>
+      </w:r>
+      <w:r>
+        <w:rPr>
+          <w:rFonts w:ascii="Times New Roman" w:hAnsi="Times New Roman" w:cs="Times New Roman"/>
+          <w:bCs/>
+          <w:szCs w:val="28"/>
           <w:lang w:val="fr-FR"/>
         </w:rPr>
-        <w:t>É</w:t>
-      </w:r>
-      <w:r>
+        <w:t> </w:t>
+      </w:r>
+    </w:p>
+    <w:p>
+      <w:pPr>
+        <w:spacing w:line="259" w:lineRule="auto"/>
         <w:rPr>
           <w:rFonts w:ascii="Times New Roman" w:hAnsi="Times New Roman" w:cs="Times New Roman"/>
           <w:bCs/>
           <w:sz w:val="24"/>
           <w:szCs w:val="28"/>
-          <w:lang w:val="fr-CA"/>
-        </w:rPr>
-        <w:t xml:space="preserve">cran (in </w:t>
-      </w:r>
-      <w:proofErr w:type="spellStart"/>
+          <w:lang w:val="fr-FR"/>
+        </w:rPr>
+      </w:pPr>
       <w:r>
         <w:rPr>
           <w:rFonts w:ascii="Times New Roman" w:hAnsi="Times New Roman" w:cs="Times New Roman"/>
           <w:bCs/>
           <w:sz w:val="24"/>
           <w:szCs w:val="28"/>
-          <w:lang w:val="fr-CA"/>
-        </w:rPr>
-        <w:t>add</w:t>
-      </w:r>
-      <w:proofErr w:type="spellEnd"/>
+          <w:lang w:val="fr-FR"/>
+        </w:rPr>
+        <w:t>Type of order (in modify page</w:t>
+      </w:r>
+      <w:proofErr w:type="gramStart"/>
       <w:r>
         <w:rPr>
           <w:rFonts w:ascii="Times New Roman" w:hAnsi="Times New Roman" w:cs="Times New Roman"/>
           <w:bCs/>
           <w:sz w:val="24"/>
           <w:szCs w:val="28"/>
-          <w:lang w:val="fr-CA"/>
-        </w:rPr>
-        <w:t xml:space="preserve"> page): </w:t>
-      </w:r>
-      <w:r>
-        <w:rPr>
-          <w:rFonts w:ascii="Times New Roman" w:hAnsi="Times New Roman" w:cs="Times New Roman"/>
-          <w:bCs/>
-          <w:szCs w:val="28"/>
-          <w:lang w:val="fr-CA"/>
-        </w:rPr>
-        <w:t xml:space="preserve">Briser, affichage, maque des </w:t>
-      </w:r>
-      <w:proofErr w:type="spellStart"/>
-      <w:r>
-        <w:rPr>
-          <w:rFonts w:ascii="Times New Roman" w:hAnsi="Times New Roman" w:cs="Times New Roman"/>
-          <w:bCs/>
-          <w:szCs w:val="28"/>
-          <w:lang w:val="fr-CA"/>
-        </w:rPr>
-        <w:t>cables</w:t>
-      </w:r>
-      <w:proofErr w:type="spellEnd"/>
-      <w:r>
-        <w:rPr>
-          <w:rFonts w:ascii="Times New Roman" w:hAnsi="Times New Roman" w:cs="Times New Roman"/>
-          <w:bCs/>
-          <w:szCs w:val="28"/>
           <w:lang w:val="fr-FR"/>
         </w:rPr>
-        <w:t> </w:t>
-      </w:r>
-    </w:p>
-    <w:p>
-      <w:pPr>
-        <w:spacing w:line="259" w:lineRule="auto"/>
+        <w:t>):</w:t>
+      </w:r>
+      <w:proofErr w:type="gramEnd"/>
+      <w:r>
         <w:rPr>
           <w:rFonts w:ascii="Times New Roman" w:hAnsi="Times New Roman" w:cs="Times New Roman"/>
           <w:bCs/>
           <w:sz w:val="24"/>
           <w:szCs w:val="28"/>
+          <w:lang w:val="fr-CA"/>
+        </w:rPr>
+        <w:t xml:space="preserve"> </w:t>
+      </w:r>
+      <w:r>
+        <w:rPr>
+          <w:rFonts w:ascii="Times New Roman" w:hAnsi="Times New Roman" w:cs="Times New Roman"/>
+          <w:bCs/>
+          <w:szCs w:val="28"/>
+          <w:lang w:val="fr-CA"/>
+        </w:rPr>
+        <w:t>CLIC, Famille branchée, OBNL, École, Bibliothèque</w:t>
+      </w:r>
+      <w:r>
+        <w:rPr>
+          <w:rFonts w:ascii="Times New Roman" w:hAnsi="Times New Roman" w:cs="Times New Roman"/>
+          <w:bCs/>
+          <w:szCs w:val="28"/>
+          <w:lang w:val="fr-FR"/>
+        </w:rPr>
+        <w:t> </w:t>
+      </w:r>
+    </w:p>
+    <w:p>
+      <w:pPr>
+        <w:spacing w:line="259" w:lineRule="auto"/>
+        <w:rPr>
+          <w:rFonts w:ascii="Times New Roman" w:hAnsi="Times New Roman" w:cs="Times New Roman"/>
+          <w:bCs/>
+          <w:szCs w:val="28"/>
           <w:lang w:val="fr-FR"/>
         </w:rPr>
       </w:pPr>
@@ -6026,22 +6084,22 @@
           <w:bCs/>
           <w:sz w:val="24"/>
           <w:szCs w:val="28"/>
-          <w:lang w:val="fr-CA"/>
-        </w:rPr>
-        <w:t xml:space="preserve">Cellulaire/Tablette (in </w:t>
-      </w:r>
-      <w:proofErr w:type="spellStart"/>
+          <w:lang w:val="fr-FR"/>
+        </w:rPr>
+        <w:t>Action took (in modify page</w:t>
+      </w:r>
+      <w:proofErr w:type="gramStart"/>
       <w:r>
         <w:rPr>
           <w:rFonts w:ascii="Times New Roman" w:hAnsi="Times New Roman" w:cs="Times New Roman"/>
           <w:bCs/>
           <w:sz w:val="24"/>
           <w:szCs w:val="28"/>
-          <w:lang w:val="fr-CA"/>
-        </w:rPr>
-        <w:t>add</w:t>
-      </w:r>
-      <w:proofErr w:type="spellEnd"/>
+          <w:lang w:val="fr-FR"/>
+        </w:rPr>
+        <w:t>):</w:t>
+      </w:r>
+      <w:proofErr w:type="gramEnd"/>
       <w:r>
         <w:rPr>
           <w:rFonts w:ascii="Times New Roman" w:hAnsi="Times New Roman" w:cs="Times New Roman"/>
@@ -6050,7 +6108,7 @@
           <w:szCs w:val="28"/>
           <w:lang w:val="fr-CA"/>
         </w:rPr>
-        <w:t xml:space="preserve"> page): </w:t>
+        <w:t xml:space="preserve"> </w:t>
       </w:r>
       <w:r>
         <w:rPr>
@@ -6059,7 +6117,7 @@
           <w:szCs w:val="28"/>
           <w:lang w:val="fr-CA"/>
         </w:rPr>
-        <w:t>Batterie, affichage, accessoires manquants, ne convient pas </w:t>
+        <w:t>Création RMA, envoient accessoire(s) sans RMA, Résolution au téléphone/Courriel, Passage à l'atelier, Transfert vers un autre centre OPEQ, Mise en attente</w:t>
       </w:r>
       <w:r>
         <w:rPr>
@@ -6077,262 +6135,68 @@
         <w:rPr>
           <w:rFonts w:ascii="Times New Roman" w:hAnsi="Times New Roman" w:cs="Times New Roman"/>
           <w:bCs/>
-          <w:sz w:val="24"/>
           <w:szCs w:val="28"/>
           <w:lang w:val="fr-FR"/>
         </w:rPr>
       </w:pPr>
-      <w:r>
+    </w:p>
+    <w:p>
+      <w:pPr>
+        <w:spacing w:line="259" w:lineRule="auto"/>
         <w:rPr>
           <w:rFonts w:ascii="Times New Roman" w:hAnsi="Times New Roman" w:cs="Times New Roman"/>
           <w:bCs/>
-          <w:sz w:val="24"/>
           <w:szCs w:val="28"/>
           <w:lang w:val="fr-FR"/>
         </w:rPr>
-        <w:t xml:space="preserve">Type of </w:t>
-      </w:r>
-      <w:proofErr w:type="spellStart"/>
-      <w:r>
+      </w:pPr>
+    </w:p>
+    <w:p>
+      <w:pPr>
+        <w:spacing w:line="259" w:lineRule="auto"/>
         <w:rPr>
           <w:rFonts w:ascii="Times New Roman" w:hAnsi="Times New Roman" w:cs="Times New Roman"/>
           <w:bCs/>
-          <w:sz w:val="24"/>
           <w:szCs w:val="28"/>
           <w:lang w:val="fr-FR"/>
         </w:rPr>
-        <w:t>order</w:t>
-      </w:r>
-      <w:proofErr w:type="spellEnd"/>
-      <w:r>
+      </w:pPr>
+    </w:p>
+    <w:p>
+      <w:pPr>
+        <w:spacing w:line="259" w:lineRule="auto"/>
         <w:rPr>
           <w:rFonts w:ascii="Times New Roman" w:hAnsi="Times New Roman" w:cs="Times New Roman"/>
           <w:bCs/>
-          <w:sz w:val="24"/>
           <w:szCs w:val="28"/>
           <w:lang w:val="fr-FR"/>
         </w:rPr>
-        <w:t xml:space="preserve"> (in </w:t>
-      </w:r>
-      <w:proofErr w:type="spellStart"/>
-      <w:r>
+      </w:pPr>
+    </w:p>
+    <w:p>
+      <w:pPr>
+        <w:spacing w:line="259" w:lineRule="auto"/>
         <w:rPr>
           <w:rFonts w:ascii="Times New Roman" w:hAnsi="Times New Roman" w:cs="Times New Roman"/>
           <w:bCs/>
-          <w:sz w:val="24"/>
           <w:szCs w:val="28"/>
           <w:lang w:val="fr-FR"/>
         </w:rPr>
-        <w:t>modify</w:t>
-      </w:r>
-      <w:proofErr w:type="spellEnd"/>
-      <w:r>
-        <w:rPr>
-          <w:rFonts w:ascii="Times New Roman" w:hAnsi="Times New Roman" w:cs="Times New Roman"/>
+      </w:pPr>
+    </w:p>
+    <w:p>
+      <w:pPr>
+        <w:pStyle w:val="paragraph"/>
+        <w:spacing w:before="0" w:beforeAutospacing="0" w:after="0" w:afterAutospacing="0"/>
+        <w:textAlignment w:val="baseline"/>
+        <w:rPr>
+          <w:rStyle w:val="normaltextrun"/>
+          <w:rFonts w:eastAsiaTheme="majorEastAsia"/>
+          <w:b/>
           <w:bCs/>
-          <w:sz w:val="24"/>
-          <w:szCs w:val="28"/>
-          <w:lang w:val="fr-FR"/>
-        </w:rPr>
-        <w:t xml:space="preserve"> page):</w:t>
-      </w:r>
-      <w:r>
-        <w:rPr>
-          <w:rFonts w:ascii="Times New Roman" w:hAnsi="Times New Roman" w:cs="Times New Roman"/>
-          <w:bCs/>
-          <w:sz w:val="24"/>
-          <w:szCs w:val="28"/>
-          <w:lang w:val="fr-CA"/>
-        </w:rPr>
-        <w:t xml:space="preserve"> </w:t>
-      </w:r>
-      <w:r>
-        <w:rPr>
-          <w:rFonts w:ascii="Times New Roman" w:hAnsi="Times New Roman" w:cs="Times New Roman"/>
-          <w:bCs/>
-          <w:szCs w:val="28"/>
-          <w:lang w:val="fr-CA"/>
-        </w:rPr>
-        <w:t>CLIC, Famille branchée, OBNL, École, Bibliothèque</w:t>
-      </w:r>
-      <w:r>
-        <w:rPr>
-          <w:rFonts w:ascii="Times New Roman" w:hAnsi="Times New Roman" w:cs="Times New Roman"/>
-          <w:bCs/>
-          <w:szCs w:val="28"/>
-          <w:lang w:val="fr-FR"/>
-        </w:rPr>
-        <w:t> </w:t>
-      </w:r>
-    </w:p>
-    <w:p>
-      <w:pPr>
-        <w:spacing w:line="259" w:lineRule="auto"/>
-        <w:rPr>
-          <w:rFonts w:ascii="Times New Roman" w:hAnsi="Times New Roman" w:cs="Times New Roman"/>
-          <w:bCs/>
-          <w:szCs w:val="28"/>
-          <w:lang w:val="fr-FR"/>
-        </w:rPr>
-      </w:pPr>
-      <w:r>
-        <w:rPr>
-          <w:rFonts w:ascii="Times New Roman" w:hAnsi="Times New Roman" w:cs="Times New Roman"/>
-          <w:bCs/>
-          <w:sz w:val="24"/>
-          <w:szCs w:val="28"/>
-          <w:lang w:val="fr-FR"/>
-        </w:rPr>
-        <w:t xml:space="preserve">Action </w:t>
-      </w:r>
-      <w:proofErr w:type="spellStart"/>
-      <w:r>
-        <w:rPr>
-          <w:rFonts w:ascii="Times New Roman" w:hAnsi="Times New Roman" w:cs="Times New Roman"/>
-          <w:bCs/>
-          <w:sz w:val="24"/>
-          <w:szCs w:val="28"/>
-          <w:lang w:val="fr-FR"/>
-        </w:rPr>
-        <w:t>took</w:t>
-      </w:r>
-      <w:proofErr w:type="spellEnd"/>
-      <w:r>
-        <w:rPr>
-          <w:rFonts w:ascii="Times New Roman" w:hAnsi="Times New Roman" w:cs="Times New Roman"/>
-          <w:bCs/>
-          <w:sz w:val="24"/>
-          <w:szCs w:val="28"/>
-          <w:lang w:val="fr-FR"/>
-        </w:rPr>
-        <w:t xml:space="preserve"> (in </w:t>
-      </w:r>
-      <w:proofErr w:type="spellStart"/>
-      <w:r>
-        <w:rPr>
-          <w:rFonts w:ascii="Times New Roman" w:hAnsi="Times New Roman" w:cs="Times New Roman"/>
-          <w:bCs/>
-          <w:sz w:val="24"/>
-          <w:szCs w:val="28"/>
-          <w:lang w:val="fr-FR"/>
-        </w:rPr>
-        <w:t>modify</w:t>
-      </w:r>
-      <w:proofErr w:type="spellEnd"/>
-      <w:r>
-        <w:rPr>
-          <w:rFonts w:ascii="Times New Roman" w:hAnsi="Times New Roman" w:cs="Times New Roman"/>
-          <w:bCs/>
-          <w:sz w:val="24"/>
-          <w:szCs w:val="28"/>
-          <w:lang w:val="fr-FR"/>
-        </w:rPr>
-        <w:t xml:space="preserve"> page):</w:t>
-      </w:r>
-      <w:r>
-        <w:rPr>
-          <w:rFonts w:ascii="Times New Roman" w:hAnsi="Times New Roman" w:cs="Times New Roman"/>
-          <w:bCs/>
-          <w:sz w:val="24"/>
-          <w:szCs w:val="28"/>
-          <w:lang w:val="fr-CA"/>
-        </w:rPr>
-        <w:t xml:space="preserve"> </w:t>
-      </w:r>
-      <w:r>
-        <w:rPr>
-          <w:rFonts w:ascii="Times New Roman" w:hAnsi="Times New Roman" w:cs="Times New Roman"/>
-          <w:bCs/>
-          <w:szCs w:val="28"/>
-          <w:lang w:val="fr-CA"/>
-        </w:rPr>
-        <w:t>Création RMA, envoient accessoire(s) sans RMA, Résolution au téléphone/Courriel, Passage à l'atelier, Transfert vers un autre centre OPEQ, Mise en attente</w:t>
-      </w:r>
-      <w:r>
-        <w:rPr>
-          <w:rFonts w:ascii="Times New Roman" w:hAnsi="Times New Roman" w:cs="Times New Roman"/>
-          <w:bCs/>
-          <w:szCs w:val="28"/>
-          <w:lang w:val="fr-FR"/>
-        </w:rPr>
-        <w:t> </w:t>
-      </w:r>
-    </w:p>
-    <w:p>
-      <w:pPr>
-        <w:spacing w:line="259" w:lineRule="auto"/>
-        <w:rPr>
-          <w:rFonts w:ascii="Times New Roman" w:hAnsi="Times New Roman" w:cs="Times New Roman"/>
-          <w:bCs/>
-          <w:szCs w:val="28"/>
-          <w:lang w:val="fr-FR"/>
-        </w:rPr>
-      </w:pPr>
-    </w:p>
-    <w:p>
-      <w:pPr>
-        <w:spacing w:line="259" w:lineRule="auto"/>
-        <w:rPr>
-          <w:rFonts w:ascii="Times New Roman" w:hAnsi="Times New Roman" w:cs="Times New Roman"/>
-          <w:bCs/>
-          <w:szCs w:val="28"/>
-          <w:lang w:val="fr-FR"/>
-        </w:rPr>
-      </w:pPr>
-    </w:p>
-    <w:p>
-      <w:pPr>
-        <w:spacing w:line="259" w:lineRule="auto"/>
-        <w:rPr>
-          <w:rFonts w:ascii="Times New Roman" w:hAnsi="Times New Roman" w:cs="Times New Roman"/>
-          <w:bCs/>
-          <w:szCs w:val="28"/>
-          <w:lang w:val="fr-FR"/>
-        </w:rPr>
-      </w:pPr>
-    </w:p>
-    <w:p>
-      <w:pPr>
-        <w:spacing w:line="259" w:lineRule="auto"/>
-        <w:rPr>
-          <w:rFonts w:ascii="Times New Roman" w:hAnsi="Times New Roman" w:cs="Times New Roman"/>
-          <w:bCs/>
-          <w:szCs w:val="28"/>
-          <w:lang w:val="fr-FR"/>
-        </w:rPr>
-      </w:pPr>
-    </w:p>
-    <w:p>
-      <w:pPr>
-        <w:spacing w:line="259" w:lineRule="auto"/>
-        <w:rPr>
-          <w:rFonts w:ascii="Times New Roman" w:hAnsi="Times New Roman" w:cs="Times New Roman"/>
-          <w:bCs/>
-          <w:szCs w:val="28"/>
-          <w:lang w:val="fr-FR"/>
-        </w:rPr>
-      </w:pPr>
-    </w:p>
-    <w:p>
-      <w:pPr>
-        <w:spacing w:line="259" w:lineRule="auto"/>
-        <w:rPr>
-          <w:rFonts w:ascii="Times New Roman" w:hAnsi="Times New Roman" w:cs="Times New Roman"/>
-          <w:bCs/>
-          <w:szCs w:val="28"/>
-          <w:lang w:val="fr-FR"/>
-        </w:rPr>
-      </w:pPr>
-    </w:p>
-    <w:p>
-      <w:pPr>
-        <w:spacing w:line="259" w:lineRule="auto"/>
-        <w:rPr>
-          <w:rFonts w:ascii="Times New Roman" w:hAnsi="Times New Roman" w:cs="Times New Roman"/>
-          <w:bCs/>
-          <w:sz w:val="24"/>
-          <w:szCs w:val="28"/>
-          <w:lang w:val="fr-FR"/>
+          <w:color w:val="000000"/>
+          <w:sz w:val="28"/>
+          <w:szCs w:val="28"/>
         </w:rPr>
       </w:pPr>
     </w:p>
@@ -6452,7 +6316,7 @@
                     </pic:cNvPicPr>
                   </pic:nvPicPr>
                   <pic:blipFill>
-                    <a:blip r:embed="rId27">
+                    <a:blip r:embed="rId29">
                       <a:extLst>
                         <a:ext uri="{28A0092B-C50C-407E-A947-70E740481C1C}">
                           <a14:useLocalDpi xmlns:a14="http://schemas.microsoft.com/office/drawing/2010/main" val="0"/>
@@ -6647,19 +6511,8 @@
           <w:sz w:val="24"/>
           <w:szCs w:val="28"/>
         </w:rPr>
-        <w:t xml:space="preserve">Search by: nom, MAT, num de </w:t>
-      </w:r>
-      <w:proofErr w:type="spellStart"/>
-      <w:r>
-        <w:rPr>
-          <w:rFonts w:ascii="Times New Roman" w:eastAsia="Times New Roman" w:hAnsi="Times New Roman" w:cs="Times New Roman"/>
-          <w:color w:val="000000"/>
-          <w:sz w:val="24"/>
-          <w:szCs w:val="28"/>
-        </w:rPr>
-        <w:t>commande</w:t>
-      </w:r>
-      <w:proofErr w:type="spellEnd"/>
+        <w:t>Search by: nom, MAT, num de commande</w:t>
+      </w:r>
       <w:r>
         <w:rPr>
           <w:rFonts w:ascii="Times New Roman" w:eastAsia="Times New Roman" w:hAnsi="Times New Roman" w:cs="Times New Roman"/>
@@ -6802,7 +6655,7 @@
                     </pic:cNvPicPr>
                   </pic:nvPicPr>
                   <pic:blipFill>
-                    <a:blip r:embed="rId28">
+                    <a:blip r:embed="rId30">
                       <a:extLst>
                         <a:ext uri="{28A0092B-C50C-407E-A947-70E740481C1C}">
                           <a14:useLocalDpi xmlns:a14="http://schemas.microsoft.com/office/drawing/2010/main" val="0"/>
@@ -6906,7 +6759,7 @@
                     </pic:cNvPicPr>
                   </pic:nvPicPr>
                   <pic:blipFill>
-                    <a:blip r:embed="rId29">
+                    <a:blip r:embed="rId31">
                       <a:extLst>
                         <a:ext uri="{28A0092B-C50C-407E-A947-70E740481C1C}">
                           <a14:useLocalDpi xmlns:a14="http://schemas.microsoft.com/office/drawing/2010/main" val="0"/>
@@ -7011,7 +6864,7 @@
                     </pic:cNvPicPr>
                   </pic:nvPicPr>
                   <pic:blipFill>
-                    <a:blip r:embed="rId30">
+                    <a:blip r:embed="rId32">
                       <a:extLst>
                         <a:ext uri="{28A0092B-C50C-407E-A947-70E740481C1C}">
                           <a14:useLocalDpi xmlns:a14="http://schemas.microsoft.com/office/drawing/2010/main" val="0"/>
@@ -7115,7 +6968,7 @@
                     </pic:cNvPicPr>
                   </pic:nvPicPr>
                   <pic:blipFill>
-                    <a:blip r:embed="rId31">
+                    <a:blip r:embed="rId33">
                       <a:extLst>
                         <a:ext uri="{28A0092B-C50C-407E-A947-70E740481C1C}">
                           <a14:useLocalDpi xmlns:a14="http://schemas.microsoft.com/office/drawing/2010/main" val="0"/>
@@ -7163,7 +7016,6 @@
           <w:rFonts w:ascii="Times New Roman" w:hAnsi="Times New Roman" w:cs="Times New Roman"/>
           <w:bCs/>
           <w:szCs w:val="28"/>
-          <w:lang w:val="fr-FR"/>
         </w:rPr>
       </w:pPr>
       <w:r>
@@ -7171,15 +7023,331 @@
           <w:rFonts w:ascii="Times New Roman" w:hAnsi="Times New Roman" w:cs="Times New Roman"/>
           <w:bCs/>
           <w:szCs w:val="28"/>
-          <w:lang w:val="fr-FR"/>
         </w:rPr>
         <w:br w:type="page"/>
       </w:r>
     </w:p>
     <w:p>
       <w:pPr>
-        <w:spacing w:after="0" w:line="240" w:lineRule="auto"/>
-        <w:textAlignment w:val="baseline"/>
+        <w:pStyle w:val="paragraph"/>
+        <w:spacing w:before="0" w:beforeAutospacing="0" w:after="0" w:afterAutospacing="0"/>
+        <w:textAlignment w:val="baseline"/>
+        <w:rPr>
+          <w:rStyle w:val="normaltextrun"/>
+          <w:rFonts w:eastAsiaTheme="majorEastAsia"/>
+          <w:color w:val="000000"/>
+          <w:sz w:val="28"/>
+          <w:szCs w:val="28"/>
+        </w:rPr>
+      </w:pPr>
+      <w:r>
+        <w:rPr>
+          <w:rStyle w:val="normaltextrun"/>
+          <w:rFonts w:eastAsiaTheme="majorEastAsia"/>
+          <w:color w:val="000000"/>
+          <w:sz w:val="28"/>
+          <w:szCs w:val="28"/>
+        </w:rPr>
+        <w:lastRenderedPageBreak/>
+        <w:t>Computer-Drawn #</w:t>
+      </w:r>
+      <w:r>
+        <w:rPr>
+          <w:rStyle w:val="normaltextrun"/>
+          <w:rFonts w:eastAsiaTheme="majorEastAsia"/>
+          <w:color w:val="000000"/>
+          <w:sz w:val="28"/>
+          <w:szCs w:val="28"/>
+        </w:rPr>
+        <w:t>3</w:t>
+      </w:r>
+      <w:r>
+        <w:rPr>
+          <w:rStyle w:val="normaltextrun"/>
+          <w:rFonts w:eastAsiaTheme="majorEastAsia"/>
+          <w:color w:val="000000"/>
+          <w:sz w:val="28"/>
+          <w:szCs w:val="28"/>
+        </w:rPr>
+        <w:t xml:space="preserve"> (Dinal + Justin)</w:t>
+      </w:r>
+    </w:p>
+    <w:p>
+      <w:pPr>
+        <w:pStyle w:val="paragraph"/>
+        <w:spacing w:before="0" w:beforeAutospacing="0" w:after="0" w:afterAutospacing="0"/>
+        <w:textAlignment w:val="baseline"/>
+        <w:rPr>
+          <w:rStyle w:val="eop"/>
+          <w:color w:val="000000"/>
+        </w:rPr>
+      </w:pPr>
+      <w:r>
+        <w:rPr>
+          <w:noProof/>
+        </w:rPr>
+        <w:drawing>
+          <wp:anchor distT="0" distB="0" distL="114300" distR="114300" simplePos="0" relativeHeight="251660293" behindDoc="1" locked="0" layoutInCell="1" allowOverlap="1" wp14:anchorId="13F6B3A2" wp14:editId="3D3D88F8">
+            <wp:simplePos x="0" y="0"/>
+            <wp:positionH relativeFrom="margin">
+              <wp:posOffset>-478155</wp:posOffset>
+            </wp:positionH>
+            <wp:positionV relativeFrom="paragraph">
+              <wp:posOffset>327660</wp:posOffset>
+            </wp:positionV>
+            <wp:extent cx="7097395" cy="2765425"/>
+            <wp:effectExtent l="0" t="0" r="8255" b="0"/>
+            <wp:wrapTight wrapText="bothSides">
+              <wp:wrapPolygon edited="0">
+                <wp:start x="0" y="0"/>
+                <wp:lineTo x="0" y="21426"/>
+                <wp:lineTo x="21567" y="21426"/>
+                <wp:lineTo x="21567" y="0"/>
+                <wp:lineTo x="0" y="0"/>
+              </wp:wrapPolygon>
+            </wp:wrapTight>
+            <wp:docPr id="1" name="Picture 1" descr="Graphical user interface, text&#10;&#10;Description automatically generated"/>
+            <wp:cNvGraphicFramePr>
+              <a:graphicFrameLocks xmlns:a="http://schemas.openxmlformats.org/drawingml/2006/main" noChangeAspect="1"/>
+            </wp:cNvGraphicFramePr>
+            <a:graphic xmlns:a="http://schemas.openxmlformats.org/drawingml/2006/main">
+              <a:graphicData uri="http://schemas.openxmlformats.org/drawingml/2006/picture">
+                <pic:pic xmlns:pic="http://schemas.openxmlformats.org/drawingml/2006/picture">
+                  <pic:nvPicPr>
+                    <pic:cNvPr id="1" name="Picture 1" descr="Graphical user interface, text&#10;&#10;Description automatically generated"/>
+                    <pic:cNvPicPr/>
+                  </pic:nvPicPr>
+                  <pic:blipFill>
+                    <a:blip r:embed="rId34">
+                      <a:extLst>
+                        <a:ext uri="{28A0092B-C50C-407E-A947-70E740481C1C}">
+                          <a14:useLocalDpi xmlns:a14="http://schemas.microsoft.com/office/drawing/2010/main" val="0"/>
+                        </a:ext>
+                      </a:extLst>
+                    </a:blip>
+                    <a:stretch>
+                      <a:fillRect/>
+                    </a:stretch>
+                  </pic:blipFill>
+                  <pic:spPr>
+                    <a:xfrm>
+                      <a:off x="0" y="0"/>
+                      <a:ext cx="7097395" cy="2765425"/>
+                    </a:xfrm>
+                    <a:prstGeom prst="rect">
+                      <a:avLst/>
+                    </a:prstGeom>
+                  </pic:spPr>
+                </pic:pic>
+              </a:graphicData>
+            </a:graphic>
+            <wp14:sizeRelH relativeFrom="margin">
+              <wp14:pctWidth>0</wp14:pctWidth>
+            </wp14:sizeRelH>
+            <wp14:sizeRelV relativeFrom="margin">
+              <wp14:pctHeight>0</wp14:pctHeight>
+            </wp14:sizeRelV>
+          </wp:anchor>
+        </w:drawing>
+      </w:r>
+      <w:r>
+        <w:rPr>
+          <w:rStyle w:val="normaltextrun"/>
+          <w:rFonts w:eastAsiaTheme="majorEastAsia"/>
+          <w:color w:val="000000"/>
+        </w:rPr>
+        <w:t xml:space="preserve"> </w:t>
+      </w:r>
+      <w:r>
+        <w:rPr>
+          <w:rStyle w:val="normaltextrun"/>
+          <w:rFonts w:eastAsiaTheme="majorEastAsia"/>
+          <w:color w:val="000000"/>
+        </w:rPr>
+        <w:t>French ver.</w:t>
+      </w:r>
+      <w:r>
+        <w:rPr>
+          <w:rStyle w:val="eop"/>
+          <w:color w:val="000000"/>
+        </w:rPr>
+        <w:t> </w:t>
+      </w:r>
+    </w:p>
+    <w:p>
+      <w:pPr>
+        <w:pStyle w:val="paragraph"/>
+        <w:spacing w:before="0" w:beforeAutospacing="0" w:after="0" w:afterAutospacing="0"/>
+        <w:textAlignment w:val="baseline"/>
+        <w:rPr>
+          <w:rStyle w:val="eop"/>
+          <w:color w:val="000000"/>
+        </w:rPr>
+      </w:pPr>
+    </w:p>
+    <w:p>
+      <w:pPr>
+        <w:pStyle w:val="paragraph"/>
+        <w:spacing w:before="0" w:beforeAutospacing="0" w:after="0" w:afterAutospacing="0"/>
+        <w:textAlignment w:val="baseline"/>
+        <w:rPr>
+          <w:rStyle w:val="normaltextrun"/>
+          <w:rFonts w:eastAsiaTheme="majorEastAsia"/>
+          <w:color w:val="000000"/>
+          <w:sz w:val="28"/>
+          <w:szCs w:val="28"/>
+        </w:rPr>
+      </w:pPr>
+      <w:r>
+        <w:rPr>
+          <w:rStyle w:val="wacimageborder"/>
+          <w:rFonts w:eastAsiaTheme="majorEastAsia"/>
+          <w:noProof/>
+          <w:color w:val="000000"/>
+          <w:sz w:val="28"/>
+          <w:szCs w:val="28"/>
+        </w:rPr>
+        <w:drawing>
+          <wp:anchor distT="0" distB="0" distL="114300" distR="114300" simplePos="0" relativeHeight="251661317" behindDoc="1" locked="0" layoutInCell="1" allowOverlap="1" wp14:anchorId="64CA68DC" wp14:editId="2FCEE112">
+            <wp:simplePos x="0" y="0"/>
+            <wp:positionH relativeFrom="margin">
+              <wp:align>center</wp:align>
+            </wp:positionH>
+            <wp:positionV relativeFrom="paragraph">
+              <wp:posOffset>339090</wp:posOffset>
+            </wp:positionV>
+            <wp:extent cx="7478186" cy="1924335"/>
+            <wp:effectExtent l="0" t="0" r="0" b="0"/>
+            <wp:wrapThrough wrapText="bothSides">
+              <wp:wrapPolygon edited="0">
+                <wp:start x="0" y="0"/>
+                <wp:lineTo x="0" y="21386"/>
+                <wp:lineTo x="21516" y="21386"/>
+                <wp:lineTo x="21516" y="0"/>
+                <wp:lineTo x="0" y="0"/>
+              </wp:wrapPolygon>
+            </wp:wrapThrough>
+            <wp:docPr id="25" name="Picture 25"/>
+            <wp:cNvGraphicFramePr>
+              <a:graphicFrameLocks xmlns:a="http://schemas.openxmlformats.org/drawingml/2006/main" noChangeAspect="1"/>
+            </wp:cNvGraphicFramePr>
+            <a:graphic xmlns:a="http://schemas.openxmlformats.org/drawingml/2006/main">
+              <a:graphicData uri="http://schemas.openxmlformats.org/drawingml/2006/picture">
+                <pic:pic xmlns:pic="http://schemas.openxmlformats.org/drawingml/2006/picture">
+                  <pic:nvPicPr>
+                    <pic:cNvPr id="0" name="Picture 8"/>
+                    <pic:cNvPicPr>
+                      <a:picLocks noChangeAspect="1" noChangeArrowheads="1"/>
+                    </pic:cNvPicPr>
+                  </pic:nvPicPr>
+                  <pic:blipFill>
+                    <a:blip r:embed="rId35">
+                      <a:extLst>
+                        <a:ext uri="{28A0092B-C50C-407E-A947-70E740481C1C}">
+                          <a14:useLocalDpi xmlns:a14="http://schemas.microsoft.com/office/drawing/2010/main" val="0"/>
+                        </a:ext>
+                      </a:extLst>
+                    </a:blip>
+                    <a:srcRect/>
+                    <a:stretch>
+                      <a:fillRect/>
+                    </a:stretch>
+                  </pic:blipFill>
+                  <pic:spPr bwMode="auto">
+                    <a:xfrm>
+                      <a:off x="0" y="0"/>
+                      <a:ext cx="7478186" cy="1924335"/>
+                    </a:xfrm>
+                    <a:prstGeom prst="rect">
+                      <a:avLst/>
+                    </a:prstGeom>
+                    <a:noFill/>
+                    <a:ln>
+                      <a:noFill/>
+                    </a:ln>
+                  </pic:spPr>
+                </pic:pic>
+              </a:graphicData>
+            </a:graphic>
+            <wp14:sizeRelH relativeFrom="margin">
+              <wp14:pctWidth>0</wp14:pctWidth>
+            </wp14:sizeRelH>
+            <wp14:sizeRelV relativeFrom="margin">
+              <wp14:pctHeight>0</wp14:pctHeight>
+            </wp14:sizeRelV>
+          </wp:anchor>
+        </w:drawing>
+      </w:r>
+      <w:r>
+        <w:rPr>
+          <w:rStyle w:val="normaltextrun"/>
+          <w:rFonts w:eastAsiaTheme="majorEastAsia"/>
+          <w:color w:val="000000"/>
+          <w:sz w:val="28"/>
+          <w:szCs w:val="28"/>
+        </w:rPr>
+        <w:t>Computer-Drawn #</w:t>
+      </w:r>
+      <w:r>
+        <w:rPr>
+          <w:rStyle w:val="normaltextrun"/>
+          <w:rFonts w:eastAsiaTheme="majorEastAsia"/>
+          <w:color w:val="000000"/>
+          <w:sz w:val="28"/>
+          <w:szCs w:val="28"/>
+        </w:rPr>
+        <w:t>4 Final</w:t>
+      </w:r>
+      <w:r>
+        <w:rPr>
+          <w:rStyle w:val="normaltextrun"/>
+          <w:rFonts w:eastAsiaTheme="majorEastAsia"/>
+          <w:color w:val="000000"/>
+          <w:sz w:val="28"/>
+          <w:szCs w:val="28"/>
+        </w:rPr>
+        <w:t xml:space="preserve"> (Dinal + Justin)</w:t>
+      </w:r>
+    </w:p>
+    <w:p>
+      <w:pPr>
+        <w:pStyle w:val="paragraph"/>
+        <w:spacing w:before="0" w:beforeAutospacing="0" w:after="0" w:afterAutospacing="0"/>
+        <w:textAlignment w:val="baseline"/>
+        <w:rPr>
+          <w:rStyle w:val="normaltextrun"/>
+          <w:rFonts w:eastAsiaTheme="majorEastAsia"/>
+          <w:color w:val="000000"/>
+          <w:sz w:val="28"/>
+          <w:szCs w:val="28"/>
+        </w:rPr>
+      </w:pPr>
+      <w:r>
+        <w:rPr>
+          <w:rFonts w:ascii="Calibri" w:hAnsi="Calibri" w:cs="Calibri"/>
+          <w:color w:val="000000"/>
+          <w:sz w:val="22"/>
+          <w:szCs w:val="22"/>
+          <w:shd w:val="clear" w:color="auto" w:fill="FFFFFF"/>
+        </w:rPr>
+        <w:br/>
+      </w:r>
+    </w:p>
+    <w:p>
+      <w:pPr>
+        <w:pStyle w:val="paragraph"/>
+        <w:spacing w:before="0" w:beforeAutospacing="0" w:after="0" w:afterAutospacing="0"/>
+        <w:textAlignment w:val="baseline"/>
+        <w:rPr>
+          <w:rFonts w:ascii="Segoe UI" w:hAnsi="Segoe UI" w:cs="Segoe UI"/>
+          <w:sz w:val="18"/>
+          <w:szCs w:val="18"/>
+        </w:rPr>
+      </w:pPr>
+    </w:p>
+    <w:p>
+      <w:pPr>
+        <w:spacing w:line="259" w:lineRule="auto"/>
         <w:rPr>
           <w:rFonts w:ascii="Times New Roman" w:hAnsi="Times New Roman" w:cs="Times New Roman"/>
           <w:b/>
@@ -7196,22 +7364,19 @@
           <w:sz w:val="28"/>
           <w:szCs w:val="28"/>
         </w:rPr>
+        <w:br w:type="page"/>
+      </w:r>
+      <w:r>
+        <w:rPr>
+          <w:rFonts w:ascii="Times New Roman" w:hAnsi="Times New Roman" w:cs="Times New Roman"/>
+          <w:b/>
+          <w:bCs/>
+          <w:sz w:val="28"/>
+          <w:szCs w:val="28"/>
+        </w:rPr>
         <w:lastRenderedPageBreak/>
         <w:t>Prototype changes</w:t>
       </w:r>
-    </w:p>
-    <w:p>
-      <w:pPr>
-        <w:spacing w:after="0" w:line="240" w:lineRule="auto"/>
-        <w:textAlignment w:val="baseline"/>
-        <w:rPr>
-          <w:rFonts w:ascii="Times New Roman" w:hAnsi="Times New Roman" w:cs="Times New Roman"/>
-          <w:bCs/>
-          <w:sz w:val="28"/>
-          <w:szCs w:val="28"/>
-          <w:lang w:val="en-US"/>
-        </w:rPr>
-      </w:pPr>
     </w:p>
     <w:p>
       <w:pPr>
@@ -7272,7 +7437,6 @@
         </w:rPr>
         <w:t xml:space="preserve">In the first ver. of the computer-drawn prototype, we forgot to include 2 other options, </w:t>
       </w:r>
-      <w:proofErr w:type="spellStart"/>
       <w:r>
         <w:rPr>
           <w:rStyle w:val="normaltextrun"/>
@@ -7292,139 +7456,161 @@
         </w:rPr>
         <w:t>cran</w:t>
       </w:r>
-      <w:proofErr w:type="spellEnd"/>
       <w:r>
         <w:rPr>
           <w:rStyle w:val="normaltextrun"/>
           <w:rFonts w:eastAsiaTheme="majorEastAsia"/>
           <w:color w:val="000000"/>
         </w:rPr>
-        <w:t xml:space="preserve"> and </w:t>
-      </w:r>
-      <w:proofErr w:type="spellStart"/>
+        <w:t xml:space="preserve"> and Cellulaire/Tablette, for the problem type options in the add page and our client wanted to add another field that tells what date the problem was solved on the modify page.</w:t>
+      </w:r>
+      <w:r>
+        <w:rPr>
+          <w:rStyle w:val="eop"/>
+          <w:color w:val="000000"/>
+        </w:rPr>
+        <w:t> </w:t>
+      </w:r>
+    </w:p>
+    <w:p>
+      <w:pPr>
+        <w:pStyle w:val="paragraph"/>
+        <w:spacing w:before="0" w:beforeAutospacing="0" w:after="0" w:afterAutospacing="0"/>
+        <w:ind w:firstLine="720"/>
+        <w:textAlignment w:val="baseline"/>
+        <w:rPr>
+          <w:rFonts w:ascii="Segoe UI" w:hAnsi="Segoe UI" w:cs="Segoe UI"/>
+          <w:sz w:val="18"/>
+          <w:szCs w:val="18"/>
+        </w:rPr>
+      </w:pPr>
+    </w:p>
+    <w:p>
+      <w:pPr>
+        <w:pStyle w:val="paragraph"/>
+        <w:spacing w:before="0" w:beforeAutospacing="0" w:after="0" w:afterAutospacing="0"/>
+        <w:ind w:firstLine="720"/>
+        <w:textAlignment w:val="baseline"/>
+        <w:rPr>
+          <w:rStyle w:val="eop"/>
+          <w:color w:val="000000"/>
+        </w:rPr>
+      </w:pPr>
       <w:r>
         <w:rPr>
           <w:rStyle w:val="normaltextrun"/>
           <w:rFonts w:eastAsiaTheme="majorEastAsia"/>
           <w:color w:val="000000"/>
         </w:rPr>
-        <w:t>Cellulaire</w:t>
-      </w:r>
-      <w:proofErr w:type="spellEnd"/>
-      <w:r>
+        <w:t>In the second ver. of the computer-drawn prototype, we changed the background of the login page because our client wanted us to remove the color orange. We created new pages such as a page that welcomes the user once they have entered their names, a page to list the records depending on the filter selected or if the user searched for a specific record and we also created pop-ups to confirm if the data was added successfully, if an error occurred or to ask confirmation from the user if they want to continue with the action they selected. We also did the connections between the pages together to show the flow of our application and we also added the missing options in the add page and the new field to be added in the modify page. </w:t>
+      </w:r>
+      <w:r>
+        <w:rPr>
+          <w:rStyle w:val="eop"/>
+          <w:color w:val="000000"/>
+        </w:rPr>
+        <w:t> </w:t>
+      </w:r>
+    </w:p>
+    <w:p>
+      <w:pPr>
+        <w:pStyle w:val="paragraph"/>
+        <w:spacing w:before="0" w:beforeAutospacing="0" w:after="0" w:afterAutospacing="0"/>
+        <w:textAlignment w:val="baseline"/>
+        <w:rPr>
+          <w:rStyle w:val="eop"/>
+          <w:color w:val="000000"/>
+        </w:rPr>
+      </w:pPr>
+    </w:p>
+    <w:p>
+      <w:pPr>
+        <w:pStyle w:val="paragraph"/>
+        <w:spacing w:before="0" w:beforeAutospacing="0" w:after="0" w:afterAutospacing="0"/>
+        <w:ind w:firstLine="720"/>
+        <w:textAlignment w:val="baseline"/>
+        <w:rPr>
+          <w:rStyle w:val="eop"/>
+          <w:color w:val="000000"/>
+        </w:rPr>
+      </w:pPr>
+      <w:r>
+        <w:rPr>
+          <w:rStyle w:val="normaltextrun"/>
+          <w:color w:val="000000"/>
+          <w:shd w:val="clear" w:color="auto" w:fill="FFFFFF"/>
+        </w:rPr>
+        <w:t>In the third ver. of the computer-drawn prototype, we changed the how the type of problem is selected upon the request of our client. Before it was a list that pops up but now it’s a dropdown list that lets the user add a new problem type or delete a specific problem type.</w:t>
+      </w:r>
+      <w:r>
+        <w:rPr>
+          <w:rStyle w:val="eop"/>
+          <w:rFonts w:eastAsiaTheme="majorEastAsia"/>
+          <w:color w:val="000000"/>
+          <w:shd w:val="clear" w:color="auto" w:fill="FFFFFF"/>
+        </w:rPr>
+        <w:t> </w:t>
+      </w:r>
+    </w:p>
+    <w:p>
+      <w:pPr>
+        <w:pStyle w:val="paragraph"/>
+        <w:spacing w:before="0" w:beforeAutospacing="0" w:after="0" w:afterAutospacing="0"/>
+        <w:ind w:firstLine="720"/>
+        <w:textAlignment w:val="baseline"/>
+        <w:rPr>
+          <w:rFonts w:ascii="Segoe UI" w:hAnsi="Segoe UI" w:cs="Segoe UI"/>
+          <w:sz w:val="18"/>
+          <w:szCs w:val="18"/>
+        </w:rPr>
+      </w:pPr>
+    </w:p>
+    <w:p>
+      <w:pPr>
+        <w:pStyle w:val="paragraph"/>
+        <w:spacing w:before="0" w:beforeAutospacing="0" w:after="0" w:afterAutospacing="0"/>
+        <w:ind w:firstLine="720"/>
+        <w:textAlignment w:val="baseline"/>
         <w:rPr>
           <w:rStyle w:val="normaltextrun"/>
           <w:rFonts w:eastAsiaTheme="majorEastAsia"/>
           <w:color w:val="000000"/>
         </w:rPr>
-        <w:t>/</w:t>
-      </w:r>
-      <w:proofErr w:type="spellStart"/>
-      <w:r>
+      </w:pPr>
+    </w:p>
+    <w:p>
+      <w:pPr>
+        <w:pStyle w:val="paragraph"/>
+        <w:spacing w:before="0" w:beforeAutospacing="0" w:after="0" w:afterAutospacing="0"/>
+        <w:ind w:firstLine="720"/>
+        <w:textAlignment w:val="baseline"/>
+        <w:rPr>
+          <w:rFonts w:ascii="Segoe UI" w:hAnsi="Segoe UI" w:cs="Segoe UI"/>
+          <w:sz w:val="18"/>
+          <w:szCs w:val="18"/>
+        </w:rPr>
+      </w:pPr>
+    </w:p>
+    <w:p>
+      <w:pPr>
+        <w:pStyle w:val="paragraph"/>
+        <w:spacing w:before="0" w:beforeAutospacing="0" w:after="0" w:afterAutospacing="0"/>
+        <w:ind w:firstLine="720"/>
+        <w:textAlignment w:val="baseline"/>
         <w:rPr>
           <w:rStyle w:val="normaltextrun"/>
           <w:rFonts w:eastAsiaTheme="majorEastAsia"/>
           <w:color w:val="000000"/>
         </w:rPr>
-        <w:t>Tablette</w:t>
-      </w:r>
-      <w:proofErr w:type="spellEnd"/>
+      </w:pPr>
       <w:r>
         <w:rPr>
           <w:rStyle w:val="normaltextrun"/>
           <w:rFonts w:eastAsiaTheme="majorEastAsia"/>
           <w:color w:val="000000"/>
         </w:rPr>
-        <w:t>, for the problem type options in the add page and our client wanted to add another field that tells what date the problem was solved on the modify page.</w:t>
-      </w:r>
-      <w:r>
-        <w:rPr>
-          <w:rStyle w:val="eop"/>
-          <w:color w:val="000000"/>
-        </w:rPr>
-        <w:t> </w:t>
-      </w:r>
-    </w:p>
-    <w:p>
-      <w:pPr>
-        <w:pStyle w:val="paragraph"/>
-        <w:spacing w:before="0" w:beforeAutospacing="0" w:after="0" w:afterAutospacing="0"/>
-        <w:ind w:firstLine="720"/>
-        <w:textAlignment w:val="baseline"/>
-        <w:rPr>
-          <w:rFonts w:ascii="Segoe UI" w:hAnsi="Segoe UI" w:cs="Segoe UI"/>
-          <w:sz w:val="18"/>
-          <w:szCs w:val="18"/>
-        </w:rPr>
-      </w:pPr>
-    </w:p>
-    <w:p>
-      <w:pPr>
-        <w:pStyle w:val="paragraph"/>
-        <w:spacing w:before="0" w:beforeAutospacing="0" w:after="0" w:afterAutospacing="0"/>
-        <w:ind w:firstLine="720"/>
-        <w:textAlignment w:val="baseline"/>
-        <w:rPr>
-          <w:rStyle w:val="eop"/>
-          <w:color w:val="000000"/>
-        </w:rPr>
-      </w:pPr>
-      <w:r>
-        <w:rPr>
-          <w:rStyle w:val="normaltextrun"/>
-          <w:rFonts w:eastAsiaTheme="majorEastAsia"/>
-          <w:color w:val="000000"/>
-        </w:rPr>
-        <w:t>In the second ver. of the computer-drawn prototype, we changed the background of the login page because our client wanted us to remove the color orange. We created new pages such as a page that welcomes the user once they have entered their names, a page to list the records depending on the filter selected or if the user searched for a specific record and we also created pop-ups to confirm if the data was added successfully, if an error occurred or to ask confirmation from the user if they want to continue with the action they selected. We also did the connections between the pages together to show the flow of our application and we also added the missing options in the add page and the new field to be added in the modify page. </w:t>
-      </w:r>
-      <w:r>
-        <w:rPr>
-          <w:rStyle w:val="eop"/>
-          <w:color w:val="000000"/>
-        </w:rPr>
-        <w:t> </w:t>
-      </w:r>
-    </w:p>
-    <w:p>
-      <w:pPr>
-        <w:pStyle w:val="paragraph"/>
-        <w:spacing w:before="0" w:beforeAutospacing="0" w:after="0" w:afterAutospacing="0"/>
-        <w:ind w:firstLine="720"/>
-        <w:textAlignment w:val="baseline"/>
-        <w:rPr>
-          <w:rFonts w:ascii="Segoe UI" w:hAnsi="Segoe UI" w:cs="Segoe UI"/>
-          <w:sz w:val="18"/>
-          <w:szCs w:val="18"/>
-        </w:rPr>
-      </w:pPr>
-    </w:p>
-    <w:p>
-      <w:pPr>
-        <w:pStyle w:val="paragraph"/>
-        <w:spacing w:before="0" w:beforeAutospacing="0" w:after="0" w:afterAutospacing="0"/>
-        <w:ind w:firstLine="720"/>
-        <w:textAlignment w:val="baseline"/>
-        <w:rPr>
-          <w:rFonts w:ascii="Segoe UI" w:hAnsi="Segoe UI" w:cs="Segoe UI"/>
-          <w:sz w:val="18"/>
-          <w:szCs w:val="18"/>
-        </w:rPr>
-      </w:pPr>
-      <w:r>
-        <w:rPr>
-          <w:rStyle w:val="normaltextrun"/>
-          <w:rFonts w:eastAsiaTheme="majorEastAsia"/>
-          <w:color w:val="000000"/>
-        </w:rPr>
         <w:t>In the final ver. of the computer-drawn prototype, we changed the how the type of problem is selected upon the request of our client. Before it was a list that pops up but now it’s a dropdown list that lets the user add a new problem type or delete a specific problem type.</w:t>
       </w:r>
-      <w:r>
-        <w:rPr>
-          <w:rStyle w:val="eop"/>
-          <w:color w:val="000000"/>
-        </w:rPr>
-        <w:t> </w:t>
-      </w:r>
     </w:p>
     <w:p>
       <w:pPr>
@@ -7433,7 +7619,6 @@
           <w:rFonts w:ascii="Times New Roman" w:hAnsi="Times New Roman" w:cs="Times New Roman"/>
           <w:bCs/>
           <w:szCs w:val="28"/>
-          <w:lang w:val="en-US"/>
         </w:rPr>
       </w:pPr>
       <w:r>
@@ -7441,7 +7626,6 @@
           <w:rFonts w:ascii="Times New Roman" w:hAnsi="Times New Roman" w:cs="Times New Roman"/>
           <w:bCs/>
           <w:szCs w:val="28"/>
-          <w:lang w:val="en-US"/>
         </w:rPr>
         <w:br w:type="page"/>
       </w:r>
@@ -10989,95 +11173,7 @@
                 <w:szCs w:val="20"/>
                 <w:lang w:val="en-US"/>
               </w:rPr>
-              <w:t xml:space="preserve">Run a “Select MAT, </w:t>
-            </w:r>
-            <w:proofErr w:type="spellStart"/>
-            <w:r>
-              <w:rPr>
-                <w:rFonts w:ascii="Cambria" w:eastAsia="Times New Roman" w:hAnsi="Cambria" w:cs="Times New Roman"/>
-                <w:color w:val="000000"/>
-                <w:sz w:val="20"/>
-                <w:szCs w:val="20"/>
-                <w:lang w:val="en-US"/>
-              </w:rPr>
-              <w:t>ClientName</w:t>
-            </w:r>
-            <w:proofErr w:type="spellEnd"/>
-            <w:r>
-              <w:rPr>
-                <w:rFonts w:ascii="Cambria" w:eastAsia="Times New Roman" w:hAnsi="Cambria" w:cs="Times New Roman"/>
-                <w:color w:val="000000"/>
-                <w:sz w:val="20"/>
-                <w:szCs w:val="20"/>
-                <w:lang w:val="en-US"/>
-              </w:rPr>
-              <w:t xml:space="preserve">, </w:t>
-            </w:r>
-            <w:proofErr w:type="spellStart"/>
-            <w:r>
-              <w:rPr>
-                <w:rFonts w:ascii="Cambria" w:eastAsia="Times New Roman" w:hAnsi="Cambria" w:cs="Times New Roman"/>
-                <w:color w:val="000000"/>
-                <w:sz w:val="20"/>
-                <w:szCs w:val="20"/>
-                <w:lang w:val="en-US"/>
-              </w:rPr>
-              <w:t>Order_Number</w:t>
-            </w:r>
-            <w:proofErr w:type="spellEnd"/>
-            <w:r>
-              <w:rPr>
-                <w:rFonts w:ascii="Cambria" w:eastAsia="Times New Roman" w:hAnsi="Cambria" w:cs="Times New Roman"/>
-                <w:color w:val="000000"/>
-                <w:sz w:val="20"/>
-                <w:szCs w:val="20"/>
-                <w:lang w:val="en-US"/>
-              </w:rPr>
-              <w:t xml:space="preserve"> from table where MAT= xxx (search bar input) or </w:t>
-            </w:r>
-            <w:proofErr w:type="spellStart"/>
-            <w:r>
-              <w:rPr>
-                <w:rFonts w:ascii="Cambria" w:eastAsia="Times New Roman" w:hAnsi="Cambria" w:cs="Times New Roman"/>
-                <w:color w:val="000000"/>
-                <w:sz w:val="20"/>
-                <w:szCs w:val="20"/>
-                <w:lang w:val="en-US"/>
-              </w:rPr>
-              <w:t>Order_Number</w:t>
-            </w:r>
-            <w:proofErr w:type="spellEnd"/>
-            <w:r>
-              <w:rPr>
-                <w:rFonts w:ascii="Cambria" w:eastAsia="Times New Roman" w:hAnsi="Cambria" w:cs="Times New Roman"/>
-                <w:color w:val="000000"/>
-                <w:sz w:val="20"/>
-                <w:szCs w:val="20"/>
-                <w:lang w:val="en-US"/>
-              </w:rPr>
-              <w:t xml:space="preserve">= xxx or </w:t>
-            </w:r>
-            <w:proofErr w:type="spellStart"/>
-            <w:r>
-              <w:rPr>
-                <w:rFonts w:ascii="Cambria" w:eastAsia="Times New Roman" w:hAnsi="Cambria" w:cs="Times New Roman"/>
-                <w:color w:val="000000"/>
-                <w:sz w:val="20"/>
-                <w:szCs w:val="20"/>
-                <w:lang w:val="en-US"/>
-              </w:rPr>
-              <w:t>ClientName</w:t>
-            </w:r>
-            <w:proofErr w:type="spellEnd"/>
-            <w:r>
-              <w:rPr>
-                <w:rFonts w:ascii="Cambria" w:eastAsia="Times New Roman" w:hAnsi="Cambria" w:cs="Times New Roman"/>
-                <w:color w:val="000000"/>
-                <w:sz w:val="20"/>
-                <w:szCs w:val="20"/>
-                <w:lang w:val="en-US"/>
-              </w:rPr>
-              <w:t>= xxx” query to check if the output data from the application matches </w:t>
+              <w:t>Run a “Select MAT, ClientName, Order_Number from table where MAT= xxx (search bar input) or Order_Number= xxx or ClientName= xxx” query to check if the output data from the application matches </w:t>
             </w:r>
           </w:p>
         </w:tc>
@@ -11255,51 +11351,7 @@
                 <w:szCs w:val="20"/>
                 <w:lang w:val="en-US"/>
               </w:rPr>
-              <w:t xml:space="preserve">Run a “Select * from table where MAT= xxx (search bar input) or </w:t>
-            </w:r>
-            <w:proofErr w:type="spellStart"/>
-            <w:r>
-              <w:rPr>
-                <w:rFonts w:ascii="Cambria" w:eastAsia="Times New Roman" w:hAnsi="Cambria" w:cs="Times New Roman"/>
-                <w:color w:val="000000"/>
-                <w:sz w:val="20"/>
-                <w:szCs w:val="20"/>
-                <w:lang w:val="en-US"/>
-              </w:rPr>
-              <w:t>Order_Number</w:t>
-            </w:r>
-            <w:proofErr w:type="spellEnd"/>
-            <w:r>
-              <w:rPr>
-                <w:rFonts w:ascii="Cambria" w:eastAsia="Times New Roman" w:hAnsi="Cambria" w:cs="Times New Roman"/>
-                <w:color w:val="000000"/>
-                <w:sz w:val="20"/>
-                <w:szCs w:val="20"/>
-                <w:lang w:val="en-US"/>
-              </w:rPr>
-              <w:t xml:space="preserve">= xxx or </w:t>
-            </w:r>
-            <w:proofErr w:type="spellStart"/>
-            <w:r>
-              <w:rPr>
-                <w:rFonts w:ascii="Cambria" w:eastAsia="Times New Roman" w:hAnsi="Cambria" w:cs="Times New Roman"/>
-                <w:color w:val="000000"/>
-                <w:sz w:val="20"/>
-                <w:szCs w:val="20"/>
-                <w:lang w:val="en-US"/>
-              </w:rPr>
-              <w:t>ClientName</w:t>
-            </w:r>
-            <w:proofErr w:type="spellEnd"/>
-            <w:r>
-              <w:rPr>
-                <w:rFonts w:ascii="Cambria" w:eastAsia="Times New Roman" w:hAnsi="Cambria" w:cs="Times New Roman"/>
-                <w:color w:val="000000"/>
-                <w:sz w:val="20"/>
-                <w:szCs w:val="20"/>
-                <w:lang w:val="en-US"/>
-              </w:rPr>
-              <w:t>= xxx” query to check if the output data from the application matches </w:t>
+              <w:t>Run a “Select * from table where MAT= xxx (search bar input) or Order_Number= xxx or ClientName= xxx” query to check if the output data from the application matches </w:t>
             </w:r>
           </w:p>
           <w:p>
@@ -11769,51 +11821,7 @@
                 <w:szCs w:val="20"/>
                 <w:lang w:val="en-US"/>
               </w:rPr>
-              <w:t xml:space="preserve">Run a “Select MAT, </w:t>
-            </w:r>
-            <w:proofErr w:type="spellStart"/>
-            <w:r>
-              <w:rPr>
-                <w:rFonts w:ascii="Cambria" w:eastAsia="Times New Roman" w:hAnsi="Cambria" w:cs="Times New Roman"/>
-                <w:color w:val="000000"/>
-                <w:sz w:val="20"/>
-                <w:szCs w:val="20"/>
-                <w:lang w:val="en-US"/>
-              </w:rPr>
-              <w:t>ClientName</w:t>
-            </w:r>
-            <w:proofErr w:type="spellEnd"/>
-            <w:r>
-              <w:rPr>
-                <w:rFonts w:ascii="Cambria" w:eastAsia="Times New Roman" w:hAnsi="Cambria" w:cs="Times New Roman"/>
-                <w:color w:val="000000"/>
-                <w:sz w:val="20"/>
-                <w:szCs w:val="20"/>
-                <w:lang w:val="en-US"/>
-              </w:rPr>
-              <w:t xml:space="preserve">, </w:t>
-            </w:r>
-            <w:proofErr w:type="spellStart"/>
-            <w:r>
-              <w:rPr>
-                <w:rFonts w:ascii="Cambria" w:eastAsia="Times New Roman" w:hAnsi="Cambria" w:cs="Times New Roman"/>
-                <w:color w:val="000000"/>
-                <w:sz w:val="20"/>
-                <w:szCs w:val="20"/>
-                <w:lang w:val="en-US"/>
-              </w:rPr>
-              <w:t>Order_Number</w:t>
-            </w:r>
-            <w:proofErr w:type="spellEnd"/>
-            <w:r>
-              <w:rPr>
-                <w:rFonts w:ascii="Cambria" w:eastAsia="Times New Roman" w:hAnsi="Cambria" w:cs="Times New Roman"/>
-                <w:color w:val="000000"/>
-                <w:sz w:val="20"/>
-                <w:szCs w:val="20"/>
-                <w:lang w:val="en-US"/>
-              </w:rPr>
-              <w:t xml:space="preserve"> from table where status = solved” query to check if the output data from the application matches  </w:t>
+              <w:t>Run a “Select MAT, ClientName, Order_Number from table where status = solved” query to check if the output data from the application matches  </w:t>
             </w:r>
           </w:p>
         </w:tc>
@@ -11999,51 +12007,7 @@
                 <w:szCs w:val="20"/>
                 <w:lang w:val="en-US"/>
               </w:rPr>
-              <w:t xml:space="preserve">Run a “Select MAT, </w:t>
-            </w:r>
-            <w:proofErr w:type="spellStart"/>
-            <w:r>
-              <w:rPr>
-                <w:rFonts w:ascii="Cambria" w:eastAsia="Times New Roman" w:hAnsi="Cambria" w:cs="Times New Roman"/>
-                <w:color w:val="000000"/>
-                <w:sz w:val="20"/>
-                <w:szCs w:val="20"/>
-                <w:lang w:val="en-US"/>
-              </w:rPr>
-              <w:t>ClientName</w:t>
-            </w:r>
-            <w:proofErr w:type="spellEnd"/>
-            <w:r>
-              <w:rPr>
-                <w:rFonts w:ascii="Cambria" w:eastAsia="Times New Roman" w:hAnsi="Cambria" w:cs="Times New Roman"/>
-                <w:color w:val="000000"/>
-                <w:sz w:val="20"/>
-                <w:szCs w:val="20"/>
-                <w:lang w:val="en-US"/>
-              </w:rPr>
-              <w:t xml:space="preserve">, </w:t>
-            </w:r>
-            <w:proofErr w:type="spellStart"/>
-            <w:r>
-              <w:rPr>
-                <w:rFonts w:ascii="Cambria" w:eastAsia="Times New Roman" w:hAnsi="Cambria" w:cs="Times New Roman"/>
-                <w:color w:val="000000"/>
-                <w:sz w:val="20"/>
-                <w:szCs w:val="20"/>
-                <w:lang w:val="en-US"/>
-              </w:rPr>
-              <w:t>Order_Number</w:t>
-            </w:r>
-            <w:proofErr w:type="spellEnd"/>
-            <w:r>
-              <w:rPr>
-                <w:rFonts w:ascii="Cambria" w:eastAsia="Times New Roman" w:hAnsi="Cambria" w:cs="Times New Roman"/>
-                <w:color w:val="000000"/>
-                <w:sz w:val="20"/>
-                <w:szCs w:val="20"/>
-                <w:lang w:val="en-US"/>
-              </w:rPr>
-              <w:t xml:space="preserve"> from table where status = ongoing” query to check if the output data from the application matches  </w:t>
+              <w:t>Run a “Select MAT, ClientName, Order_Number from table where status = ongoing” query to check if the output data from the application matches  </w:t>
             </w:r>
           </w:p>
         </w:tc>
@@ -12229,51 +12193,7 @@
                 <w:szCs w:val="20"/>
                 <w:lang w:val="en-US"/>
               </w:rPr>
-              <w:t xml:space="preserve">Run a ““Select MAT, </w:t>
-            </w:r>
-            <w:proofErr w:type="spellStart"/>
-            <w:r>
-              <w:rPr>
-                <w:rFonts w:ascii="Cambria" w:eastAsia="Times New Roman" w:hAnsi="Cambria" w:cs="Times New Roman"/>
-                <w:color w:val="000000"/>
-                <w:sz w:val="20"/>
-                <w:szCs w:val="20"/>
-                <w:lang w:val="en-US"/>
-              </w:rPr>
-              <w:t>ClientName</w:t>
-            </w:r>
-            <w:proofErr w:type="spellEnd"/>
-            <w:r>
-              <w:rPr>
-                <w:rFonts w:ascii="Cambria" w:eastAsia="Times New Roman" w:hAnsi="Cambria" w:cs="Times New Roman"/>
-                <w:color w:val="000000"/>
-                <w:sz w:val="20"/>
-                <w:szCs w:val="20"/>
-                <w:lang w:val="en-US"/>
-              </w:rPr>
-              <w:t xml:space="preserve">, </w:t>
-            </w:r>
-            <w:proofErr w:type="spellStart"/>
-            <w:r>
-              <w:rPr>
-                <w:rFonts w:ascii="Cambria" w:eastAsia="Times New Roman" w:hAnsi="Cambria" w:cs="Times New Roman"/>
-                <w:color w:val="000000"/>
-                <w:sz w:val="20"/>
-                <w:szCs w:val="20"/>
-                <w:lang w:val="en-US"/>
-              </w:rPr>
-              <w:t>Order_Number</w:t>
-            </w:r>
-            <w:proofErr w:type="spellEnd"/>
-            <w:r>
-              <w:rPr>
-                <w:rFonts w:ascii="Cambria" w:eastAsia="Times New Roman" w:hAnsi="Cambria" w:cs="Times New Roman"/>
-                <w:color w:val="000000"/>
-                <w:sz w:val="20"/>
-                <w:szCs w:val="20"/>
-                <w:lang w:val="en-US"/>
-              </w:rPr>
-              <w:t xml:space="preserve"> from table where status = unsolved” query to check if the output data from the application matches  </w:t>
+              <w:t>Run a ““Select MAT, ClientName, Order_Number from table where status = unsolved” query to check if the output data from the application matches  </w:t>
             </w:r>
           </w:p>
         </w:tc>
@@ -12509,7 +12429,7 @@
                     </pic:cNvPicPr>
                   </pic:nvPicPr>
                   <pic:blipFill>
-                    <a:blip r:embed="rId32">
+                    <a:blip r:embed="rId36">
                       <a:extLst>
                         <a:ext uri="{28A0092B-C50C-407E-A947-70E740481C1C}">
                           <a14:useLocalDpi xmlns:a14="http://schemas.microsoft.com/office/drawing/2010/main" val="0"/>
@@ -12634,41 +12554,13 @@
           <w:lang w:val="es-ES"/>
         </w:rPr>
       </w:pPr>
-      <w:proofErr w:type="spellStart"/>
       <w:r>
         <w:rPr>
           <w:rStyle w:val="normaltextrun"/>
           <w:rFonts w:eastAsiaTheme="majorEastAsia"/>
           <w:color w:val="000000"/>
         </w:rPr>
-        <w:t>Khusid</w:t>
-      </w:r>
-      <w:proofErr w:type="spellEnd"/>
-      <w:r>
-        <w:rPr>
-          <w:rStyle w:val="normaltextrun"/>
-          <w:rFonts w:eastAsiaTheme="majorEastAsia"/>
-          <w:color w:val="000000"/>
-        </w:rPr>
-        <w:t xml:space="preserve">, A., &amp; </w:t>
-      </w:r>
-      <w:proofErr w:type="spellStart"/>
-      <w:r>
-        <w:rPr>
-          <w:rStyle w:val="normaltextrun"/>
-          <w:rFonts w:eastAsiaTheme="majorEastAsia"/>
-          <w:color w:val="000000"/>
-        </w:rPr>
-        <w:t>Shardin</w:t>
-      </w:r>
-      <w:proofErr w:type="spellEnd"/>
-      <w:r>
-        <w:rPr>
-          <w:rStyle w:val="normaltextrun"/>
-          <w:rFonts w:eastAsiaTheme="majorEastAsia"/>
-          <w:color w:val="000000"/>
-        </w:rPr>
-        <w:t xml:space="preserve">, O. (2011). </w:t>
+        <w:t xml:space="preserve">Khusid, A., &amp; Shardin, O. (2011). </w:t>
       </w:r>
       <w:r>
         <w:rPr>
@@ -12679,7 +12571,7 @@
         </w:rPr>
         <w:t xml:space="preserve">Miro. </w:t>
       </w:r>
-      <w:hyperlink r:id="rId33" w:tgtFrame="_blank" w:history="1">
+      <w:hyperlink r:id="rId37" w:tgtFrame="_blank" w:history="1">
         <w:r>
           <w:rPr>
             <w:rStyle w:val="normaltextrun"/>
@@ -12788,7 +12680,7 @@
         </w:rPr>
         <w:t xml:space="preserve">Figma. </w:t>
       </w:r>
-      <w:hyperlink r:id="rId34" w:tgtFrame="_blank" w:history="1">
+      <w:hyperlink r:id="rId38" w:tgtFrame="_blank" w:history="1">
         <w:r>
           <w:rPr>
             <w:rStyle w:val="normaltextrun"/>
@@ -12823,7 +12715,7 @@
       </w:pPr>
     </w:p>
     <w:sectPr>
-      <w:footerReference w:type="default" r:id="rId35"/>
+      <w:footerReference w:type="default" r:id="rId39"/>
       <w:pgSz w:w="12240" w:h="15840"/>
       <w:pgMar w:top="1440" w:right="1440" w:bottom="1440" w:left="1440" w:header="720" w:footer="720" w:gutter="0"/>
       <w:cols w:space="720"/>
@@ -12853,6 +12745,13 @@
       <w:r>
         <w:continuationSeparator/>
       </w:r>
+    </w:p>
+  </w:endnote>
+  <w:endnote w:type="continuationNotice" w:id="1">
+    <w:p>
+      <w:pPr>
+        <w:spacing w:after="0" w:line="240" w:lineRule="auto"/>
+      </w:pPr>
     </w:p>
   </w:endnote>
 </w:endnotes>
@@ -12933,6 +12832,13 @@
       </w:r>
     </w:p>
   </w:footnote>
+  <w:footnote w:type="continuationNotice" w:id="1">
+    <w:p>
+      <w:pPr>
+        <w:spacing w:after="0" w:line="240" w:lineRule="auto"/>
+      </w:pPr>
+    </w:p>
+  </w:footnote>
 </w:footnotes>
 </file>
 
@@ -13463,6 +13369,119 @@
     </w:lvl>
   </w:abstractNum>
   <w:abstractNum w:abstractNumId="4" w15:restartNumberingAfterBreak="0">
+    <w:nsid w:val="52F7197D"/>
+    <w:multiLevelType w:val="multilevel"/>
+    <w:tmpl w:val="A73AF544"/>
+    <w:lvl w:ilvl="0">
+      <w:start w:val="7"/>
+      <w:numFmt w:val="decimal"/>
+      <w:lvlText w:val="%1."/>
+      <w:lvlJc w:val="left"/>
+      <w:pPr>
+        <w:tabs>
+          <w:tab w:val="num" w:pos="720"/>
+        </w:tabs>
+        <w:ind w:left="720" w:hanging="360"/>
+      </w:pPr>
+    </w:lvl>
+    <w:lvl w:ilvl="1" w:tentative="1">
+      <w:start w:val="1"/>
+      <w:numFmt w:val="decimal"/>
+      <w:lvlText w:val="%2."/>
+      <w:lvlJc w:val="left"/>
+      <w:pPr>
+        <w:tabs>
+          <w:tab w:val="num" w:pos="1440"/>
+        </w:tabs>
+        <w:ind w:left="1440" w:hanging="360"/>
+      </w:pPr>
+    </w:lvl>
+    <w:lvl w:ilvl="2" w:tentative="1">
+      <w:start w:val="1"/>
+      <w:numFmt w:val="decimal"/>
+      <w:lvlText w:val="%3."/>
+      <w:lvlJc w:val="left"/>
+      <w:pPr>
+        <w:tabs>
+          <w:tab w:val="num" w:pos="2160"/>
+        </w:tabs>
+        <w:ind w:left="2160" w:hanging="360"/>
+      </w:pPr>
+    </w:lvl>
+    <w:lvl w:ilvl="3" w:tentative="1">
+      <w:start w:val="1"/>
+      <w:numFmt w:val="decimal"/>
+      <w:lvlText w:val="%4."/>
+      <w:lvlJc w:val="left"/>
+      <w:pPr>
+        <w:tabs>
+          <w:tab w:val="num" w:pos="2880"/>
+        </w:tabs>
+        <w:ind w:left="2880" w:hanging="360"/>
+      </w:pPr>
+    </w:lvl>
+    <w:lvl w:ilvl="4" w:tentative="1">
+      <w:start w:val="1"/>
+      <w:numFmt w:val="decimal"/>
+      <w:lvlText w:val="%5."/>
+      <w:lvlJc w:val="left"/>
+      <w:pPr>
+        <w:tabs>
+          <w:tab w:val="num" w:pos="3600"/>
+        </w:tabs>
+        <w:ind w:left="3600" w:hanging="360"/>
+      </w:pPr>
+    </w:lvl>
+    <w:lvl w:ilvl="5" w:tentative="1">
+      <w:start w:val="1"/>
+      <w:numFmt w:val="decimal"/>
+      <w:lvlText w:val="%6."/>
+      <w:lvlJc w:val="left"/>
+      <w:pPr>
+        <w:tabs>
+          <w:tab w:val="num" w:pos="4320"/>
+        </w:tabs>
+        <w:ind w:left="4320" w:hanging="360"/>
+      </w:pPr>
+    </w:lvl>
+    <w:lvl w:ilvl="6" w:tentative="1">
+      <w:start w:val="1"/>
+      <w:numFmt w:val="decimal"/>
+      <w:lvlText w:val="%7."/>
+      <w:lvlJc w:val="left"/>
+      <w:pPr>
+        <w:tabs>
+          <w:tab w:val="num" w:pos="5040"/>
+        </w:tabs>
+        <w:ind w:left="5040" w:hanging="360"/>
+      </w:pPr>
+    </w:lvl>
+    <w:lvl w:ilvl="7" w:tentative="1">
+      <w:start w:val="1"/>
+      <w:numFmt w:val="decimal"/>
+      <w:lvlText w:val="%8."/>
+      <w:lvlJc w:val="left"/>
+      <w:pPr>
+        <w:tabs>
+          <w:tab w:val="num" w:pos="5760"/>
+        </w:tabs>
+        <w:ind w:left="5760" w:hanging="360"/>
+      </w:pPr>
+    </w:lvl>
+    <w:lvl w:ilvl="8" w:tentative="1">
+      <w:start w:val="1"/>
+      <w:numFmt w:val="decimal"/>
+      <w:lvlText w:val="%9."/>
+      <w:lvlJc w:val="left"/>
+      <w:pPr>
+        <w:tabs>
+          <w:tab w:val="num" w:pos="6480"/>
+        </w:tabs>
+        <w:ind w:left="6480" w:hanging="360"/>
+      </w:pPr>
+    </w:lvl>
+  </w:abstractNum>
+  <w:abstractNum w:abstractNumId="5" w15:restartNumberingAfterBreak="0">
     <w:nsid w:val="657D2973"/>
     <w:multiLevelType w:val="multilevel"/>
     <w:tmpl w:val="C8FC167E"/>
@@ -13575,7 +13594,7 @@
       </w:pPr>
     </w:lvl>
   </w:abstractNum>
-  <w:abstractNum w:abstractNumId="5" w15:restartNumberingAfterBreak="0">
+  <w:abstractNum w:abstractNumId="6" w15:restartNumberingAfterBreak="0">
     <w:nsid w:val="66B155C3"/>
     <w:multiLevelType w:val="multilevel"/>
     <w:tmpl w:val="D8E0AB02"/>
@@ -13688,7 +13707,7 @@
       </w:pPr>
     </w:lvl>
   </w:abstractNum>
-  <w:abstractNum w:abstractNumId="6" w15:restartNumberingAfterBreak="0">
+  <w:abstractNum w:abstractNumId="7" w15:restartNumberingAfterBreak="0">
     <w:nsid w:val="67EC056A"/>
     <w:multiLevelType w:val="multilevel"/>
     <w:tmpl w:val="C4FA2D72"/>
@@ -13801,7 +13820,7 @@
       </w:pPr>
     </w:lvl>
   </w:abstractNum>
-  <w:abstractNum w:abstractNumId="7" w15:restartNumberingAfterBreak="0">
+  <w:abstractNum w:abstractNumId="8" w15:restartNumberingAfterBreak="0">
     <w:nsid w:val="6CBD5C76"/>
     <w:multiLevelType w:val="multilevel"/>
     <w:tmpl w:val="D286DB80"/>
@@ -13914,7 +13933,7 @@
       </w:pPr>
     </w:lvl>
   </w:abstractNum>
-  <w:abstractNum w:abstractNumId="8" w15:restartNumberingAfterBreak="0">
+  <w:abstractNum w:abstractNumId="9" w15:restartNumberingAfterBreak="0">
     <w:nsid w:val="7C60382B"/>
     <w:multiLevelType w:val="multilevel"/>
     <w:tmpl w:val="1BE22A12"/>
@@ -14028,22 +14047,22 @@
     </w:lvl>
   </w:abstractNum>
   <w:num w:numId="1" w16cid:durableId="1616591699">
-    <w:abstractNumId w:val="8"/>
+    <w:abstractNumId w:val="9"/>
   </w:num>
   <w:num w:numId="2" w16cid:durableId="970133327">
-    <w:abstractNumId w:val="4"/>
+    <w:abstractNumId w:val="5"/>
   </w:num>
   <w:num w:numId="3" w16cid:durableId="744380388">
-    <w:abstractNumId w:val="5"/>
+    <w:abstractNumId w:val="6"/>
   </w:num>
   <w:num w:numId="4" w16cid:durableId="221333526">
-    <w:abstractNumId w:val="6"/>
+    <w:abstractNumId w:val="7"/>
   </w:num>
   <w:num w:numId="5" w16cid:durableId="1279484019">
     <w:abstractNumId w:val="3"/>
   </w:num>
   <w:num w:numId="6" w16cid:durableId="1346790151">
-    <w:abstractNumId w:val="7"/>
+    <w:abstractNumId w:val="8"/>
   </w:num>
   <w:num w:numId="7" w16cid:durableId="160433403">
     <w:abstractNumId w:val="1"/>
@@ -14053,6 +14072,9 @@
   </w:num>
   <w:num w:numId="9" w16cid:durableId="1933662535">
     <w:abstractNumId w:val="2"/>
+  </w:num>
+  <w:num w:numId="10" w16cid:durableId="386685206">
+    <w:abstractNumId w:val="4"/>
   </w:num>
 </w:numbering>
 </file>
@@ -14645,6 +14667,11 @@
       <w:u w:val="single"/>
     </w:rPr>
   </w:style>
+  <w:style w:type="character" w:customStyle="1" w:styleId="wacimageborder">
+    <w:name w:val="wacimageborder"/>
+    <w:basedOn w:val="DefaultParagraphFont"/>
+    <w:rsid w:val="00B83448"/>
+  </w:style>
 </w:styles>
 </file>
 

</xml_diff>

<commit_message>
Checked del 5 doc and made del 5 pdf
</commit_message>
<xml_diff>
--- a/deliverable 5/Deliverable5.docx
+++ b/deliverable 5/Deliverable5.docx
@@ -495,7 +495,27 @@
           <w:szCs w:val="28"/>
           <w:lang w:val="en-US"/>
         </w:rPr>
-        <w:t> Client: Opeq, Simon</w:t>
+        <w:t xml:space="preserve"> Client: </w:t>
+      </w:r>
+      <w:proofErr w:type="spellStart"/>
+      <w:r>
+        <w:rPr>
+          <w:rStyle w:val="eop"/>
+          <w:sz w:val="28"/>
+          <w:szCs w:val="28"/>
+          <w:lang w:val="en-US"/>
+        </w:rPr>
+        <w:t>Opeq</w:t>
+      </w:r>
+      <w:proofErr w:type="spellEnd"/>
+      <w:r>
+        <w:rPr>
+          <w:rStyle w:val="eop"/>
+          <w:sz w:val="28"/>
+          <w:szCs w:val="28"/>
+          <w:lang w:val="en-US"/>
+        </w:rPr>
+        <w:t>, Simon</w:t>
       </w:r>
     </w:p>
     <w:p>
@@ -594,6 +614,7 @@
           <w:lang w:val="es-ES"/>
         </w:rPr>
       </w:pPr>
+      <w:proofErr w:type="spellStart"/>
       <w:r>
         <w:rPr>
           <w:rStyle w:val="normaltextrun"/>
@@ -601,7 +622,17 @@
           <w:szCs w:val="28"/>
           <w:lang w:val="es-ES"/>
         </w:rPr>
-        <w:t xml:space="preserve">Jiamin </w:t>
+        <w:t>Jiamin</w:t>
+      </w:r>
+      <w:proofErr w:type="spellEnd"/>
+      <w:r>
+        <w:rPr>
+          <w:rStyle w:val="normaltextrun"/>
+          <w:sz w:val="28"/>
+          <w:szCs w:val="28"/>
+          <w:lang w:val="es-ES"/>
+        </w:rPr>
+        <w:t xml:space="preserve"> </w:t>
       </w:r>
       <w:proofErr w:type="gramStart"/>
       <w:r>
@@ -636,6 +667,7 @@
           <w:lang w:val="es-ES"/>
         </w:rPr>
       </w:pPr>
+      <w:proofErr w:type="spellStart"/>
       <w:r>
         <w:rPr>
           <w:rStyle w:val="normaltextrun"/>
@@ -643,7 +675,17 @@
           <w:szCs w:val="28"/>
           <w:lang w:val="es-ES"/>
         </w:rPr>
-        <w:t>Dinal Patel</w:t>
+        <w:t>Dinal</w:t>
+      </w:r>
+      <w:proofErr w:type="spellEnd"/>
+      <w:r>
+        <w:rPr>
+          <w:rStyle w:val="normaltextrun"/>
+          <w:sz w:val="28"/>
+          <w:szCs w:val="28"/>
+          <w:lang w:val="es-ES"/>
+        </w:rPr>
+        <w:t xml:space="preserve"> Patel</w:t>
       </w:r>
       <w:r>
         <w:rPr>
@@ -698,6 +740,7 @@
           <w:lang w:val="en-US"/>
         </w:rPr>
       </w:pPr>
+      <w:proofErr w:type="spellStart"/>
       <w:r>
         <w:rPr>
           <w:rStyle w:val="normaltextrun"/>
@@ -705,8 +748,29 @@
           <w:szCs w:val="28"/>
           <w:lang w:val="en-US"/>
         </w:rPr>
-        <w:t>Alihan Djamankulov</w:t>
-      </w:r>
+        <w:t>Alihan</w:t>
+      </w:r>
+      <w:proofErr w:type="spellEnd"/>
+      <w:r>
+        <w:rPr>
+          <w:rStyle w:val="normaltextrun"/>
+          <w:sz w:val="28"/>
+          <w:szCs w:val="28"/>
+          <w:lang w:val="en-US"/>
+        </w:rPr>
+        <w:t xml:space="preserve"> </w:t>
+      </w:r>
+      <w:proofErr w:type="spellStart"/>
+      <w:r>
+        <w:rPr>
+          <w:rStyle w:val="normaltextrun"/>
+          <w:sz w:val="28"/>
+          <w:szCs w:val="28"/>
+          <w:lang w:val="en-US"/>
+        </w:rPr>
+        <w:t>Djamankulov</w:t>
+      </w:r>
+      <w:proofErr w:type="spellEnd"/>
       <w:r>
         <w:rPr>
           <w:rStyle w:val="eop"/>
@@ -736,8 +800,19 @@
           <w:szCs w:val="28"/>
           <w:lang w:val="en-US"/>
         </w:rPr>
-        <w:t>Ibrahim Awad</w:t>
-      </w:r>
+        <w:t xml:space="preserve">Ibrahim </w:t>
+      </w:r>
+      <w:proofErr w:type="spellStart"/>
+      <w:r>
+        <w:rPr>
+          <w:rStyle w:val="normaltextrun"/>
+          <w:sz w:val="28"/>
+          <w:szCs w:val="28"/>
+          <w:lang w:val="en-US"/>
+        </w:rPr>
+        <w:t>Awad</w:t>
+      </w:r>
+      <w:proofErr w:type="spellEnd"/>
       <w:r>
         <w:rPr>
           <w:rStyle w:val="eop"/>
@@ -805,7 +880,7 @@
           <w:szCs w:val="28"/>
           <w:lang w:val="en-US"/>
         </w:rPr>
-        <w:t>Octo</w:t>
+        <w:t>November 2,</w:t>
       </w:r>
       <w:r>
         <w:rPr>
@@ -814,7 +889,7 @@
           <w:szCs w:val="28"/>
           <w:lang w:val="en-US"/>
         </w:rPr>
-        <w:t>ber __, 2022</w:t>
+        <w:t xml:space="preserve"> 2022</w:t>
       </w:r>
     </w:p>
     <w:p>
@@ -1023,7 +1098,27 @@
           <w:lang w:val="en-US"/>
         </w:rPr>
         <w:lastRenderedPageBreak/>
-        <w:t xml:space="preserve">I, (Jiamin Yuan), student ID# (2055624), certify that I have contributed to this deliverable, (signature – this can be a scanned image, or an electronic signature). </w:t>
+        <w:t>I, (</w:t>
+      </w:r>
+      <w:proofErr w:type="spellStart"/>
+      <w:r>
+        <w:rPr>
+          <w:rFonts w:ascii="Times New Roman" w:hAnsi="Times New Roman" w:cs="Times New Roman"/>
+          <w:sz w:val="28"/>
+          <w:szCs w:val="28"/>
+          <w:lang w:val="en-US"/>
+        </w:rPr>
+        <w:t>Jiamin</w:t>
+      </w:r>
+      <w:proofErr w:type="spellEnd"/>
+      <w:r>
+        <w:rPr>
+          <w:rFonts w:ascii="Times New Roman" w:hAnsi="Times New Roman" w:cs="Times New Roman"/>
+          <w:sz w:val="28"/>
+          <w:szCs w:val="28"/>
+          <w:lang w:val="en-US"/>
+        </w:rPr>
+        <w:t xml:space="preserve"> Yuan), student ID# (2055624), certify that I have contributed to this deliverable, (signature – this can be a scanned image, or an electronic signature). </w:t>
       </w:r>
     </w:p>
     <w:p>
@@ -1103,6 +1198,7 @@
                                 <w:szCs w:val="24"/>
                               </w:rPr>
                             </w:pPr>
+                            <w:proofErr w:type="spellStart"/>
                             <w:r>
                               <w:rPr>
                                 <w:rFonts w:ascii="Times New Roman" w:hAnsi="Times New Roman" w:cs="Times New Roman"/>
@@ -1110,7 +1206,17 @@
                                 <w:szCs w:val="24"/>
                                 <w:lang w:val="en-US"/>
                               </w:rPr>
-                              <w:t>Jiamin Yuan</w:t>
+                              <w:t>Jiamin</w:t>
+                            </w:r>
+                            <w:proofErr w:type="spellEnd"/>
+                            <w:r>
+                              <w:rPr>
+                                <w:rFonts w:ascii="Times New Roman" w:hAnsi="Times New Roman" w:cs="Times New Roman"/>
+                                <w:sz w:val="24"/>
+                                <w:szCs w:val="24"/>
+                                <w:lang w:val="en-US"/>
+                              </w:rPr>
+                              <w:t xml:space="preserve"> Yuan</w:t>
                             </w:r>
                           </w:p>
                         </w:txbxContent>
@@ -1146,6 +1252,7 @@
                           <w:szCs w:val="24"/>
                         </w:rPr>
                       </w:pPr>
+                      <w:proofErr w:type="spellStart"/>
                       <w:r>
                         <w:rPr>
                           <w:rFonts w:ascii="Times New Roman" w:hAnsi="Times New Roman" w:cs="Times New Roman"/>
@@ -1153,7 +1260,17 @@
                           <w:szCs w:val="24"/>
                           <w:lang w:val="en-US"/>
                         </w:rPr>
-                        <w:t>Jiamin Yuan</w:t>
+                        <w:t>Jiamin</w:t>
+                      </w:r>
+                      <w:proofErr w:type="spellEnd"/>
+                      <w:r>
+                        <w:rPr>
+                          <w:rFonts w:ascii="Times New Roman" w:hAnsi="Times New Roman" w:cs="Times New Roman"/>
+                          <w:sz w:val="24"/>
+                          <w:szCs w:val="24"/>
+                          <w:lang w:val="en-US"/>
+                        </w:rPr>
+                        <w:t xml:space="preserve"> Yuan</w:t>
                       </w:r>
                     </w:p>
                   </w:txbxContent>
@@ -1190,7 +1307,7 @@
             <v:path o:extrusionok="f" gradientshapeok="t" o:connecttype="rect"/>
             <o:lock v:ext="edit" aspectratio="t"/>
           </v:shapetype>
-          <v:shape id="_x0000_i1025" type="#_x0000_t75" alt="Microsoft Office Signature Line..." style="width:129.6pt;height:64.8pt">
+          <v:shape id="_x0000_i1025" type="#_x0000_t75" alt="Microsoft Office Signature Line..." style="width:129.75pt;height:64.45pt">
             <v:imagedata r:id="rId8" o:title=""/>
             <o:lock v:ext="edit" ungrouping="t" rotation="t" cropping="t" verticies="t" grouping="t"/>
             <o:signatureline v:ext="edit" id="{93EF7EA1-30E4-45C6-B3F4-8F8DDF731657}" provid="{00000000-0000-0000-0000-000000000000}" o:suggestedsigner="Jiamin Yuan" o:suggestedsigner2="Team Member" issignatureline="t"/>
@@ -1214,7 +1331,27 @@
           <w:szCs w:val="28"/>
           <w:lang w:val="en-US"/>
         </w:rPr>
-        <w:t xml:space="preserve">I, (Dinal Patel), student ID# (2042827), certify that I have contributed to this deliverable, (signature – this can be a scanned image, or an electronic signature). </w:t>
+        <w:t>I, (</w:t>
+      </w:r>
+      <w:proofErr w:type="spellStart"/>
+      <w:r>
+        <w:rPr>
+          <w:rFonts w:ascii="Times New Roman" w:hAnsi="Times New Roman" w:cs="Times New Roman"/>
+          <w:sz w:val="28"/>
+          <w:szCs w:val="28"/>
+          <w:lang w:val="en-US"/>
+        </w:rPr>
+        <w:t>Dinal</w:t>
+      </w:r>
+      <w:proofErr w:type="spellEnd"/>
+      <w:r>
+        <w:rPr>
+          <w:rFonts w:ascii="Times New Roman" w:hAnsi="Times New Roman" w:cs="Times New Roman"/>
+          <w:sz w:val="28"/>
+          <w:szCs w:val="28"/>
+          <w:lang w:val="en-US"/>
+        </w:rPr>
+        <w:t xml:space="preserve"> Patel), student ID# (2042827), certify that I have contributed to this deliverable, (signature – this can be a scanned image, or an electronic signature). </w:t>
       </w:r>
     </w:p>
     <w:p>
@@ -1281,6 +1418,7 @@
                                 <w:szCs w:val="24"/>
                               </w:rPr>
                             </w:pPr>
+                            <w:proofErr w:type="spellStart"/>
                             <w:r>
                               <w:rPr>
                                 <w:rFonts w:ascii="Times New Roman" w:hAnsi="Times New Roman" w:cs="Times New Roman"/>
@@ -1288,7 +1426,17 @@
                                 <w:szCs w:val="24"/>
                                 <w:lang w:val="en-US"/>
                               </w:rPr>
-                              <w:t>Dinal Patel</w:t>
+                              <w:t>Dinal</w:t>
+                            </w:r>
+                            <w:proofErr w:type="spellEnd"/>
+                            <w:r>
+                              <w:rPr>
+                                <w:rFonts w:ascii="Times New Roman" w:hAnsi="Times New Roman" w:cs="Times New Roman"/>
+                                <w:sz w:val="24"/>
+                                <w:szCs w:val="24"/>
+                                <w:lang w:val="en-US"/>
+                              </w:rPr>
+                              <w:t xml:space="preserve"> Patel</w:t>
                             </w:r>
                           </w:p>
                         </w:txbxContent>
@@ -1320,6 +1468,7 @@
                           <w:szCs w:val="24"/>
                         </w:rPr>
                       </w:pPr>
+                      <w:proofErr w:type="spellStart"/>
                       <w:r>
                         <w:rPr>
                           <w:rFonts w:ascii="Times New Roman" w:hAnsi="Times New Roman" w:cs="Times New Roman"/>
@@ -1327,7 +1476,17 @@
                           <w:szCs w:val="24"/>
                           <w:lang w:val="en-US"/>
                         </w:rPr>
-                        <w:t>Dinal Patel</w:t>
+                        <w:t>Dinal</w:t>
+                      </w:r>
+                      <w:proofErr w:type="spellEnd"/>
+                      <w:r>
+                        <w:rPr>
+                          <w:rFonts w:ascii="Times New Roman" w:hAnsi="Times New Roman" w:cs="Times New Roman"/>
+                          <w:sz w:val="24"/>
+                          <w:szCs w:val="24"/>
+                          <w:lang w:val="en-US"/>
+                        </w:rPr>
+                        <w:t xml:space="preserve"> Patel</w:t>
                       </w:r>
                     </w:p>
                   </w:txbxContent>
@@ -1345,7 +1504,7 @@
           <w:lang w:val="en-US"/>
         </w:rPr>
         <w:pict w14:anchorId="6836A8F2">
-          <v:shape id="_x0000_i1026" type="#_x0000_t75" alt="Microsoft Office Signature Line..." style="width:136.8pt;height:64.8pt">
+          <v:shape id="_x0000_i1026" type="#_x0000_t75" alt="Microsoft Office Signature Line..." style="width:136.45pt;height:64.45pt">
             <v:imagedata r:id="rId9" o:title=""/>
             <o:lock v:ext="edit" ungrouping="t" rotation="t" cropping="t" verticies="t" text="t" grouping="t"/>
             <o:signatureline v:ext="edit" id="{8119B359-08EB-42C5-A7BF-BF04A798C33E}" provid="{00000000-0000-0000-0000-000000000000}" o:suggestedsigner="Dinal Patel" o:suggestedsigner2="Team Member" issignatureline="t"/>
@@ -1500,7 +1659,7 @@
           <w:lang w:val="en-US"/>
         </w:rPr>
         <w:pict w14:anchorId="64553929">
-          <v:shape id="_x0000_i1027" type="#_x0000_t75" alt="Microsoft Office Signature Line..." style="width:136.8pt;height:64.8pt">
+          <v:shape id="_x0000_i1027" type="#_x0000_t75" alt="Microsoft Office Signature Line..." style="width:136.45pt;height:64.45pt">
             <v:imagedata r:id="rId10" o:title=""/>
             <o:lock v:ext="edit" ungrouping="t" rotation="t" cropping="t" verticies="t" grouping="t"/>
             <o:signatureline v:ext="edit" id="{37615B56-3E28-4C6B-AB2C-78EC6C11E010}" provid="{00000000-0000-0000-0000-000000000000}" o:suggestedsigner="Craig Justin Balibalos" o:suggestedsigner2="Team Leader" allowcomments="t" issignatureline="t"/>
@@ -1524,7 +1683,47 @@
           <w:szCs w:val="28"/>
           <w:lang w:val="en-US"/>
         </w:rPr>
-        <w:t xml:space="preserve">I, (Alihan Djamankulov), student ID# (2033628), certify that I have contributed to this deliverable, (signature – this can be a scanned image, or an electronic signature). </w:t>
+        <w:t>I, (</w:t>
+      </w:r>
+      <w:proofErr w:type="spellStart"/>
+      <w:r>
+        <w:rPr>
+          <w:rFonts w:ascii="Times New Roman" w:hAnsi="Times New Roman" w:cs="Times New Roman"/>
+          <w:sz w:val="28"/>
+          <w:szCs w:val="28"/>
+          <w:lang w:val="en-US"/>
+        </w:rPr>
+        <w:t>Alihan</w:t>
+      </w:r>
+      <w:proofErr w:type="spellEnd"/>
+      <w:r>
+        <w:rPr>
+          <w:rFonts w:ascii="Times New Roman" w:hAnsi="Times New Roman" w:cs="Times New Roman"/>
+          <w:sz w:val="28"/>
+          <w:szCs w:val="28"/>
+          <w:lang w:val="en-US"/>
+        </w:rPr>
+        <w:t xml:space="preserve"> </w:t>
+      </w:r>
+      <w:proofErr w:type="spellStart"/>
+      <w:r>
+        <w:rPr>
+          <w:rFonts w:ascii="Times New Roman" w:hAnsi="Times New Roman" w:cs="Times New Roman"/>
+          <w:sz w:val="28"/>
+          <w:szCs w:val="28"/>
+          <w:lang w:val="en-US"/>
+        </w:rPr>
+        <w:t>Djamankulov</w:t>
+      </w:r>
+      <w:proofErr w:type="spellEnd"/>
+      <w:r>
+        <w:rPr>
+          <w:rFonts w:ascii="Times New Roman" w:hAnsi="Times New Roman" w:cs="Times New Roman"/>
+          <w:sz w:val="28"/>
+          <w:szCs w:val="28"/>
+          <w:lang w:val="en-US"/>
+        </w:rPr>
+        <w:t xml:space="preserve">), student ID# (2033628), certify that I have contributed to this deliverable, (signature – this can be a scanned image, or an electronic signature). </w:t>
       </w:r>
     </w:p>
     <w:p>
@@ -1591,6 +1790,7 @@
                                 <w:szCs w:val="24"/>
                               </w:rPr>
                             </w:pPr>
+                            <w:proofErr w:type="spellStart"/>
                             <w:r>
                               <w:rPr>
                                 <w:rFonts w:ascii="Times New Roman" w:hAnsi="Times New Roman" w:cs="Times New Roman"/>
@@ -1598,8 +1798,29 @@
                                 <w:szCs w:val="24"/>
                                 <w:lang w:val="en-US"/>
                               </w:rPr>
-                              <w:t>Alihan Djamankulov</w:t>
+                              <w:t>Alihan</w:t>
                             </w:r>
+                            <w:proofErr w:type="spellEnd"/>
+                            <w:r>
+                              <w:rPr>
+                                <w:rFonts w:ascii="Times New Roman" w:hAnsi="Times New Roman" w:cs="Times New Roman"/>
+                                <w:sz w:val="24"/>
+                                <w:szCs w:val="24"/>
+                                <w:lang w:val="en-US"/>
+                              </w:rPr>
+                              <w:t xml:space="preserve"> </w:t>
+                            </w:r>
+                            <w:proofErr w:type="spellStart"/>
+                            <w:r>
+                              <w:rPr>
+                                <w:rFonts w:ascii="Times New Roman" w:hAnsi="Times New Roman" w:cs="Times New Roman"/>
+                                <w:sz w:val="24"/>
+                                <w:szCs w:val="24"/>
+                                <w:lang w:val="en-US"/>
+                              </w:rPr>
+                              <w:t>Djamankulov</w:t>
+                            </w:r>
+                            <w:proofErr w:type="spellEnd"/>
                           </w:p>
                         </w:txbxContent>
                       </wps:txbx>
@@ -1630,6 +1851,7 @@
                           <w:szCs w:val="24"/>
                         </w:rPr>
                       </w:pPr>
+                      <w:proofErr w:type="spellStart"/>
                       <w:r>
                         <w:rPr>
                           <w:rFonts w:ascii="Times New Roman" w:hAnsi="Times New Roman" w:cs="Times New Roman"/>
@@ -1637,8 +1859,29 @@
                           <w:szCs w:val="24"/>
                           <w:lang w:val="en-US"/>
                         </w:rPr>
-                        <w:t>Alihan Djamankulov</w:t>
+                        <w:t>Alihan</w:t>
                       </w:r>
+                      <w:proofErr w:type="spellEnd"/>
+                      <w:r>
+                        <w:rPr>
+                          <w:rFonts w:ascii="Times New Roman" w:hAnsi="Times New Roman" w:cs="Times New Roman"/>
+                          <w:sz w:val="24"/>
+                          <w:szCs w:val="24"/>
+                          <w:lang w:val="en-US"/>
+                        </w:rPr>
+                        <w:t xml:space="preserve"> </w:t>
+                      </w:r>
+                      <w:proofErr w:type="spellStart"/>
+                      <w:r>
+                        <w:rPr>
+                          <w:rFonts w:ascii="Times New Roman" w:hAnsi="Times New Roman" w:cs="Times New Roman"/>
+                          <w:sz w:val="24"/>
+                          <w:szCs w:val="24"/>
+                          <w:lang w:val="en-US"/>
+                        </w:rPr>
+                        <w:t>Djamankulov</w:t>
+                      </w:r>
+                      <w:proofErr w:type="spellEnd"/>
                     </w:p>
                   </w:txbxContent>
                 </v:textbox>
@@ -1656,7 +1899,7 @@
           <w:lang w:val="en-US"/>
         </w:rPr>
         <w:pict w14:anchorId="4797EA4B">
-          <v:shape id="_x0000_i1028" type="#_x0000_t75" alt="Microsoft Office Signature Line..." style="width:136.8pt;height:64.8pt">
+          <v:shape id="_x0000_i1028" type="#_x0000_t75" alt="Microsoft Office Signature Line..." style="width:136.45pt;height:64.45pt">
             <v:imagedata r:id="rId11" o:title=""/>
             <o:lock v:ext="edit" ungrouping="t" rotation="t" cropping="t" verticies="t" grouping="t"/>
             <o:signatureline v:ext="edit" id="{F6B2F9F7-8288-4D06-8315-7073AAE9D21C}" provid="{00000000-0000-0000-0000-000000000000}" o:suggestedsigner="Alihan Djamankulov" o:suggestedsigner2="Team Member" allowcomments="t" issignatureline="t"/>
@@ -1680,7 +1923,27 @@
           <w:szCs w:val="28"/>
           <w:lang w:val="en-US"/>
         </w:rPr>
-        <w:t>I, (Ibrahim Awad), student ID# (2032818), certify that I have contributed to this deliverable, (signature – this can be a scanned image, or an electronic signature).</w:t>
+        <w:t xml:space="preserve">I, (Ibrahim </w:t>
+      </w:r>
+      <w:proofErr w:type="spellStart"/>
+      <w:r>
+        <w:rPr>
+          <w:rFonts w:ascii="Times New Roman" w:hAnsi="Times New Roman" w:cs="Times New Roman"/>
+          <w:sz w:val="28"/>
+          <w:szCs w:val="28"/>
+          <w:lang w:val="en-US"/>
+        </w:rPr>
+        <w:t>Awad</w:t>
+      </w:r>
+      <w:proofErr w:type="spellEnd"/>
+      <w:r>
+        <w:rPr>
+          <w:rFonts w:ascii="Times New Roman" w:hAnsi="Times New Roman" w:cs="Times New Roman"/>
+          <w:sz w:val="28"/>
+          <w:szCs w:val="28"/>
+          <w:lang w:val="en-US"/>
+        </w:rPr>
+        <w:t>), student ID# (2032818), certify that I have contributed to this deliverable, (signature – this can be a scanned image, or an electronic signature).</w:t>
       </w:r>
     </w:p>
     <w:p>
@@ -1754,8 +2017,19 @@
                                 <w:szCs w:val="24"/>
                                 <w:lang w:val="en-US"/>
                               </w:rPr>
-                              <w:t>Ibrahim Awad</w:t>
+                              <w:t xml:space="preserve">Ibrahim </w:t>
                             </w:r>
+                            <w:proofErr w:type="spellStart"/>
+                            <w:r>
+                              <w:rPr>
+                                <w:rFonts w:ascii="Times New Roman" w:hAnsi="Times New Roman" w:cs="Times New Roman"/>
+                                <w:sz w:val="24"/>
+                                <w:szCs w:val="24"/>
+                                <w:lang w:val="en-US"/>
+                              </w:rPr>
+                              <w:t>Awad</w:t>
+                            </w:r>
+                            <w:proofErr w:type="spellEnd"/>
                           </w:p>
                         </w:txbxContent>
                       </wps:txbx>
@@ -1793,8 +2067,19 @@
                           <w:szCs w:val="24"/>
                           <w:lang w:val="en-US"/>
                         </w:rPr>
-                        <w:t>Ibrahim Awad</w:t>
+                        <w:t xml:space="preserve">Ibrahim </w:t>
                       </w:r>
+                      <w:proofErr w:type="spellStart"/>
+                      <w:r>
+                        <w:rPr>
+                          <w:rFonts w:ascii="Times New Roman" w:hAnsi="Times New Roman" w:cs="Times New Roman"/>
+                          <w:sz w:val="24"/>
+                          <w:szCs w:val="24"/>
+                          <w:lang w:val="en-US"/>
+                        </w:rPr>
+                        <w:t>Awad</w:t>
+                      </w:r>
+                      <w:proofErr w:type="spellEnd"/>
                     </w:p>
                   </w:txbxContent>
                 </v:textbox>
@@ -2321,7 +2606,18 @@
           <w:szCs w:val="28"/>
           <w:lang w:val="en-US"/>
         </w:rPr>
-        <w:t>6-9</w:t>
+        <w:t>6-</w:t>
+      </w:r>
+      <w:r>
+        <w:rPr>
+          <w:rFonts w:ascii="Times New Roman" w:hAnsi="Times New Roman" w:cs="Times New Roman"/>
+          <w:b/>
+          <w:bCs/>
+          <w:sz w:val="28"/>
+          <w:szCs w:val="28"/>
+          <w:lang w:val="en-US"/>
+        </w:rPr>
+        <w:t>10</w:t>
       </w:r>
       <w:r>
         <w:rPr>
@@ -2386,14 +2682,18 @@
           <w:szCs w:val="28"/>
           <w:lang w:val="en-US"/>
         </w:rPr>
-        <w:t>10</w:t>
-      </w:r>
-      <w:r>
-        <w:rPr>
-          <w:rStyle w:val="eop"/>
-          <w:lang w:val="en-US"/>
-        </w:rPr>
-        <w:t> </w:t>
+        <w:t>1</w:t>
+      </w:r>
+      <w:r>
+        <w:rPr>
+          <w:rFonts w:ascii="Times New Roman" w:hAnsi="Times New Roman" w:cs="Times New Roman"/>
+          <w:b/>
+          <w:bCs/>
+          <w:sz w:val="28"/>
+          <w:szCs w:val="28"/>
+          <w:lang w:val="en-US"/>
+        </w:rPr>
+        <w:t>1</w:t>
       </w:r>
     </w:p>
     <w:p>
@@ -2488,7 +2788,18 @@
           <w:szCs w:val="28"/>
           <w:lang w:val="en-US"/>
         </w:rPr>
-        <w:t>10</w:t>
+        <w:t>1</w:t>
+      </w:r>
+      <w:r>
+        <w:rPr>
+          <w:rFonts w:ascii="Times New Roman" w:hAnsi="Times New Roman" w:cs="Times New Roman"/>
+          <w:b/>
+          <w:bCs/>
+          <w:sz w:val="28"/>
+          <w:szCs w:val="28"/>
+          <w:lang w:val="en-US"/>
+        </w:rPr>
+        <w:t>1</w:t>
       </w:r>
     </w:p>
     <w:p>
@@ -2575,7 +2886,7 @@
           <w:szCs w:val="28"/>
           <w:lang w:val="en-US"/>
         </w:rPr>
-        <w:t>1</w:t>
+        <w:t>2</w:t>
       </w:r>
     </w:p>
     <w:p>
@@ -2662,7 +2973,7 @@
           <w:szCs w:val="28"/>
           <w:lang w:val="en-US"/>
         </w:rPr>
-        <w:t>2</w:t>
+        <w:t>3</w:t>
       </w:r>
       <w:r>
         <w:rPr>
@@ -2684,7 +2995,7 @@
           <w:szCs w:val="28"/>
           <w:lang w:val="en-US"/>
         </w:rPr>
-        <w:t>4</w:t>
+        <w:t>6</w:t>
       </w:r>
     </w:p>
     <w:p>
@@ -2780,14 +3091,7 @@
           <w:szCs w:val="28"/>
           <w:lang w:val="en-US"/>
         </w:rPr>
-        <w:t>5</w:t>
-      </w:r>
-      <w:r>
-        <w:rPr>
-          <w:rStyle w:val="eop"/>
-          <w:lang w:val="en-US"/>
-        </w:rPr>
-        <w:t> </w:t>
+        <w:t>7</w:t>
       </w:r>
     </w:p>
     <w:p>
@@ -2892,7 +3196,7 @@
           <w:szCs w:val="28"/>
           <w:lang w:val="en-US"/>
         </w:rPr>
-        <w:t>6</w:t>
+        <w:t>8</w:t>
       </w:r>
       <w:r>
         <w:rPr>
@@ -2914,7 +3218,7 @@
           <w:szCs w:val="28"/>
           <w:lang w:val="en-US"/>
         </w:rPr>
-        <w:t>7</w:t>
+        <w:t>9</w:t>
       </w:r>
     </w:p>
     <w:p>
@@ -3006,25 +3310,7 @@
           <w:szCs w:val="28"/>
           <w:lang w:val="en-US"/>
         </w:rPr>
-        <w:t>1</w:t>
-      </w:r>
-      <w:r>
-        <w:rPr>
-          <w:rFonts w:ascii="Times New Roman" w:hAnsi="Times New Roman" w:cs="Times New Roman"/>
-          <w:b/>
-          <w:bCs/>
-          <w:sz w:val="28"/>
-          <w:szCs w:val="28"/>
-          <w:lang w:val="en-US"/>
-        </w:rPr>
-        <w:t>8</w:t>
-      </w:r>
-      <w:r>
-        <w:rPr>
-          <w:rStyle w:val="eop"/>
-          <w:lang w:val="en-US"/>
-        </w:rPr>
-        <w:t> </w:t>
+        <w:t>20</w:t>
       </w:r>
     </w:p>
     <w:p>
@@ -3109,18 +3395,7 @@
           <w:szCs w:val="28"/>
           <w:lang w:val="en-US"/>
         </w:rPr>
-        <w:t>1</w:t>
-      </w:r>
-      <w:r>
-        <w:rPr>
-          <w:rFonts w:ascii="Times New Roman" w:hAnsi="Times New Roman" w:cs="Times New Roman"/>
-          <w:b/>
-          <w:bCs/>
-          <w:sz w:val="28"/>
-          <w:szCs w:val="28"/>
-          <w:lang w:val="en-US"/>
-        </w:rPr>
-        <w:t>9</w:t>
+        <w:t>21</w:t>
       </w:r>
     </w:p>
     <w:p>
@@ -3449,7 +3724,15 @@
         </w:rPr>
       </w:pPr>
       <w:r>
-        <w:t>The client’s full name is Simon Provencher; he is a supervisor at a company named OPEQ, Dinal and Ibrahim’s former manager. He deals with computer components like hard drives, motherboards, RAM etc. The client is remarkably familiar with computers, so he is very skilled and has decent literacy, for example, he is quite familiar with Microsoft Office 365 apps like word, excel, etc. He is also familiar with databases as we used databases for items during the internship.   </w:t>
+        <w:t xml:space="preserve">The client’s full name is Simon Provencher; he is a supervisor at a company named OPEQ, </w:t>
+      </w:r>
+      <w:proofErr w:type="spellStart"/>
+      <w:r>
+        <w:t>Dinal</w:t>
+      </w:r>
+      <w:proofErr w:type="spellEnd"/>
+      <w:r>
+        <w:t xml:space="preserve"> and Ibrahim’s former manager. He deals with computer components like hard drives, motherboards, RAM etc. The client is remarkably familiar with computers, so he is very skilled and has decent literacy, for example, he is quite familiar with Microsoft Office 365 apps like word, excel, etc. He is also familiar with databases as we used databases for items during the internship.   </w:t>
       </w:r>
       <w:r>
         <w:rPr>
@@ -3604,7 +3887,29 @@
           <w:szCs w:val="28"/>
           <w:lang w:val="en-US"/>
         </w:rPr>
-        <w:t>Upon opening the application, the employee will be asked to “login”. The employee needs to enter their name in order to access the application. Their name will be saved into the database. On the same page the employee will be asked which language they prefer, French or English. The employee will be directed to the options page after logging in. which will offer the choice of adding, changing, or viewing data. </w:t>
+        <w:t xml:space="preserve">Upon opening the application, the employee will be asked to “login”. The employee needs to enter their name </w:t>
+      </w:r>
+      <w:proofErr w:type="gramStart"/>
+      <w:r>
+        <w:rPr>
+          <w:rFonts w:ascii="Times New Roman" w:hAnsi="Times New Roman" w:cs="Times New Roman"/>
+          <w:color w:val="000000"/>
+          <w:sz w:val="24"/>
+          <w:szCs w:val="28"/>
+          <w:lang w:val="en-US"/>
+        </w:rPr>
+        <w:t>in order to</w:t>
+      </w:r>
+      <w:proofErr w:type="gramEnd"/>
+      <w:r>
+        <w:rPr>
+          <w:rFonts w:ascii="Times New Roman" w:hAnsi="Times New Roman" w:cs="Times New Roman"/>
+          <w:color w:val="000000"/>
+          <w:sz w:val="24"/>
+          <w:szCs w:val="28"/>
+          <w:lang w:val="en-US"/>
+        </w:rPr>
+        <w:t xml:space="preserve"> access the application. Their name will be saved into the database. On the same page the employee will be asked which language they prefer, French or English. The employee will be directed to the options page after logging in. which will offer the choice of adding, changing, or viewing data. </w:t>
       </w:r>
     </w:p>
     <w:p>
@@ -4910,7 +5215,31 @@
           <w:sz w:val="24"/>
           <w:szCs w:val="24"/>
         </w:rPr>
-        <w:t>odify page, the user can add or delete a specific type of problem so that the user doesn’t need to open the database to add/delete a type of problem.</w:t>
+        <w:t xml:space="preserve">odify page, the </w:t>
+      </w:r>
+      <w:r>
+        <w:rPr>
+          <w:rFonts w:ascii="Times New Roman" w:eastAsia="Times New Roman" w:hAnsi="Times New Roman" w:cs="Times New Roman"/>
+          <w:sz w:val="24"/>
+          <w:szCs w:val="24"/>
+        </w:rPr>
+        <w:t>user</w:t>
+      </w:r>
+      <w:r>
+        <w:rPr>
+          <w:rFonts w:ascii="Times New Roman" w:eastAsia="Times New Roman" w:hAnsi="Times New Roman" w:cs="Times New Roman"/>
+          <w:sz w:val="24"/>
+          <w:szCs w:val="24"/>
+        </w:rPr>
+        <w:t xml:space="preserve"> can add or delete a specific type of problem so that the user doesn’t need to open the database to add/delete a type of problem.</w:t>
+      </w:r>
+      <w:r>
+        <w:rPr>
+          <w:rFonts w:ascii="Times New Roman" w:eastAsia="Times New Roman" w:hAnsi="Times New Roman" w:cs="Times New Roman"/>
+          <w:sz w:val="24"/>
+          <w:szCs w:val="24"/>
+        </w:rPr>
+        <w:t xml:space="preserve"> This function is only available to the admin.</w:t>
       </w:r>
     </w:p>
     <w:p>
@@ -4994,7 +5323,7 @@
           <w:szCs w:val="24"/>
         </w:rPr>
         <w:lastRenderedPageBreak/>
-        <w:t>In the main page we added an option for admin</w:t>
+        <w:t xml:space="preserve">In the main page we added an </w:t>
       </w:r>
       <w:r>
         <w:rPr>
@@ -5002,7 +5331,7 @@
           <w:sz w:val="24"/>
           <w:szCs w:val="24"/>
         </w:rPr>
-        <w:t>.</w:t>
+        <w:t>option for the user to login as an admin</w:t>
       </w:r>
       <w:r>
         <w:rPr>
@@ -5010,21 +5339,46 @@
           <w:sz w:val="24"/>
           <w:szCs w:val="24"/>
         </w:rPr>
-        <w:t xml:space="preserve"> The client wanted to modify drop down so to we made sure that only admin can edit.</w:t>
-      </w:r>
-    </w:p>
-    <w:p>
-      <w:pPr>
-        <w:spacing w:line="259" w:lineRule="auto"/>
+        <w:t>.</w:t>
+      </w:r>
+      <w:r>
         <w:rPr>
           <w:rFonts w:ascii="Times New Roman" w:eastAsia="Times New Roman" w:hAnsi="Times New Roman" w:cs="Times New Roman"/>
           <w:sz w:val="24"/>
           <w:szCs w:val="24"/>
         </w:rPr>
-      </w:pPr>
+        <w:t xml:space="preserve"> </w:t>
+      </w:r>
       <w:r>
         <w:rPr>
           <w:rFonts w:ascii="Times New Roman" w:eastAsia="Times New Roman" w:hAnsi="Times New Roman" w:cs="Times New Roman"/>
+          <w:sz w:val="24"/>
+          <w:szCs w:val="24"/>
+        </w:rPr>
+        <w:t>This prevents other user from being able to add/delete problem type so that there can’t be any duplicate record or misspelled records.</w:t>
+      </w:r>
+      <w:r>
+        <w:rPr>
+          <w:rFonts w:ascii="Times New Roman" w:eastAsia="Times New Roman" w:hAnsi="Times New Roman" w:cs="Times New Roman"/>
+          <w:sz w:val="24"/>
+          <w:szCs w:val="24"/>
+        </w:rPr>
+        <w:t xml:space="preserve"> We made it a hyperlink to prevent it from being clicked a lot by regular users.</w:t>
+      </w:r>
+    </w:p>
+    <w:p>
+      <w:pPr>
+        <w:spacing w:line="259" w:lineRule="auto"/>
+        <w:rPr>
+          <w:rFonts w:ascii="Times New Roman" w:eastAsia="Times New Roman" w:hAnsi="Times New Roman" w:cs="Times New Roman"/>
+          <w:sz w:val="24"/>
+          <w:szCs w:val="24"/>
+        </w:rPr>
+      </w:pPr>
+      <w:r>
+        <w:rPr>
+          <w:rFonts w:ascii="Times New Roman" w:eastAsia="Times New Roman" w:hAnsi="Times New Roman" w:cs="Times New Roman"/>
+          <w:noProof/>
           <w:sz w:val="24"/>
           <w:szCs w:val="24"/>
         </w:rPr>
@@ -5077,6 +5431,7 @@
       <w:r>
         <w:rPr>
           <w:rFonts w:ascii="Times New Roman" w:eastAsia="Times New Roman" w:hAnsi="Times New Roman" w:cs="Times New Roman"/>
+          <w:noProof/>
           <w:sz w:val="24"/>
           <w:szCs w:val="24"/>
         </w:rPr>
@@ -5129,6 +5484,7 @@
       <w:r>
         <w:rPr>
           <w:rFonts w:ascii="Times New Roman" w:eastAsia="Times New Roman" w:hAnsi="Times New Roman" w:cs="Times New Roman"/>
+          <w:noProof/>
           <w:sz w:val="24"/>
           <w:szCs w:val="24"/>
         </w:rPr>
@@ -5258,6 +5614,86 @@
           <w:lang w:val="fr-FR"/>
         </w:rPr>
       </w:pPr>
+      <w:r>
+        <w:rPr>
+          <w:rStyle w:val="wacimageborder"/>
+          <w:rFonts w:eastAsiaTheme="majorEastAsia"/>
+          <w:noProof/>
+          <w:color w:val="000000"/>
+          <w:sz w:val="28"/>
+          <w:szCs w:val="28"/>
+        </w:rPr>
+        <w:drawing>
+          <wp:anchor distT="0" distB="0" distL="114300" distR="114300" simplePos="0" relativeHeight="251663365" behindDoc="1" locked="0" layoutInCell="1" allowOverlap="1" wp14:anchorId="30F62FB1" wp14:editId="308FC96F">
+            <wp:simplePos x="0" y="0"/>
+            <wp:positionH relativeFrom="margin">
+              <wp:posOffset>-617220</wp:posOffset>
+            </wp:positionH>
+            <wp:positionV relativeFrom="paragraph">
+              <wp:posOffset>351790</wp:posOffset>
+            </wp:positionV>
+            <wp:extent cx="7240270" cy="1863090"/>
+            <wp:effectExtent l="0" t="0" r="0" b="3810"/>
+            <wp:wrapThrough wrapText="bothSides">
+              <wp:wrapPolygon edited="0">
+                <wp:start x="0" y="0"/>
+                <wp:lineTo x="0" y="21423"/>
+                <wp:lineTo x="21539" y="21423"/>
+                <wp:lineTo x="21539" y="0"/>
+                <wp:lineTo x="0" y="0"/>
+              </wp:wrapPolygon>
+            </wp:wrapThrough>
+            <wp:docPr id="22" name="Picture 22" descr="Graphical user interface, application&#10;&#10;Description automatically generated"/>
+            <wp:cNvGraphicFramePr>
+              <a:graphicFrameLocks xmlns:a="http://schemas.openxmlformats.org/drawingml/2006/main" noChangeAspect="1"/>
+            </wp:cNvGraphicFramePr>
+            <a:graphic xmlns:a="http://schemas.openxmlformats.org/drawingml/2006/main">
+              <a:graphicData uri="http://schemas.openxmlformats.org/drawingml/2006/picture">
+                <pic:pic xmlns:pic="http://schemas.openxmlformats.org/drawingml/2006/picture">
+                  <pic:nvPicPr>
+                    <pic:cNvPr id="22" name="Picture 22" descr="Graphical user interface, application&#10;&#10;Description automatically generated"/>
+                    <pic:cNvPicPr>
+                      <a:picLocks noChangeAspect="1" noChangeArrowheads="1"/>
+                    </pic:cNvPicPr>
+                  </pic:nvPicPr>
+                  <pic:blipFill>
+                    <a:blip r:embed="rId28">
+                      <a:extLst>
+                        <a:ext uri="{28A0092B-C50C-407E-A947-70E740481C1C}">
+                          <a14:useLocalDpi xmlns:a14="http://schemas.microsoft.com/office/drawing/2010/main" val="0"/>
+                        </a:ext>
+                      </a:extLst>
+                    </a:blip>
+                    <a:srcRect/>
+                    <a:stretch>
+                      <a:fillRect/>
+                    </a:stretch>
+                  </pic:blipFill>
+                  <pic:spPr bwMode="auto">
+                    <a:xfrm>
+                      <a:off x="0" y="0"/>
+                      <a:ext cx="7240270" cy="1863090"/>
+                    </a:xfrm>
+                    <a:prstGeom prst="rect">
+                      <a:avLst/>
+                    </a:prstGeom>
+                    <a:noFill/>
+                    <a:ln>
+                      <a:noFill/>
+                    </a:ln>
+                  </pic:spPr>
+                </pic:pic>
+              </a:graphicData>
+            </a:graphic>
+            <wp14:sizeRelH relativeFrom="margin">
+              <wp14:pctWidth>0</wp14:pctWidth>
+            </wp14:sizeRelH>
+            <wp14:sizeRelV relativeFrom="margin">
+              <wp14:pctHeight>0</wp14:pctHeight>
+            </wp14:sizeRelV>
+          </wp:anchor>
+        </w:drawing>
+      </w:r>
     </w:p>
     <w:p>
       <w:pPr>
@@ -5348,6 +5784,13 @@
         </w:rPr>
         <w:t> </w:t>
       </w:r>
+      <w:r>
+        <w:rPr>
+          <w:rStyle w:val="eop"/>
+          <w:color w:val="000000"/>
+        </w:rPr>
+        <w:t>For the final ver. of the computer-drawn prototype, the client wanted to add an admin account.</w:t>
+      </w:r>
     </w:p>
     <w:p>
       <w:pPr>
@@ -5418,162 +5861,6 @@
         <w:rPr>
           <w:rStyle w:val="eop"/>
           <w:color w:val="000000"/>
-        </w:rPr>
-      </w:pPr>
-    </w:p>
-    <w:p>
-      <w:pPr>
-        <w:pStyle w:val="paragraph"/>
-        <w:spacing w:before="0" w:beforeAutospacing="0" w:after="0" w:afterAutospacing="0"/>
-        <w:textAlignment w:val="baseline"/>
-        <w:rPr>
-          <w:rFonts w:ascii="Segoe UI" w:hAnsi="Segoe UI" w:cs="Segoe UI"/>
-          <w:sz w:val="18"/>
-          <w:szCs w:val="18"/>
-        </w:rPr>
-      </w:pPr>
-    </w:p>
-    <w:p>
-      <w:pPr>
-        <w:pStyle w:val="paragraph"/>
-        <w:spacing w:before="0" w:beforeAutospacing="0" w:after="0" w:afterAutospacing="0"/>
-        <w:textAlignment w:val="baseline"/>
-        <w:rPr>
-          <w:rFonts w:ascii="Segoe UI" w:hAnsi="Segoe UI" w:cs="Segoe UI"/>
-          <w:sz w:val="18"/>
-          <w:szCs w:val="18"/>
-        </w:rPr>
-      </w:pPr>
-    </w:p>
-    <w:p>
-      <w:pPr>
-        <w:pStyle w:val="paragraph"/>
-        <w:spacing w:before="0" w:beforeAutospacing="0" w:after="0" w:afterAutospacing="0"/>
-        <w:textAlignment w:val="baseline"/>
-        <w:rPr>
-          <w:rFonts w:ascii="Segoe UI" w:hAnsi="Segoe UI" w:cs="Segoe UI"/>
-          <w:sz w:val="18"/>
-          <w:szCs w:val="18"/>
-        </w:rPr>
-      </w:pPr>
-    </w:p>
-    <w:p>
-      <w:pPr>
-        <w:pStyle w:val="paragraph"/>
-        <w:spacing w:before="0" w:beforeAutospacing="0" w:after="0" w:afterAutospacing="0"/>
-        <w:textAlignment w:val="baseline"/>
-        <w:rPr>
-          <w:rFonts w:ascii="Segoe UI" w:hAnsi="Segoe UI" w:cs="Segoe UI"/>
-          <w:sz w:val="18"/>
-          <w:szCs w:val="18"/>
-        </w:rPr>
-      </w:pPr>
-    </w:p>
-    <w:p>
-      <w:pPr>
-        <w:pStyle w:val="paragraph"/>
-        <w:spacing w:before="0" w:beforeAutospacing="0" w:after="0" w:afterAutospacing="0"/>
-        <w:textAlignment w:val="baseline"/>
-        <w:rPr>
-          <w:rFonts w:ascii="Segoe UI" w:hAnsi="Segoe UI" w:cs="Segoe UI"/>
-          <w:sz w:val="18"/>
-          <w:szCs w:val="18"/>
-        </w:rPr>
-      </w:pPr>
-    </w:p>
-    <w:p>
-      <w:pPr>
-        <w:pStyle w:val="paragraph"/>
-        <w:spacing w:before="0" w:beforeAutospacing="0" w:after="0" w:afterAutospacing="0"/>
-        <w:textAlignment w:val="baseline"/>
-        <w:rPr>
-          <w:rFonts w:ascii="Segoe UI" w:hAnsi="Segoe UI" w:cs="Segoe UI"/>
-          <w:sz w:val="18"/>
-          <w:szCs w:val="18"/>
-        </w:rPr>
-      </w:pPr>
-    </w:p>
-    <w:p>
-      <w:pPr>
-        <w:pStyle w:val="paragraph"/>
-        <w:spacing w:before="0" w:beforeAutospacing="0" w:after="0" w:afterAutospacing="0"/>
-        <w:textAlignment w:val="baseline"/>
-        <w:rPr>
-          <w:rFonts w:ascii="Segoe UI" w:hAnsi="Segoe UI" w:cs="Segoe UI"/>
-          <w:sz w:val="18"/>
-          <w:szCs w:val="18"/>
-        </w:rPr>
-      </w:pPr>
-    </w:p>
-    <w:p>
-      <w:pPr>
-        <w:pStyle w:val="paragraph"/>
-        <w:spacing w:before="0" w:beforeAutospacing="0" w:after="0" w:afterAutospacing="0"/>
-        <w:textAlignment w:val="baseline"/>
-        <w:rPr>
-          <w:rFonts w:ascii="Segoe UI" w:hAnsi="Segoe UI" w:cs="Segoe UI"/>
-          <w:sz w:val="18"/>
-          <w:szCs w:val="18"/>
-        </w:rPr>
-      </w:pPr>
-    </w:p>
-    <w:p>
-      <w:pPr>
-        <w:pStyle w:val="paragraph"/>
-        <w:spacing w:before="0" w:beforeAutospacing="0" w:after="0" w:afterAutospacing="0"/>
-        <w:textAlignment w:val="baseline"/>
-        <w:rPr>
-          <w:rFonts w:ascii="Segoe UI" w:hAnsi="Segoe UI" w:cs="Segoe UI"/>
-          <w:sz w:val="18"/>
-          <w:szCs w:val="18"/>
-        </w:rPr>
-      </w:pPr>
-    </w:p>
-    <w:p>
-      <w:pPr>
-        <w:pStyle w:val="paragraph"/>
-        <w:spacing w:before="0" w:beforeAutospacing="0" w:after="0" w:afterAutospacing="0"/>
-        <w:textAlignment w:val="baseline"/>
-        <w:rPr>
-          <w:rFonts w:ascii="Segoe UI" w:hAnsi="Segoe UI" w:cs="Segoe UI"/>
-          <w:sz w:val="18"/>
-          <w:szCs w:val="18"/>
-        </w:rPr>
-      </w:pPr>
-    </w:p>
-    <w:p>
-      <w:pPr>
-        <w:pStyle w:val="paragraph"/>
-        <w:spacing w:before="0" w:beforeAutospacing="0" w:after="0" w:afterAutospacing="0"/>
-        <w:textAlignment w:val="baseline"/>
-        <w:rPr>
-          <w:rFonts w:ascii="Segoe UI" w:hAnsi="Segoe UI" w:cs="Segoe UI"/>
-          <w:sz w:val="18"/>
-          <w:szCs w:val="18"/>
-        </w:rPr>
-      </w:pPr>
-    </w:p>
-    <w:p>
-      <w:pPr>
-        <w:pStyle w:val="paragraph"/>
-        <w:spacing w:before="0" w:beforeAutospacing="0" w:after="0" w:afterAutospacing="0"/>
-        <w:textAlignment w:val="baseline"/>
-        <w:rPr>
-          <w:rFonts w:ascii="Segoe UI" w:hAnsi="Segoe UI" w:cs="Segoe UI"/>
-          <w:sz w:val="18"/>
-          <w:szCs w:val="18"/>
-        </w:rPr>
-      </w:pPr>
-    </w:p>
-    <w:p>
-      <w:pPr>
-        <w:pStyle w:val="paragraph"/>
-        <w:spacing w:before="0" w:beforeAutospacing="0" w:after="0" w:afterAutospacing="0"/>
-        <w:textAlignment w:val="baseline"/>
-        <w:rPr>
-          <w:rFonts w:ascii="Segoe UI" w:hAnsi="Segoe UI" w:cs="Segoe UI"/>
-          <w:sz w:val="18"/>
-          <w:szCs w:val="18"/>
         </w:rPr>
       </w:pPr>
     </w:p>
@@ -5736,7 +6023,7 @@
                     </pic:cNvPicPr>
                   </pic:nvPicPr>
                   <pic:blipFill>
-                    <a:blip r:embed="rId28" cstate="print">
+                    <a:blip r:embed="rId29" cstate="print">
                       <a:extLst>
                         <a:ext uri="{28A0092B-C50C-407E-A947-70E740481C1C}">
                           <a14:useLocalDpi xmlns:a14="http://schemas.microsoft.com/office/drawing/2010/main" val="0"/>
@@ -5811,7 +6098,29 @@
           <w:szCs w:val="28"/>
           <w:lang w:val="fr-FR"/>
         </w:rPr>
-        <w:t>Computer (in add page</w:t>
+        <w:t xml:space="preserve">Computer (in </w:t>
+      </w:r>
+      <w:proofErr w:type="spellStart"/>
+      <w:r>
+        <w:rPr>
+          <w:rFonts w:ascii="Times New Roman" w:hAnsi="Times New Roman" w:cs="Times New Roman"/>
+          <w:bCs/>
+          <w:sz w:val="24"/>
+          <w:szCs w:val="28"/>
+          <w:lang w:val="fr-FR"/>
+        </w:rPr>
+        <w:t>add</w:t>
+      </w:r>
+      <w:proofErr w:type="spellEnd"/>
+      <w:r>
+        <w:rPr>
+          <w:rFonts w:ascii="Times New Roman" w:hAnsi="Times New Roman" w:cs="Times New Roman"/>
+          <w:bCs/>
+          <w:sz w:val="24"/>
+          <w:szCs w:val="28"/>
+          <w:lang w:val="fr-FR"/>
+        </w:rPr>
+        <w:t xml:space="preserve"> page</w:t>
       </w:r>
       <w:proofErr w:type="gramStart"/>
       <w:r>
@@ -5873,7 +6182,29 @@
           <w:szCs w:val="28"/>
           <w:lang w:val="fr-FR"/>
         </w:rPr>
-        <w:t xml:space="preserve">Laptop (in add page): </w:t>
+        <w:t xml:space="preserve">Laptop (in </w:t>
+      </w:r>
+      <w:proofErr w:type="spellStart"/>
+      <w:r>
+        <w:rPr>
+          <w:rFonts w:ascii="Times New Roman" w:hAnsi="Times New Roman" w:cs="Times New Roman"/>
+          <w:bCs/>
+          <w:sz w:val="24"/>
+          <w:szCs w:val="28"/>
+          <w:lang w:val="fr-FR"/>
+        </w:rPr>
+        <w:t>add</w:t>
+      </w:r>
+      <w:proofErr w:type="spellEnd"/>
+      <w:r>
+        <w:rPr>
+          <w:rFonts w:ascii="Times New Roman" w:hAnsi="Times New Roman" w:cs="Times New Roman"/>
+          <w:bCs/>
+          <w:sz w:val="24"/>
+          <w:szCs w:val="28"/>
+          <w:lang w:val="fr-FR"/>
+        </w:rPr>
+        <w:t xml:space="preserve"> page): </w:t>
       </w:r>
       <w:r>
         <w:rPr>
@@ -5882,7 +6213,47 @@
           <w:szCs w:val="28"/>
           <w:lang w:val="fr-CA"/>
         </w:rPr>
-        <w:t>Ordinateur Défectueux, Écran Défectueux, Windows non-installé, Windows corrompu, Wifi ne fonctionne pas, Matériels brise au transport, Cable Maquant(s), Accessoire(s) manquant(s), Erreur lieu de livraison, Matériel non reçu, Client non satisfait, Question général, Accessoire(s) brise, Mauvais matériel reçu, Cable brise(s), Non livre, Faute du client, webcam défectueux, Aucun problème, Problème touchpad, disque dur, finger print, problème clavier, penture brisée, power du portable scrap, mémoire, disque non détecter</w:t>
+        <w:t xml:space="preserve">Ordinateur Défectueux, Écran Défectueux, Windows non-installé, Windows corrompu, Wifi ne fonctionne pas, Matériels brise au transport, Cable Maquant(s), Accessoire(s) manquant(s), Erreur lieu de livraison, Matériel non reçu, Client non satisfait, Question général, Accessoire(s) brise, Mauvais matériel reçu, Cable brise(s), Non livre, Faute du client, webcam défectueux, Aucun problème, Problème touchpad, disque dur, finger </w:t>
+      </w:r>
+      <w:proofErr w:type="spellStart"/>
+      <w:r>
+        <w:rPr>
+          <w:rFonts w:ascii="Times New Roman" w:hAnsi="Times New Roman" w:cs="Times New Roman"/>
+          <w:bCs/>
+          <w:szCs w:val="28"/>
+          <w:lang w:val="fr-CA"/>
+        </w:rPr>
+        <w:t>print</w:t>
+      </w:r>
+      <w:proofErr w:type="spellEnd"/>
+      <w:r>
+        <w:rPr>
+          <w:rFonts w:ascii="Times New Roman" w:hAnsi="Times New Roman" w:cs="Times New Roman"/>
+          <w:bCs/>
+          <w:szCs w:val="28"/>
+          <w:lang w:val="fr-CA"/>
+        </w:rPr>
+        <w:t xml:space="preserve">, problème clavier, penture brisée, power du portable </w:t>
+      </w:r>
+      <w:proofErr w:type="spellStart"/>
+      <w:r>
+        <w:rPr>
+          <w:rFonts w:ascii="Times New Roman" w:hAnsi="Times New Roman" w:cs="Times New Roman"/>
+          <w:bCs/>
+          <w:szCs w:val="28"/>
+          <w:lang w:val="fr-CA"/>
+        </w:rPr>
+        <w:t>scrap</w:t>
+      </w:r>
+      <w:proofErr w:type="spellEnd"/>
+      <w:r>
+        <w:rPr>
+          <w:rFonts w:ascii="Times New Roman" w:hAnsi="Times New Roman" w:cs="Times New Roman"/>
+          <w:bCs/>
+          <w:szCs w:val="28"/>
+          <w:lang w:val="fr-CA"/>
+        </w:rPr>
+        <w:t>, mémoire, disque non détecter</w:t>
       </w:r>
       <w:r>
         <w:rPr>
@@ -5923,7 +6294,29 @@
           <w:szCs w:val="28"/>
           <w:lang w:val="fr-CA"/>
         </w:rPr>
-        <w:t>cran (in add page</w:t>
+        <w:t xml:space="preserve">cran (in </w:t>
+      </w:r>
+      <w:proofErr w:type="spellStart"/>
+      <w:r>
+        <w:rPr>
+          <w:rFonts w:ascii="Times New Roman" w:hAnsi="Times New Roman" w:cs="Times New Roman"/>
+          <w:bCs/>
+          <w:sz w:val="24"/>
+          <w:szCs w:val="28"/>
+          <w:lang w:val="fr-CA"/>
+        </w:rPr>
+        <w:t>add</w:t>
+      </w:r>
+      <w:proofErr w:type="spellEnd"/>
+      <w:r>
+        <w:rPr>
+          <w:rFonts w:ascii="Times New Roman" w:hAnsi="Times New Roman" w:cs="Times New Roman"/>
+          <w:bCs/>
+          <w:sz w:val="24"/>
+          <w:szCs w:val="28"/>
+          <w:lang w:val="fr-CA"/>
+        </w:rPr>
+        <w:t xml:space="preserve"> page</w:t>
       </w:r>
       <w:proofErr w:type="gramStart"/>
       <w:r>
@@ -5954,8 +6347,19 @@
           <w:szCs w:val="28"/>
           <w:lang w:val="fr-CA"/>
         </w:rPr>
-        <w:t>Briser, affichage, maque des cables</w:t>
-      </w:r>
+        <w:t xml:space="preserve">Briser, affichage, maque des </w:t>
+      </w:r>
+      <w:proofErr w:type="spellStart"/>
+      <w:r>
+        <w:rPr>
+          <w:rFonts w:ascii="Times New Roman" w:hAnsi="Times New Roman" w:cs="Times New Roman"/>
+          <w:bCs/>
+          <w:szCs w:val="28"/>
+          <w:lang w:val="fr-CA"/>
+        </w:rPr>
+        <w:t>cables</w:t>
+      </w:r>
+      <w:proofErr w:type="spellEnd"/>
       <w:r>
         <w:rPr>
           <w:rFonts w:ascii="Times New Roman" w:hAnsi="Times New Roman" w:cs="Times New Roman"/>
@@ -5985,15 +6389,37 @@
           <w:szCs w:val="28"/>
           <w:lang w:val="fr-CA"/>
         </w:rPr>
-        <w:t xml:space="preserve">Cellulaire/Tablette (in add page): </w:t>
-      </w:r>
-      <w:r>
-        <w:rPr>
-          <w:rFonts w:ascii="Times New Roman" w:hAnsi="Times New Roman" w:cs="Times New Roman"/>
-          <w:bCs/>
+        <w:t xml:space="preserve">Cellulaire/Tablette (in </w:t>
+      </w:r>
+      <w:proofErr w:type="spellStart"/>
+      <w:r>
+        <w:rPr>
+          <w:rFonts w:ascii="Times New Roman" w:hAnsi="Times New Roman" w:cs="Times New Roman"/>
+          <w:bCs/>
+          <w:sz w:val="24"/>
           <w:szCs w:val="28"/>
           <w:lang w:val="fr-CA"/>
         </w:rPr>
+        <w:t>add</w:t>
+      </w:r>
+      <w:proofErr w:type="spellEnd"/>
+      <w:r>
+        <w:rPr>
+          <w:rFonts w:ascii="Times New Roman" w:hAnsi="Times New Roman" w:cs="Times New Roman"/>
+          <w:bCs/>
+          <w:sz w:val="24"/>
+          <w:szCs w:val="28"/>
+          <w:lang w:val="fr-CA"/>
+        </w:rPr>
+        <w:t xml:space="preserve"> page): </w:t>
+      </w:r>
+      <w:r>
+        <w:rPr>
+          <w:rFonts w:ascii="Times New Roman" w:hAnsi="Times New Roman" w:cs="Times New Roman"/>
+          <w:bCs/>
+          <w:szCs w:val="28"/>
+          <w:lang w:val="fr-CA"/>
+        </w:rPr>
         <w:t>Batterie, affichage, accessoires manquants, ne convient pas </w:t>
       </w:r>
       <w:r>
@@ -6025,7 +6451,51 @@
           <w:szCs w:val="28"/>
           <w:lang w:val="fr-FR"/>
         </w:rPr>
-        <w:t>Type of order (in modify page</w:t>
+        <w:t xml:space="preserve">Type of </w:t>
+      </w:r>
+      <w:proofErr w:type="spellStart"/>
+      <w:r>
+        <w:rPr>
+          <w:rFonts w:ascii="Times New Roman" w:hAnsi="Times New Roman" w:cs="Times New Roman"/>
+          <w:bCs/>
+          <w:sz w:val="24"/>
+          <w:szCs w:val="28"/>
+          <w:lang w:val="fr-FR"/>
+        </w:rPr>
+        <w:t>order</w:t>
+      </w:r>
+      <w:proofErr w:type="spellEnd"/>
+      <w:r>
+        <w:rPr>
+          <w:rFonts w:ascii="Times New Roman" w:hAnsi="Times New Roman" w:cs="Times New Roman"/>
+          <w:bCs/>
+          <w:sz w:val="24"/>
+          <w:szCs w:val="28"/>
+          <w:lang w:val="fr-FR"/>
+        </w:rPr>
+        <w:t xml:space="preserve"> (in </w:t>
+      </w:r>
+      <w:proofErr w:type="spellStart"/>
+      <w:r>
+        <w:rPr>
+          <w:rFonts w:ascii="Times New Roman" w:hAnsi="Times New Roman" w:cs="Times New Roman"/>
+          <w:bCs/>
+          <w:sz w:val="24"/>
+          <w:szCs w:val="28"/>
+          <w:lang w:val="fr-FR"/>
+        </w:rPr>
+        <w:t>modify</w:t>
+      </w:r>
+      <w:proofErr w:type="spellEnd"/>
+      <w:r>
+        <w:rPr>
+          <w:rFonts w:ascii="Times New Roman" w:hAnsi="Times New Roman" w:cs="Times New Roman"/>
+          <w:bCs/>
+          <w:sz w:val="24"/>
+          <w:szCs w:val="28"/>
+          <w:lang w:val="fr-FR"/>
+        </w:rPr>
+        <w:t xml:space="preserve"> page</w:t>
       </w:r>
       <w:proofErr w:type="gramStart"/>
       <w:r>
@@ -6086,7 +6556,51 @@
           <w:szCs w:val="28"/>
           <w:lang w:val="fr-FR"/>
         </w:rPr>
-        <w:t>Action took (in modify page</w:t>
+        <w:t xml:space="preserve">Action </w:t>
+      </w:r>
+      <w:proofErr w:type="spellStart"/>
+      <w:r>
+        <w:rPr>
+          <w:rFonts w:ascii="Times New Roman" w:hAnsi="Times New Roman" w:cs="Times New Roman"/>
+          <w:bCs/>
+          <w:sz w:val="24"/>
+          <w:szCs w:val="28"/>
+          <w:lang w:val="fr-FR"/>
+        </w:rPr>
+        <w:t>took</w:t>
+      </w:r>
+      <w:proofErr w:type="spellEnd"/>
+      <w:r>
+        <w:rPr>
+          <w:rFonts w:ascii="Times New Roman" w:hAnsi="Times New Roman" w:cs="Times New Roman"/>
+          <w:bCs/>
+          <w:sz w:val="24"/>
+          <w:szCs w:val="28"/>
+          <w:lang w:val="fr-FR"/>
+        </w:rPr>
+        <w:t xml:space="preserve"> (in </w:t>
+      </w:r>
+      <w:proofErr w:type="spellStart"/>
+      <w:r>
+        <w:rPr>
+          <w:rFonts w:ascii="Times New Roman" w:hAnsi="Times New Roman" w:cs="Times New Roman"/>
+          <w:bCs/>
+          <w:sz w:val="24"/>
+          <w:szCs w:val="28"/>
+          <w:lang w:val="fr-FR"/>
+        </w:rPr>
+        <w:t>modify</w:t>
+      </w:r>
+      <w:proofErr w:type="spellEnd"/>
+      <w:r>
+        <w:rPr>
+          <w:rFonts w:ascii="Times New Roman" w:hAnsi="Times New Roman" w:cs="Times New Roman"/>
+          <w:bCs/>
+          <w:sz w:val="24"/>
+          <w:szCs w:val="28"/>
+          <w:lang w:val="fr-FR"/>
+        </w:rPr>
+        <w:t xml:space="preserve"> page</w:t>
       </w:r>
       <w:proofErr w:type="gramStart"/>
       <w:r>
@@ -6197,6 +6711,7 @@
           <w:color w:val="000000"/>
           <w:sz w:val="28"/>
           <w:szCs w:val="28"/>
+          <w:lang w:val="fr-CA"/>
         </w:rPr>
       </w:pPr>
     </w:p>
@@ -6316,7 +6831,7 @@
                     </pic:cNvPicPr>
                   </pic:nvPicPr>
                   <pic:blipFill>
-                    <a:blip r:embed="rId29">
+                    <a:blip r:embed="rId30">
                       <a:extLst>
                         <a:ext uri="{28A0092B-C50C-407E-A947-70E740481C1C}">
                           <a14:useLocalDpi xmlns:a14="http://schemas.microsoft.com/office/drawing/2010/main" val="0"/>
@@ -6511,36 +7026,67 @@
           <w:sz w:val="24"/>
           <w:szCs w:val="28"/>
         </w:rPr>
-        <w:t>Search by: nom, MAT, num de commande</w:t>
-      </w:r>
+        <w:t xml:space="preserve">Search </w:t>
+      </w:r>
+      <w:proofErr w:type="gramStart"/>
       <w:r>
         <w:rPr>
           <w:rFonts w:ascii="Times New Roman" w:eastAsia="Times New Roman" w:hAnsi="Times New Roman" w:cs="Times New Roman"/>
           <w:color w:val="000000"/>
           <w:sz w:val="24"/>
           <w:szCs w:val="28"/>
-          <w:lang w:val="en-US"/>
-        </w:rPr>
-        <w:t> </w:t>
-      </w:r>
-    </w:p>
-    <w:p>
-      <w:pPr>
-        <w:spacing w:line="259" w:lineRule="auto"/>
+        </w:rPr>
+        <w:t>by:</w:t>
+      </w:r>
+      <w:proofErr w:type="gramEnd"/>
+      <w:r>
         <w:rPr>
           <w:rFonts w:ascii="Times New Roman" w:eastAsia="Times New Roman" w:hAnsi="Times New Roman" w:cs="Times New Roman"/>
           <w:color w:val="000000"/>
           <w:sz w:val="24"/>
           <w:szCs w:val="28"/>
-          <w:lang w:val="en-US"/>
-        </w:rPr>
-      </w:pPr>
+        </w:rPr>
+        <w:t xml:space="preserve"> nom, MAT, num de </w:t>
+      </w:r>
+      <w:proofErr w:type="spellStart"/>
       <w:r>
         <w:rPr>
           <w:rFonts w:ascii="Times New Roman" w:eastAsia="Times New Roman" w:hAnsi="Times New Roman" w:cs="Times New Roman"/>
           <w:color w:val="000000"/>
           <w:sz w:val="24"/>
           <w:szCs w:val="28"/>
+        </w:rPr>
+        <w:t>commande</w:t>
+      </w:r>
+      <w:proofErr w:type="spellEnd"/>
+      <w:r>
+        <w:rPr>
+          <w:rFonts w:ascii="Times New Roman" w:eastAsia="Times New Roman" w:hAnsi="Times New Roman" w:cs="Times New Roman"/>
+          <w:color w:val="000000"/>
+          <w:sz w:val="24"/>
+          <w:szCs w:val="28"/>
+          <w:lang w:val="en-US"/>
+        </w:rPr>
+        <w:t> </w:t>
+      </w:r>
+    </w:p>
+    <w:p>
+      <w:pPr>
+        <w:spacing w:line="259" w:lineRule="auto"/>
+        <w:rPr>
+          <w:rFonts w:ascii="Times New Roman" w:eastAsia="Times New Roman" w:hAnsi="Times New Roman" w:cs="Times New Roman"/>
+          <w:color w:val="000000"/>
+          <w:sz w:val="24"/>
+          <w:szCs w:val="28"/>
+          <w:lang w:val="en-US"/>
+        </w:rPr>
+      </w:pPr>
+      <w:r>
+        <w:rPr>
+          <w:rFonts w:ascii="Times New Roman" w:eastAsia="Times New Roman" w:hAnsi="Times New Roman" w:cs="Times New Roman"/>
+          <w:color w:val="000000"/>
+          <w:sz w:val="24"/>
+          <w:szCs w:val="28"/>
           <w:lang w:val="en-US"/>
         </w:rPr>
         <w:br w:type="page"/>
@@ -6578,7 +7124,29 @@
           <w:sz w:val="28"/>
           <w:szCs w:val="28"/>
         </w:rPr>
-        <w:t>Computer-Drawn #2 (Dinal + Justin)</w:t>
+        <w:t>Computer-Drawn #2 (</w:t>
+      </w:r>
+      <w:proofErr w:type="spellStart"/>
+      <w:r>
+        <w:rPr>
+          <w:rStyle w:val="normaltextrun"/>
+          <w:rFonts w:eastAsiaTheme="majorEastAsia"/>
+          <w:color w:val="000000"/>
+          <w:sz w:val="28"/>
+          <w:szCs w:val="28"/>
+        </w:rPr>
+        <w:t>Dinal</w:t>
+      </w:r>
+      <w:proofErr w:type="spellEnd"/>
+      <w:r>
+        <w:rPr>
+          <w:rStyle w:val="normaltextrun"/>
+          <w:rFonts w:eastAsiaTheme="majorEastAsia"/>
+          <w:color w:val="000000"/>
+          <w:sz w:val="28"/>
+          <w:szCs w:val="28"/>
+        </w:rPr>
+        <w:t xml:space="preserve"> + Justin)</w:t>
       </w:r>
       <w:r>
         <w:rPr>
@@ -6655,7 +7223,7 @@
                     </pic:cNvPicPr>
                   </pic:nvPicPr>
                   <pic:blipFill>
-                    <a:blip r:embed="rId30">
+                    <a:blip r:embed="rId31">
                       <a:extLst>
                         <a:ext uri="{28A0092B-C50C-407E-A947-70E740481C1C}">
                           <a14:useLocalDpi xmlns:a14="http://schemas.microsoft.com/office/drawing/2010/main" val="0"/>
@@ -6759,7 +7327,7 @@
                     </pic:cNvPicPr>
                   </pic:nvPicPr>
                   <pic:blipFill>
-                    <a:blip r:embed="rId31">
+                    <a:blip r:embed="rId32">
                       <a:extLst>
                         <a:ext uri="{28A0092B-C50C-407E-A947-70E740481C1C}">
                           <a14:useLocalDpi xmlns:a14="http://schemas.microsoft.com/office/drawing/2010/main" val="0"/>
@@ -6864,7 +7432,7 @@
                     </pic:cNvPicPr>
                   </pic:nvPicPr>
                   <pic:blipFill>
-                    <a:blip r:embed="rId32">
+                    <a:blip r:embed="rId33">
                       <a:extLst>
                         <a:ext uri="{28A0092B-C50C-407E-A947-70E740481C1C}">
                           <a14:useLocalDpi xmlns:a14="http://schemas.microsoft.com/office/drawing/2010/main" val="0"/>
@@ -6968,7 +7536,7 @@
                     </pic:cNvPicPr>
                   </pic:nvPicPr>
                   <pic:blipFill>
-                    <a:blip r:embed="rId33">
+                    <a:blip r:embed="rId34">
                       <a:extLst>
                         <a:ext uri="{28A0092B-C50C-407E-A947-70E740481C1C}">
                           <a14:useLocalDpi xmlns:a14="http://schemas.microsoft.com/office/drawing/2010/main" val="0"/>
@@ -7049,8 +7617,9 @@
           <w:szCs w:val="28"/>
         </w:rPr>
         <w:lastRenderedPageBreak/>
-        <w:t>Computer-Drawn #</w:t>
-      </w:r>
+        <w:t>Computer-Drawn #3 (</w:t>
+      </w:r>
+      <w:proofErr w:type="spellStart"/>
       <w:r>
         <w:rPr>
           <w:rStyle w:val="normaltextrun"/>
@@ -7059,8 +7628,9 @@
           <w:sz w:val="28"/>
           <w:szCs w:val="28"/>
         </w:rPr>
-        <w:t>3</w:t>
-      </w:r>
+        <w:t>Dinal</w:t>
+      </w:r>
+      <w:proofErr w:type="spellEnd"/>
       <w:r>
         <w:rPr>
           <w:rStyle w:val="normaltextrun"/>
@@ -7069,7 +7639,7 @@
           <w:sz w:val="28"/>
           <w:szCs w:val="28"/>
         </w:rPr>
-        <w:t xml:space="preserve"> (Dinal + Justin)</w:t>
+        <w:t xml:space="preserve"> + Justin)</w:t>
       </w:r>
     </w:p>
     <w:p>
@@ -7118,7 +7688,7 @@
                     <pic:cNvPicPr/>
                   </pic:nvPicPr>
                   <pic:blipFill>
-                    <a:blip r:embed="rId34">
+                    <a:blip r:embed="rId35">
                       <a:extLst>
                         <a:ext uri="{28A0092B-C50C-407E-A947-70E740481C1C}">
                           <a14:useLocalDpi xmlns:a14="http://schemas.microsoft.com/office/drawing/2010/main" val="0"/>
@@ -7241,7 +7811,7 @@
                     </pic:cNvPicPr>
                   </pic:nvPicPr>
                   <pic:blipFill>
-                    <a:blip r:embed="rId35">
+                    <a:blip r:embed="rId28">
                       <a:extLst>
                         <a:ext uri="{28A0092B-C50C-407E-A947-70E740481C1C}">
                           <a14:useLocalDpi xmlns:a14="http://schemas.microsoft.com/office/drawing/2010/main" val="0"/>
@@ -7286,8 +7856,9 @@
           <w:sz w:val="28"/>
           <w:szCs w:val="28"/>
         </w:rPr>
-        <w:t>Computer-Drawn #</w:t>
-      </w:r>
+        <w:t>Computer-Drawn #4 Final (</w:t>
+      </w:r>
+      <w:proofErr w:type="spellStart"/>
       <w:r>
         <w:rPr>
           <w:rStyle w:val="normaltextrun"/>
@@ -7296,8 +7867,9 @@
           <w:sz w:val="28"/>
           <w:szCs w:val="28"/>
         </w:rPr>
-        <w:t>4 Final</w:t>
-      </w:r>
+        <w:t>Dinal</w:t>
+      </w:r>
+      <w:proofErr w:type="spellEnd"/>
       <w:r>
         <w:rPr>
           <w:rStyle w:val="normaltextrun"/>
@@ -7306,7 +7878,7 @@
           <w:sz w:val="28"/>
           <w:szCs w:val="28"/>
         </w:rPr>
-        <w:t xml:space="preserve"> (Dinal + Justin)</w:t>
+        <w:t xml:space="preserve"> + Justin)</w:t>
       </w:r>
     </w:p>
     <w:p>
@@ -7437,6 +8009,7 @@
         </w:rPr>
         <w:t xml:space="preserve">In the first ver. of the computer-drawn prototype, we forgot to include 2 other options, </w:t>
       </w:r>
+      <w:proofErr w:type="spellStart"/>
       <w:r>
         <w:rPr>
           <w:rStyle w:val="normaltextrun"/>
@@ -7456,13 +8029,50 @@
         </w:rPr>
         <w:t>cran</w:t>
       </w:r>
+      <w:proofErr w:type="spellEnd"/>
       <w:r>
         <w:rPr>
           <w:rStyle w:val="normaltextrun"/>
           <w:rFonts w:eastAsiaTheme="majorEastAsia"/>
           <w:color w:val="000000"/>
         </w:rPr>
-        <w:t xml:space="preserve"> and Cellulaire/Tablette, for the problem type options in the add page and our client wanted to add another field that tells what date the problem was solved on the modify page.</w:t>
+        <w:t xml:space="preserve"> and </w:t>
+      </w:r>
+      <w:proofErr w:type="spellStart"/>
+      <w:r>
+        <w:rPr>
+          <w:rStyle w:val="normaltextrun"/>
+          <w:rFonts w:eastAsiaTheme="majorEastAsia"/>
+          <w:color w:val="000000"/>
+        </w:rPr>
+        <w:t>Cellulaire</w:t>
+      </w:r>
+      <w:proofErr w:type="spellEnd"/>
+      <w:r>
+        <w:rPr>
+          <w:rStyle w:val="normaltextrun"/>
+          <w:rFonts w:eastAsiaTheme="majorEastAsia"/>
+          <w:color w:val="000000"/>
+        </w:rPr>
+        <w:t>/</w:t>
+      </w:r>
+      <w:proofErr w:type="spellStart"/>
+      <w:r>
+        <w:rPr>
+          <w:rStyle w:val="normaltextrun"/>
+          <w:rFonts w:eastAsiaTheme="majorEastAsia"/>
+          <w:color w:val="000000"/>
+        </w:rPr>
+        <w:t>Tablette</w:t>
+      </w:r>
+      <w:proofErr w:type="spellEnd"/>
+      <w:r>
+        <w:rPr>
+          <w:rStyle w:val="normaltextrun"/>
+          <w:rFonts w:eastAsiaTheme="majorEastAsia"/>
+          <w:color w:val="000000"/>
+        </w:rPr>
+        <w:t>, for the problem type options in the add page and our client wanted to add another field that tells what date the problem was solved on the modify page.</w:t>
       </w:r>
       <w:r>
         <w:rPr>
@@ -7502,7 +8112,25 @@
           <w:rFonts w:eastAsiaTheme="majorEastAsia"/>
           <w:color w:val="000000"/>
         </w:rPr>
-        <w:t>In the second ver. of the computer-drawn prototype, we changed the background of the login page because our client wanted us to remove the color orange. We created new pages such as a page that welcomes the user once they have entered their names, a page to list the records depending on the filter selected or if the user searched for a specific record and we also created pop-ups to confirm if the data was added successfully, if an error occurred or to ask confirmation from the user if they want to continue with the action they selected. We also did the connections between the pages together to show the flow of our application and we also added the missing options in the add page and the new field to be added in the modify page. </w:t>
+        <w:t xml:space="preserve">In the second ver. of the computer-drawn prototype, we changed the background of the login page because our client wanted us to remove </w:t>
+      </w:r>
+      <w:proofErr w:type="gramStart"/>
+      <w:r>
+        <w:rPr>
+          <w:rStyle w:val="normaltextrun"/>
+          <w:rFonts w:eastAsiaTheme="majorEastAsia"/>
+          <w:color w:val="000000"/>
+        </w:rPr>
+        <w:t>the color orange</w:t>
+      </w:r>
+      <w:proofErr w:type="gramEnd"/>
+      <w:r>
+        <w:rPr>
+          <w:rStyle w:val="normaltextrun"/>
+          <w:rFonts w:eastAsiaTheme="majorEastAsia"/>
+          <w:color w:val="000000"/>
+        </w:rPr>
+        <w:t>. We created new pages such as a page that welcomes the user once they have entered their names, a page to list the records depending on the filter selected or if the user searched for a specific record and we also created pop-ups to confirm if the data was added successfully, if an error occurred or to ask confirmation from the user if they want to continue with the action they selected. We also did the connections between the pages together to show the flow of our application and we also added the missing options in the add page and the new field to be added in the modify page. </w:t>
       </w:r>
       <w:r>
         <w:rPr>
@@ -7540,7 +8168,7 @@
           <w:color w:val="000000"/>
           <w:shd w:val="clear" w:color="auto" w:fill="FFFFFF"/>
         </w:rPr>
-        <w:t>In the third ver. of the computer-drawn prototype, we changed the how the type of problem is selected upon the request of our client. Before it was a list that pops up but now it’s a dropdown list that lets the user add a new problem type or delete a specific problem type.</w:t>
+        <w:t>In the third ver. of the computer-drawn prototype, we changed how the type of problem is selected upon the request of our client. Before it was a list that pops up but now it’s a dropdown list that lets the user add a new problem type or delete a specific problem type.</w:t>
       </w:r>
       <w:r>
         <w:rPr>
@@ -7556,7 +8184,6 @@
       <w:pPr>
         <w:pStyle w:val="paragraph"/>
         <w:spacing w:before="0" w:beforeAutospacing="0" w:after="0" w:afterAutospacing="0"/>
-        <w:ind w:firstLine="720"/>
         <w:textAlignment w:val="baseline"/>
         <w:rPr>
           <w:rFonts w:ascii="Segoe UI" w:hAnsi="Segoe UI" w:cs="Segoe UI"/>
@@ -7567,60 +8194,36 @@
     </w:p>
     <w:p>
       <w:pPr>
-        <w:pStyle w:val="paragraph"/>
-        <w:spacing w:before="0" w:beforeAutospacing="0" w:after="0" w:afterAutospacing="0"/>
+        <w:spacing w:line="259" w:lineRule="auto"/>
         <w:ind w:firstLine="720"/>
-        <w:textAlignment w:val="baseline"/>
+        <w:rPr>
+          <w:rFonts w:ascii="Times New Roman" w:hAnsi="Times New Roman" w:cs="Times New Roman"/>
+          <w:bCs/>
+          <w:szCs w:val="28"/>
+        </w:rPr>
+      </w:pPr>
+      <w:r>
         <w:rPr>
           <w:rStyle w:val="normaltextrun"/>
-          <w:rFonts w:eastAsiaTheme="majorEastAsia"/>
+          <w:rFonts w:ascii="Times New Roman" w:hAnsi="Times New Roman" w:cs="Times New Roman"/>
           <w:color w:val="000000"/>
-        </w:rPr>
-      </w:pPr>
-    </w:p>
-    <w:p>
-      <w:pPr>
-        <w:pStyle w:val="paragraph"/>
-        <w:spacing w:before="0" w:beforeAutospacing="0" w:after="0" w:afterAutospacing="0"/>
-        <w:ind w:firstLine="720"/>
-        <w:textAlignment w:val="baseline"/>
-        <w:rPr>
-          <w:rFonts w:ascii="Segoe UI" w:hAnsi="Segoe UI" w:cs="Segoe UI"/>
-          <w:sz w:val="18"/>
-          <w:szCs w:val="18"/>
-        </w:rPr>
-      </w:pPr>
-    </w:p>
-    <w:p>
-      <w:pPr>
-        <w:pStyle w:val="paragraph"/>
-        <w:spacing w:before="0" w:beforeAutospacing="0" w:after="0" w:afterAutospacing="0"/>
-        <w:ind w:firstLine="720"/>
-        <w:textAlignment w:val="baseline"/>
-        <w:rPr>
-          <w:rStyle w:val="normaltextrun"/>
-          <w:rFonts w:eastAsiaTheme="majorEastAsia"/>
+          <w:sz w:val="24"/>
+          <w:szCs w:val="24"/>
+          <w:shd w:val="clear" w:color="auto" w:fill="FFFFFF"/>
+        </w:rPr>
+        <w:t>In the final ver. of the computer-drawn prototype, we added an admin that can add and/or delete problem type and prevented regular employees from adding/deleting a problem type.</w:t>
+      </w:r>
+      <w:r>
+        <w:rPr>
+          <w:rStyle w:val="eop"/>
+          <w:rFonts w:ascii="Times New Roman" w:hAnsi="Times New Roman" w:cs="Times New Roman"/>
           <w:color w:val="000000"/>
-        </w:rPr>
-      </w:pPr>
-      <w:r>
-        <w:rPr>
-          <w:rStyle w:val="normaltextrun"/>
-          <w:rFonts w:eastAsiaTheme="majorEastAsia"/>
-          <w:color w:val="000000"/>
-        </w:rPr>
-        <w:t>In the final ver. of the computer-drawn prototype, we changed the how the type of problem is selected upon the request of our client. Before it was a list that pops up but now it’s a dropdown list that lets the user add a new problem type or delete a specific problem type.</w:t>
-      </w:r>
-    </w:p>
-    <w:p>
-      <w:pPr>
-        <w:spacing w:line="259" w:lineRule="auto"/>
-        <w:rPr>
-          <w:rFonts w:ascii="Times New Roman" w:hAnsi="Times New Roman" w:cs="Times New Roman"/>
-          <w:bCs/>
-          <w:szCs w:val="28"/>
-        </w:rPr>
-      </w:pPr>
+          <w:sz w:val="24"/>
+          <w:szCs w:val="24"/>
+          <w:shd w:val="clear" w:color="auto" w:fill="FFFFFF"/>
+        </w:rPr>
+        <w:t> </w:t>
+      </w:r>
       <w:r>
         <w:rPr>
           <w:rFonts w:ascii="Times New Roman" w:hAnsi="Times New Roman" w:cs="Times New Roman"/>
@@ -11173,7 +11776,95 @@
                 <w:szCs w:val="20"/>
                 <w:lang w:val="en-US"/>
               </w:rPr>
-              <w:t>Run a “Select MAT, ClientName, Order_Number from table where MAT= xxx (search bar input) or Order_Number= xxx or ClientName= xxx” query to check if the output data from the application matches </w:t>
+              <w:t xml:space="preserve">Run a “Select MAT, </w:t>
+            </w:r>
+            <w:proofErr w:type="spellStart"/>
+            <w:r>
+              <w:rPr>
+                <w:rFonts w:ascii="Cambria" w:eastAsia="Times New Roman" w:hAnsi="Cambria" w:cs="Times New Roman"/>
+                <w:color w:val="000000"/>
+                <w:sz w:val="20"/>
+                <w:szCs w:val="20"/>
+                <w:lang w:val="en-US"/>
+              </w:rPr>
+              <w:t>ClientName</w:t>
+            </w:r>
+            <w:proofErr w:type="spellEnd"/>
+            <w:r>
+              <w:rPr>
+                <w:rFonts w:ascii="Cambria" w:eastAsia="Times New Roman" w:hAnsi="Cambria" w:cs="Times New Roman"/>
+                <w:color w:val="000000"/>
+                <w:sz w:val="20"/>
+                <w:szCs w:val="20"/>
+                <w:lang w:val="en-US"/>
+              </w:rPr>
+              <w:t xml:space="preserve">, </w:t>
+            </w:r>
+            <w:proofErr w:type="spellStart"/>
+            <w:r>
+              <w:rPr>
+                <w:rFonts w:ascii="Cambria" w:eastAsia="Times New Roman" w:hAnsi="Cambria" w:cs="Times New Roman"/>
+                <w:color w:val="000000"/>
+                <w:sz w:val="20"/>
+                <w:szCs w:val="20"/>
+                <w:lang w:val="en-US"/>
+              </w:rPr>
+              <w:t>Order_Number</w:t>
+            </w:r>
+            <w:proofErr w:type="spellEnd"/>
+            <w:r>
+              <w:rPr>
+                <w:rFonts w:ascii="Cambria" w:eastAsia="Times New Roman" w:hAnsi="Cambria" w:cs="Times New Roman"/>
+                <w:color w:val="000000"/>
+                <w:sz w:val="20"/>
+                <w:szCs w:val="20"/>
+                <w:lang w:val="en-US"/>
+              </w:rPr>
+              <w:t xml:space="preserve"> from table where MAT= xxx (search bar input) or </w:t>
+            </w:r>
+            <w:proofErr w:type="spellStart"/>
+            <w:r>
+              <w:rPr>
+                <w:rFonts w:ascii="Cambria" w:eastAsia="Times New Roman" w:hAnsi="Cambria" w:cs="Times New Roman"/>
+                <w:color w:val="000000"/>
+                <w:sz w:val="20"/>
+                <w:szCs w:val="20"/>
+                <w:lang w:val="en-US"/>
+              </w:rPr>
+              <w:t>Order_Number</w:t>
+            </w:r>
+            <w:proofErr w:type="spellEnd"/>
+            <w:r>
+              <w:rPr>
+                <w:rFonts w:ascii="Cambria" w:eastAsia="Times New Roman" w:hAnsi="Cambria" w:cs="Times New Roman"/>
+                <w:color w:val="000000"/>
+                <w:sz w:val="20"/>
+                <w:szCs w:val="20"/>
+                <w:lang w:val="en-US"/>
+              </w:rPr>
+              <w:t xml:space="preserve">= xxx or </w:t>
+            </w:r>
+            <w:proofErr w:type="spellStart"/>
+            <w:r>
+              <w:rPr>
+                <w:rFonts w:ascii="Cambria" w:eastAsia="Times New Roman" w:hAnsi="Cambria" w:cs="Times New Roman"/>
+                <w:color w:val="000000"/>
+                <w:sz w:val="20"/>
+                <w:szCs w:val="20"/>
+                <w:lang w:val="en-US"/>
+              </w:rPr>
+              <w:t>ClientName</w:t>
+            </w:r>
+            <w:proofErr w:type="spellEnd"/>
+            <w:r>
+              <w:rPr>
+                <w:rFonts w:ascii="Cambria" w:eastAsia="Times New Roman" w:hAnsi="Cambria" w:cs="Times New Roman"/>
+                <w:color w:val="000000"/>
+                <w:sz w:val="20"/>
+                <w:szCs w:val="20"/>
+                <w:lang w:val="en-US"/>
+              </w:rPr>
+              <w:t>= xxx” query to check if the output data from the application matches </w:t>
             </w:r>
           </w:p>
         </w:tc>
@@ -11351,7 +12042,51 @@
                 <w:szCs w:val="20"/>
                 <w:lang w:val="en-US"/>
               </w:rPr>
-              <w:t>Run a “Select * from table where MAT= xxx (search bar input) or Order_Number= xxx or ClientName= xxx” query to check if the output data from the application matches </w:t>
+              <w:t xml:space="preserve">Run a “Select * from table where MAT= xxx (search bar input) or </w:t>
+            </w:r>
+            <w:proofErr w:type="spellStart"/>
+            <w:r>
+              <w:rPr>
+                <w:rFonts w:ascii="Cambria" w:eastAsia="Times New Roman" w:hAnsi="Cambria" w:cs="Times New Roman"/>
+                <w:color w:val="000000"/>
+                <w:sz w:val="20"/>
+                <w:szCs w:val="20"/>
+                <w:lang w:val="en-US"/>
+              </w:rPr>
+              <w:t>Order_Number</w:t>
+            </w:r>
+            <w:proofErr w:type="spellEnd"/>
+            <w:r>
+              <w:rPr>
+                <w:rFonts w:ascii="Cambria" w:eastAsia="Times New Roman" w:hAnsi="Cambria" w:cs="Times New Roman"/>
+                <w:color w:val="000000"/>
+                <w:sz w:val="20"/>
+                <w:szCs w:val="20"/>
+                <w:lang w:val="en-US"/>
+              </w:rPr>
+              <w:t xml:space="preserve">= xxx or </w:t>
+            </w:r>
+            <w:proofErr w:type="spellStart"/>
+            <w:r>
+              <w:rPr>
+                <w:rFonts w:ascii="Cambria" w:eastAsia="Times New Roman" w:hAnsi="Cambria" w:cs="Times New Roman"/>
+                <w:color w:val="000000"/>
+                <w:sz w:val="20"/>
+                <w:szCs w:val="20"/>
+                <w:lang w:val="en-US"/>
+              </w:rPr>
+              <w:t>ClientName</w:t>
+            </w:r>
+            <w:proofErr w:type="spellEnd"/>
+            <w:r>
+              <w:rPr>
+                <w:rFonts w:ascii="Cambria" w:eastAsia="Times New Roman" w:hAnsi="Cambria" w:cs="Times New Roman"/>
+                <w:color w:val="000000"/>
+                <w:sz w:val="20"/>
+                <w:szCs w:val="20"/>
+                <w:lang w:val="en-US"/>
+              </w:rPr>
+              <w:t>= xxx” query to check if the output data from the application matches </w:t>
             </w:r>
           </w:p>
           <w:p>
@@ -11821,7 +12556,51 @@
                 <w:szCs w:val="20"/>
                 <w:lang w:val="en-US"/>
               </w:rPr>
-              <w:t>Run a “Select MAT, ClientName, Order_Number from table where status = solved” query to check if the output data from the application matches  </w:t>
+              <w:t xml:space="preserve">Run a “Select MAT, </w:t>
+            </w:r>
+            <w:proofErr w:type="spellStart"/>
+            <w:r>
+              <w:rPr>
+                <w:rFonts w:ascii="Cambria" w:eastAsia="Times New Roman" w:hAnsi="Cambria" w:cs="Times New Roman"/>
+                <w:color w:val="000000"/>
+                <w:sz w:val="20"/>
+                <w:szCs w:val="20"/>
+                <w:lang w:val="en-US"/>
+              </w:rPr>
+              <w:t>ClientName</w:t>
+            </w:r>
+            <w:proofErr w:type="spellEnd"/>
+            <w:r>
+              <w:rPr>
+                <w:rFonts w:ascii="Cambria" w:eastAsia="Times New Roman" w:hAnsi="Cambria" w:cs="Times New Roman"/>
+                <w:color w:val="000000"/>
+                <w:sz w:val="20"/>
+                <w:szCs w:val="20"/>
+                <w:lang w:val="en-US"/>
+              </w:rPr>
+              <w:t xml:space="preserve">, </w:t>
+            </w:r>
+            <w:proofErr w:type="spellStart"/>
+            <w:r>
+              <w:rPr>
+                <w:rFonts w:ascii="Cambria" w:eastAsia="Times New Roman" w:hAnsi="Cambria" w:cs="Times New Roman"/>
+                <w:color w:val="000000"/>
+                <w:sz w:val="20"/>
+                <w:szCs w:val="20"/>
+                <w:lang w:val="en-US"/>
+              </w:rPr>
+              <w:t>Order_Number</w:t>
+            </w:r>
+            <w:proofErr w:type="spellEnd"/>
+            <w:r>
+              <w:rPr>
+                <w:rFonts w:ascii="Cambria" w:eastAsia="Times New Roman" w:hAnsi="Cambria" w:cs="Times New Roman"/>
+                <w:color w:val="000000"/>
+                <w:sz w:val="20"/>
+                <w:szCs w:val="20"/>
+                <w:lang w:val="en-US"/>
+              </w:rPr>
+              <w:t xml:space="preserve"> from table where status = solved” query to check if the output data from the application matches  </w:t>
             </w:r>
           </w:p>
         </w:tc>
@@ -12007,7 +12786,51 @@
                 <w:szCs w:val="20"/>
                 <w:lang w:val="en-US"/>
               </w:rPr>
-              <w:t>Run a “Select MAT, ClientName, Order_Number from table where status = ongoing” query to check if the output data from the application matches  </w:t>
+              <w:t xml:space="preserve">Run a “Select MAT, </w:t>
+            </w:r>
+            <w:proofErr w:type="spellStart"/>
+            <w:r>
+              <w:rPr>
+                <w:rFonts w:ascii="Cambria" w:eastAsia="Times New Roman" w:hAnsi="Cambria" w:cs="Times New Roman"/>
+                <w:color w:val="000000"/>
+                <w:sz w:val="20"/>
+                <w:szCs w:val="20"/>
+                <w:lang w:val="en-US"/>
+              </w:rPr>
+              <w:t>ClientName</w:t>
+            </w:r>
+            <w:proofErr w:type="spellEnd"/>
+            <w:r>
+              <w:rPr>
+                <w:rFonts w:ascii="Cambria" w:eastAsia="Times New Roman" w:hAnsi="Cambria" w:cs="Times New Roman"/>
+                <w:color w:val="000000"/>
+                <w:sz w:val="20"/>
+                <w:szCs w:val="20"/>
+                <w:lang w:val="en-US"/>
+              </w:rPr>
+              <w:t xml:space="preserve">, </w:t>
+            </w:r>
+            <w:proofErr w:type="spellStart"/>
+            <w:r>
+              <w:rPr>
+                <w:rFonts w:ascii="Cambria" w:eastAsia="Times New Roman" w:hAnsi="Cambria" w:cs="Times New Roman"/>
+                <w:color w:val="000000"/>
+                <w:sz w:val="20"/>
+                <w:szCs w:val="20"/>
+                <w:lang w:val="en-US"/>
+              </w:rPr>
+              <w:t>Order_Number</w:t>
+            </w:r>
+            <w:proofErr w:type="spellEnd"/>
+            <w:r>
+              <w:rPr>
+                <w:rFonts w:ascii="Cambria" w:eastAsia="Times New Roman" w:hAnsi="Cambria" w:cs="Times New Roman"/>
+                <w:color w:val="000000"/>
+                <w:sz w:val="20"/>
+                <w:szCs w:val="20"/>
+                <w:lang w:val="en-US"/>
+              </w:rPr>
+              <w:t xml:space="preserve"> from table where status = ongoing” query to check if the output data from the application matches  </w:t>
             </w:r>
           </w:p>
         </w:tc>
@@ -12193,7 +13016,51 @@
                 <w:szCs w:val="20"/>
                 <w:lang w:val="en-US"/>
               </w:rPr>
-              <w:t>Run a ““Select MAT, ClientName, Order_Number from table where status = unsolved” query to check if the output data from the application matches  </w:t>
+              <w:t xml:space="preserve">Run a ““Select MAT, </w:t>
+            </w:r>
+            <w:proofErr w:type="spellStart"/>
+            <w:r>
+              <w:rPr>
+                <w:rFonts w:ascii="Cambria" w:eastAsia="Times New Roman" w:hAnsi="Cambria" w:cs="Times New Roman"/>
+                <w:color w:val="000000"/>
+                <w:sz w:val="20"/>
+                <w:szCs w:val="20"/>
+                <w:lang w:val="en-US"/>
+              </w:rPr>
+              <w:t>ClientName</w:t>
+            </w:r>
+            <w:proofErr w:type="spellEnd"/>
+            <w:r>
+              <w:rPr>
+                <w:rFonts w:ascii="Cambria" w:eastAsia="Times New Roman" w:hAnsi="Cambria" w:cs="Times New Roman"/>
+                <w:color w:val="000000"/>
+                <w:sz w:val="20"/>
+                <w:szCs w:val="20"/>
+                <w:lang w:val="en-US"/>
+              </w:rPr>
+              <w:t xml:space="preserve">, </w:t>
+            </w:r>
+            <w:proofErr w:type="spellStart"/>
+            <w:r>
+              <w:rPr>
+                <w:rFonts w:ascii="Cambria" w:eastAsia="Times New Roman" w:hAnsi="Cambria" w:cs="Times New Roman"/>
+                <w:color w:val="000000"/>
+                <w:sz w:val="20"/>
+                <w:szCs w:val="20"/>
+                <w:lang w:val="en-US"/>
+              </w:rPr>
+              <w:t>Order_Number</w:t>
+            </w:r>
+            <w:proofErr w:type="spellEnd"/>
+            <w:r>
+              <w:rPr>
+                <w:rFonts w:ascii="Cambria" w:eastAsia="Times New Roman" w:hAnsi="Cambria" w:cs="Times New Roman"/>
+                <w:color w:val="000000"/>
+                <w:sz w:val="20"/>
+                <w:szCs w:val="20"/>
+                <w:lang w:val="en-US"/>
+              </w:rPr>
+              <w:t xml:space="preserve"> from table where status = unsolved” query to check if the output data from the application matches  </w:t>
             </w:r>
           </w:p>
         </w:tc>
@@ -12554,13 +13421,41 @@
           <w:lang w:val="es-ES"/>
         </w:rPr>
       </w:pPr>
+      <w:proofErr w:type="spellStart"/>
       <w:r>
         <w:rPr>
           <w:rStyle w:val="normaltextrun"/>
           <w:rFonts w:eastAsiaTheme="majorEastAsia"/>
           <w:color w:val="000000"/>
         </w:rPr>
-        <w:t xml:space="preserve">Khusid, A., &amp; Shardin, O. (2011). </w:t>
+        <w:t>Khusid</w:t>
+      </w:r>
+      <w:proofErr w:type="spellEnd"/>
+      <w:r>
+        <w:rPr>
+          <w:rStyle w:val="normaltextrun"/>
+          <w:rFonts w:eastAsiaTheme="majorEastAsia"/>
+          <w:color w:val="000000"/>
+        </w:rPr>
+        <w:t xml:space="preserve">, A., &amp; </w:t>
+      </w:r>
+      <w:proofErr w:type="spellStart"/>
+      <w:r>
+        <w:rPr>
+          <w:rStyle w:val="normaltextrun"/>
+          <w:rFonts w:eastAsiaTheme="majorEastAsia"/>
+          <w:color w:val="000000"/>
+        </w:rPr>
+        <w:t>Shardin</w:t>
+      </w:r>
+      <w:proofErr w:type="spellEnd"/>
+      <w:r>
+        <w:rPr>
+          <w:rStyle w:val="normaltextrun"/>
+          <w:rFonts w:eastAsiaTheme="majorEastAsia"/>
+          <w:color w:val="000000"/>
+        </w:rPr>
+        <w:t xml:space="preserve">, O. (2011). </w:t>
       </w:r>
       <w:r>
         <w:rPr>
@@ -12672,13 +13567,23 @@
           <w:lang w:val="fr-FR"/>
         </w:rPr>
       </w:pPr>
+      <w:proofErr w:type="spellStart"/>
       <w:r>
         <w:rPr>
           <w:rStyle w:val="normaltextrun"/>
           <w:rFonts w:eastAsiaTheme="majorEastAsia"/>
           <w:lang w:val="fr-FR"/>
         </w:rPr>
-        <w:t xml:space="preserve">Figma. </w:t>
+        <w:t>Figma</w:t>
+      </w:r>
+      <w:proofErr w:type="spellEnd"/>
+      <w:r>
+        <w:rPr>
+          <w:rStyle w:val="normaltextrun"/>
+          <w:rFonts w:eastAsiaTheme="majorEastAsia"/>
+          <w:lang w:val="fr-FR"/>
+        </w:rPr>
+        <w:t xml:space="preserve">. </w:t>
       </w:r>
       <w:hyperlink r:id="rId38" w:tgtFrame="_blank" w:history="1">
         <w:r>

</xml_diff>